<commit_message>
bajnok leirta az adatbázist mert a többi köcsög nem
</commit_message>
<xml_diff>
--- a/dokumentacio/Vizsgaremek dokumentáció.docx
+++ b/dokumentacio/Vizsgaremek dokumentáció.docx
@@ -1,6 +1,6 @@
 
 <file path=word/document.xml><?xml version="1.0" encoding="utf-8"?>
-<w:document xmlns:wpc="http://schemas.microsoft.com/office/word/2010/wordprocessingCanvas" xmlns:cx="http://schemas.microsoft.com/office/drawing/2014/chartex" xmlns:cx1="http://schemas.microsoft.com/office/drawing/2015/9/8/chartex" xmlns:mc="http://schemas.openxmlformats.org/markup-compatibility/2006" xmlns:o="urn:schemas-microsoft-com:office:office" xmlns:r="http://schemas.openxmlformats.org/officeDocument/2006/relationships" xmlns:m="http://schemas.openxmlformats.org/officeDocument/2006/math" xmlns:v="urn:schemas-microsoft-com:vml" xmlns:wp14="http://schemas.microsoft.com/office/word/2010/wordprocessingDrawing" xmlns:wp="http://schemas.openxmlformats.org/drawingml/2006/wordprocessingDrawing" xmlns:w10="urn:schemas-microsoft-com:office:word" xmlns:w="http://schemas.openxmlformats.org/wordprocessingml/2006/main" xmlns:w14="http://schemas.microsoft.com/office/word/2010/wordml" xmlns:w15="http://schemas.microsoft.com/office/word/2012/wordml" xmlns:w16se="http://schemas.microsoft.com/office/word/2015/wordml/symex" xmlns:wpg="http://schemas.microsoft.com/office/word/2010/wordprocessingGroup" xmlns:wpi="http://schemas.microsoft.com/office/word/2010/wordprocessingInk" xmlns:wne="http://schemas.microsoft.com/office/word/2006/wordml" xmlns:wps="http://schemas.microsoft.com/office/word/2010/wordprocessingShape" mc:Ignorable="w14 w15 w16se wp14">
+<w:document xmlns:wpc="http://schemas.microsoft.com/office/word/2010/wordprocessingCanvas" xmlns:cx="http://schemas.microsoft.com/office/drawing/2014/chartex" xmlns:cx1="http://schemas.microsoft.com/office/drawing/2015/9/8/chartex" xmlns:cx2="http://schemas.microsoft.com/office/drawing/2015/10/21/chartex" xmlns:cx3="http://schemas.microsoft.com/office/drawing/2016/5/9/chartex" xmlns:cx4="http://schemas.microsoft.com/office/drawing/2016/5/10/chartex" xmlns:cx5="http://schemas.microsoft.com/office/drawing/2016/5/11/chartex" xmlns:cx6="http://schemas.microsoft.com/office/drawing/2016/5/12/chartex" xmlns:cx7="http://schemas.microsoft.com/office/drawing/2016/5/13/chartex" xmlns:cx8="http://schemas.microsoft.com/office/drawing/2016/5/14/chartex" xmlns:mc="http://schemas.openxmlformats.org/markup-compatibility/2006" xmlns:aink="http://schemas.microsoft.com/office/drawing/2016/ink" xmlns:am3d="http://schemas.microsoft.com/office/drawing/2017/model3d" xmlns:o="urn:schemas-microsoft-com:office:office" xmlns:r="http://schemas.openxmlformats.org/officeDocument/2006/relationships" xmlns:m="http://schemas.openxmlformats.org/officeDocument/2006/math" xmlns:v="urn:schemas-microsoft-com:vml" xmlns:wp14="http://schemas.microsoft.com/office/word/2010/wordprocessingDrawing" xmlns:wp="http://schemas.openxmlformats.org/drawingml/2006/wordprocessingDrawing" xmlns:w10="urn:schemas-microsoft-com:office:word" xmlns:w="http://schemas.openxmlformats.org/wordprocessingml/2006/main" xmlns:w14="http://schemas.microsoft.com/office/word/2010/wordml" xmlns:w15="http://schemas.microsoft.com/office/word/2012/wordml" xmlns:w16cex="http://schemas.microsoft.com/office/word/2018/wordml/cex" xmlns:w16cid="http://schemas.microsoft.com/office/word/2016/wordml/cid" xmlns:w16="http://schemas.microsoft.com/office/word/2018/wordml" xmlns:w16sdtdh="http://schemas.microsoft.com/office/word/2020/wordml/sdtdatahash" xmlns:w16se="http://schemas.microsoft.com/office/word/2015/wordml/symex" xmlns:wpg="http://schemas.microsoft.com/office/word/2010/wordprocessingGroup" xmlns:wpi="http://schemas.microsoft.com/office/word/2010/wordprocessingInk" xmlns:wne="http://schemas.microsoft.com/office/word/2006/wordml" xmlns:wps="http://schemas.microsoft.com/office/word/2010/wordprocessingShape" mc:Ignorable="w14 w15 w16se w16cid w16 w16cex w16sdtdh wp14">
   <w:background w:color="FFFFFF" w:themeColor="background1"/>
   <w:body>
     <w:p>
@@ -45,82 +45,15 @@
         </w:rPr>
         <w:t xml:space="preserve">Kálmán Dávid, </w:t>
       </w:r>
-      <w:proofErr w:type="spellStart"/>
-      <w:r>
-        <w:rPr>
-          <w:rFonts w:ascii="Cambria" w:hAnsi="Cambria" w:cs="Cambria"/>
-          <w:i/>
-          <w:sz w:val="40"/>
-          <w:szCs w:val="40"/>
-        </w:rPr>
-        <w:t>Ŗ</w:t>
-      </w:r>
-      <w:r>
-        <w:rPr>
-          <w:rFonts w:ascii="Times New Roman" w:hAnsi="Times New Roman" w:cs="Times New Roman"/>
-          <w:i/>
-          <w:sz w:val="40"/>
-          <w:szCs w:val="40"/>
-        </w:rPr>
-        <w:t>ɵ</w:t>
-      </w:r>
-      <w:r>
-        <w:rPr>
-          <w:rFonts w:ascii="Cambria" w:hAnsi="Cambria" w:cs="Cambria"/>
-          <w:i/>
-          <w:sz w:val="40"/>
-          <w:szCs w:val="40"/>
-        </w:rPr>
-        <w:t>ŋ</w:t>
-      </w:r>
-      <w:r>
-        <w:rPr>
-          <w:rFonts w:ascii="Times New Roman" w:hAnsi="Times New Roman" w:cs="Times New Roman"/>
-          <w:i/>
-          <w:sz w:val="40"/>
-          <w:szCs w:val="40"/>
-        </w:rPr>
-        <w:t>ɕʐ</w:t>
-      </w:r>
-      <w:proofErr w:type="spellEnd"/>
       <w:r>
         <w:rPr>
           <w:rFonts w:ascii="Engravers MT" w:hAnsi="Engravers MT"/>
           <w:i/>
-          <w:sz w:val="40"/>
-          <w:szCs w:val="40"/>
-        </w:rPr>
-        <w:t xml:space="preserve"> </w:t>
-      </w:r>
-      <w:proofErr w:type="spellStart"/>
-      <w:r>
-        <w:rPr>
-          <w:rFonts w:ascii="Cambria" w:hAnsi="Cambria" w:cs="Cambria"/>
-          <w:i/>
-          <w:sz w:val="40"/>
-          <w:szCs w:val="40"/>
-        </w:rPr>
-        <w:t>Ġ</w:t>
-      </w:r>
-      <w:r>
-        <w:rPr>
-          <w:rFonts w:ascii="Engravers MT" w:hAnsi="Engravers MT" w:cs="Engravers MT"/>
-          <w:i/>
-          <w:sz w:val="40"/>
-          <w:szCs w:val="40"/>
-        </w:rPr>
-        <w:t>æ</w:t>
-      </w:r>
-      <w:r>
-        <w:rPr>
-          <w:rFonts w:ascii="Times New Roman" w:hAnsi="Times New Roman" w:cs="Times New Roman"/>
-          <w:i/>
-          <w:sz w:val="40"/>
-          <w:szCs w:val="40"/>
-        </w:rPr>
-        <w:t>ʙɵɾ</w:t>
-      </w:r>
-      <w:proofErr w:type="spellEnd"/>
+          <w:sz w:val="28"/>
+          <w:szCs w:val="28"/>
+        </w:rPr>
+        <w:t xml:space="preserve">Roncz </w:t>
+      </w:r>
       <w:r>
         <w:rPr>
           <w:rFonts w:ascii="Engravers MT" w:hAnsi="Engravers MT"/>
@@ -128,10 +61,8 @@
           <w:sz w:val="28"/>
           <w:szCs w:val="28"/>
         </w:rPr>
-        <w:t>, Vass</w:t>
-      </w:r>
-      <w:bookmarkStart w:id="0" w:name="_GoBack"/>
-      <w:bookmarkEnd w:id="0"/>
+        <w:t>Gábor</w:t>
+      </w:r>
       <w:r>
         <w:rPr>
           <w:rFonts w:ascii="Engravers MT" w:hAnsi="Engravers MT"/>
@@ -139,7 +70,7 @@
           <w:sz w:val="28"/>
           <w:szCs w:val="28"/>
         </w:rPr>
-        <w:t xml:space="preserve"> C</w:t>
+        <w:t xml:space="preserve">, Vass </w:t>
       </w:r>
       <w:r>
         <w:rPr>
@@ -148,25 +79,7 @@
           <w:sz w:val="28"/>
           <w:szCs w:val="28"/>
         </w:rPr>
-        <w:t xml:space="preserve"> K</w:t>
-      </w:r>
-      <w:r>
-        <w:rPr>
-          <w:rFonts w:ascii="Engravers MT" w:hAnsi="Engravers MT"/>
-          <w:i/>
-          <w:sz w:val="28"/>
-          <w:szCs w:val="28"/>
-        </w:rPr>
-        <w:t>rn</w:t>
-      </w:r>
-      <w:r>
-        <w:rPr>
-          <w:rFonts w:ascii="Engravers MT" w:hAnsi="Engravers MT"/>
-          <w:i/>
-          <w:sz w:val="28"/>
-          <w:szCs w:val="28"/>
-        </w:rPr>
-        <w:t>l</w:t>
+        <w:t>Kornél</w:t>
       </w:r>
     </w:p>
     <w:p>
@@ -242,7 +155,7 @@
           <w:r>
             <w:fldChar w:fldCharType="separate"/>
           </w:r>
-          <w:hyperlink w:anchor="_Toc99352626" w:history="1">
+          <w:hyperlink w:anchor="_Toc99827810" w:history="1">
             <w:r>
               <w:rPr>
                 <w:rStyle w:val="Hiperhivatkozs"/>
@@ -284,7 +197,7 @@
                 <w:noProof/>
                 <w:webHidden/>
               </w:rPr>
-              <w:instrText xml:space="preserve"> PAGEREF _Toc99352626 \h </w:instrText>
+              <w:instrText xml:space="preserve"> PAGEREF _Toc99827810 \h </w:instrText>
             </w:r>
             <w:r>
               <w:rPr>
@@ -328,13 +241,13 @@
               <w:lang w:eastAsia="hu-HU"/>
             </w:rPr>
           </w:pPr>
-          <w:hyperlink w:anchor="_Toc99352627" w:history="1">
+          <w:hyperlink w:anchor="_Toc99827811" w:history="1">
             <w:r>
               <w:rPr>
                 <w:rStyle w:val="Hiperhivatkozs"/>
                 <w:noProof/>
               </w:rPr>
-              <w:t>1.1</w:t>
+              <w:t>2.1</w:t>
             </w:r>
             <w:r>
               <w:rPr>
@@ -370,7 +283,7 @@
                 <w:noProof/>
                 <w:webHidden/>
               </w:rPr>
-              <w:instrText xml:space="preserve"> PAGEREF _Toc99352627 \h </w:instrText>
+              <w:instrText xml:space="preserve"> PAGEREF _Toc99827811 \h </w:instrText>
             </w:r>
             <w:r>
               <w:rPr>
@@ -414,13 +327,13 @@
               <w:lang w:eastAsia="hu-HU"/>
             </w:rPr>
           </w:pPr>
-          <w:hyperlink w:anchor="_Toc99352628" w:history="1">
+          <w:hyperlink w:anchor="_Toc99827812" w:history="1">
             <w:r>
               <w:rPr>
                 <w:rStyle w:val="Hiperhivatkozs"/>
                 <w:noProof/>
               </w:rPr>
-              <w:t>1.2</w:t>
+              <w:t>2.2</w:t>
             </w:r>
             <w:r>
               <w:rPr>
@@ -456,7 +369,7 @@
                 <w:noProof/>
                 <w:webHidden/>
               </w:rPr>
-              <w:instrText xml:space="preserve"> PAGEREF _Toc99352628 \h </w:instrText>
+              <w:instrText xml:space="preserve"> PAGEREF _Toc99827812 \h </w:instrText>
             </w:r>
             <w:r>
               <w:rPr>
@@ -500,13 +413,13 @@
               <w:lang w:eastAsia="hu-HU"/>
             </w:rPr>
           </w:pPr>
-          <w:hyperlink w:anchor="_Toc99352629" w:history="1">
+          <w:hyperlink w:anchor="_Toc99827813" w:history="1">
             <w:r>
               <w:rPr>
                 <w:rStyle w:val="Hiperhivatkozs"/>
                 <w:noProof/>
               </w:rPr>
-              <w:t>1.3</w:t>
+              <w:t xml:space="preserve">2.3 </w:t>
             </w:r>
             <w:r>
               <w:rPr>
@@ -542,7 +455,7 @@
                 <w:noProof/>
                 <w:webHidden/>
               </w:rPr>
-              <w:instrText xml:space="preserve"> PAGEREF _Toc99352629 \h </w:instrText>
+              <w:instrText xml:space="preserve"> PAGEREF _Toc99827813 \h </w:instrText>
             </w:r>
             <w:r>
               <w:rPr>
@@ -586,13 +499,13 @@
               <w:lang w:eastAsia="hu-HU"/>
             </w:rPr>
           </w:pPr>
-          <w:hyperlink w:anchor="_Toc99352630" w:history="1">
+          <w:hyperlink w:anchor="_Toc99827814" w:history="1">
             <w:r>
               <w:rPr>
                 <w:rStyle w:val="Hiperhivatkozs"/>
                 <w:noProof/>
               </w:rPr>
-              <w:t>1.3.1</w:t>
+              <w:t>2.3.1</w:t>
             </w:r>
             <w:r>
               <w:rPr>
@@ -628,7 +541,7 @@
                 <w:noProof/>
                 <w:webHidden/>
               </w:rPr>
-              <w:instrText xml:space="preserve"> PAGEREF _Toc99352630 \h </w:instrText>
+              <w:instrText xml:space="preserve"> PAGEREF _Toc99827814 \h </w:instrText>
             </w:r>
             <w:r>
               <w:rPr>
@@ -672,13 +585,13 @@
               <w:lang w:eastAsia="hu-HU"/>
             </w:rPr>
           </w:pPr>
-          <w:hyperlink w:anchor="_Toc99352631" w:history="1">
+          <w:hyperlink w:anchor="_Toc99827815" w:history="1">
             <w:r>
               <w:rPr>
                 <w:rStyle w:val="Hiperhivatkozs"/>
                 <w:noProof/>
               </w:rPr>
-              <w:t>1.3.2</w:t>
+              <w:t>2.3.2</w:t>
             </w:r>
             <w:r>
               <w:rPr>
@@ -714,7 +627,7 @@
                 <w:noProof/>
                 <w:webHidden/>
               </w:rPr>
-              <w:instrText xml:space="preserve"> PAGEREF _Toc99352631 \h </w:instrText>
+              <w:instrText xml:space="preserve"> PAGEREF _Toc99827815 \h </w:instrText>
             </w:r>
             <w:r>
               <w:rPr>
@@ -758,13 +671,13 @@
               <w:lang w:eastAsia="hu-HU"/>
             </w:rPr>
           </w:pPr>
-          <w:hyperlink w:anchor="_Toc99352632" w:history="1">
+          <w:hyperlink w:anchor="_Toc99827816" w:history="1">
             <w:r>
               <w:rPr>
                 <w:rStyle w:val="Hiperhivatkozs"/>
                 <w:noProof/>
               </w:rPr>
-              <w:t>1.3.3</w:t>
+              <w:t>2.3.3</w:t>
             </w:r>
             <w:r>
               <w:rPr>
@@ -800,7 +713,7 @@
                 <w:noProof/>
                 <w:webHidden/>
               </w:rPr>
-              <w:instrText xml:space="preserve"> PAGEREF _Toc99352632 \h </w:instrText>
+              <w:instrText xml:space="preserve"> PAGEREF _Toc99827816 \h </w:instrText>
             </w:r>
             <w:r>
               <w:rPr>
@@ -844,13 +757,13 @@
               <w:lang w:eastAsia="hu-HU"/>
             </w:rPr>
           </w:pPr>
-          <w:hyperlink w:anchor="_Toc99352633" w:history="1">
+          <w:hyperlink w:anchor="_Toc99827817" w:history="1">
             <w:r>
               <w:rPr>
                 <w:rStyle w:val="Hiperhivatkozs"/>
                 <w:noProof/>
               </w:rPr>
-              <w:t>1.4</w:t>
+              <w:t>2.4</w:t>
             </w:r>
             <w:r>
               <w:rPr>
@@ -886,7 +799,7 @@
                 <w:noProof/>
                 <w:webHidden/>
               </w:rPr>
-              <w:instrText xml:space="preserve"> PAGEREF _Toc99352633 \h </w:instrText>
+              <w:instrText xml:space="preserve"> PAGEREF _Toc99827817 \h </w:instrText>
             </w:r>
             <w:r>
               <w:rPr>
@@ -930,13 +843,13 @@
               <w:lang w:eastAsia="hu-HU"/>
             </w:rPr>
           </w:pPr>
-          <w:hyperlink w:anchor="_Toc99352634" w:history="1">
+          <w:hyperlink w:anchor="_Toc99827818" w:history="1">
             <w:r>
               <w:rPr>
                 <w:rStyle w:val="Hiperhivatkozs"/>
                 <w:noProof/>
               </w:rPr>
-              <w:t>1.4.1</w:t>
+              <w:t>2.4.1</w:t>
             </w:r>
             <w:r>
               <w:rPr>
@@ -972,7 +885,7 @@
                 <w:noProof/>
                 <w:webHidden/>
               </w:rPr>
-              <w:instrText xml:space="preserve"> PAGEREF _Toc99352634 \h </w:instrText>
+              <w:instrText xml:space="preserve"> PAGEREF _Toc99827818 \h </w:instrText>
             </w:r>
             <w:r>
               <w:rPr>
@@ -1016,13 +929,13 @@
               <w:lang w:eastAsia="hu-HU"/>
             </w:rPr>
           </w:pPr>
-          <w:hyperlink w:anchor="_Toc99352635" w:history="1">
+          <w:hyperlink w:anchor="_Toc99827819" w:history="1">
             <w:r>
               <w:rPr>
                 <w:rStyle w:val="Hiperhivatkozs"/>
                 <w:noProof/>
               </w:rPr>
-              <w:t>1.4.2</w:t>
+              <w:t>2.4.2</w:t>
             </w:r>
             <w:r>
               <w:rPr>
@@ -1058,7 +971,7 @@
                 <w:noProof/>
                 <w:webHidden/>
               </w:rPr>
-              <w:instrText xml:space="preserve"> PAGEREF _Toc99352635 \h </w:instrText>
+              <w:instrText xml:space="preserve"> PAGEREF _Toc99827819 \h </w:instrText>
             </w:r>
             <w:r>
               <w:rPr>
@@ -1102,7 +1015,7 @@
               <w:lang w:eastAsia="hu-HU"/>
             </w:rPr>
           </w:pPr>
-          <w:hyperlink w:anchor="_Toc99352636" w:history="1">
+          <w:hyperlink w:anchor="_Toc99827820" w:history="1">
             <w:r>
               <w:rPr>
                 <w:rStyle w:val="Hiperhivatkozs"/>
@@ -1144,7 +1057,7 @@
                 <w:noProof/>
                 <w:webHidden/>
               </w:rPr>
-              <w:instrText xml:space="preserve"> PAGEREF _Toc99352636 \h </w:instrText>
+              <w:instrText xml:space="preserve"> PAGEREF _Toc99827820 \h </w:instrText>
             </w:r>
             <w:r>
               <w:rPr>
@@ -1188,7 +1101,7 @@
               <w:lang w:eastAsia="hu-HU"/>
             </w:rPr>
           </w:pPr>
-          <w:hyperlink w:anchor="_Toc99352637" w:history="1">
+          <w:hyperlink w:anchor="_Toc99827821" w:history="1">
             <w:r>
               <w:rPr>
                 <w:rStyle w:val="Hiperhivatkozs"/>
@@ -1230,7 +1143,7 @@
                 <w:noProof/>
                 <w:webHidden/>
               </w:rPr>
-              <w:instrText xml:space="preserve"> PAGEREF _Toc99352637 \h </w:instrText>
+              <w:instrText xml:space="preserve"> PAGEREF _Toc99827821 \h </w:instrText>
             </w:r>
             <w:r>
               <w:rPr>
@@ -1274,7 +1187,7 @@
               <w:lang w:eastAsia="hu-HU"/>
             </w:rPr>
           </w:pPr>
-          <w:hyperlink w:anchor="_Toc99352638" w:history="1">
+          <w:hyperlink w:anchor="_Toc99827822" w:history="1">
             <w:r>
               <w:rPr>
                 <w:rStyle w:val="Hiperhivatkozs"/>
@@ -1295,7 +1208,7 @@
                 <w:rStyle w:val="Hiperhivatkozs"/>
                 <w:noProof/>
               </w:rPr>
-              <w:t>Reservation</w:t>
+              <w:t>Reservation - Foglalás</w:t>
             </w:r>
             <w:r>
               <w:rPr>
@@ -1316,7 +1229,7 @@
                 <w:noProof/>
                 <w:webHidden/>
               </w:rPr>
-              <w:instrText xml:space="preserve"> PAGEREF _Toc99352638 \h </w:instrText>
+              <w:instrText xml:space="preserve"> PAGEREF _Toc99827822 \h </w:instrText>
             </w:r>
             <w:r>
               <w:rPr>
@@ -1360,7 +1273,7 @@
               <w:lang w:eastAsia="hu-HU"/>
             </w:rPr>
           </w:pPr>
-          <w:hyperlink w:anchor="_Toc99352639" w:history="1">
+          <w:hyperlink w:anchor="_Toc99827823" w:history="1">
             <w:r>
               <w:rPr>
                 <w:rStyle w:val="Hiperhivatkozs"/>
@@ -1381,7 +1294,7 @@
                 <w:rStyle w:val="Hiperhivatkozs"/>
                 <w:noProof/>
               </w:rPr>
-              <w:t>Room</w:t>
+              <w:t>Room - Szoba</w:t>
             </w:r>
             <w:r>
               <w:rPr>
@@ -1402,7 +1315,7 @@
                 <w:noProof/>
                 <w:webHidden/>
               </w:rPr>
-              <w:instrText xml:space="preserve"> PAGEREF _Toc99352639 \h </w:instrText>
+              <w:instrText xml:space="preserve"> PAGEREF _Toc99827823 \h </w:instrText>
             </w:r>
             <w:r>
               <w:rPr>
@@ -1446,7 +1359,7 @@
               <w:lang w:eastAsia="hu-HU"/>
             </w:rPr>
           </w:pPr>
-          <w:hyperlink w:anchor="_Toc99352640" w:history="1">
+          <w:hyperlink w:anchor="_Toc99827824" w:history="1">
             <w:r>
               <w:rPr>
                 <w:rStyle w:val="Hiperhivatkozs"/>
@@ -1467,7 +1380,7 @@
                 <w:rStyle w:val="Hiperhivatkozs"/>
                 <w:noProof/>
               </w:rPr>
-              <w:t>Customer</w:t>
+              <w:t>Customer - Vendég</w:t>
             </w:r>
             <w:r>
               <w:rPr>
@@ -1488,7 +1401,7 @@
                 <w:noProof/>
                 <w:webHidden/>
               </w:rPr>
-              <w:instrText xml:space="preserve"> PAGEREF _Toc99352640 \h </w:instrText>
+              <w:instrText xml:space="preserve"> PAGEREF _Toc99827824 \h </w:instrText>
             </w:r>
             <w:r>
               <w:rPr>
@@ -1509,6 +1422,608 @@
                 <w:webHidden/>
               </w:rPr>
               <w:t>6</w:t>
+            </w:r>
+            <w:r>
+              <w:rPr>
+                <w:noProof/>
+                <w:webHidden/>
+              </w:rPr>
+              <w:fldChar w:fldCharType="end"/>
+            </w:r>
+          </w:hyperlink>
+        </w:p>
+        <w:p>
+          <w:pPr>
+            <w:pStyle w:val="TJ3"/>
+            <w:tabs>
+              <w:tab w:val="left" w:pos="1320"/>
+              <w:tab w:val="right" w:leader="dot" w:pos="9062"/>
+            </w:tabs>
+            <w:rPr>
+              <w:rFonts w:eastAsiaTheme="minorEastAsia"/>
+              <w:noProof/>
+              <w:lang w:eastAsia="hu-HU"/>
+            </w:rPr>
+          </w:pPr>
+          <w:hyperlink w:anchor="_Toc99827825" w:history="1">
+            <w:r>
+              <w:rPr>
+                <w:rStyle w:val="Hiperhivatkozs"/>
+                <w:noProof/>
+              </w:rPr>
+              <w:t xml:space="preserve">3.1.4 </w:t>
+            </w:r>
+            <w:r>
+              <w:rPr>
+                <w:rFonts w:eastAsiaTheme="minorEastAsia"/>
+                <w:noProof/>
+                <w:lang w:eastAsia="hu-HU"/>
+              </w:rPr>
+              <w:tab/>
+            </w:r>
+            <w:r>
+              <w:rPr>
+                <w:rStyle w:val="Hiperhivatkozs"/>
+                <w:noProof/>
+              </w:rPr>
+              <w:t>Codes - Kódok</w:t>
+            </w:r>
+            <w:r>
+              <w:rPr>
+                <w:noProof/>
+                <w:webHidden/>
+              </w:rPr>
+              <w:tab/>
+            </w:r>
+            <w:r>
+              <w:rPr>
+                <w:noProof/>
+                <w:webHidden/>
+              </w:rPr>
+              <w:fldChar w:fldCharType="begin"/>
+            </w:r>
+            <w:r>
+              <w:rPr>
+                <w:noProof/>
+                <w:webHidden/>
+              </w:rPr>
+              <w:instrText xml:space="preserve"> PAGEREF _Toc99827825 \h </w:instrText>
+            </w:r>
+            <w:r>
+              <w:rPr>
+                <w:noProof/>
+                <w:webHidden/>
+              </w:rPr>
+            </w:r>
+            <w:r>
+              <w:rPr>
+                <w:noProof/>
+                <w:webHidden/>
+              </w:rPr>
+              <w:fldChar w:fldCharType="separate"/>
+            </w:r>
+            <w:r>
+              <w:rPr>
+                <w:noProof/>
+                <w:webHidden/>
+              </w:rPr>
+              <w:t>6</w:t>
+            </w:r>
+            <w:r>
+              <w:rPr>
+                <w:noProof/>
+                <w:webHidden/>
+              </w:rPr>
+              <w:fldChar w:fldCharType="end"/>
+            </w:r>
+          </w:hyperlink>
+        </w:p>
+        <w:p>
+          <w:pPr>
+            <w:pStyle w:val="TJ3"/>
+            <w:tabs>
+              <w:tab w:val="left" w:pos="1320"/>
+              <w:tab w:val="right" w:leader="dot" w:pos="9062"/>
+            </w:tabs>
+            <w:rPr>
+              <w:rFonts w:eastAsiaTheme="minorEastAsia"/>
+              <w:noProof/>
+              <w:lang w:eastAsia="hu-HU"/>
+            </w:rPr>
+          </w:pPr>
+          <w:hyperlink w:anchor="_Toc99827826" w:history="1">
+            <w:r>
+              <w:rPr>
+                <w:rStyle w:val="Hiperhivatkozs"/>
+                <w:noProof/>
+              </w:rPr>
+              <w:t>3.1.5</w:t>
+            </w:r>
+            <w:r>
+              <w:rPr>
+                <w:rFonts w:eastAsiaTheme="minorEastAsia"/>
+                <w:noProof/>
+                <w:lang w:eastAsia="hu-HU"/>
+              </w:rPr>
+              <w:tab/>
+            </w:r>
+            <w:r>
+              <w:rPr>
+                <w:rStyle w:val="Hiperhivatkozs"/>
+                <w:noProof/>
+              </w:rPr>
+              <w:t>Servicetype - Ellátás</w:t>
+            </w:r>
+            <w:r>
+              <w:rPr>
+                <w:noProof/>
+                <w:webHidden/>
+              </w:rPr>
+              <w:tab/>
+            </w:r>
+            <w:r>
+              <w:rPr>
+                <w:noProof/>
+                <w:webHidden/>
+              </w:rPr>
+              <w:fldChar w:fldCharType="begin"/>
+            </w:r>
+            <w:r>
+              <w:rPr>
+                <w:noProof/>
+                <w:webHidden/>
+              </w:rPr>
+              <w:instrText xml:space="preserve"> PAGEREF _Toc99827826 \h </w:instrText>
+            </w:r>
+            <w:r>
+              <w:rPr>
+                <w:noProof/>
+                <w:webHidden/>
+              </w:rPr>
+            </w:r>
+            <w:r>
+              <w:rPr>
+                <w:noProof/>
+                <w:webHidden/>
+              </w:rPr>
+              <w:fldChar w:fldCharType="separate"/>
+            </w:r>
+            <w:r>
+              <w:rPr>
+                <w:noProof/>
+                <w:webHidden/>
+              </w:rPr>
+              <w:t>6</w:t>
+            </w:r>
+            <w:r>
+              <w:rPr>
+                <w:noProof/>
+                <w:webHidden/>
+              </w:rPr>
+              <w:fldChar w:fldCharType="end"/>
+            </w:r>
+          </w:hyperlink>
+        </w:p>
+        <w:p>
+          <w:pPr>
+            <w:pStyle w:val="TJ3"/>
+            <w:tabs>
+              <w:tab w:val="left" w:pos="1320"/>
+              <w:tab w:val="right" w:leader="dot" w:pos="9062"/>
+            </w:tabs>
+            <w:rPr>
+              <w:rFonts w:eastAsiaTheme="minorEastAsia"/>
+              <w:noProof/>
+              <w:lang w:eastAsia="hu-HU"/>
+            </w:rPr>
+          </w:pPr>
+          <w:hyperlink w:anchor="_Toc99827827" w:history="1">
+            <w:r>
+              <w:rPr>
+                <w:rStyle w:val="Hiperhivatkozs"/>
+                <w:noProof/>
+              </w:rPr>
+              <w:t>3.1.6</w:t>
+            </w:r>
+            <w:r>
+              <w:rPr>
+                <w:rFonts w:eastAsiaTheme="minorEastAsia"/>
+                <w:noProof/>
+                <w:lang w:eastAsia="hu-HU"/>
+              </w:rPr>
+              <w:tab/>
+            </w:r>
+            <w:r>
+              <w:rPr>
+                <w:rStyle w:val="Hiperhivatkozs"/>
+                <w:noProof/>
+              </w:rPr>
+              <w:t>Consumption - Fogyasztások</w:t>
+            </w:r>
+            <w:r>
+              <w:rPr>
+                <w:noProof/>
+                <w:webHidden/>
+              </w:rPr>
+              <w:tab/>
+            </w:r>
+            <w:r>
+              <w:rPr>
+                <w:noProof/>
+                <w:webHidden/>
+              </w:rPr>
+              <w:fldChar w:fldCharType="begin"/>
+            </w:r>
+            <w:r>
+              <w:rPr>
+                <w:noProof/>
+                <w:webHidden/>
+              </w:rPr>
+              <w:instrText xml:space="preserve"> PAGEREF _Toc99827827 \h </w:instrText>
+            </w:r>
+            <w:r>
+              <w:rPr>
+                <w:noProof/>
+                <w:webHidden/>
+              </w:rPr>
+            </w:r>
+            <w:r>
+              <w:rPr>
+                <w:noProof/>
+                <w:webHidden/>
+              </w:rPr>
+              <w:fldChar w:fldCharType="separate"/>
+            </w:r>
+            <w:r>
+              <w:rPr>
+                <w:noProof/>
+                <w:webHidden/>
+              </w:rPr>
+              <w:t>7</w:t>
+            </w:r>
+            <w:r>
+              <w:rPr>
+                <w:noProof/>
+                <w:webHidden/>
+              </w:rPr>
+              <w:fldChar w:fldCharType="end"/>
+            </w:r>
+          </w:hyperlink>
+        </w:p>
+        <w:p>
+          <w:pPr>
+            <w:pStyle w:val="TJ3"/>
+            <w:tabs>
+              <w:tab w:val="left" w:pos="1320"/>
+              <w:tab w:val="right" w:leader="dot" w:pos="9062"/>
+            </w:tabs>
+            <w:rPr>
+              <w:rFonts w:eastAsiaTheme="minorEastAsia"/>
+              <w:noProof/>
+              <w:lang w:eastAsia="hu-HU"/>
+            </w:rPr>
+          </w:pPr>
+          <w:hyperlink w:anchor="_Toc99827828" w:history="1">
+            <w:r>
+              <w:rPr>
+                <w:rStyle w:val="Hiperhivatkozs"/>
+                <w:noProof/>
+              </w:rPr>
+              <w:t>3.1.7</w:t>
+            </w:r>
+            <w:r>
+              <w:rPr>
+                <w:rFonts w:eastAsiaTheme="minorEastAsia"/>
+                <w:noProof/>
+                <w:lang w:eastAsia="hu-HU"/>
+              </w:rPr>
+              <w:tab/>
+            </w:r>
+            <w:r>
+              <w:rPr>
+                <w:rStyle w:val="Hiperhivatkozs"/>
+                <w:noProof/>
+              </w:rPr>
+              <w:t>Storage - Raktár</w:t>
+            </w:r>
+            <w:r>
+              <w:rPr>
+                <w:noProof/>
+                <w:webHidden/>
+              </w:rPr>
+              <w:tab/>
+            </w:r>
+            <w:r>
+              <w:rPr>
+                <w:noProof/>
+                <w:webHidden/>
+              </w:rPr>
+              <w:fldChar w:fldCharType="begin"/>
+            </w:r>
+            <w:r>
+              <w:rPr>
+                <w:noProof/>
+                <w:webHidden/>
+              </w:rPr>
+              <w:instrText xml:space="preserve"> PAGEREF _Toc99827828 \h </w:instrText>
+            </w:r>
+            <w:r>
+              <w:rPr>
+                <w:noProof/>
+                <w:webHidden/>
+              </w:rPr>
+            </w:r>
+            <w:r>
+              <w:rPr>
+                <w:noProof/>
+                <w:webHidden/>
+              </w:rPr>
+              <w:fldChar w:fldCharType="separate"/>
+            </w:r>
+            <w:r>
+              <w:rPr>
+                <w:noProof/>
+                <w:webHidden/>
+              </w:rPr>
+              <w:t>7</w:t>
+            </w:r>
+            <w:r>
+              <w:rPr>
+                <w:noProof/>
+                <w:webHidden/>
+              </w:rPr>
+              <w:fldChar w:fldCharType="end"/>
+            </w:r>
+          </w:hyperlink>
+        </w:p>
+        <w:p>
+          <w:pPr>
+            <w:pStyle w:val="TJ3"/>
+            <w:tabs>
+              <w:tab w:val="left" w:pos="1320"/>
+              <w:tab w:val="right" w:leader="dot" w:pos="9062"/>
+            </w:tabs>
+            <w:rPr>
+              <w:rFonts w:eastAsiaTheme="minorEastAsia"/>
+              <w:noProof/>
+              <w:lang w:eastAsia="hu-HU"/>
+            </w:rPr>
+          </w:pPr>
+          <w:hyperlink w:anchor="_Toc99827829" w:history="1">
+            <w:r>
+              <w:rPr>
+                <w:rStyle w:val="Hiperhivatkozs"/>
+                <w:noProof/>
+              </w:rPr>
+              <w:t>3.1.8</w:t>
+            </w:r>
+            <w:r>
+              <w:rPr>
+                <w:rFonts w:eastAsiaTheme="minorEastAsia"/>
+                <w:noProof/>
+                <w:lang w:eastAsia="hu-HU"/>
+              </w:rPr>
+              <w:tab/>
+            </w:r>
+            <w:r>
+              <w:rPr>
+                <w:rStyle w:val="Hiperhivatkozs"/>
+                <w:noProof/>
+              </w:rPr>
+              <w:t>Reports - Hibajelentések</w:t>
+            </w:r>
+            <w:r>
+              <w:rPr>
+                <w:noProof/>
+                <w:webHidden/>
+              </w:rPr>
+              <w:tab/>
+            </w:r>
+            <w:r>
+              <w:rPr>
+                <w:noProof/>
+                <w:webHidden/>
+              </w:rPr>
+              <w:fldChar w:fldCharType="begin"/>
+            </w:r>
+            <w:r>
+              <w:rPr>
+                <w:noProof/>
+                <w:webHidden/>
+              </w:rPr>
+              <w:instrText xml:space="preserve"> PAGEREF _Toc99827829 \h </w:instrText>
+            </w:r>
+            <w:r>
+              <w:rPr>
+                <w:noProof/>
+                <w:webHidden/>
+              </w:rPr>
+            </w:r>
+            <w:r>
+              <w:rPr>
+                <w:noProof/>
+                <w:webHidden/>
+              </w:rPr>
+              <w:fldChar w:fldCharType="separate"/>
+            </w:r>
+            <w:r>
+              <w:rPr>
+                <w:noProof/>
+                <w:webHidden/>
+              </w:rPr>
+              <w:t>7</w:t>
+            </w:r>
+            <w:r>
+              <w:rPr>
+                <w:noProof/>
+                <w:webHidden/>
+              </w:rPr>
+              <w:fldChar w:fldCharType="end"/>
+            </w:r>
+          </w:hyperlink>
+        </w:p>
+        <w:p>
+          <w:pPr>
+            <w:pStyle w:val="TJ3"/>
+            <w:tabs>
+              <w:tab w:val="left" w:pos="1320"/>
+              <w:tab w:val="right" w:leader="dot" w:pos="9062"/>
+            </w:tabs>
+            <w:rPr>
+              <w:rFonts w:eastAsiaTheme="minorEastAsia"/>
+              <w:noProof/>
+              <w:lang w:eastAsia="hu-HU"/>
+            </w:rPr>
+          </w:pPr>
+          <w:hyperlink w:anchor="_Toc99827830" w:history="1">
+            <w:r>
+              <w:rPr>
+                <w:rStyle w:val="Hiperhivatkozs"/>
+                <w:noProof/>
+              </w:rPr>
+              <w:t>3.1.9</w:t>
+            </w:r>
+            <w:r>
+              <w:rPr>
+                <w:rFonts w:eastAsiaTheme="minorEastAsia"/>
+                <w:noProof/>
+                <w:lang w:eastAsia="hu-HU"/>
+              </w:rPr>
+              <w:tab/>
+            </w:r>
+            <w:r>
+              <w:rPr>
+                <w:rStyle w:val="Hiperhivatkozs"/>
+                <w:noProof/>
+              </w:rPr>
+              <w:t>UserLog/ReservationLog - Felhasználói és Foglalás naplózás</w:t>
+            </w:r>
+            <w:r>
+              <w:rPr>
+                <w:noProof/>
+                <w:webHidden/>
+              </w:rPr>
+              <w:tab/>
+            </w:r>
+            <w:r>
+              <w:rPr>
+                <w:noProof/>
+                <w:webHidden/>
+              </w:rPr>
+              <w:fldChar w:fldCharType="begin"/>
+            </w:r>
+            <w:r>
+              <w:rPr>
+                <w:noProof/>
+                <w:webHidden/>
+              </w:rPr>
+              <w:instrText xml:space="preserve"> PAGEREF _Toc99827830 \h </w:instrText>
+            </w:r>
+            <w:r>
+              <w:rPr>
+                <w:noProof/>
+                <w:webHidden/>
+              </w:rPr>
+            </w:r>
+            <w:r>
+              <w:rPr>
+                <w:noProof/>
+                <w:webHidden/>
+              </w:rPr>
+              <w:fldChar w:fldCharType="separate"/>
+            </w:r>
+            <w:r>
+              <w:rPr>
+                <w:noProof/>
+                <w:webHidden/>
+              </w:rPr>
+              <w:t>7</w:t>
+            </w:r>
+            <w:r>
+              <w:rPr>
+                <w:noProof/>
+                <w:webHidden/>
+              </w:rPr>
+              <w:fldChar w:fldCharType="end"/>
+            </w:r>
+          </w:hyperlink>
+        </w:p>
+        <w:p>
+          <w:pPr>
+            <w:pStyle w:val="TJ3"/>
+            <w:tabs>
+              <w:tab w:val="left" w:pos="1320"/>
+              <w:tab w:val="right" w:leader="dot" w:pos="9062"/>
+            </w:tabs>
+            <w:rPr>
+              <w:rFonts w:eastAsiaTheme="minorEastAsia"/>
+              <w:noProof/>
+              <w:lang w:eastAsia="hu-HU"/>
+            </w:rPr>
+          </w:pPr>
+          <w:hyperlink w:anchor="_Toc99827831" w:history="1">
+            <w:r>
+              <w:rPr>
+                <w:rStyle w:val="Hiperhivatkozs"/>
+                <w:noProof/>
+              </w:rPr>
+              <w:t>3.1.10</w:t>
+            </w:r>
+            <w:r>
+              <w:rPr>
+                <w:rFonts w:eastAsiaTheme="minorEastAsia"/>
+                <w:noProof/>
+                <w:lang w:eastAsia="hu-HU"/>
+              </w:rPr>
+              <w:tab/>
+            </w:r>
+            <w:r>
+              <w:rPr>
+                <w:rStyle w:val="Hiperhivatkozs"/>
+                <w:noProof/>
+              </w:rPr>
+              <w:t xml:space="preserve"> Ratings - Értékelések</w:t>
+            </w:r>
+            <w:r>
+              <w:rPr>
+                <w:noProof/>
+                <w:webHidden/>
+              </w:rPr>
+              <w:tab/>
+            </w:r>
+            <w:r>
+              <w:rPr>
+                <w:noProof/>
+                <w:webHidden/>
+              </w:rPr>
+              <w:fldChar w:fldCharType="begin"/>
+            </w:r>
+            <w:r>
+              <w:rPr>
+                <w:noProof/>
+                <w:webHidden/>
+              </w:rPr>
+              <w:instrText xml:space="preserve"> PAGEREF _Toc99827831 \h </w:instrText>
+            </w:r>
+            <w:r>
+              <w:rPr>
+                <w:noProof/>
+                <w:webHidden/>
+              </w:rPr>
+            </w:r>
+            <w:r>
+              <w:rPr>
+                <w:noProof/>
+                <w:webHidden/>
+              </w:rPr>
+              <w:fldChar w:fldCharType="separate"/>
+            </w:r>
+            <w:r>
+              <w:rPr>
+                <w:noProof/>
+                <w:webHidden/>
+              </w:rPr>
+              <w:t>7</w:t>
             </w:r>
             <w:r>
               <w:rPr>
@@ -1563,42 +2078,136 @@
           <w:sz w:val="36"/>
         </w:rPr>
       </w:pPr>
-      <w:bookmarkStart w:id="1" w:name="_Toc99352626"/>
+      <w:bookmarkStart w:id="0" w:name="_Toc99827810"/>
       <w:r>
         <w:rPr>
           <w:sz w:val="36"/>
         </w:rPr>
         <w:lastRenderedPageBreak/>
         <w:t>Ötletelés</w:t>
+      </w:r>
+      <w:bookmarkEnd w:id="0"/>
+    </w:p>
+    <w:p>
+      <w:pPr>
+        <w:pStyle w:val="Cmsor2"/>
+        <w:numPr>
+          <w:ilvl w:val="0"/>
+          <w:numId w:val="0"/>
+        </w:numPr>
+        <w:jc w:val="both"/>
+        <w:rPr>
+          <w:sz w:val="28"/>
+        </w:rPr>
+      </w:pPr>
+      <w:bookmarkStart w:id="1" w:name="_Toc99827811"/>
+      <w:r>
+        <w:rPr>
+          <w:sz w:val="28"/>
+        </w:rPr>
+        <w:t>2.1</w:t>
+      </w:r>
+      <w:r>
+        <w:rPr>
+          <w:sz w:val="28"/>
+        </w:rPr>
+        <w:tab/>
+      </w:r>
+      <w:r>
+        <w:rPr>
+          <w:sz w:val="28"/>
+        </w:rPr>
+        <w:t xml:space="preserve">A projekt témájának </w:t>
+      </w:r>
+      <w:r>
+        <w:rPr>
+          <w:sz w:val="28"/>
+        </w:rPr>
+        <w:t>kigondolása</w:t>
       </w:r>
       <w:bookmarkEnd w:id="1"/>
     </w:p>
     <w:p>
       <w:pPr>
+        <w:ind w:left="142"/>
+        <w:jc w:val="both"/>
+        <w:rPr>
+          <w:sz w:val="24"/>
+        </w:rPr>
+      </w:pPr>
+      <w:r>
+        <w:rPr>
+          <w:sz w:val="24"/>
+        </w:rPr>
+        <w:t>A projekt kezdetekor a legnagyobb és legnehezebb feladatot a téma megtalálása jelentett. Mit is akartunk csinálni szakdolgozatként? Egy olyan témakört szerettünk volna találni, amelyik minden csapattagnak megfelel, amivel mindenki tud azonosulni. Az eredeti elképzelésünk szerint egy városnak az oldalát csináltuk volna meg, ahol szinte minden elérhető lett volna, legyen szó hotelről, reptérről va</w:t>
+      </w:r>
+      <w:r>
+        <w:rPr>
+          <w:sz w:val="24"/>
+        </w:rPr>
+        <w:t>gy k</w:t>
+      </w:r>
+      <w:r>
+        <w:rPr>
+          <w:sz w:val="24"/>
+        </w:rPr>
+        <w:t>as</w:t>
+      </w:r>
+      <w:r>
+        <w:rPr>
+          <w:sz w:val="24"/>
+        </w:rPr>
+        <w:t>zinó</w:t>
+      </w:r>
+      <w:r>
+        <w:rPr>
+          <w:sz w:val="24"/>
+        </w:rPr>
+        <w:t xml:space="preserve">ról. Természetesen mindegyikhez saját oldal tartozott volna. Ám erre hamar ráeszméltünk, hogy nem tudnánk teljesíteni a küldetést, enyhén túlvállaltuk volna magunkat. </w:t>
+      </w:r>
+      <w:r>
+        <w:rPr>
+          <w:sz w:val="24"/>
+        </w:rPr>
+        <w:t>Tanárainkkal konzultálva arra a következtetésre jutottunk, hogy bőven elég lesz egy h</w:t>
+      </w:r>
+      <w:r>
+        <w:rPr>
+          <w:sz w:val="24"/>
+        </w:rPr>
+        <w:t>otel weboldala komplex foglalási rendszerrel és hozzá egy WPF-es recepciós alkalmazás.</w:t>
+      </w:r>
+    </w:p>
+    <w:p>
+      <w:pPr>
         <w:pStyle w:val="Cmsor2"/>
+        <w:numPr>
+          <w:ilvl w:val="0"/>
+          <w:numId w:val="0"/>
+        </w:numPr>
         <w:jc w:val="both"/>
         <w:rPr>
           <w:sz w:val="28"/>
         </w:rPr>
       </w:pPr>
-      <w:r>
-        <w:rPr>
-          <w:sz w:val="28"/>
-        </w:rPr>
-        <w:t xml:space="preserve"> </w:t>
-      </w:r>
-      <w:bookmarkStart w:id="2" w:name="_Toc99352627"/>
-      <w:r>
-        <w:rPr>
-          <w:sz w:val="28"/>
-        </w:rPr>
-        <w:t xml:space="preserve">A projekt témájának </w:t>
-      </w:r>
-      <w:r>
-        <w:rPr>
-          <w:sz w:val="28"/>
-        </w:rPr>
-        <w:t>kigondolása</w:t>
+      <w:bookmarkStart w:id="2" w:name="_Toc99827812"/>
+      <w:r>
+        <w:rPr>
+          <w:sz w:val="28"/>
+        </w:rPr>
+        <w:t>2.2</w:t>
+      </w:r>
+      <w:r>
+        <w:rPr>
+          <w:sz w:val="28"/>
+        </w:rPr>
+        <w:tab/>
+      </w:r>
+      <w:r>
+        <w:rPr>
+          <w:sz w:val="28"/>
+        </w:rPr>
+        <w:t>A projekt nevének története</w:t>
       </w:r>
       <w:bookmarkEnd w:id="2"/>
     </w:p>
@@ -1614,65 +2223,90 @@
         <w:rPr>
           <w:sz w:val="24"/>
         </w:rPr>
-        <w:t>A projekt kezdetekor a legnagyobb és legnehezebb feladatot a téma megtalálása jelentett. Mit is akartunk csinálni szakdolgozatként? Egy olyan témakört szerettünk volna találni, amelyik minden csapattagnak megfelel, amivel mindenki tud azonosulni. Az eredeti elképzelésünk szerint egy városnak az oldalát csináltuk volna meg, ahol szinte minden elérhető lett volna, legyen szó hotelről, reptérről va</w:t>
-      </w:r>
-      <w:r>
-        <w:rPr>
-          <w:sz w:val="24"/>
-        </w:rPr>
-        <w:t>gy k</w:t>
-      </w:r>
-      <w:r>
-        <w:rPr>
-          <w:sz w:val="24"/>
-        </w:rPr>
-        <w:t>as</w:t>
-      </w:r>
-      <w:r>
-        <w:rPr>
-          <w:sz w:val="24"/>
-        </w:rPr>
-        <w:t>zinó</w:t>
-      </w:r>
-      <w:r>
-        <w:rPr>
-          <w:sz w:val="24"/>
-        </w:rPr>
-        <w:t xml:space="preserve">ról. Természetesen mindegyikhez saját oldal tartozott volna. Ám erre hamar ráeszméltünk, hogy nem tudnánk teljesíteni a küldetést, enyhén túlvállaltuk volna magunkat. </w:t>
-      </w:r>
-      <w:r>
-        <w:rPr>
-          <w:sz w:val="24"/>
-        </w:rPr>
-        <w:t>Tanárainkkal konzultálva arra a következtetésre jutottunk, hogy bőven elég lesz egy h</w:t>
-      </w:r>
-      <w:r>
-        <w:rPr>
-          <w:sz w:val="24"/>
-        </w:rPr>
-        <w:t>otel weboldala komplex foglalási rendszerrel és hozzá egy WPF-es recepciós alkalmazás.</w:t>
+        <w:t>Miután kitaláltuk, hogy „saját” hotelt fogunk csinálni, a következő egyből felmerülő probléma a</w:t>
+      </w:r>
+      <w:r>
+        <w:rPr>
+          <w:sz w:val="24"/>
+        </w:rPr>
+        <w:t xml:space="preserve"> </w:t>
+      </w:r>
+      <w:r>
+        <w:rPr>
+          <w:sz w:val="24"/>
+        </w:rPr>
+        <w:t xml:space="preserve">név volt. </w:t>
+      </w:r>
+      <w:r>
+        <w:rPr>
+          <w:sz w:val="24"/>
+        </w:rPr>
+        <w:t xml:space="preserve">Hogy is kellene elneveznünk egy képzeletbeli hotelt? Vagy egyáltalán mi alapján? Egy hosszú délutáni diskurzus után találtuk ki: </w:t>
+      </w:r>
+      <w:r>
+        <w:rPr>
+          <w:b/>
+          <w:i/>
+          <w:sz w:val="24"/>
+        </w:rPr>
+        <w:t>Peaceful Paradise</w:t>
+      </w:r>
+      <w:r>
+        <w:rPr>
+          <w:sz w:val="24"/>
+        </w:rPr>
+        <w:t>. Mivel luxushotel, így a névnek passzolnia kellett az arculathoz. Egyszerre lett elegáns és magával ragadó. Egyszerre sugároz nyugalmat és kényelmet. Tökéletes.</w:t>
       </w:r>
     </w:p>
     <w:p>
       <w:pPr>
         <w:pStyle w:val="Cmsor2"/>
+        <w:numPr>
+          <w:ilvl w:val="0"/>
+          <w:numId w:val="0"/>
+        </w:numPr>
+        <w:ind w:left="576" w:hanging="576"/>
         <w:jc w:val="both"/>
         <w:rPr>
           <w:sz w:val="28"/>
         </w:rPr>
       </w:pPr>
+      <w:bookmarkStart w:id="3" w:name="_Toc99827813"/>
+      <w:r>
+        <w:rPr>
+          <w:sz w:val="28"/>
+        </w:rPr>
+        <w:t>2.3</w:t>
+      </w:r>
       <w:r>
         <w:rPr>
           <w:sz w:val="28"/>
         </w:rPr>
         <w:t xml:space="preserve"> </w:t>
       </w:r>
-      <w:bookmarkStart w:id="3" w:name="_Toc99352628"/>
-      <w:r>
-        <w:rPr>
-          <w:sz w:val="28"/>
-        </w:rPr>
-        <w:t>A projekt nevének története</w:t>
+      <w:r>
+        <w:rPr>
+          <w:sz w:val="28"/>
+        </w:rPr>
+        <w:tab/>
+      </w:r>
+      <w:r>
+        <w:rPr>
+          <w:sz w:val="28"/>
+        </w:rPr>
+        <w:t xml:space="preserve">Tökéletes arculat </w:t>
+      </w:r>
+      <w:r>
+        <w:rPr>
+          <w:sz w:val="28"/>
+        </w:rPr>
+        <w:t>és</w:t>
+      </w:r>
+      <w:r>
+        <w:rPr>
+          <w:sz w:val="28"/>
+        </w:rPr>
+        <w:t xml:space="preserve"> logók</w:t>
       </w:r>
       <w:bookmarkEnd w:id="3"/>
     </w:p>
@@ -1688,128 +2322,62 @@
         <w:rPr>
           <w:sz w:val="24"/>
         </w:rPr>
-        <w:t>Miután kitaláltuk, hogy „saját” hotelt fogunk csinálni, a következő egyből felmerülő probléma a</w:t>
-      </w:r>
-      <w:r>
-        <w:rPr>
-          <w:sz w:val="24"/>
-        </w:rPr>
-        <w:t xml:space="preserve"> </w:t>
-      </w:r>
-      <w:r>
-        <w:rPr>
-          <w:sz w:val="24"/>
-        </w:rPr>
-        <w:t xml:space="preserve">név volt. </w:t>
-      </w:r>
-      <w:r>
-        <w:rPr>
-          <w:sz w:val="24"/>
-        </w:rPr>
-        <w:t xml:space="preserve">Hogy is kellene elneveznünk egy képzeletbeli hotelt? Vagy egyáltalán mi alapján? Egy hosszú délutáni diskurzus után találtuk ki: </w:t>
-      </w:r>
-      <w:r>
-        <w:rPr>
-          <w:b/>
-          <w:i/>
-          <w:sz w:val="24"/>
-        </w:rPr>
-        <w:t>Peaceful Paradise</w:t>
-      </w:r>
-      <w:r>
-        <w:rPr>
-          <w:sz w:val="24"/>
-        </w:rPr>
-        <w:t>. Mivel luxushotel, így a névnek passzolnia kellett az arculathoz. Egyszerre lett elegáns és magával ragadó. Egyszerre sugároz nyugalmat és kényelmet. Tökéletes.</w:t>
+        <w:t xml:space="preserve">A fantasztikus nevet követően természetesen szükségünk volt fantasztikus logókra, amelyek az arculat alapját határozzák meg. </w:t>
+      </w:r>
+      <w:r>
+        <w:rPr>
+          <w:sz w:val="24"/>
+        </w:rPr>
+        <w:t>Ezek megvalósítására különböző logó készítő oldalakat használtunk. Körül néztünk több helyen és így találtuk meg a végleges log</w:t>
+      </w:r>
+      <w:r>
+        <w:rPr>
+          <w:sz w:val="24"/>
+        </w:rPr>
+        <w:t>ókat</w:t>
+      </w:r>
+      <w:r>
+        <w:rPr>
+          <w:sz w:val="24"/>
+        </w:rPr>
+        <w:t xml:space="preserve"> körülbelül szeptember végére (persze ahogy teltek a hónapok egy-kettő vágáson keresztül mentek).</w:t>
       </w:r>
     </w:p>
     <w:p>
       <w:pPr>
-        <w:pStyle w:val="Cmsor2"/>
+        <w:pStyle w:val="Cmsor3"/>
+        <w:numPr>
+          <w:ilvl w:val="0"/>
+          <w:numId w:val="0"/>
+        </w:numPr>
         <w:jc w:val="both"/>
         <w:rPr>
           <w:sz w:val="28"/>
         </w:rPr>
       </w:pPr>
-      <w:r>
-        <w:rPr>
-          <w:sz w:val="28"/>
-        </w:rPr>
-        <w:t xml:space="preserve"> </w:t>
-      </w:r>
-      <w:bookmarkStart w:id="4" w:name="_Toc99352629"/>
-      <w:r>
-        <w:rPr>
-          <w:sz w:val="28"/>
-        </w:rPr>
-        <w:t xml:space="preserve">Tökéletes arculat </w:t>
-      </w:r>
-      <w:r>
-        <w:rPr>
-          <w:sz w:val="28"/>
-        </w:rPr>
-        <w:t>és</w:t>
-      </w:r>
-      <w:r>
-        <w:rPr>
-          <w:sz w:val="28"/>
-        </w:rPr>
-        <w:t xml:space="preserve"> logók</w:t>
+      <w:bookmarkStart w:id="4" w:name="_Toc99827814"/>
+      <w:r>
+        <w:rPr>
+          <w:sz w:val="28"/>
+        </w:rPr>
+        <w:t>2.3.1</w:t>
+      </w:r>
+      <w:r>
+        <w:rPr>
+          <w:sz w:val="28"/>
+        </w:rPr>
+        <w:tab/>
+      </w:r>
+      <w:r>
+        <w:rPr>
+          <w:sz w:val="28"/>
+        </w:rPr>
+        <w:t>Teljes logó</w:t>
       </w:r>
       <w:bookmarkEnd w:id="4"/>
     </w:p>
     <w:p>
       <w:pPr>
-        <w:ind w:left="142"/>
-        <w:jc w:val="both"/>
-        <w:rPr>
-          <w:sz w:val="24"/>
-        </w:rPr>
-      </w:pPr>
-      <w:r>
-        <w:rPr>
-          <w:sz w:val="24"/>
-        </w:rPr>
-        <w:t xml:space="preserve">A fantasztikus nevet követően természetesen szükségünk volt fantasztikus logókra, amelyek az arculat alapját határozzák meg. </w:t>
-      </w:r>
-      <w:r>
-        <w:rPr>
-          <w:sz w:val="24"/>
-        </w:rPr>
-        <w:t>Ezek megvalósítására különböző logó készítő oldalakat használtunk. Körül néztünk több helyen és így találtuk meg a végleges log</w:t>
-      </w:r>
-      <w:r>
-        <w:rPr>
-          <w:sz w:val="24"/>
-        </w:rPr>
-        <w:t>ókat</w:t>
-      </w:r>
-      <w:r>
-        <w:rPr>
-          <w:sz w:val="24"/>
-        </w:rPr>
-        <w:t xml:space="preserve"> körülbelül szeptember végére (persze ahogy teltek a hónapok egy-kettő vágáson keresztül mentek).</w:t>
-      </w:r>
-    </w:p>
-    <w:p>
-      <w:pPr>
-        <w:pStyle w:val="Cmsor3"/>
-        <w:jc w:val="both"/>
-        <w:rPr>
-          <w:sz w:val="28"/>
-        </w:rPr>
-      </w:pPr>
-      <w:bookmarkStart w:id="5" w:name="_Toc99352630"/>
-      <w:r>
-        <w:rPr>
-          <w:sz w:val="28"/>
-        </w:rPr>
-        <w:t>Teljes logó</w:t>
-      </w:r>
-      <w:bookmarkEnd w:id="5"/>
-    </w:p>
-    <w:p>
-      <w:pPr>
         <w:ind w:left="142" w:firstLine="12"/>
         <w:jc w:val="both"/>
         <w:rPr>
@@ -1823,7 +2391,7 @@
           <w:lang w:eastAsia="hu-HU"/>
         </w:rPr>
         <w:drawing>
-          <wp:anchor distT="0" distB="0" distL="114300" distR="114300" simplePos="0" relativeHeight="251658240" behindDoc="0" locked="0" layoutInCell="1" allowOverlap="1">
+          <wp:anchor distT="0" distB="0" distL="114300" distR="114300" simplePos="0" relativeHeight="251658240" behindDoc="0" locked="0" layoutInCell="1" allowOverlap="1" wp14:anchorId="192CA1E3" wp14:editId="604B4978">
             <wp:simplePos x="0" y="0"/>
             <wp:positionH relativeFrom="margin">
               <wp:align>right</wp:align>
@@ -1943,33 +2511,23 @@
         <w:rPr>
           <w:sz w:val="24"/>
         </w:rPr>
-        <w:t xml:space="preserve"> illetőleg </w:t>
-      </w:r>
-      <w:proofErr w:type="spellStart"/>
-      <w:r>
-        <w:rPr>
-          <w:sz w:val="24"/>
-        </w:rPr>
-        <w:t>emailekben</w:t>
-      </w:r>
-      <w:proofErr w:type="spellEnd"/>
-      <w:r>
-        <w:rPr>
-          <w:sz w:val="24"/>
-        </w:rPr>
-        <w:t xml:space="preserve"> használjuk.</w:t>
+        <w:t xml:space="preserve"> illetőleg emailekben használjuk.</w:t>
       </w:r>
     </w:p>
     <w:p>
       <w:pPr>
         <w:pStyle w:val="Cmsor3"/>
+        <w:numPr>
+          <w:ilvl w:val="0"/>
+          <w:numId w:val="0"/>
+        </w:numPr>
         <w:spacing w:before="360"/>
         <w:jc w:val="both"/>
         <w:rPr>
           <w:sz w:val="28"/>
         </w:rPr>
       </w:pPr>
-      <w:bookmarkStart w:id="6" w:name="_Toc99352631"/>
+      <w:bookmarkStart w:id="5" w:name="_Toc99827815"/>
       <w:r>
         <w:rPr>
           <w:noProof/>
@@ -1977,7 +2535,7 @@
           <w:lang w:eastAsia="hu-HU"/>
         </w:rPr>
         <w:drawing>
-          <wp:anchor distT="0" distB="0" distL="114300" distR="114300" simplePos="0" relativeHeight="251659264" behindDoc="0" locked="0" layoutInCell="1" allowOverlap="1">
+          <wp:anchor distT="0" distB="0" distL="114300" distR="114300" simplePos="0" relativeHeight="251659264" behindDoc="0" locked="0" layoutInCell="1" allowOverlap="1" wp14:anchorId="434E6FCA" wp14:editId="33236124">
             <wp:simplePos x="0" y="0"/>
             <wp:positionH relativeFrom="margin">
               <wp:align>right</wp:align>
@@ -2036,6 +2594,18 @@
         <w:rPr>
           <w:sz w:val="28"/>
         </w:rPr>
+        <w:t>2.3.2</w:t>
+      </w:r>
+      <w:r>
+        <w:rPr>
+          <w:sz w:val="28"/>
+        </w:rPr>
+        <w:tab/>
+      </w:r>
+      <w:r>
+        <w:rPr>
+          <w:sz w:val="28"/>
+        </w:rPr>
         <w:t>Kis</w:t>
       </w:r>
       <w:r>
@@ -2043,6 +2613,101 @@
           <w:sz w:val="28"/>
         </w:rPr>
         <w:t xml:space="preserve"> logó</w:t>
+      </w:r>
+      <w:bookmarkEnd w:id="5"/>
+    </w:p>
+    <w:p>
+      <w:pPr>
+        <w:ind w:left="142"/>
+        <w:jc w:val="both"/>
+        <w:rPr>
+          <w:sz w:val="24"/>
+        </w:rPr>
+      </w:pPr>
+      <w:r>
+        <w:rPr>
+          <w:sz w:val="24"/>
+        </w:rPr>
+        <w:t xml:space="preserve">A fő logó mellé </w:t>
+      </w:r>
+      <w:r>
+        <w:rPr>
+          <w:sz w:val="24"/>
+        </w:rPr>
+        <w:t xml:space="preserve">csináltunk </w:t>
+      </w:r>
+      <w:r>
+        <w:rPr>
+          <w:sz w:val="24"/>
+        </w:rPr>
+        <w:t xml:space="preserve">egy kisebb, </w:t>
+      </w:r>
+      <w:r>
+        <w:rPr>
+          <w:sz w:val="24"/>
+        </w:rPr>
+        <w:t xml:space="preserve">univerzálisabb logót, amelyet a weboldal telefonos nézetében használunk </w:t>
+      </w:r>
+      <w:r>
+        <w:rPr>
+          <w:sz w:val="24"/>
+        </w:rPr>
+        <w:t>a navigációs sávon</w:t>
+      </w:r>
+      <w:r>
+        <w:rPr>
+          <w:sz w:val="24"/>
+        </w:rPr>
+        <w:t xml:space="preserve"> megjelenítve a rendes logó helyett (hiszen az piciben nem férne ki és nem is nézne ki jól), továbbá a projekt ikonjaként is szolgál, mert csak </w:t>
+      </w:r>
+      <w:r>
+        <w:rPr>
+          <w:i/>
+          <w:sz w:val="24"/>
+        </w:rPr>
+        <w:t xml:space="preserve">az arany madár </w:t>
+      </w:r>
+      <w:r>
+        <w:rPr>
+          <w:sz w:val="24"/>
+        </w:rPr>
+        <w:t xml:space="preserve">található meg rajta. </w:t>
+      </w:r>
+    </w:p>
+    <w:p>
+      <w:pPr>
+        <w:pStyle w:val="Cmsor3"/>
+        <w:numPr>
+          <w:ilvl w:val="0"/>
+          <w:numId w:val="0"/>
+        </w:numPr>
+        <w:rPr>
+          <w:sz w:val="28"/>
+          <w:szCs w:val="28"/>
+        </w:rPr>
+      </w:pPr>
+      <w:bookmarkStart w:id="6" w:name="_Toc99827816"/>
+      <w:r>
+        <w:rPr>
+          <w:sz w:val="28"/>
+          <w:szCs w:val="28"/>
+        </w:rPr>
+        <w:lastRenderedPageBreak/>
+        <w:t>2.3.3</w:t>
+      </w:r>
+      <w:r>
+        <w:rPr>
+          <w:sz w:val="28"/>
+          <w:szCs w:val="28"/>
+        </w:rPr>
+        <w:tab/>
+      </w:r>
+      <w:r>
+        <w:rPr>
+          <w:sz w:val="28"/>
+          <w:szCs w:val="28"/>
+        </w:rPr>
+        <w:t>Szlogen</w:t>
       </w:r>
       <w:bookmarkEnd w:id="6"/>
     </w:p>
@@ -2052,83 +2717,6 @@
         <w:jc w:val="both"/>
         <w:rPr>
           <w:sz w:val="24"/>
-        </w:rPr>
-      </w:pPr>
-      <w:r>
-        <w:rPr>
-          <w:sz w:val="24"/>
-        </w:rPr>
-        <w:t xml:space="preserve">A fő logó mellé </w:t>
-      </w:r>
-      <w:r>
-        <w:rPr>
-          <w:sz w:val="24"/>
-        </w:rPr>
-        <w:t xml:space="preserve">csináltunk </w:t>
-      </w:r>
-      <w:r>
-        <w:rPr>
-          <w:sz w:val="24"/>
-        </w:rPr>
-        <w:t xml:space="preserve">egy kisebb, </w:t>
-      </w:r>
-      <w:r>
-        <w:rPr>
-          <w:sz w:val="24"/>
-        </w:rPr>
-        <w:t xml:space="preserve">univerzálisabb logót, amelyet a weboldal telefonos nézetében használunk </w:t>
-      </w:r>
-      <w:r>
-        <w:rPr>
-          <w:sz w:val="24"/>
-        </w:rPr>
-        <w:t>a navigációs sávon</w:t>
-      </w:r>
-      <w:r>
-        <w:rPr>
-          <w:sz w:val="24"/>
-        </w:rPr>
-        <w:t xml:space="preserve"> megjelenítve a rendes logó helyett (hiszen az piciben nem férne ki és nem is nézne ki jól), továbbá a projekt ikonjaként is szolgál, mert csak </w:t>
-      </w:r>
-      <w:r>
-        <w:rPr>
-          <w:i/>
-          <w:sz w:val="24"/>
-        </w:rPr>
-        <w:t xml:space="preserve">az arany madár </w:t>
-      </w:r>
-      <w:r>
-        <w:rPr>
-          <w:sz w:val="24"/>
-        </w:rPr>
-        <w:t xml:space="preserve">található meg rajta. </w:t>
-      </w:r>
-    </w:p>
-    <w:p>
-      <w:pPr>
-        <w:pStyle w:val="Cmsor3"/>
-        <w:rPr>
-          <w:sz w:val="28"/>
-          <w:szCs w:val="28"/>
-        </w:rPr>
-      </w:pPr>
-      <w:bookmarkStart w:id="7" w:name="_Toc99352632"/>
-      <w:r>
-        <w:rPr>
-          <w:sz w:val="28"/>
-          <w:szCs w:val="28"/>
-        </w:rPr>
-        <w:lastRenderedPageBreak/>
-        <w:t>Szlogen</w:t>
-      </w:r>
-      <w:bookmarkEnd w:id="7"/>
-    </w:p>
-    <w:p>
-      <w:pPr>
-        <w:ind w:left="142"/>
-        <w:jc w:val="both"/>
-        <w:rPr>
-          <w:sz w:val="24"/>
           <w:szCs w:val="24"/>
         </w:rPr>
       </w:pPr>
@@ -2140,7 +2728,7 @@
           <w:lang w:eastAsia="hu-HU"/>
         </w:rPr>
         <w:drawing>
-          <wp:anchor distT="0" distB="0" distL="114300" distR="114300" simplePos="0" relativeHeight="251661312" behindDoc="0" locked="0" layoutInCell="1" allowOverlap="1">
+          <wp:anchor distT="0" distB="0" distL="114300" distR="114300" simplePos="0" relativeHeight="251661312" behindDoc="0" locked="0" layoutInCell="1" allowOverlap="1" wp14:anchorId="6F5263DD" wp14:editId="46CE018E">
             <wp:simplePos x="0" y="0"/>
             <wp:positionH relativeFrom="margin">
               <wp:align>right</wp:align>
@@ -2223,178 +2811,14 @@
         </w:rPr>
         <w:t>: „</w:t>
       </w:r>
-      <w:proofErr w:type="spellStart"/>
       <w:r>
         <w:rPr>
           <w:i/>
           <w:sz w:val="24"/>
           <w:szCs w:val="24"/>
         </w:rPr>
-        <w:t>Who’s</w:t>
-      </w:r>
-      <w:proofErr w:type="spellEnd"/>
-      <w:r>
-        <w:rPr>
-          <w:i/>
-          <w:sz w:val="24"/>
-          <w:szCs w:val="24"/>
-        </w:rPr>
-        <w:t xml:space="preserve"> </w:t>
-      </w:r>
-      <w:proofErr w:type="spellStart"/>
-      <w:r>
-        <w:rPr>
-          <w:i/>
-          <w:sz w:val="24"/>
-          <w:szCs w:val="24"/>
-        </w:rPr>
-        <w:t>prepared</w:t>
-      </w:r>
-      <w:proofErr w:type="spellEnd"/>
-      <w:r>
-        <w:rPr>
-          <w:i/>
-          <w:sz w:val="24"/>
-          <w:szCs w:val="24"/>
-        </w:rPr>
-        <w:t xml:space="preserve"> </w:t>
-      </w:r>
-      <w:proofErr w:type="spellStart"/>
-      <w:r>
-        <w:rPr>
-          <w:i/>
-          <w:sz w:val="24"/>
-          <w:szCs w:val="24"/>
-        </w:rPr>
-        <w:t>to</w:t>
-      </w:r>
-      <w:proofErr w:type="spellEnd"/>
-      <w:r>
-        <w:rPr>
-          <w:i/>
-          <w:sz w:val="24"/>
-          <w:szCs w:val="24"/>
-        </w:rPr>
-        <w:t xml:space="preserve"> </w:t>
-      </w:r>
-      <w:proofErr w:type="spellStart"/>
-      <w:r>
-        <w:rPr>
-          <w:i/>
-          <w:sz w:val="24"/>
-          <w:szCs w:val="24"/>
-        </w:rPr>
-        <w:t>pay</w:t>
-      </w:r>
-      <w:proofErr w:type="spellEnd"/>
-      <w:r>
-        <w:rPr>
-          <w:i/>
-          <w:sz w:val="24"/>
-          <w:szCs w:val="24"/>
-        </w:rPr>
-        <w:t xml:space="preserve"> </w:t>
-      </w:r>
-      <w:proofErr w:type="spellStart"/>
-      <w:r>
-        <w:rPr>
-          <w:i/>
-          <w:sz w:val="24"/>
-          <w:szCs w:val="24"/>
-        </w:rPr>
-        <w:t>the</w:t>
-      </w:r>
-      <w:proofErr w:type="spellEnd"/>
-      <w:r>
-        <w:rPr>
-          <w:i/>
-          <w:sz w:val="24"/>
-          <w:szCs w:val="24"/>
-        </w:rPr>
-        <w:t xml:space="preserve"> </w:t>
-      </w:r>
-      <w:proofErr w:type="spellStart"/>
-      <w:r>
-        <w:rPr>
-          <w:i/>
-          <w:sz w:val="24"/>
-          <w:szCs w:val="24"/>
-        </w:rPr>
-        <w:t>price</w:t>
-      </w:r>
-      <w:proofErr w:type="spellEnd"/>
-      <w:r>
-        <w:rPr>
-          <w:i/>
-          <w:sz w:val="24"/>
-          <w:szCs w:val="24"/>
-        </w:rPr>
-        <w:t xml:space="preserve"> </w:t>
-      </w:r>
-      <w:proofErr w:type="spellStart"/>
-      <w:r>
-        <w:rPr>
-          <w:i/>
-          <w:sz w:val="24"/>
-          <w:szCs w:val="24"/>
-        </w:rPr>
-        <w:t>for</w:t>
-      </w:r>
-      <w:proofErr w:type="spellEnd"/>
-      <w:r>
-        <w:rPr>
-          <w:i/>
-          <w:sz w:val="24"/>
-          <w:szCs w:val="24"/>
-        </w:rPr>
-        <w:t xml:space="preserve"> a </w:t>
-      </w:r>
-      <w:proofErr w:type="spellStart"/>
-      <w:r>
-        <w:rPr>
-          <w:i/>
-          <w:sz w:val="24"/>
-          <w:szCs w:val="24"/>
-        </w:rPr>
-        <w:t>trip</w:t>
-      </w:r>
-      <w:proofErr w:type="spellEnd"/>
-      <w:r>
-        <w:rPr>
-          <w:i/>
-          <w:sz w:val="24"/>
-          <w:szCs w:val="24"/>
-        </w:rPr>
-        <w:t xml:space="preserve"> </w:t>
-      </w:r>
-      <w:proofErr w:type="spellStart"/>
-      <w:r>
-        <w:rPr>
-          <w:i/>
-          <w:sz w:val="24"/>
-          <w:szCs w:val="24"/>
-        </w:rPr>
-        <w:t>to</w:t>
-      </w:r>
-      <w:proofErr w:type="spellEnd"/>
-      <w:r>
-        <w:rPr>
-          <w:i/>
-          <w:sz w:val="24"/>
-          <w:szCs w:val="24"/>
-        </w:rPr>
-        <w:t xml:space="preserve"> </w:t>
-      </w:r>
-      <w:proofErr w:type="spellStart"/>
-      <w:r>
-        <w:rPr>
-          <w:i/>
-          <w:sz w:val="24"/>
-          <w:szCs w:val="24"/>
-        </w:rPr>
-        <w:t>Paradise</w:t>
-      </w:r>
-      <w:proofErr w:type="spellEnd"/>
+        <w:t>Who’s prepared to pay the price for a trip to Paradise</w:t>
+      </w:r>
       <w:r>
         <w:rPr>
           <w:sz w:val="24"/>
@@ -2428,25 +2852,91 @@
     <w:p>
       <w:pPr>
         <w:pStyle w:val="Cmsor2"/>
+        <w:numPr>
+          <w:ilvl w:val="0"/>
+          <w:numId w:val="0"/>
+        </w:numPr>
+        <w:ind w:left="576" w:hanging="576"/>
         <w:rPr>
           <w:sz w:val="28"/>
           <w:szCs w:val="28"/>
         </w:rPr>
       </w:pPr>
+      <w:bookmarkStart w:id="7" w:name="_Toc99827817"/>
       <w:r>
         <w:rPr>
           <w:sz w:val="28"/>
           <w:szCs w:val="28"/>
         </w:rPr>
-        <w:t xml:space="preserve"> </w:t>
-      </w:r>
-      <w:bookmarkStart w:id="8" w:name="_Toc99352633"/>
+        <w:t>2.4</w:t>
+      </w:r>
       <w:r>
         <w:rPr>
           <w:sz w:val="28"/>
           <w:szCs w:val="28"/>
         </w:rPr>
+        <w:tab/>
+      </w:r>
+      <w:r>
+        <w:rPr>
+          <w:sz w:val="28"/>
+          <w:szCs w:val="28"/>
+        </w:rPr>
         <w:t>Megvalósítás módjának kigondolása</w:t>
+      </w:r>
+      <w:bookmarkEnd w:id="7"/>
+    </w:p>
+    <w:p>
+      <w:pPr>
+        <w:ind w:left="142"/>
+        <w:jc w:val="both"/>
+        <w:rPr>
+          <w:sz w:val="24"/>
+          <w:szCs w:val="24"/>
+        </w:rPr>
+      </w:pPr>
+      <w:r>
+        <w:rPr>
+          <w:sz w:val="24"/>
+          <w:szCs w:val="24"/>
+        </w:rPr>
+        <w:t>Még mielőtt nekifogtunk volna a projektnek, ki kellett találnunk milyen technológiákat, programnyelveket szeretnénk használni, illetve fel kellett osztanunk a feladatokat, hogy ki min fog dolgozni.</w:t>
+      </w:r>
+    </w:p>
+    <w:p>
+      <w:pPr>
+        <w:pStyle w:val="Cmsor3"/>
+        <w:numPr>
+          <w:ilvl w:val="0"/>
+          <w:numId w:val="0"/>
+        </w:numPr>
+        <w:jc w:val="both"/>
+        <w:rPr>
+          <w:sz w:val="28"/>
+          <w:szCs w:val="28"/>
+        </w:rPr>
+      </w:pPr>
+      <w:bookmarkStart w:id="8" w:name="_Toc99827818"/>
+      <w:r>
+        <w:rPr>
+          <w:sz w:val="28"/>
+          <w:szCs w:val="28"/>
+        </w:rPr>
+        <w:t>2.4.1</w:t>
+      </w:r>
+      <w:r>
+        <w:rPr>
+          <w:sz w:val="28"/>
+          <w:szCs w:val="28"/>
+        </w:rPr>
+        <w:tab/>
+      </w:r>
+      <w:r>
+        <w:rPr>
+          <w:sz w:val="28"/>
+          <w:szCs w:val="28"/>
+        </w:rPr>
+        <w:t>Programozási nyelvek – de melyik?</w:t>
       </w:r>
       <w:bookmarkEnd w:id="8"/>
     </w:p>
@@ -2464,169 +2954,152 @@
           <w:sz w:val="24"/>
           <w:szCs w:val="24"/>
         </w:rPr>
-        <w:t>Még mielőtt nekifogtunk volna a projektnek, ki kellett találnunk milyen technológiákat, programnyelveket szeretnénk használni, illetve fel kellett osztanunk a feladatokat, hogy ki min fog dolgozni.</w:t>
+        <w:t xml:space="preserve">A WPF alkalmazásnál adva volt a </w:t>
+      </w:r>
+      <w:r>
+        <w:rPr>
+          <w:b/>
+          <w:i/>
+          <w:sz w:val="24"/>
+          <w:szCs w:val="24"/>
+        </w:rPr>
+        <w:t>C#</w:t>
+      </w:r>
+      <w:r>
+        <w:rPr>
+          <w:sz w:val="24"/>
+          <w:szCs w:val="24"/>
+        </w:rPr>
+        <w:t xml:space="preserve"> nyelv használata, viszont a weboldalnál a</w:t>
+      </w:r>
+      <w:r>
+        <w:rPr>
+          <w:sz w:val="24"/>
+          <w:szCs w:val="24"/>
+        </w:rPr>
+        <w:t>ránylag sokat gondolkodtunk, hogy a számtalan</w:t>
+      </w:r>
+      <w:r>
+        <w:rPr>
+          <w:sz w:val="24"/>
+          <w:szCs w:val="24"/>
+        </w:rPr>
+        <w:t xml:space="preserve">nyi tanult programozási nyelv </w:t>
+      </w:r>
+      <w:r>
+        <w:rPr>
+          <w:sz w:val="24"/>
+          <w:szCs w:val="24"/>
+        </w:rPr>
+        <w:t>közül melyik</w:t>
+      </w:r>
+      <w:r>
+        <w:rPr>
+          <w:sz w:val="24"/>
+          <w:szCs w:val="24"/>
+        </w:rPr>
+        <w:t>(ek)et</w:t>
+      </w:r>
+      <w:r>
+        <w:rPr>
+          <w:sz w:val="24"/>
+          <w:szCs w:val="24"/>
+        </w:rPr>
+        <w:t xml:space="preserve"> fogjuk használni</w:t>
+      </w:r>
+      <w:r>
+        <w:rPr>
+          <w:sz w:val="24"/>
+          <w:szCs w:val="24"/>
+        </w:rPr>
+        <w:t xml:space="preserve">. Végül a választásunk a </w:t>
+      </w:r>
+      <w:r>
+        <w:rPr>
+          <w:b/>
+          <w:i/>
+          <w:sz w:val="24"/>
+          <w:szCs w:val="24"/>
+        </w:rPr>
+        <w:t>Full-Stack PHP</w:t>
+      </w:r>
+      <w:r>
+        <w:rPr>
+          <w:sz w:val="24"/>
+          <w:szCs w:val="24"/>
+        </w:rPr>
+        <w:t>-ra esett.</w:t>
+      </w:r>
+      <w:r>
+        <w:rPr>
+          <w:sz w:val="24"/>
+          <w:szCs w:val="24"/>
+        </w:rPr>
+        <w:t xml:space="preserve"> Hogy miért? Mert akkor ez tűnt a legszimpatikusabbnak mindenkinek a csapatból.</w:t>
+      </w:r>
+      <w:r>
+        <w:rPr>
+          <w:sz w:val="24"/>
+          <w:szCs w:val="24"/>
+        </w:rPr>
+        <w:t xml:space="preserve"> Nincs külön Frontend és Backend, egyben fejlesztünk mindent (ami, mint később kiderült, sok mindenben megkönnyítette a dolgunkat).</w:t>
+      </w:r>
+      <w:r>
+        <w:rPr>
+          <w:sz w:val="24"/>
+          <w:szCs w:val="24"/>
+        </w:rPr>
+        <w:t xml:space="preserve"> Természetesen kiegészítésként gondoltunk a natív JavaScriptre is.</w:t>
+      </w:r>
+      <w:r>
+        <w:rPr>
+          <w:sz w:val="24"/>
+          <w:szCs w:val="24"/>
+        </w:rPr>
+        <w:t xml:space="preserve"> </w:t>
       </w:r>
     </w:p>
     <w:p>
       <w:pPr>
         <w:pStyle w:val="Cmsor3"/>
-        <w:jc w:val="both"/>
+        <w:numPr>
+          <w:ilvl w:val="0"/>
+          <w:numId w:val="0"/>
+        </w:numPr>
         <w:rPr>
           <w:sz w:val="28"/>
           <w:szCs w:val="28"/>
         </w:rPr>
       </w:pPr>
-      <w:bookmarkStart w:id="9" w:name="_Toc99352634"/>
+      <w:bookmarkStart w:id="9" w:name="_Toc99827819"/>
       <w:r>
         <w:rPr>
           <w:sz w:val="28"/>
           <w:szCs w:val="28"/>
         </w:rPr>
-        <w:t>Programozási nyelvek – de melyik?</w:t>
+        <w:t>2.4.2</w:t>
+      </w:r>
+      <w:r>
+        <w:rPr>
+          <w:sz w:val="28"/>
+          <w:szCs w:val="28"/>
+        </w:rPr>
+        <w:tab/>
+      </w:r>
+      <w:r>
+        <w:rPr>
+          <w:sz w:val="28"/>
+          <w:szCs w:val="28"/>
+        </w:rPr>
+        <w:t>Feladatkörök – ki és mit?</w:t>
       </w:r>
       <w:bookmarkEnd w:id="9"/>
     </w:p>
     <w:p>
       <w:pPr>
+        <w:spacing w:after="0"/>
         <w:ind w:left="142"/>
         <w:jc w:val="both"/>
-        <w:rPr>
-          <w:sz w:val="24"/>
-          <w:szCs w:val="24"/>
-        </w:rPr>
-      </w:pPr>
-      <w:r>
-        <w:rPr>
-          <w:sz w:val="24"/>
-          <w:szCs w:val="24"/>
-        </w:rPr>
-        <w:t xml:space="preserve">A WPF alkalmazásnál adva volt a </w:t>
-      </w:r>
-      <w:r>
-        <w:rPr>
-          <w:b/>
-          <w:i/>
-          <w:sz w:val="24"/>
-          <w:szCs w:val="24"/>
-        </w:rPr>
-        <w:t>C#</w:t>
-      </w:r>
-      <w:r>
-        <w:rPr>
-          <w:sz w:val="24"/>
-          <w:szCs w:val="24"/>
-        </w:rPr>
-        <w:t xml:space="preserve"> nyelv használata, viszont a weboldalnál a</w:t>
-      </w:r>
-      <w:r>
-        <w:rPr>
-          <w:sz w:val="24"/>
-          <w:szCs w:val="24"/>
-        </w:rPr>
-        <w:t>ránylag sokat gondolkodtunk, hogy a számtalan</w:t>
-      </w:r>
-      <w:r>
-        <w:rPr>
-          <w:sz w:val="24"/>
-          <w:szCs w:val="24"/>
-        </w:rPr>
-        <w:t xml:space="preserve">nyi tanult programozási nyelv </w:t>
-      </w:r>
-      <w:r>
-        <w:rPr>
-          <w:sz w:val="24"/>
-          <w:szCs w:val="24"/>
-        </w:rPr>
-        <w:t>közül melyik</w:t>
-      </w:r>
-      <w:r>
-        <w:rPr>
-          <w:sz w:val="24"/>
-          <w:szCs w:val="24"/>
-        </w:rPr>
-        <w:t>(ek)et</w:t>
-      </w:r>
-      <w:r>
-        <w:rPr>
-          <w:sz w:val="24"/>
-          <w:szCs w:val="24"/>
-        </w:rPr>
-        <w:t xml:space="preserve"> fogjuk használni</w:t>
-      </w:r>
-      <w:r>
-        <w:rPr>
-          <w:sz w:val="24"/>
-          <w:szCs w:val="24"/>
-        </w:rPr>
-        <w:t xml:space="preserve">. Végül a választásunk a </w:t>
-      </w:r>
-      <w:r>
-        <w:rPr>
-          <w:b/>
-          <w:i/>
-          <w:sz w:val="24"/>
-          <w:szCs w:val="24"/>
-        </w:rPr>
-        <w:t>Full-Stack PHP</w:t>
-      </w:r>
-      <w:r>
-        <w:rPr>
-          <w:sz w:val="24"/>
-          <w:szCs w:val="24"/>
-        </w:rPr>
-        <w:t>-ra esett.</w:t>
-      </w:r>
-      <w:r>
-        <w:rPr>
-          <w:sz w:val="24"/>
-          <w:szCs w:val="24"/>
-        </w:rPr>
-        <w:t xml:space="preserve"> Hogy miért? Mert akkor ez tűnt a legszimpatikusabbnak mindenkinek a csapatból.</w:t>
-      </w:r>
-      <w:r>
-        <w:rPr>
-          <w:sz w:val="24"/>
-          <w:szCs w:val="24"/>
-        </w:rPr>
-        <w:t xml:space="preserve"> Nincs külön Frontend és Backend, egyben fejlesztünk mindent (ami, mint később kiderült, sok mindenben megkönnyítette a dolgunkat).</w:t>
-      </w:r>
-      <w:r>
-        <w:rPr>
-          <w:sz w:val="24"/>
-          <w:szCs w:val="24"/>
-        </w:rPr>
-        <w:t xml:space="preserve"> Természetesen kiegészítésként gondoltunk a natív JavaScriptre is.</w:t>
-      </w:r>
-      <w:r>
-        <w:rPr>
-          <w:sz w:val="24"/>
-          <w:szCs w:val="24"/>
-        </w:rPr>
-        <w:t xml:space="preserve"> </w:t>
-      </w:r>
-    </w:p>
-    <w:p>
-      <w:pPr>
-        <w:pStyle w:val="Cmsor3"/>
-        <w:rPr>
-          <w:sz w:val="28"/>
-          <w:szCs w:val="28"/>
-        </w:rPr>
-      </w:pPr>
-      <w:bookmarkStart w:id="10" w:name="_Toc99352635"/>
-      <w:r>
-        <w:rPr>
-          <w:sz w:val="28"/>
-          <w:szCs w:val="28"/>
-        </w:rPr>
-        <w:t>Feladatkörök – ki és mit?</w:t>
-      </w:r>
-      <w:bookmarkEnd w:id="10"/>
-    </w:p>
-    <w:p>
-      <w:pPr>
-        <w:spacing w:after="0"/>
-        <w:ind w:left="142"/>
       </w:pPr>
       <w:r>
         <w:rPr>
@@ -2679,23 +3152,7 @@
           <w:sz w:val="24"/>
           <w:szCs w:val="24"/>
         </w:rPr>
-        <w:t xml:space="preserve">Weboldal: Kálmán Dávid, </w:t>
-      </w:r>
-      <w:proofErr w:type="spellStart"/>
-      <w:r>
-        <w:rPr>
-          <w:sz w:val="24"/>
-          <w:szCs w:val="24"/>
-        </w:rPr>
-        <w:t>Roncz</w:t>
-      </w:r>
-      <w:proofErr w:type="spellEnd"/>
-      <w:r>
-        <w:rPr>
-          <w:sz w:val="24"/>
-          <w:szCs w:val="24"/>
-        </w:rPr>
-        <w:t xml:space="preserve"> Gábor</w:t>
+        <w:t>Weboldal: Kálmán Dávid, Roncz Gábor</w:t>
       </w:r>
     </w:p>
     <w:p>
@@ -2723,6 +3180,7 @@
     <w:p>
       <w:pPr>
         <w:ind w:left="142"/>
+        <w:jc w:val="both"/>
         <w:rPr>
           <w:sz w:val="24"/>
           <w:szCs w:val="24"/>
@@ -2733,7 +3191,21 @@
           <w:sz w:val="24"/>
           <w:szCs w:val="24"/>
         </w:rPr>
-        <w:t>Ezeket a fő irányvonalakat meg is tartottuk az egész projekt alatt. Értelemszerűen, ha kényes témáról volt szó arról együtt döntöttünk, illetve mindig kikértük a másik véleményét és segítettünk egymásnak.</w:t>
+        <w:t xml:space="preserve">Ezeket a fő irányvonalakat meg is tartottuk az egész projekt alatt. Értelemszerűen, ha kényes témáról volt szó arról együtt döntöttünk, illetve mindig kikértük a másik véleményét </w:t>
+      </w:r>
+      <w:r>
+        <w:rPr>
+          <w:sz w:val="24"/>
+          <w:szCs w:val="24"/>
+        </w:rPr>
+        <w:t xml:space="preserve">és </w:t>
+      </w:r>
+      <w:r>
+        <w:rPr>
+          <w:sz w:val="24"/>
+          <w:szCs w:val="24"/>
+        </w:rPr>
+        <w:t>segítettünk egymásnak.</w:t>
       </w:r>
       <w:r>
         <w:rPr>
@@ -2759,7 +3231,7 @@
           <w:lang w:eastAsia="hu-HU"/>
         </w:rPr>
         <w:drawing>
-          <wp:anchor distT="0" distB="0" distL="114300" distR="114300" simplePos="0" relativeHeight="251662336" behindDoc="0" locked="0" layoutInCell="1" allowOverlap="1">
+          <wp:anchor distT="0" distB="0" distL="114300" distR="114300" simplePos="0" relativeHeight="251662336" behindDoc="0" locked="0" layoutInCell="1" allowOverlap="1" wp14:anchorId="681E908E" wp14:editId="779C8DF8">
             <wp:simplePos x="0" y="0"/>
             <wp:positionH relativeFrom="margin">
               <wp:align>center</wp:align>
@@ -2843,7 +3315,7 @@
           <w:sz w:val="36"/>
         </w:rPr>
       </w:pPr>
-      <w:bookmarkStart w:id="11" w:name="_Toc99352636"/>
+      <w:bookmarkStart w:id="10" w:name="_Toc99827820"/>
       <w:r>
         <w:rPr>
           <w:sz w:val="36"/>
@@ -2851,7 +3323,7 @@
         <w:lastRenderedPageBreak/>
         <w:t>Az alapok lefektetése</w:t>
       </w:r>
-      <w:bookmarkEnd w:id="11"/>
+      <w:bookmarkEnd w:id="10"/>
       <w:r>
         <w:rPr>
           <w:sz w:val="36"/>
@@ -2871,14 +3343,14 @@
           <w:sz w:val="28"/>
         </w:rPr>
       </w:pPr>
-      <w:bookmarkStart w:id="12" w:name="_Toc99352637"/>
+      <w:bookmarkStart w:id="11" w:name="_Toc99827821"/>
       <w:r>
         <w:rPr>
           <w:sz w:val="28"/>
         </w:rPr>
         <w:t>Az adatbázis</w:t>
       </w:r>
-      <w:bookmarkEnd w:id="12"/>
+      <w:bookmarkEnd w:id="11"/>
       <w:r>
         <w:rPr>
           <w:sz w:val="28"/>
@@ -2902,13 +3374,13 @@
           <w:lang w:eastAsia="hu-HU"/>
         </w:rPr>
         <w:drawing>
-          <wp:anchor distT="0" distB="0" distL="114300" distR="114300" simplePos="0" relativeHeight="251660288" behindDoc="0" locked="0" layoutInCell="1" allowOverlap="1">
+          <wp:anchor distT="0" distB="0" distL="114300" distR="114300" simplePos="0" relativeHeight="251660288" behindDoc="0" locked="0" layoutInCell="1" allowOverlap="1" wp14:anchorId="4BFF62FF" wp14:editId="482D9F09">
             <wp:simplePos x="0" y="0"/>
-            <wp:positionH relativeFrom="column">
-              <wp:posOffset>167005</wp:posOffset>
+            <wp:positionH relativeFrom="margin">
+              <wp:align>right</wp:align>
             </wp:positionH>
             <wp:positionV relativeFrom="paragraph">
-              <wp:posOffset>656590</wp:posOffset>
+              <wp:posOffset>637540</wp:posOffset>
             </wp:positionV>
             <wp:extent cx="5760720" cy="4644390"/>
             <wp:effectExtent l="0" t="0" r="0" b="3810"/>
@@ -3000,28 +3472,32 @@
           <w:sz w:val="28"/>
         </w:rPr>
       </w:pPr>
-      <w:bookmarkStart w:id="13" w:name="_Toc99352638"/>
-      <w:proofErr w:type="spellStart"/>
-      <w:r>
-        <w:rPr>
-          <w:sz w:val="28"/>
-        </w:rPr>
-        <w:t>Reservation</w:t>
-      </w:r>
-      <w:bookmarkEnd w:id="13"/>
-      <w:proofErr w:type="spellEnd"/>
-      <w:r>
-        <w:rPr>
-          <w:sz w:val="28"/>
-        </w:rPr>
-        <w:t xml:space="preserve"> </w:t>
-      </w:r>
-      <w:r>
-        <w:rPr>
-          <w:sz w:val="28"/>
-        </w:rPr>
-        <w:t>- foglalás</w:t>
-      </w:r>
+      <w:bookmarkStart w:id="12" w:name="_Toc99827822"/>
+      <w:r>
+        <w:rPr>
+          <w:sz w:val="28"/>
+        </w:rPr>
+        <w:t xml:space="preserve">Reservation </w:t>
+      </w:r>
+      <w:r>
+        <w:rPr>
+          <w:sz w:val="28"/>
+        </w:rPr>
+        <w:t xml:space="preserve">- </w:t>
+      </w:r>
+      <w:r>
+        <w:rPr>
+          <w:sz w:val="28"/>
+        </w:rPr>
+        <w:t>F</w:t>
+      </w:r>
+      <w:r>
+        <w:rPr>
+          <w:sz w:val="28"/>
+        </w:rPr>
+        <w:t>oglalás</w:t>
+      </w:r>
+      <w:bookmarkEnd w:id="12"/>
     </w:p>
     <w:p>
       <w:pPr>
@@ -3054,41 +3530,13 @@
         <w:rPr>
           <w:sz w:val="24"/>
         </w:rPr>
-        <w:t xml:space="preserve">radikális változtatásokon mire elnyerte végleges formáját. A tartalma főbb részét természetesen a foglalás rögzítéséhez szükséges </w:t>
-      </w:r>
-      <w:proofErr w:type="spellStart"/>
-      <w:r>
-        <w:rPr>
-          <w:sz w:val="24"/>
-        </w:rPr>
-        <w:t>adatmezők</w:t>
-      </w:r>
-      <w:proofErr w:type="spellEnd"/>
-      <w:r>
-        <w:rPr>
-          <w:sz w:val="24"/>
-        </w:rPr>
-        <w:t xml:space="preserve"> teszik ki. </w:t>
-      </w:r>
-      <w:r>
-        <w:rPr>
-          <w:sz w:val="24"/>
-        </w:rPr>
-        <w:t>Mindemellett pár idegen kulcson felül valamint a recepció alkalmazáshoz létfontosságú „</w:t>
-      </w:r>
-      <w:proofErr w:type="spellStart"/>
-      <w:r>
-        <w:rPr>
-          <w:sz w:val="24"/>
-        </w:rPr>
-        <w:t>IsCheckedIn</w:t>
-      </w:r>
-      <w:proofErr w:type="spellEnd"/>
-      <w:r>
-        <w:rPr>
-          <w:sz w:val="24"/>
-        </w:rPr>
-        <w:t xml:space="preserve">” nevezetű </w:t>
+        <w:t xml:space="preserve">radikális változtatásokon mire elnyerte végleges formáját. A tartalma főbb részét természetesen a foglalás rögzítéséhez szükséges adatmezők teszik ki. </w:t>
+      </w:r>
+      <w:r>
+        <w:rPr>
+          <w:sz w:val="24"/>
+        </w:rPr>
+        <w:t xml:space="preserve">Mindemellett pár idegen kulcson felül valamint a recepció alkalmazáshoz létfontosságú „IsCheckedIn” nevezetű </w:t>
       </w:r>
       <w:r>
         <w:rPr>
@@ -3101,6 +3549,42 @@
           <w:sz w:val="24"/>
         </w:rPr>
         <w:t xml:space="preserve"> amiben értelem szerűen azon információt őrizzük, hogy az adott vendégünk megérkezett-e már avagy sem. </w:t>
+      </w:r>
+      <w:r>
+        <w:rPr>
+          <w:sz w:val="24"/>
+        </w:rPr>
+        <w:t xml:space="preserve">Ebben a táblában fellelhető az ár mező </w:t>
+      </w:r>
+      <w:r>
+        <w:rPr>
+          <w:sz w:val="24"/>
+        </w:rPr>
+        <w:t>is,</w:t>
+      </w:r>
+      <w:r>
+        <w:rPr>
+          <w:sz w:val="24"/>
+        </w:rPr>
+        <w:t xml:space="preserve"> amelyet úgy </w:t>
+      </w:r>
+      <w:r>
+        <w:rPr>
+          <w:sz w:val="24"/>
+        </w:rPr>
+        <w:t>kapunk,</w:t>
+      </w:r>
+      <w:r>
+        <w:rPr>
+          <w:sz w:val="24"/>
+        </w:rPr>
+        <w:t xml:space="preserve"> hogy a szobaár és az ellátás árának az összegét megszorozzuk az éjszakák számával. Ha esetleg a vendég már elérte azt a szintet, hogy kedvezményt kap akkor csak annak levonása után kerül az adat a táblába.</w:t>
+      </w:r>
+      <w:r>
+        <w:rPr>
+          <w:sz w:val="24"/>
+        </w:rPr>
+        <w:t xml:space="preserve"> </w:t>
       </w:r>
     </w:p>
     <w:p>
@@ -3127,8 +3611,7 @@
           <w:sz w:val="28"/>
         </w:rPr>
       </w:pPr>
-      <w:bookmarkStart w:id="14" w:name="_Toc99352639"/>
-      <w:proofErr w:type="spellStart"/>
+      <w:bookmarkStart w:id="13" w:name="_Toc99827823"/>
       <w:r>
         <w:rPr>
           <w:sz w:val="28"/>
@@ -3136,14 +3619,25 @@
         <w:lastRenderedPageBreak/>
         <w:t>Room</w:t>
       </w:r>
-      <w:bookmarkEnd w:id="14"/>
-      <w:proofErr w:type="spellEnd"/>
-      <w:r>
-        <w:rPr>
-          <w:sz w:val="28"/>
-        </w:rPr>
-        <w:t xml:space="preserve"> - szoba</w:t>
-      </w:r>
+      <w:r>
+        <w:rPr>
+          <w:sz w:val="28"/>
+        </w:rPr>
+        <w:t xml:space="preserve"> - </w:t>
+      </w:r>
+      <w:r>
+        <w:rPr>
+          <w:sz w:val="28"/>
+        </w:rPr>
+        <w:t>S</w:t>
+      </w:r>
+      <w:r>
+        <w:rPr>
+          <w:sz w:val="28"/>
+        </w:rPr>
+        <w:t>zoba</w:t>
+      </w:r>
+      <w:bookmarkEnd w:id="13"/>
     </w:p>
     <w:p>
       <w:pPr>
@@ -3189,6 +3683,36 @@
           <w:sz w:val="24"/>
         </w:rPr>
         <w:t>a különböző információk mellett.</w:t>
+      </w:r>
+      <w:r>
+        <w:rPr>
+          <w:sz w:val="24"/>
+        </w:rPr>
+        <w:t xml:space="preserve"> Ehhez a táblához kapcsolódik a legbonyolultabb lekérdezésünk, amely abból </w:t>
+      </w:r>
+      <w:r>
+        <w:rPr>
+          <w:sz w:val="24"/>
+        </w:rPr>
+        <w:t>áll,</w:t>
+      </w:r>
+      <w:r>
+        <w:rPr>
+          <w:sz w:val="24"/>
+        </w:rPr>
+        <w:t xml:space="preserve"> hogy lekérjük azokat a </w:t>
+      </w:r>
+      <w:r>
+        <w:rPr>
+          <w:sz w:val="24"/>
+        </w:rPr>
+        <w:t>szobákat,</w:t>
+      </w:r>
+      <w:r>
+        <w:rPr>
+          <w:sz w:val="24"/>
+        </w:rPr>
+        <w:t xml:space="preserve"> amelyek szabadok az adott időpontban és megfelelnek a vendégek számának is. Számos próbálkozás és több órás ötletelés után pedig végre létrehoztuk a megfelelő függvényt. </w:t>
       </w:r>
     </w:p>
     <w:p>
@@ -3202,22 +3726,38 @@
           <w:sz w:val="28"/>
         </w:rPr>
       </w:pPr>
-      <w:bookmarkStart w:id="15" w:name="_Toc99352640"/>
-      <w:proofErr w:type="spellStart"/>
+      <w:bookmarkStart w:id="14" w:name="_Toc99827824"/>
       <w:r>
         <w:rPr>
           <w:sz w:val="28"/>
         </w:rPr>
         <w:t>Customer</w:t>
       </w:r>
-      <w:bookmarkEnd w:id="15"/>
-      <w:proofErr w:type="spellEnd"/>
-      <w:r>
-        <w:rPr>
-          <w:sz w:val="28"/>
-        </w:rPr>
-        <w:t xml:space="preserve"> – vendég</w:t>
-      </w:r>
+      <w:r>
+        <w:rPr>
+          <w:sz w:val="28"/>
+        </w:rPr>
+        <w:t xml:space="preserve"> </w:t>
+      </w:r>
+      <w:r>
+        <w:rPr>
+          <w:sz w:val="28"/>
+        </w:rPr>
+        <w:t xml:space="preserve">- </w:t>
+      </w:r>
+      <w:r>
+        <w:rPr>
+          <w:sz w:val="28"/>
+        </w:rPr>
+        <w:t>V</w:t>
+      </w:r>
+      <w:r>
+        <w:rPr>
+          <w:sz w:val="28"/>
+        </w:rPr>
+        <w:t>endég</w:t>
+      </w:r>
+      <w:bookmarkEnd w:id="14"/>
     </w:p>
     <w:p>
       <w:pPr>
@@ -3238,7 +3778,19 @@
         <w:rPr>
           <w:sz w:val="24"/>
         </w:rPr>
-        <w:t>ilyen mértékűre. Azonban nem csak ez a két funkció okán kellett további bővítéseket alkalmazni. Kitaláltunk egy egyszerű prémiumokkal járó</w:t>
+        <w:t>ilyen mértékűre.</w:t>
+      </w:r>
+      <w:r>
+        <w:rPr>
+          <w:sz w:val="24"/>
+        </w:rPr>
+        <w:t xml:space="preserve"> Csakhogy </w:t>
+      </w:r>
+      <w:r>
+        <w:rPr>
+          <w:sz w:val="24"/>
+        </w:rPr>
+        <w:t>nem csak ez a két funkció okán kellett további bővítéseket alkalmazni. Kitaláltunk egy egyszerű prémiumokkal járó</w:t>
       </w:r>
       <w:r>
         <w:rPr>
@@ -3268,7 +3820,31 @@
         <w:rPr>
           <w:sz w:val="24"/>
         </w:rPr>
-        <w:t>diamond) a foglalási számoktól függően.</w:t>
+        <w:t>diamond) a foglalási számoktól függően</w:t>
+      </w:r>
+      <w:r>
+        <w:rPr>
+          <w:sz w:val="24"/>
+        </w:rPr>
+        <w:t>, amelyet a „ReservationNumber” cellában tárolunk</w:t>
+      </w:r>
+      <w:r>
+        <w:rPr>
+          <w:sz w:val="24"/>
+        </w:rPr>
+        <w:t>.</w:t>
+      </w:r>
+      <w:r>
+        <w:rPr>
+          <w:sz w:val="24"/>
+        </w:rPr>
+        <w:t xml:space="preserve"> Itt fellelhető meg a jelszó mező is, amely nyilvánvalóan a bejelentkezéshez szükséges, ez a mező a felhasználó által választott jelszó md5-ös titkosítása. Vannak olyan esetek is mikor a felhasználónév és a jelszó üresek, </w:t>
+      </w:r>
+      <w:r>
+        <w:rPr>
+          <w:sz w:val="24"/>
+        </w:rPr>
+        <w:t>ez akkor történik, ha a látogató nem regisztrál, hanem „vendég” módban foglal.</w:t>
       </w:r>
       <w:r>
         <w:rPr>
@@ -3280,13 +3856,577 @@
         <w:rPr>
           <w:sz w:val="24"/>
         </w:rPr>
-        <w:t xml:space="preserve">éltünk arra, hogy túlságosan </w:t>
-      </w:r>
-      <w:r>
-        <w:rPr>
-          <w:sz w:val="24"/>
-        </w:rPr>
-        <w:t>szar.</w:t>
+        <w:t xml:space="preserve">éltünk arra, </w:t>
+      </w:r>
+      <w:r>
+        <w:rPr>
+          <w:sz w:val="24"/>
+        </w:rPr>
+        <w:t xml:space="preserve">hogy észszerűbb lenne ezeket a saját </w:t>
+      </w:r>
+      <w:r>
+        <w:rPr>
+          <w:sz w:val="24"/>
+        </w:rPr>
+        <w:t>táblájukban</w:t>
+      </w:r>
+      <w:r>
+        <w:rPr>
+          <w:sz w:val="24"/>
+        </w:rPr>
+        <w:t xml:space="preserve"> tárolni.</w:t>
+      </w:r>
+    </w:p>
+    <w:p>
+      <w:pPr>
+        <w:pStyle w:val="Cmsor3"/>
+        <w:numPr>
+          <w:ilvl w:val="0"/>
+          <w:numId w:val="0"/>
+        </w:numPr>
+        <w:ind w:left="720" w:hanging="720"/>
+        <w:rPr>
+          <w:sz w:val="28"/>
+          <w:szCs w:val="28"/>
+        </w:rPr>
+      </w:pPr>
+      <w:bookmarkStart w:id="15" w:name="_Toc99827825"/>
+      <w:r>
+        <w:rPr>
+          <w:sz w:val="28"/>
+          <w:szCs w:val="28"/>
+        </w:rPr>
+        <w:t xml:space="preserve">3.1.4 </w:t>
+      </w:r>
+      <w:r>
+        <w:rPr>
+          <w:sz w:val="28"/>
+          <w:szCs w:val="28"/>
+        </w:rPr>
+        <w:tab/>
+      </w:r>
+      <w:r>
+        <w:rPr>
+          <w:sz w:val="28"/>
+          <w:szCs w:val="28"/>
+        </w:rPr>
+        <w:t>Codes</w:t>
+      </w:r>
+      <w:r>
+        <w:rPr>
+          <w:sz w:val="28"/>
+          <w:szCs w:val="28"/>
+        </w:rPr>
+        <w:t xml:space="preserve"> </w:t>
+      </w:r>
+      <w:r>
+        <w:rPr>
+          <w:sz w:val="28"/>
+          <w:szCs w:val="28"/>
+        </w:rPr>
+        <w:t>-</w:t>
+      </w:r>
+      <w:r>
+        <w:rPr>
+          <w:sz w:val="28"/>
+          <w:szCs w:val="28"/>
+        </w:rPr>
+        <w:t xml:space="preserve"> </w:t>
+      </w:r>
+      <w:r>
+        <w:rPr>
+          <w:sz w:val="28"/>
+          <w:szCs w:val="28"/>
+        </w:rPr>
+        <w:t>K</w:t>
+      </w:r>
+      <w:r>
+        <w:rPr>
+          <w:sz w:val="28"/>
+          <w:szCs w:val="28"/>
+        </w:rPr>
+        <w:t>ódok</w:t>
+      </w:r>
+      <w:bookmarkEnd w:id="15"/>
+    </w:p>
+    <w:p>
+      <w:pPr>
+        <w:pStyle w:val="Listaszerbekezds"/>
+        <w:ind w:left="142"/>
+        <w:jc w:val="both"/>
+        <w:rPr>
+          <w:sz w:val="24"/>
+        </w:rPr>
+      </w:pPr>
+      <w:r>
+        <w:rPr>
+          <w:sz w:val="24"/>
+        </w:rPr>
+        <w:t xml:space="preserve">A kódok táblában a regisztráció, elfelejtett jelszó, és az email változtatás validálásához szükséges kódokat tároljuk. Megtalálható a kód </w:t>
+      </w:r>
+      <w:r>
+        <w:rPr>
+          <w:sz w:val="24"/>
+        </w:rPr>
+        <w:t>lejárata,</w:t>
+      </w:r>
+      <w:r>
+        <w:rPr>
+          <w:sz w:val="24"/>
+        </w:rPr>
+        <w:t xml:space="preserve"> amely típusonként változik, és </w:t>
+      </w:r>
+      <w:r>
+        <w:rPr>
+          <w:sz w:val="24"/>
+        </w:rPr>
+        <w:t>fellelhető itt egy idegen kulcs, amely egy-egy sort egy-egy vendéghez rendel. Egy látogatónak egyféle kódból csak egy darab lehet, ezeket mindig vizsgáljuk és ha a rendelkezik már egy kóddal az adott típusból akkor azt szükség szerint lecseréljük. Maga a kód egy random generált számokból és betűkből álló karaktersorozat.</w:t>
+      </w:r>
+    </w:p>
+    <w:p>
+      <w:pPr>
+        <w:pStyle w:val="Cmsor3"/>
+        <w:numPr>
+          <w:ilvl w:val="2"/>
+          <w:numId w:val="17"/>
+        </w:numPr>
+        <w:rPr>
+          <w:sz w:val="28"/>
+          <w:szCs w:val="28"/>
+        </w:rPr>
+      </w:pPr>
+      <w:bookmarkStart w:id="16" w:name="_Toc99827826"/>
+      <w:r>
+        <w:rPr>
+          <w:sz w:val="28"/>
+          <w:szCs w:val="28"/>
+        </w:rPr>
+        <w:t xml:space="preserve">Servicetype </w:t>
+      </w:r>
+      <w:r>
+        <w:rPr>
+          <w:sz w:val="28"/>
+          <w:szCs w:val="28"/>
+        </w:rPr>
+        <w:t>-</w:t>
+      </w:r>
+      <w:r>
+        <w:rPr>
+          <w:sz w:val="28"/>
+          <w:szCs w:val="28"/>
+        </w:rPr>
+        <w:t xml:space="preserve"> Ellátás</w:t>
+      </w:r>
+      <w:bookmarkEnd w:id="16"/>
+    </w:p>
+    <w:p>
+      <w:pPr>
+        <w:pStyle w:val="Listaszerbekezds"/>
+        <w:ind w:left="142"/>
+        <w:jc w:val="both"/>
+        <w:rPr>
+          <w:sz w:val="24"/>
+        </w:rPr>
+      </w:pPr>
+      <w:r>
+        <w:rPr>
+          <w:sz w:val="24"/>
+        </w:rPr>
+        <w:t>E</w:t>
+      </w:r>
+      <w:r>
+        <w:rPr>
+          <w:sz w:val="24"/>
+        </w:rPr>
+        <w:t xml:space="preserve">z a tábla az egyik legegyszerűbb </w:t>
+      </w:r>
+      <w:r>
+        <w:rPr>
+          <w:sz w:val="24"/>
+        </w:rPr>
+        <w:t xml:space="preserve">és legegyértelműbb tábla az adatbázisunkban. Mindössze három adatot tartalmaz, amelyekből egy csak egy azonosító, amelyet felhasználunk a foglalások táblában is. A következő mezője az ár, amely magától értetődően az adott ellátási típus árát </w:t>
+      </w:r>
+      <w:r>
+        <w:rPr>
+          <w:sz w:val="24"/>
+        </w:rPr>
+        <w:t xml:space="preserve">tárolja. Az utolsó cella pedig a típus nevét </w:t>
+      </w:r>
+      <w:r>
+        <w:rPr>
+          <w:sz w:val="24"/>
+        </w:rPr>
+        <w:t>foglalja magába. Ebben a táblában összesen háromfajta ellátás közül lehet választani (Csak reggeli, félpanzió és teljes panzió).</w:t>
+      </w:r>
+    </w:p>
+    <w:p>
+      <w:pPr>
+        <w:rPr>
+          <w:sz w:val="24"/>
+        </w:rPr>
+      </w:pPr>
+      <w:r>
+        <w:rPr>
+          <w:sz w:val="24"/>
+        </w:rPr>
+        <w:br w:type="page"/>
+      </w:r>
+    </w:p>
+    <w:p>
+      <w:pPr>
+        <w:pStyle w:val="Cmsor3"/>
+        <w:numPr>
+          <w:ilvl w:val="2"/>
+          <w:numId w:val="17"/>
+        </w:numPr>
+        <w:rPr>
+          <w:sz w:val="28"/>
+          <w:szCs w:val="28"/>
+        </w:rPr>
+      </w:pPr>
+      <w:bookmarkStart w:id="17" w:name="_Toc99827827"/>
+      <w:r>
+        <w:rPr>
+          <w:sz w:val="28"/>
+          <w:szCs w:val="28"/>
+        </w:rPr>
+        <w:lastRenderedPageBreak/>
+        <w:t xml:space="preserve">Consumption </w:t>
+      </w:r>
+      <w:r>
+        <w:rPr>
+          <w:sz w:val="28"/>
+          <w:szCs w:val="28"/>
+        </w:rPr>
+        <w:t>-</w:t>
+      </w:r>
+      <w:r>
+        <w:rPr>
+          <w:sz w:val="28"/>
+          <w:szCs w:val="28"/>
+        </w:rPr>
+        <w:t xml:space="preserve"> Fogyasztások</w:t>
+      </w:r>
+      <w:bookmarkEnd w:id="17"/>
+    </w:p>
+    <w:p>
+      <w:pPr>
+        <w:pStyle w:val="Listaszerbekezds"/>
+        <w:ind w:left="142"/>
+        <w:jc w:val="both"/>
+        <w:rPr>
+          <w:sz w:val="24"/>
+        </w:rPr>
+      </w:pPr>
+      <w:r>
+        <w:rPr>
+          <w:sz w:val="24"/>
+        </w:rPr>
+        <w:t xml:space="preserve">Ebben a táblában a vendégek által </w:t>
+      </w:r>
+      <w:r>
+        <w:rPr>
+          <w:sz w:val="24"/>
+        </w:rPr>
+        <w:t>fogyasztott ételeket italokat tároljuk. Tartalmaz egy „CustomerID” idegen kulcsot is, amely jelzi, hogy melyik foglaláshoz tartozik az adott rekord. Továbbá megtalálható benne az ára is a fogyasztott tételeknek, amelyet a vendég távozásakor fizetnie kell a recepciónál. Az adatok és a fogyasztási lehetőségek eléréséhez a „storage” táblát használjuk.</w:t>
+      </w:r>
+    </w:p>
+    <w:p>
+      <w:pPr>
+        <w:pStyle w:val="Cmsor3"/>
+        <w:numPr>
+          <w:ilvl w:val="2"/>
+          <w:numId w:val="17"/>
+        </w:numPr>
+        <w:rPr>
+          <w:sz w:val="28"/>
+          <w:szCs w:val="28"/>
+        </w:rPr>
+      </w:pPr>
+      <w:bookmarkStart w:id="18" w:name="_Toc99827828"/>
+      <w:r>
+        <w:rPr>
+          <w:sz w:val="28"/>
+          <w:szCs w:val="28"/>
+        </w:rPr>
+        <w:t xml:space="preserve">Storage </w:t>
+      </w:r>
+      <w:r>
+        <w:rPr>
+          <w:sz w:val="28"/>
+          <w:szCs w:val="28"/>
+        </w:rPr>
+        <w:t>-</w:t>
+      </w:r>
+      <w:r>
+        <w:rPr>
+          <w:sz w:val="28"/>
+          <w:szCs w:val="28"/>
+        </w:rPr>
+        <w:t xml:space="preserve"> Raktár</w:t>
+      </w:r>
+      <w:bookmarkEnd w:id="18"/>
+    </w:p>
+    <w:p>
+      <w:pPr>
+        <w:pStyle w:val="Listaszerbekezds"/>
+        <w:ind w:left="142"/>
+        <w:jc w:val="both"/>
+        <w:rPr>
+          <w:sz w:val="24"/>
+        </w:rPr>
+      </w:pPr>
+      <w:r>
+        <w:rPr>
+          <w:sz w:val="24"/>
+        </w:rPr>
+        <w:t>Az eredeti adatbázis tervben ez a tábla még nem szerepelt, de idő közben a weboldal</w:t>
+      </w:r>
+      <w:r>
+        <w:rPr>
+          <w:sz w:val="24"/>
+        </w:rPr>
+        <w:t>nak és a recepció alkalmazásnak is szüksége volt arra, hogy létrehozzuk ezt az adattárolót. Tartalmazza az egyes tételek nevét és árát is, és megjelenik egy típus mező is. Ezt a weboldalon az Étterem fülön használjuk, ezen cella segítségével tudjuk külön megjeleníteni az ételkategóriákat</w:t>
+      </w:r>
+      <w:r>
+        <w:rPr>
+          <w:sz w:val="24"/>
+        </w:rPr>
+        <w:t>, ezen rekordokhoz tartozik egy kép is, amelyre az „ImageURL” mező hivatkozik.</w:t>
+      </w:r>
+      <w:r>
+        <w:rPr>
+          <w:sz w:val="24"/>
+        </w:rPr>
+        <w:t xml:space="preserve"> A recepció alkalmazásban pedig szűrni lehet a tábla tartalmában ennek a mez</w:t>
+      </w:r>
+      <w:r>
+        <w:rPr>
+          <w:sz w:val="24"/>
+        </w:rPr>
+        <w:t>őnek a segítségével.</w:t>
+      </w:r>
+    </w:p>
+    <w:p>
+      <w:pPr>
+        <w:pStyle w:val="Cmsor3"/>
+        <w:numPr>
+          <w:ilvl w:val="2"/>
+          <w:numId w:val="17"/>
+        </w:numPr>
+        <w:rPr>
+          <w:sz w:val="28"/>
+          <w:szCs w:val="28"/>
+        </w:rPr>
+      </w:pPr>
+      <w:bookmarkStart w:id="19" w:name="_Toc99827829"/>
+      <w:r>
+        <w:rPr>
+          <w:sz w:val="28"/>
+          <w:szCs w:val="28"/>
+        </w:rPr>
+        <w:t xml:space="preserve">Reports </w:t>
+      </w:r>
+      <w:r>
+        <w:rPr>
+          <w:sz w:val="28"/>
+          <w:szCs w:val="28"/>
+        </w:rPr>
+        <w:t xml:space="preserve">- </w:t>
+      </w:r>
+      <w:r>
+        <w:rPr>
+          <w:sz w:val="28"/>
+          <w:szCs w:val="28"/>
+        </w:rPr>
+        <w:t>Hibajelentések</w:t>
+      </w:r>
+      <w:bookmarkEnd w:id="19"/>
+    </w:p>
+    <w:p>
+      <w:pPr>
+        <w:pStyle w:val="Listaszerbekezds"/>
+        <w:ind w:left="142"/>
+        <w:jc w:val="both"/>
+        <w:rPr>
+          <w:sz w:val="24"/>
+        </w:rPr>
+      </w:pPr>
+      <w:r>
+        <w:rPr>
+          <w:sz w:val="24"/>
+        </w:rPr>
+        <w:t>Ez a tábla a</w:t>
+      </w:r>
+      <w:r>
+        <w:rPr>
+          <w:sz w:val="24"/>
+        </w:rPr>
+        <w:t xml:space="preserve"> </w:t>
+      </w:r>
+      <w:r>
+        <w:rPr>
+          <w:sz w:val="24"/>
+        </w:rPr>
+        <w:t>weboldalon található „Contact us” menüpontban küldött üzeneteket tartalmazza. A felhasználó email címét, nevét, a felhasználó által nyújtott hibaleírást, és a küldés időpontját tartalmazza. Ha egy vendég küld egy hibajelentést arról emailben értesülünk, és az ügyfél is kap egy visszaigazoló emailt, miszerint sikeresen elküldte az üzenetét.</w:t>
+      </w:r>
+    </w:p>
+    <w:p>
+      <w:pPr>
+        <w:pStyle w:val="Cmsor3"/>
+        <w:numPr>
+          <w:ilvl w:val="2"/>
+          <w:numId w:val="17"/>
+        </w:numPr>
+        <w:rPr>
+          <w:sz w:val="28"/>
+          <w:szCs w:val="28"/>
+        </w:rPr>
+      </w:pPr>
+      <w:bookmarkStart w:id="20" w:name="_Toc99827830"/>
+      <w:r>
+        <w:rPr>
+          <w:sz w:val="28"/>
+          <w:szCs w:val="28"/>
+        </w:rPr>
+        <w:t>UserLog/ReservationLog</w:t>
+      </w:r>
+      <w:r>
+        <w:rPr>
+          <w:sz w:val="28"/>
+          <w:szCs w:val="28"/>
+        </w:rPr>
+        <w:t xml:space="preserve"> -</w:t>
+      </w:r>
+      <w:r>
+        <w:rPr>
+          <w:sz w:val="28"/>
+          <w:szCs w:val="28"/>
+        </w:rPr>
+        <w:t xml:space="preserve"> Felhasználói és Foglalás naplózás</w:t>
+      </w:r>
+      <w:bookmarkEnd w:id="20"/>
+    </w:p>
+    <w:p>
+      <w:pPr>
+        <w:pStyle w:val="Listaszerbekezds"/>
+        <w:ind w:left="142"/>
+        <w:jc w:val="both"/>
+        <w:rPr>
+          <w:sz w:val="24"/>
+        </w:rPr>
+      </w:pPr>
+      <w:r>
+        <w:rPr>
+          <w:sz w:val="24"/>
+        </w:rPr>
+        <w:t xml:space="preserve">Ezek a táblák is a munkánk második felében kerültek az adatbázisba. A weboldal használata során egy felhasználó többször is belekerül ezekbe a naplózásokba, például: mikor bejelentkezik, szobát foglal vagy ha hibajelentést küld. Ezen táblákba egy beépített eljárással szúrjuk be a rekordokat. Ez a függvény négy paramétert kap, először is az aktuális felhasználó nevét, majd </w:t>
+      </w:r>
+      <w:r>
+        <w:rPr>
+          <w:sz w:val="24"/>
+        </w:rPr>
+        <w:t xml:space="preserve">az, hogy milyen műveletet hajtott végre a vendég, ezekután a cselekvés időpontját, majd végül, de nem utolsó sorban a legfontosabb tényező, hogy melyik táblába kell beszúrni a létrehozott rekordot. A recepció alkalmazásban az adminisztrátor megtekintheti ezeknek a tábláknak a tartalmát. </w:t>
+      </w:r>
+    </w:p>
+    <w:p>
+      <w:pPr>
+        <w:pStyle w:val="Listaszerbekezds"/>
+        <w:keepNext/>
+        <w:keepLines/>
+        <w:numPr>
+          <w:ilvl w:val="2"/>
+          <w:numId w:val="17"/>
+        </w:numPr>
+        <w:spacing w:before="240" w:after="0"/>
+        <w:contextualSpacing w:val="0"/>
+        <w:rPr>
+          <w:rFonts w:asciiTheme="majorHAnsi" w:eastAsiaTheme="majorEastAsia" w:hAnsiTheme="majorHAnsi" w:cstheme="majorBidi"/>
+          <w:vanish/>
+          <w:color w:val="2E74B5" w:themeColor="accent1" w:themeShade="BF"/>
+          <w:sz w:val="28"/>
+          <w:szCs w:val="28"/>
+          <w:lang w:eastAsia="hu-HU"/>
+        </w:rPr>
+      </w:pPr>
+    </w:p>
+    <w:p>
+      <w:pPr>
+        <w:pStyle w:val="Cmsor3"/>
+        <w:numPr>
+          <w:ilvl w:val="0"/>
+          <w:numId w:val="0"/>
+        </w:numPr>
+        <w:rPr>
+          <w:sz w:val="28"/>
+          <w:szCs w:val="28"/>
+        </w:rPr>
+      </w:pPr>
+      <w:bookmarkStart w:id="21" w:name="_Toc99827831"/>
+      <w:r>
+        <w:rPr>
+          <w:sz w:val="28"/>
+          <w:szCs w:val="28"/>
+        </w:rPr>
+        <w:t>3.1.10</w:t>
+      </w:r>
+      <w:r>
+        <w:rPr>
+          <w:sz w:val="28"/>
+          <w:szCs w:val="28"/>
+        </w:rPr>
+        <w:tab/>
+        <w:t xml:space="preserve"> </w:t>
+      </w:r>
+      <w:r>
+        <w:rPr>
+          <w:sz w:val="28"/>
+          <w:szCs w:val="28"/>
+        </w:rPr>
+        <w:t>Ratings</w:t>
+      </w:r>
+      <w:r>
+        <w:rPr>
+          <w:sz w:val="28"/>
+          <w:szCs w:val="28"/>
+        </w:rPr>
+        <w:t xml:space="preserve"> -</w:t>
+      </w:r>
+      <w:r>
+        <w:rPr>
+          <w:sz w:val="28"/>
+          <w:szCs w:val="28"/>
+        </w:rPr>
+        <w:t xml:space="preserve"> Értékelések</w:t>
+      </w:r>
+      <w:bookmarkEnd w:id="21"/>
+    </w:p>
+    <w:p>
+      <w:pPr>
+        <w:pStyle w:val="Listaszerbekezds"/>
+        <w:ind w:left="142"/>
+        <w:jc w:val="both"/>
+        <w:rPr>
+          <w:sz w:val="24"/>
+        </w:rPr>
+      </w:pPr>
+      <w:r>
+        <w:rPr>
+          <w:sz w:val="24"/>
+        </w:rPr>
+        <w:t>Web</w:t>
+      </w:r>
+      <w:r>
+        <w:rPr>
+          <w:sz w:val="24"/>
+        </w:rPr>
+        <w:t xml:space="preserve">oldalunk „Rate us” fülében küldött értékeléseket tartalmazza ez a tábla. Szintén tartalmazza a felhasználó nevét és természetesen email címét is. A következő mező a vendég által írt üzenet. Ezen az oldalon megtalálható egy csúszka melyen kiválasztható, hogy a látogató egy egytől ötös skálán mennyire élvezte nálunk töltött idejét. Ez a tábla nem tartalmazza a vendégek tábla idegen kulcsát mert bárki </w:t>
+      </w:r>
+      <w:r>
+        <w:rPr>
+          <w:sz w:val="24"/>
+        </w:rPr>
+        <w:t>értékelheti a szállodánkat, és nem csak olyan emberek, akik már szerepelnek a nyilvántartásunkban.</w:t>
       </w:r>
     </w:p>
     <w:sectPr>
@@ -3302,7 +4442,7 @@
 </file>
 
 <file path=word/endnotes.xml><?xml version="1.0" encoding="utf-8"?>
-<w:endnotes xmlns:wpc="http://schemas.microsoft.com/office/word/2010/wordprocessingCanvas" xmlns:cx="http://schemas.microsoft.com/office/drawing/2014/chartex" xmlns:cx1="http://schemas.microsoft.com/office/drawing/2015/9/8/chartex" xmlns:mc="http://schemas.openxmlformats.org/markup-compatibility/2006" xmlns:o="urn:schemas-microsoft-com:office:office" xmlns:r="http://schemas.openxmlformats.org/officeDocument/2006/relationships" xmlns:m="http://schemas.openxmlformats.org/officeDocument/2006/math" xmlns:v="urn:schemas-microsoft-com:vml" xmlns:wp14="http://schemas.microsoft.com/office/word/2010/wordprocessingDrawing" xmlns:wp="http://schemas.openxmlformats.org/drawingml/2006/wordprocessingDrawing" xmlns:w10="urn:schemas-microsoft-com:office:word" xmlns:w="http://schemas.openxmlformats.org/wordprocessingml/2006/main" xmlns:w14="http://schemas.microsoft.com/office/word/2010/wordml" xmlns:w15="http://schemas.microsoft.com/office/word/2012/wordml" xmlns:w16se="http://schemas.microsoft.com/office/word/2015/wordml/symex" xmlns:wpg="http://schemas.microsoft.com/office/word/2010/wordprocessingGroup" xmlns:wpi="http://schemas.microsoft.com/office/word/2010/wordprocessingInk" xmlns:wne="http://schemas.microsoft.com/office/word/2006/wordml" xmlns:wps="http://schemas.microsoft.com/office/word/2010/wordprocessingShape" mc:Ignorable="w14 w15 w16se wp14">
+<w:endnotes xmlns:wpc="http://schemas.microsoft.com/office/word/2010/wordprocessingCanvas" xmlns:cx="http://schemas.microsoft.com/office/drawing/2014/chartex" xmlns:cx1="http://schemas.microsoft.com/office/drawing/2015/9/8/chartex" xmlns:cx2="http://schemas.microsoft.com/office/drawing/2015/10/21/chartex" xmlns:cx3="http://schemas.microsoft.com/office/drawing/2016/5/9/chartex" xmlns:cx4="http://schemas.microsoft.com/office/drawing/2016/5/10/chartex" xmlns:cx5="http://schemas.microsoft.com/office/drawing/2016/5/11/chartex" xmlns:cx6="http://schemas.microsoft.com/office/drawing/2016/5/12/chartex" xmlns:cx7="http://schemas.microsoft.com/office/drawing/2016/5/13/chartex" xmlns:cx8="http://schemas.microsoft.com/office/drawing/2016/5/14/chartex" xmlns:mc="http://schemas.openxmlformats.org/markup-compatibility/2006" xmlns:aink="http://schemas.microsoft.com/office/drawing/2016/ink" xmlns:am3d="http://schemas.microsoft.com/office/drawing/2017/model3d" xmlns:o="urn:schemas-microsoft-com:office:office" xmlns:r="http://schemas.openxmlformats.org/officeDocument/2006/relationships" xmlns:m="http://schemas.openxmlformats.org/officeDocument/2006/math" xmlns:v="urn:schemas-microsoft-com:vml" xmlns:wp14="http://schemas.microsoft.com/office/word/2010/wordprocessingDrawing" xmlns:wp="http://schemas.openxmlformats.org/drawingml/2006/wordprocessingDrawing" xmlns:w10="urn:schemas-microsoft-com:office:word" xmlns:w="http://schemas.openxmlformats.org/wordprocessingml/2006/main" xmlns:w14="http://schemas.microsoft.com/office/word/2010/wordml" xmlns:w15="http://schemas.microsoft.com/office/word/2012/wordml" xmlns:w16cex="http://schemas.microsoft.com/office/word/2018/wordml/cex" xmlns:w16cid="http://schemas.microsoft.com/office/word/2016/wordml/cid" xmlns:w16="http://schemas.microsoft.com/office/word/2018/wordml" xmlns:w16sdtdh="http://schemas.microsoft.com/office/word/2020/wordml/sdtdatahash" xmlns:w16se="http://schemas.microsoft.com/office/word/2015/wordml/symex" xmlns:wpg="http://schemas.microsoft.com/office/word/2010/wordprocessingGroup" xmlns:wpi="http://schemas.microsoft.com/office/word/2010/wordprocessingInk" xmlns:wne="http://schemas.microsoft.com/office/word/2006/wordml" xmlns:wps="http://schemas.microsoft.com/office/word/2010/wordprocessingShape" mc:Ignorable="w14 w15 w16se w16cid w16 w16cex w16sdtdh wp14">
   <w:endnote w:type="separator" w:id="-1">
     <w:p>
       <w:pPr>
@@ -3327,7 +4467,7 @@
 </file>
 
 <file path=word/footer1.xml><?xml version="1.0" encoding="utf-8"?>
-<w:ftr xmlns:wpc="http://schemas.microsoft.com/office/word/2010/wordprocessingCanvas" xmlns:cx="http://schemas.microsoft.com/office/drawing/2014/chartex" xmlns:cx1="http://schemas.microsoft.com/office/drawing/2015/9/8/chartex" xmlns:mc="http://schemas.openxmlformats.org/markup-compatibility/2006" xmlns:o="urn:schemas-microsoft-com:office:office" xmlns:r="http://schemas.openxmlformats.org/officeDocument/2006/relationships" xmlns:m="http://schemas.openxmlformats.org/officeDocument/2006/math" xmlns:v="urn:schemas-microsoft-com:vml" xmlns:wp14="http://schemas.microsoft.com/office/word/2010/wordprocessingDrawing" xmlns:wp="http://schemas.openxmlformats.org/drawingml/2006/wordprocessingDrawing" xmlns:w10="urn:schemas-microsoft-com:office:word" xmlns:w="http://schemas.openxmlformats.org/wordprocessingml/2006/main" xmlns:w14="http://schemas.microsoft.com/office/word/2010/wordml" xmlns:w15="http://schemas.microsoft.com/office/word/2012/wordml" xmlns:w16se="http://schemas.microsoft.com/office/word/2015/wordml/symex" xmlns:wpg="http://schemas.microsoft.com/office/word/2010/wordprocessingGroup" xmlns:wpi="http://schemas.microsoft.com/office/word/2010/wordprocessingInk" xmlns:wne="http://schemas.microsoft.com/office/word/2006/wordml" xmlns:wps="http://schemas.microsoft.com/office/word/2010/wordprocessingShape" mc:Ignorable="w14 w15 w16se wp14">
+<w:ftr xmlns:wpc="http://schemas.microsoft.com/office/word/2010/wordprocessingCanvas" xmlns:cx="http://schemas.microsoft.com/office/drawing/2014/chartex" xmlns:cx1="http://schemas.microsoft.com/office/drawing/2015/9/8/chartex" xmlns:cx2="http://schemas.microsoft.com/office/drawing/2015/10/21/chartex" xmlns:cx3="http://schemas.microsoft.com/office/drawing/2016/5/9/chartex" xmlns:cx4="http://schemas.microsoft.com/office/drawing/2016/5/10/chartex" xmlns:cx5="http://schemas.microsoft.com/office/drawing/2016/5/11/chartex" xmlns:cx6="http://schemas.microsoft.com/office/drawing/2016/5/12/chartex" xmlns:cx7="http://schemas.microsoft.com/office/drawing/2016/5/13/chartex" xmlns:cx8="http://schemas.microsoft.com/office/drawing/2016/5/14/chartex" xmlns:mc="http://schemas.openxmlformats.org/markup-compatibility/2006" xmlns:aink="http://schemas.microsoft.com/office/drawing/2016/ink" xmlns:am3d="http://schemas.microsoft.com/office/drawing/2017/model3d" xmlns:o="urn:schemas-microsoft-com:office:office" xmlns:r="http://schemas.openxmlformats.org/officeDocument/2006/relationships" xmlns:m="http://schemas.openxmlformats.org/officeDocument/2006/math" xmlns:v="urn:schemas-microsoft-com:vml" xmlns:wp14="http://schemas.microsoft.com/office/word/2010/wordprocessingDrawing" xmlns:wp="http://schemas.openxmlformats.org/drawingml/2006/wordprocessingDrawing" xmlns:w10="urn:schemas-microsoft-com:office:word" xmlns:w="http://schemas.openxmlformats.org/wordprocessingml/2006/main" xmlns:w14="http://schemas.microsoft.com/office/word/2010/wordml" xmlns:w15="http://schemas.microsoft.com/office/word/2012/wordml" xmlns:w16cex="http://schemas.microsoft.com/office/word/2018/wordml/cex" xmlns:w16cid="http://schemas.microsoft.com/office/word/2016/wordml/cid" xmlns:w16="http://schemas.microsoft.com/office/word/2018/wordml" xmlns:w16sdtdh="http://schemas.microsoft.com/office/word/2020/wordml/sdtdatahash" xmlns:w16se="http://schemas.microsoft.com/office/word/2015/wordml/symex" xmlns:wpg="http://schemas.microsoft.com/office/word/2010/wordprocessingGroup" xmlns:wpi="http://schemas.microsoft.com/office/word/2010/wordprocessingInk" xmlns:wne="http://schemas.microsoft.com/office/word/2006/wordml" xmlns:wps="http://schemas.microsoft.com/office/word/2010/wordprocessingShape" mc:Ignorable="w14 w15 w16se w16cid w16 w16cex w16sdtdh wp14">
   <w:sdt>
     <w:sdtPr>
       <w:id w:val="1376040049"/>
@@ -3373,7 +4513,7 @@
 </file>
 
 <file path=word/footnotes.xml><?xml version="1.0" encoding="utf-8"?>
-<w:footnotes xmlns:wpc="http://schemas.microsoft.com/office/word/2010/wordprocessingCanvas" xmlns:cx="http://schemas.microsoft.com/office/drawing/2014/chartex" xmlns:cx1="http://schemas.microsoft.com/office/drawing/2015/9/8/chartex" xmlns:mc="http://schemas.openxmlformats.org/markup-compatibility/2006" xmlns:o="urn:schemas-microsoft-com:office:office" xmlns:r="http://schemas.openxmlformats.org/officeDocument/2006/relationships" xmlns:m="http://schemas.openxmlformats.org/officeDocument/2006/math" xmlns:v="urn:schemas-microsoft-com:vml" xmlns:wp14="http://schemas.microsoft.com/office/word/2010/wordprocessingDrawing" xmlns:wp="http://schemas.openxmlformats.org/drawingml/2006/wordprocessingDrawing" xmlns:w10="urn:schemas-microsoft-com:office:word" xmlns:w="http://schemas.openxmlformats.org/wordprocessingml/2006/main" xmlns:w14="http://schemas.microsoft.com/office/word/2010/wordml" xmlns:w15="http://schemas.microsoft.com/office/word/2012/wordml" xmlns:w16se="http://schemas.microsoft.com/office/word/2015/wordml/symex" xmlns:wpg="http://schemas.microsoft.com/office/word/2010/wordprocessingGroup" xmlns:wpi="http://schemas.microsoft.com/office/word/2010/wordprocessingInk" xmlns:wne="http://schemas.microsoft.com/office/word/2006/wordml" xmlns:wps="http://schemas.microsoft.com/office/word/2010/wordprocessingShape" mc:Ignorable="w14 w15 w16se wp14">
+<w:footnotes xmlns:wpc="http://schemas.microsoft.com/office/word/2010/wordprocessingCanvas" xmlns:cx="http://schemas.microsoft.com/office/drawing/2014/chartex" xmlns:cx1="http://schemas.microsoft.com/office/drawing/2015/9/8/chartex" xmlns:cx2="http://schemas.microsoft.com/office/drawing/2015/10/21/chartex" xmlns:cx3="http://schemas.microsoft.com/office/drawing/2016/5/9/chartex" xmlns:cx4="http://schemas.microsoft.com/office/drawing/2016/5/10/chartex" xmlns:cx5="http://schemas.microsoft.com/office/drawing/2016/5/11/chartex" xmlns:cx6="http://schemas.microsoft.com/office/drawing/2016/5/12/chartex" xmlns:cx7="http://schemas.microsoft.com/office/drawing/2016/5/13/chartex" xmlns:cx8="http://schemas.microsoft.com/office/drawing/2016/5/14/chartex" xmlns:mc="http://schemas.openxmlformats.org/markup-compatibility/2006" xmlns:aink="http://schemas.microsoft.com/office/drawing/2016/ink" xmlns:am3d="http://schemas.microsoft.com/office/drawing/2017/model3d" xmlns:o="urn:schemas-microsoft-com:office:office" xmlns:r="http://schemas.openxmlformats.org/officeDocument/2006/relationships" xmlns:m="http://schemas.openxmlformats.org/officeDocument/2006/math" xmlns:v="urn:schemas-microsoft-com:vml" xmlns:wp14="http://schemas.microsoft.com/office/word/2010/wordprocessingDrawing" xmlns:wp="http://schemas.openxmlformats.org/drawingml/2006/wordprocessingDrawing" xmlns:w10="urn:schemas-microsoft-com:office:word" xmlns:w="http://schemas.openxmlformats.org/wordprocessingml/2006/main" xmlns:w14="http://schemas.microsoft.com/office/word/2010/wordml" xmlns:w15="http://schemas.microsoft.com/office/word/2012/wordml" xmlns:w16cex="http://schemas.microsoft.com/office/word/2018/wordml/cex" xmlns:w16cid="http://schemas.microsoft.com/office/word/2016/wordml/cid" xmlns:w16="http://schemas.microsoft.com/office/word/2018/wordml" xmlns:w16sdtdh="http://schemas.microsoft.com/office/word/2020/wordml/sdtdatahash" xmlns:w16se="http://schemas.microsoft.com/office/word/2015/wordml/symex" xmlns:wpg="http://schemas.microsoft.com/office/word/2010/wordprocessingGroup" xmlns:wpi="http://schemas.microsoft.com/office/word/2010/wordprocessingInk" xmlns:wne="http://schemas.microsoft.com/office/word/2006/wordml" xmlns:wps="http://schemas.microsoft.com/office/word/2010/wordprocessingShape" mc:Ignorable="w14 w15 w16se w16cid w16 w16cex w16sdtdh wp14">
   <w:footnote w:type="separator" w:id="-1">
     <w:p>
       <w:pPr>
@@ -3398,7 +4538,7 @@
 </file>
 
 <file path=word/header1.xml><?xml version="1.0" encoding="utf-8"?>
-<w:hdr xmlns:wpc="http://schemas.microsoft.com/office/word/2010/wordprocessingCanvas" xmlns:cx="http://schemas.microsoft.com/office/drawing/2014/chartex" xmlns:cx1="http://schemas.microsoft.com/office/drawing/2015/9/8/chartex" xmlns:mc="http://schemas.openxmlformats.org/markup-compatibility/2006" xmlns:o="urn:schemas-microsoft-com:office:office" xmlns:r="http://schemas.openxmlformats.org/officeDocument/2006/relationships" xmlns:m="http://schemas.openxmlformats.org/officeDocument/2006/math" xmlns:v="urn:schemas-microsoft-com:vml" xmlns:wp14="http://schemas.microsoft.com/office/word/2010/wordprocessingDrawing" xmlns:wp="http://schemas.openxmlformats.org/drawingml/2006/wordprocessingDrawing" xmlns:w10="urn:schemas-microsoft-com:office:word" xmlns:w="http://schemas.openxmlformats.org/wordprocessingml/2006/main" xmlns:w14="http://schemas.microsoft.com/office/word/2010/wordml" xmlns:w15="http://schemas.microsoft.com/office/word/2012/wordml" xmlns:w16se="http://schemas.microsoft.com/office/word/2015/wordml/symex" xmlns:wpg="http://schemas.microsoft.com/office/word/2010/wordprocessingGroup" xmlns:wpi="http://schemas.microsoft.com/office/word/2010/wordprocessingInk" xmlns:wne="http://schemas.microsoft.com/office/word/2006/wordml" xmlns:wps="http://schemas.microsoft.com/office/word/2010/wordprocessingShape" mc:Ignorable="w14 w15 w16se wp14">
+<w:hdr xmlns:wpc="http://schemas.microsoft.com/office/word/2010/wordprocessingCanvas" xmlns:cx="http://schemas.microsoft.com/office/drawing/2014/chartex" xmlns:cx1="http://schemas.microsoft.com/office/drawing/2015/9/8/chartex" xmlns:cx2="http://schemas.microsoft.com/office/drawing/2015/10/21/chartex" xmlns:cx3="http://schemas.microsoft.com/office/drawing/2016/5/9/chartex" xmlns:cx4="http://schemas.microsoft.com/office/drawing/2016/5/10/chartex" xmlns:cx5="http://schemas.microsoft.com/office/drawing/2016/5/11/chartex" xmlns:cx6="http://schemas.microsoft.com/office/drawing/2016/5/12/chartex" xmlns:cx7="http://schemas.microsoft.com/office/drawing/2016/5/13/chartex" xmlns:cx8="http://schemas.microsoft.com/office/drawing/2016/5/14/chartex" xmlns:mc="http://schemas.openxmlformats.org/markup-compatibility/2006" xmlns:aink="http://schemas.microsoft.com/office/drawing/2016/ink" xmlns:am3d="http://schemas.microsoft.com/office/drawing/2017/model3d" xmlns:o="urn:schemas-microsoft-com:office:office" xmlns:r="http://schemas.openxmlformats.org/officeDocument/2006/relationships" xmlns:m="http://schemas.openxmlformats.org/officeDocument/2006/math" xmlns:v="urn:schemas-microsoft-com:vml" xmlns:wp14="http://schemas.microsoft.com/office/word/2010/wordprocessingDrawing" xmlns:wp="http://schemas.openxmlformats.org/drawingml/2006/wordprocessingDrawing" xmlns:w10="urn:schemas-microsoft-com:office:word" xmlns:w="http://schemas.openxmlformats.org/wordprocessingml/2006/main" xmlns:w14="http://schemas.microsoft.com/office/word/2010/wordml" xmlns:w15="http://schemas.microsoft.com/office/word/2012/wordml" xmlns:w16cex="http://schemas.microsoft.com/office/word/2018/wordml/cex" xmlns:w16cid="http://schemas.microsoft.com/office/word/2016/wordml/cid" xmlns:w16="http://schemas.microsoft.com/office/word/2018/wordml" xmlns:w16sdtdh="http://schemas.microsoft.com/office/word/2020/wordml/sdtdatahash" xmlns:w16se="http://schemas.microsoft.com/office/word/2015/wordml/symex" xmlns:wpg="http://schemas.microsoft.com/office/word/2010/wordprocessingGroup" xmlns:wpi="http://schemas.microsoft.com/office/word/2010/wordprocessingInk" xmlns:wne="http://schemas.microsoft.com/office/word/2006/wordml" xmlns:wps="http://schemas.microsoft.com/office/word/2010/wordprocessingShape" mc:Ignorable="w14 w15 w16se w16cid w16 w16cex w16sdtdh wp14">
   <w:p>
     <w:pPr>
       <w:pStyle w:val="lfej"/>
@@ -3451,7 +4591,7 @@
 </file>
 
 <file path=word/numbering.xml><?xml version="1.0" encoding="utf-8"?>
-<w:numbering xmlns:wpc="http://schemas.microsoft.com/office/word/2010/wordprocessingCanvas" xmlns:cx="http://schemas.microsoft.com/office/drawing/2014/chartex" xmlns:cx1="http://schemas.microsoft.com/office/drawing/2015/9/8/chartex" xmlns:mc="http://schemas.openxmlformats.org/markup-compatibility/2006" xmlns:o="urn:schemas-microsoft-com:office:office" xmlns:r="http://schemas.openxmlformats.org/officeDocument/2006/relationships" xmlns:m="http://schemas.openxmlformats.org/officeDocument/2006/math" xmlns:v="urn:schemas-microsoft-com:vml" xmlns:wp14="http://schemas.microsoft.com/office/word/2010/wordprocessingDrawing" xmlns:wp="http://schemas.openxmlformats.org/drawingml/2006/wordprocessingDrawing" xmlns:w10="urn:schemas-microsoft-com:office:word" xmlns:w="http://schemas.openxmlformats.org/wordprocessingml/2006/main" xmlns:w14="http://schemas.microsoft.com/office/word/2010/wordml" xmlns:w15="http://schemas.microsoft.com/office/word/2012/wordml" xmlns:w16se="http://schemas.microsoft.com/office/word/2015/wordml/symex" xmlns:wpg="http://schemas.microsoft.com/office/word/2010/wordprocessingGroup" xmlns:wpi="http://schemas.microsoft.com/office/word/2010/wordprocessingInk" xmlns:wne="http://schemas.microsoft.com/office/word/2006/wordml" xmlns:wps="http://schemas.microsoft.com/office/word/2010/wordprocessingShape" mc:Ignorable="w14 w15 w16se wp14">
+<w:numbering xmlns:wpc="http://schemas.microsoft.com/office/word/2010/wordprocessingCanvas" xmlns:cx="http://schemas.microsoft.com/office/drawing/2014/chartex" xmlns:cx1="http://schemas.microsoft.com/office/drawing/2015/9/8/chartex" xmlns:cx2="http://schemas.microsoft.com/office/drawing/2015/10/21/chartex" xmlns:cx3="http://schemas.microsoft.com/office/drawing/2016/5/9/chartex" xmlns:cx4="http://schemas.microsoft.com/office/drawing/2016/5/10/chartex" xmlns:cx5="http://schemas.microsoft.com/office/drawing/2016/5/11/chartex" xmlns:cx6="http://schemas.microsoft.com/office/drawing/2016/5/12/chartex" xmlns:cx7="http://schemas.microsoft.com/office/drawing/2016/5/13/chartex" xmlns:cx8="http://schemas.microsoft.com/office/drawing/2016/5/14/chartex" xmlns:mc="http://schemas.openxmlformats.org/markup-compatibility/2006" xmlns:aink="http://schemas.microsoft.com/office/drawing/2016/ink" xmlns:am3d="http://schemas.microsoft.com/office/drawing/2017/model3d" xmlns:o="urn:schemas-microsoft-com:office:office" xmlns:r="http://schemas.openxmlformats.org/officeDocument/2006/relationships" xmlns:m="http://schemas.openxmlformats.org/officeDocument/2006/math" xmlns:v="urn:schemas-microsoft-com:vml" xmlns:wp14="http://schemas.microsoft.com/office/word/2010/wordprocessingDrawing" xmlns:wp="http://schemas.openxmlformats.org/drawingml/2006/wordprocessingDrawing" xmlns:w10="urn:schemas-microsoft-com:office:word" xmlns:w="http://schemas.openxmlformats.org/wordprocessingml/2006/main" xmlns:w14="http://schemas.microsoft.com/office/word/2010/wordml" xmlns:w15="http://schemas.microsoft.com/office/word/2012/wordml" xmlns:w16cex="http://schemas.microsoft.com/office/word/2018/wordml/cex" xmlns:w16cid="http://schemas.microsoft.com/office/word/2016/wordml/cid" xmlns:w16="http://schemas.microsoft.com/office/word/2018/wordml" xmlns:w16sdtdh="http://schemas.microsoft.com/office/word/2020/wordml/sdtdatahash" xmlns:w16se="http://schemas.microsoft.com/office/word/2015/wordml/symex" xmlns:wpg="http://schemas.microsoft.com/office/word/2010/wordprocessingGroup" xmlns:wpi="http://schemas.microsoft.com/office/word/2010/wordprocessingInk" xmlns:wne="http://schemas.microsoft.com/office/word/2006/wordml" xmlns:wps="http://schemas.microsoft.com/office/word/2010/wordprocessingShape" mc:Ignorable="w14 w15 w16se w16cid w16 w16cex w16sdtdh wp14">
   <w:abstractNum w:abstractNumId="0" w15:restartNumberingAfterBreak="0">
     <w:nsid w:val="010662E9"/>
     <w:multiLevelType w:val="hybridMultilevel"/>
@@ -4205,32 +5345,197 @@
       </w:rPr>
     </w:lvl>
   </w:abstractNum>
-  <w:num w:numId="1">
+  <w:num w:numId="1" w16cid:durableId="1863321169">
     <w:abstractNumId w:val="3"/>
   </w:num>
-  <w:num w:numId="2">
+  <w:num w:numId="2" w16cid:durableId="1008219329">
     <w:abstractNumId w:val="5"/>
   </w:num>
-  <w:num w:numId="3">
+  <w:num w:numId="3" w16cid:durableId="605623834">
     <w:abstractNumId w:val="1"/>
   </w:num>
-  <w:num w:numId="4">
+  <w:num w:numId="4" w16cid:durableId="1875385940">
     <w:abstractNumId w:val="2"/>
   </w:num>
-  <w:num w:numId="5">
+  <w:num w:numId="5" w16cid:durableId="2013486708">
     <w:abstractNumId w:val="6"/>
   </w:num>
-  <w:num w:numId="6">
+  <w:num w:numId="6" w16cid:durableId="1743943000">
     <w:abstractNumId w:val="0"/>
   </w:num>
-  <w:num w:numId="7">
+  <w:num w:numId="7" w16cid:durableId="1468429793">
     <w:abstractNumId w:val="4"/>
+  </w:num>
+  <w:num w:numId="8" w16cid:durableId="2105179499">
+    <w:abstractNumId w:val="2"/>
+  </w:num>
+  <w:num w:numId="9" w16cid:durableId="1274097686">
+    <w:abstractNumId w:val="1"/>
+    <w:lvlOverride w:ilvl="0">
+      <w:startOverride w:val="2"/>
+    </w:lvlOverride>
+    <w:lvlOverride w:ilvl="1">
+      <w:startOverride w:val="3"/>
+    </w:lvlOverride>
+    <w:lvlOverride w:ilvl="2">
+      <w:startOverride w:val="1"/>
+    </w:lvlOverride>
+  </w:num>
+  <w:num w:numId="10" w16cid:durableId="1727950964">
+    <w:abstractNumId w:val="1"/>
+    <w:lvlOverride w:ilvl="0">
+      <w:startOverride w:val="2"/>
+    </w:lvlOverride>
+    <w:lvlOverride w:ilvl="1">
+      <w:startOverride w:val="3"/>
+    </w:lvlOverride>
+    <w:lvlOverride w:ilvl="2">
+      <w:startOverride w:val="1"/>
+    </w:lvlOverride>
+  </w:num>
+  <w:num w:numId="11" w16cid:durableId="832183475">
+    <w:abstractNumId w:val="1"/>
+    <w:lvlOverride w:ilvl="0">
+      <w:startOverride w:val="2"/>
+    </w:lvlOverride>
+    <w:lvlOverride w:ilvl="1">
+      <w:startOverride w:val="3"/>
+    </w:lvlOverride>
+    <w:lvlOverride w:ilvl="2">
+      <w:startOverride w:val="2"/>
+    </w:lvlOverride>
+  </w:num>
+  <w:num w:numId="12" w16cid:durableId="1961954939">
+    <w:abstractNumId w:val="1"/>
+    <w:lvlOverride w:ilvl="0">
+      <w:startOverride w:val="2"/>
+    </w:lvlOverride>
+    <w:lvlOverride w:ilvl="1">
+      <w:startOverride w:val="3"/>
+    </w:lvlOverride>
+    <w:lvlOverride w:ilvl="2">
+      <w:startOverride w:val="3"/>
+    </w:lvlOverride>
+  </w:num>
+  <w:num w:numId="13" w16cid:durableId="417755039">
+    <w:abstractNumId w:val="1"/>
+    <w:lvlOverride w:ilvl="0">
+      <w:startOverride w:val="2"/>
+    </w:lvlOverride>
+    <w:lvlOverride w:ilvl="1">
+      <w:startOverride w:val="4"/>
+    </w:lvlOverride>
+    <w:lvlOverride w:ilvl="2">
+      <w:startOverride w:val="1"/>
+    </w:lvlOverride>
+  </w:num>
+  <w:num w:numId="14" w16cid:durableId="1542397294">
+    <w:abstractNumId w:val="1"/>
+    <w:lvlOverride w:ilvl="0">
+      <w:startOverride w:val="2"/>
+    </w:lvlOverride>
+    <w:lvlOverride w:ilvl="1">
+      <w:startOverride w:val="4"/>
+    </w:lvlOverride>
+    <w:lvlOverride w:ilvl="2">
+      <w:startOverride w:val="2"/>
+    </w:lvlOverride>
+  </w:num>
+  <w:num w:numId="15" w16cid:durableId="2024937956">
+    <w:abstractNumId w:val="1"/>
+    <w:lvlOverride w:ilvl="0">
+      <w:startOverride w:val="2"/>
+    </w:lvlOverride>
+    <w:lvlOverride w:ilvl="1">
+      <w:startOverride w:val="4"/>
+    </w:lvlOverride>
+    <w:lvlOverride w:ilvl="2">
+      <w:startOverride w:val="1"/>
+    </w:lvlOverride>
+  </w:num>
+  <w:num w:numId="16" w16cid:durableId="975184754">
+    <w:abstractNumId w:val="1"/>
+    <w:lvlOverride w:ilvl="0">
+      <w:startOverride w:val="2"/>
+    </w:lvlOverride>
+    <w:lvlOverride w:ilvl="1">
+      <w:startOverride w:val="4"/>
+    </w:lvlOverride>
+    <w:lvlOverride w:ilvl="2">
+      <w:startOverride w:val="2"/>
+    </w:lvlOverride>
+  </w:num>
+  <w:num w:numId="17" w16cid:durableId="1580215096">
+    <w:abstractNumId w:val="1"/>
+    <w:lvlOverride w:ilvl="0">
+      <w:startOverride w:val="3"/>
+    </w:lvlOverride>
+    <w:lvlOverride w:ilvl="1">
+      <w:startOverride w:val="1"/>
+    </w:lvlOverride>
+    <w:lvlOverride w:ilvl="2">
+      <w:startOverride w:val="5"/>
+    </w:lvlOverride>
+  </w:num>
+  <w:num w:numId="18" w16cid:durableId="746803024">
+    <w:abstractNumId w:val="2"/>
+  </w:num>
+  <w:num w:numId="19" w16cid:durableId="500240697">
+    <w:abstractNumId w:val="1"/>
+    <w:lvlOverride w:ilvl="0">
+      <w:startOverride w:val="2"/>
+    </w:lvlOverride>
+    <w:lvlOverride w:ilvl="1">
+      <w:startOverride w:val="4"/>
+    </w:lvlOverride>
+    <w:lvlOverride w:ilvl="2">
+      <w:startOverride w:val="1"/>
+    </w:lvlOverride>
+  </w:num>
+  <w:num w:numId="20" w16cid:durableId="419839118">
+    <w:abstractNumId w:val="1"/>
+    <w:lvlOverride w:ilvl="0">
+      <w:startOverride w:val="2"/>
+    </w:lvlOverride>
+    <w:lvlOverride w:ilvl="1">
+      <w:startOverride w:val="4"/>
+    </w:lvlOverride>
+    <w:lvlOverride w:ilvl="2">
+      <w:startOverride w:val="1"/>
+    </w:lvlOverride>
+  </w:num>
+  <w:num w:numId="21" w16cid:durableId="33586076">
+    <w:abstractNumId w:val="1"/>
+    <w:lvlOverride w:ilvl="0">
+      <w:startOverride w:val="2"/>
+    </w:lvlOverride>
+    <w:lvlOverride w:ilvl="1">
+      <w:startOverride w:val="4"/>
+    </w:lvlOverride>
+    <w:lvlOverride w:ilvl="2">
+      <w:startOverride w:val="2"/>
+    </w:lvlOverride>
+  </w:num>
+  <w:num w:numId="22" w16cid:durableId="260913696">
+    <w:abstractNumId w:val="2"/>
+  </w:num>
+  <w:num w:numId="23" w16cid:durableId="882906923">
+    <w:abstractNumId w:val="2"/>
+  </w:num>
+  <w:num w:numId="24" w16cid:durableId="1963421397">
+    <w:abstractNumId w:val="2"/>
+  </w:num>
+  <w:num w:numId="25" w16cid:durableId="1305505936">
+    <w:abstractNumId w:val="2"/>
+  </w:num>
+  <w:num w:numId="26" w16cid:durableId="1925727744">
+    <w:abstractNumId w:val="2"/>
   </w:num>
 </w:numbering>
 </file>
 
 <file path=word/styles.xml><?xml version="1.0" encoding="utf-8"?>
-<w:styles xmlns:mc="http://schemas.openxmlformats.org/markup-compatibility/2006" xmlns:r="http://schemas.openxmlformats.org/officeDocument/2006/relationships" xmlns:w="http://schemas.openxmlformats.org/wordprocessingml/2006/main" xmlns:w14="http://schemas.microsoft.com/office/word/2010/wordml" xmlns:w15="http://schemas.microsoft.com/office/word/2012/wordml" xmlns:w16se="http://schemas.microsoft.com/office/word/2015/wordml/symex" mc:Ignorable="w14 w15 w16se">
+<w:styles xmlns:mc="http://schemas.openxmlformats.org/markup-compatibility/2006" xmlns:r="http://schemas.openxmlformats.org/officeDocument/2006/relationships" xmlns:w="http://schemas.openxmlformats.org/wordprocessingml/2006/main" xmlns:w14="http://schemas.microsoft.com/office/word/2010/wordml" xmlns:w15="http://schemas.microsoft.com/office/word/2012/wordml" xmlns:w16cex="http://schemas.microsoft.com/office/word/2018/wordml/cex" xmlns:w16cid="http://schemas.microsoft.com/office/word/2016/wordml/cid" xmlns:w16="http://schemas.microsoft.com/office/word/2018/wordml" xmlns:w16sdtdh="http://schemas.microsoft.com/office/word/2020/wordml/sdtdatahash" xmlns:w16se="http://schemas.microsoft.com/office/word/2015/wordml/symex" mc:Ignorable="w14 w15 w16se w16cid w16 w16cex w16sdtdh">
   <w:docDefaults>
     <w:rPrDefault>
       <w:rPr>
@@ -4246,7 +5551,7 @@
       </w:pPr>
     </w:pPrDefault>
   </w:docDefaults>
-  <w:latentStyles w:defLockedState="0" w:defUIPriority="99" w:defSemiHidden="0" w:defUnhideWhenUsed="0" w:defQFormat="0" w:count="371">
+  <w:latentStyles w:defLockedState="0" w:defUIPriority="99" w:defSemiHidden="0" w:defUnhideWhenUsed="0" w:defQFormat="0" w:count="376">
     <w:lsdException w:name="Normal" w:uiPriority="0" w:qFormat="1"/>
     <w:lsdException w:name="heading 1" w:uiPriority="9" w:qFormat="1"/>
     <w:lsdException w:name="heading 2" w:semiHidden="1" w:uiPriority="9" w:unhideWhenUsed="1" w:qFormat="1"/>
@@ -4618,6 +5923,11 @@
     <w:lsdException w:name="List Table 5 Dark Accent 6" w:uiPriority="50"/>
     <w:lsdException w:name="List Table 6 Colorful Accent 6" w:uiPriority="51"/>
     <w:lsdException w:name="List Table 7 Colorful Accent 6" w:uiPriority="52"/>
+    <w:lsdException w:name="Mention" w:semiHidden="1" w:unhideWhenUsed="1"/>
+    <w:lsdException w:name="Smart Hyperlink" w:semiHidden="1" w:unhideWhenUsed="1"/>
+    <w:lsdException w:name="Hashtag" w:semiHidden="1" w:unhideWhenUsed="1"/>
+    <w:lsdException w:name="Unresolved Mention" w:semiHidden="1" w:unhideWhenUsed="1"/>
+    <w:lsdException w:name="Smart Link" w:semiHidden="1" w:unhideWhenUsed="1"/>
   </w:latentStyles>
   <w:style w:type="paragraph" w:default="1" w:styleId="Norml">
     <w:name w:val="Normal"/>

</xml_diff>

<commit_message>
Casino + Sign in dokumentáció
</commit_message>
<xml_diff>
--- a/dokumentacio/Vizsgaremek dokumentáció.docx
+++ b/dokumentacio/Vizsgaremek dokumentáció.docx
@@ -3190,34 +3190,14 @@
         </w:rPr>
         <w:t xml:space="preserve">Hogy is kellene elneveznünk egy képzeletbeli hotelt? Vagy egyáltalán mi alapján? Egy hosszú délutáni diskurzus után találtuk ki: </w:t>
       </w:r>
-      <w:proofErr w:type="spellStart"/>
       <w:r>
         <w:rPr>
           <w:b/>
           <w:i/>
           <w:sz w:val="24"/>
         </w:rPr>
-        <w:t>Peaceful</w:t>
-      </w:r>
-      <w:proofErr w:type="spellEnd"/>
-      <w:r>
-        <w:rPr>
-          <w:b/>
-          <w:i/>
-          <w:sz w:val="24"/>
-        </w:rPr>
-        <w:t xml:space="preserve"> </w:t>
-      </w:r>
-      <w:proofErr w:type="spellStart"/>
-      <w:r>
-        <w:rPr>
-          <w:b/>
-          <w:i/>
-          <w:sz w:val="24"/>
-        </w:rPr>
-        <w:t>Paradise</w:t>
-      </w:r>
-      <w:proofErr w:type="spellEnd"/>
+        <w:t>Peaceful Paradise</w:t>
+      </w:r>
       <w:r>
         <w:rPr>
           <w:sz w:val="24"/>
@@ -3483,21 +3463,7 @@
         <w:rPr>
           <w:sz w:val="24"/>
         </w:rPr>
-        <w:t xml:space="preserve"> illetőleg </w:t>
-      </w:r>
-      <w:proofErr w:type="spellStart"/>
-      <w:r>
-        <w:rPr>
-          <w:sz w:val="24"/>
-        </w:rPr>
-        <w:t>emailekben</w:t>
-      </w:r>
-      <w:proofErr w:type="spellEnd"/>
-      <w:r>
-        <w:rPr>
-          <w:sz w:val="24"/>
-        </w:rPr>
-        <w:t xml:space="preserve"> használjuk.</w:t>
+        <w:t xml:space="preserve"> illetőleg emailekben használjuk.</w:t>
       </w:r>
     </w:p>
     <w:p>
@@ -3799,178 +3765,14 @@
         </w:rPr>
         <w:t>: „</w:t>
       </w:r>
-      <w:proofErr w:type="spellStart"/>
       <w:r>
         <w:rPr>
           <w:i/>
           <w:sz w:val="24"/>
           <w:szCs w:val="24"/>
         </w:rPr>
-        <w:t>Who’s</w:t>
-      </w:r>
-      <w:proofErr w:type="spellEnd"/>
-      <w:r>
-        <w:rPr>
-          <w:i/>
-          <w:sz w:val="24"/>
-          <w:szCs w:val="24"/>
-        </w:rPr>
-        <w:t xml:space="preserve"> </w:t>
-      </w:r>
-      <w:proofErr w:type="spellStart"/>
-      <w:r>
-        <w:rPr>
-          <w:i/>
-          <w:sz w:val="24"/>
-          <w:szCs w:val="24"/>
-        </w:rPr>
-        <w:t>prepared</w:t>
-      </w:r>
-      <w:proofErr w:type="spellEnd"/>
-      <w:r>
-        <w:rPr>
-          <w:i/>
-          <w:sz w:val="24"/>
-          <w:szCs w:val="24"/>
-        </w:rPr>
-        <w:t xml:space="preserve"> </w:t>
-      </w:r>
-      <w:proofErr w:type="spellStart"/>
-      <w:r>
-        <w:rPr>
-          <w:i/>
-          <w:sz w:val="24"/>
-          <w:szCs w:val="24"/>
-        </w:rPr>
-        <w:t>to</w:t>
-      </w:r>
-      <w:proofErr w:type="spellEnd"/>
-      <w:r>
-        <w:rPr>
-          <w:i/>
-          <w:sz w:val="24"/>
-          <w:szCs w:val="24"/>
-        </w:rPr>
-        <w:t xml:space="preserve"> </w:t>
-      </w:r>
-      <w:proofErr w:type="spellStart"/>
-      <w:r>
-        <w:rPr>
-          <w:i/>
-          <w:sz w:val="24"/>
-          <w:szCs w:val="24"/>
-        </w:rPr>
-        <w:t>pay</w:t>
-      </w:r>
-      <w:proofErr w:type="spellEnd"/>
-      <w:r>
-        <w:rPr>
-          <w:i/>
-          <w:sz w:val="24"/>
-          <w:szCs w:val="24"/>
-        </w:rPr>
-        <w:t xml:space="preserve"> </w:t>
-      </w:r>
-      <w:proofErr w:type="spellStart"/>
-      <w:r>
-        <w:rPr>
-          <w:i/>
-          <w:sz w:val="24"/>
-          <w:szCs w:val="24"/>
-        </w:rPr>
-        <w:t>the</w:t>
-      </w:r>
-      <w:proofErr w:type="spellEnd"/>
-      <w:r>
-        <w:rPr>
-          <w:i/>
-          <w:sz w:val="24"/>
-          <w:szCs w:val="24"/>
-        </w:rPr>
-        <w:t xml:space="preserve"> </w:t>
-      </w:r>
-      <w:proofErr w:type="spellStart"/>
-      <w:r>
-        <w:rPr>
-          <w:i/>
-          <w:sz w:val="24"/>
-          <w:szCs w:val="24"/>
-        </w:rPr>
-        <w:t>price</w:t>
-      </w:r>
-      <w:proofErr w:type="spellEnd"/>
-      <w:r>
-        <w:rPr>
-          <w:i/>
-          <w:sz w:val="24"/>
-          <w:szCs w:val="24"/>
-        </w:rPr>
-        <w:t xml:space="preserve"> </w:t>
-      </w:r>
-      <w:proofErr w:type="spellStart"/>
-      <w:r>
-        <w:rPr>
-          <w:i/>
-          <w:sz w:val="24"/>
-          <w:szCs w:val="24"/>
-        </w:rPr>
-        <w:t>for</w:t>
-      </w:r>
-      <w:proofErr w:type="spellEnd"/>
-      <w:r>
-        <w:rPr>
-          <w:i/>
-          <w:sz w:val="24"/>
-          <w:szCs w:val="24"/>
-        </w:rPr>
-        <w:t xml:space="preserve"> a </w:t>
-      </w:r>
-      <w:proofErr w:type="spellStart"/>
-      <w:r>
-        <w:rPr>
-          <w:i/>
-          <w:sz w:val="24"/>
-          <w:szCs w:val="24"/>
-        </w:rPr>
-        <w:t>trip</w:t>
-      </w:r>
-      <w:proofErr w:type="spellEnd"/>
-      <w:r>
-        <w:rPr>
-          <w:i/>
-          <w:sz w:val="24"/>
-          <w:szCs w:val="24"/>
-        </w:rPr>
-        <w:t xml:space="preserve"> </w:t>
-      </w:r>
-      <w:proofErr w:type="spellStart"/>
-      <w:r>
-        <w:rPr>
-          <w:i/>
-          <w:sz w:val="24"/>
-          <w:szCs w:val="24"/>
-        </w:rPr>
-        <w:t>to</w:t>
-      </w:r>
-      <w:proofErr w:type="spellEnd"/>
-      <w:r>
-        <w:rPr>
-          <w:i/>
-          <w:sz w:val="24"/>
-          <w:szCs w:val="24"/>
-        </w:rPr>
-        <w:t xml:space="preserve"> </w:t>
-      </w:r>
-      <w:proofErr w:type="spellStart"/>
-      <w:r>
-        <w:rPr>
-          <w:i/>
-          <w:sz w:val="24"/>
-          <w:szCs w:val="24"/>
-        </w:rPr>
-        <w:t>Paradise</w:t>
-      </w:r>
-      <w:proofErr w:type="spellEnd"/>
+        <w:t>Who’s prepared to pay the price for a trip to Paradise</w:t>
+      </w:r>
       <w:r>
         <w:rPr>
           <w:sz w:val="24"/>
@@ -4164,7 +3966,6 @@
         </w:rPr>
         <w:t>(</w:t>
       </w:r>
-      <w:proofErr w:type="spellStart"/>
       <w:r>
         <w:rPr>
           <w:sz w:val="24"/>
@@ -4172,38 +3973,27 @@
         </w:rPr>
         <w:t>ek</w:t>
       </w:r>
-      <w:proofErr w:type="spellEnd"/>
       <w:r>
         <w:rPr>
           <w:sz w:val="24"/>
           <w:szCs w:val="24"/>
         </w:rPr>
-        <w:t>)</w:t>
-      </w:r>
-      <w:proofErr w:type="spellStart"/>
+        <w:t>)et</w:t>
+      </w:r>
       <w:r>
         <w:rPr>
           <w:sz w:val="24"/>
           <w:szCs w:val="24"/>
         </w:rPr>
-        <w:t>et</w:t>
-      </w:r>
-      <w:proofErr w:type="spellEnd"/>
+        <w:t xml:space="preserve"> fogjuk használni</w:t>
+      </w:r>
       <w:r>
         <w:rPr>
           <w:sz w:val="24"/>
           <w:szCs w:val="24"/>
         </w:rPr>
-        <w:t xml:space="preserve"> fogjuk használni</w:t>
-      </w:r>
-      <w:r>
-        <w:rPr>
-          <w:sz w:val="24"/>
-          <w:szCs w:val="24"/>
-        </w:rPr>
         <w:t xml:space="preserve">. Végül a választásunk a </w:t>
       </w:r>
-      <w:proofErr w:type="spellStart"/>
       <w:r>
         <w:rPr>
           <w:b/>
@@ -4211,40 +4001,14 @@
           <w:sz w:val="24"/>
           <w:szCs w:val="24"/>
         </w:rPr>
-        <w:t>Full-Stack</w:t>
-      </w:r>
-      <w:proofErr w:type="spellEnd"/>
-      <w:r>
-        <w:rPr>
-          <w:b/>
-          <w:i/>
+        <w:t>Full-Stack PHP</w:t>
+      </w:r>
+      <w:r>
+        <w:rPr>
           <w:sz w:val="24"/>
           <w:szCs w:val="24"/>
         </w:rPr>
-        <w:t xml:space="preserve"> PHP</w:t>
-      </w:r>
-      <w:r>
-        <w:rPr>
-          <w:sz w:val="24"/>
-          <w:szCs w:val="24"/>
-        </w:rPr>
-        <w:t>-</w:t>
-      </w:r>
-      <w:proofErr w:type="spellStart"/>
-      <w:r>
-        <w:rPr>
-          <w:sz w:val="24"/>
-          <w:szCs w:val="24"/>
-        </w:rPr>
-        <w:t>ra</w:t>
-      </w:r>
-      <w:proofErr w:type="spellEnd"/>
-      <w:r>
-        <w:rPr>
-          <w:sz w:val="24"/>
-          <w:szCs w:val="24"/>
-        </w:rPr>
-        <w:t xml:space="preserve"> esett.</w:t>
+        <w:t>-ra esett.</w:t>
       </w:r>
       <w:r>
         <w:rPr>
@@ -4666,19 +4430,11 @@
           </wp:anchor>
         </w:drawing>
       </w:r>
-      <w:proofErr w:type="gramStart"/>
-      <w:r>
-        <w:rPr>
-          <w:sz w:val="24"/>
-        </w:rPr>
-        <w:t>Ahhoz</w:t>
-      </w:r>
-      <w:proofErr w:type="gramEnd"/>
-      <w:r>
-        <w:rPr>
-          <w:sz w:val="24"/>
-        </w:rPr>
-        <w:t xml:space="preserve"> hogy a megfelelő adatokat egyszerűen elérjük </w:t>
+      <w:r>
+        <w:rPr>
+          <w:sz w:val="24"/>
+        </w:rPr>
+        <w:t xml:space="preserve">Ahhoz hogy a megfelelő adatokat egyszerűen elérjük </w:t>
       </w:r>
       <w:r>
         <w:rPr>
@@ -4719,19 +4475,11 @@
         </w:rPr>
       </w:pPr>
       <w:bookmarkStart w:id="12" w:name="_Toc100306631"/>
-      <w:proofErr w:type="spellStart"/>
-      <w:r>
-        <w:rPr>
-          <w:sz w:val="28"/>
-        </w:rPr>
-        <w:t>Reservation</w:t>
-      </w:r>
-      <w:proofErr w:type="spellEnd"/>
-      <w:r>
-        <w:rPr>
-          <w:sz w:val="28"/>
-        </w:rPr>
-        <w:t xml:space="preserve"> </w:t>
+      <w:r>
+        <w:rPr>
+          <w:sz w:val="28"/>
+        </w:rPr>
+        <w:t xml:space="preserve">Reservation </w:t>
       </w:r>
       <w:r>
         <w:rPr>
@@ -4791,35 +4539,7 @@
         <w:rPr>
           <w:sz w:val="24"/>
         </w:rPr>
-        <w:t xml:space="preserve">Mindemellett pár idegen kulcson </w:t>
-      </w:r>
-      <w:proofErr w:type="gramStart"/>
-      <w:r>
-        <w:rPr>
-          <w:sz w:val="24"/>
-        </w:rPr>
-        <w:t>felül</w:t>
-      </w:r>
-      <w:proofErr w:type="gramEnd"/>
-      <w:r>
-        <w:rPr>
-          <w:sz w:val="24"/>
-        </w:rPr>
-        <w:t xml:space="preserve"> valamint a recepció alkalmazáshoz létfontosságú „</w:t>
-      </w:r>
-      <w:proofErr w:type="spellStart"/>
-      <w:r>
-        <w:rPr>
-          <w:sz w:val="24"/>
-        </w:rPr>
-        <w:t>IsCheckedIn</w:t>
-      </w:r>
-      <w:proofErr w:type="spellEnd"/>
-      <w:r>
-        <w:rPr>
-          <w:sz w:val="24"/>
-        </w:rPr>
-        <w:t xml:space="preserve">” nevezetű </w:t>
+        <w:t xml:space="preserve">Mindemellett pár idegen kulcson felül valamint a recepció alkalmazáshoz létfontosságú „IsCheckedIn” nevezetű </w:t>
       </w:r>
       <w:r>
         <w:rPr>
@@ -4831,21 +4551,7 @@
         <w:rPr>
           <w:sz w:val="24"/>
         </w:rPr>
-        <w:t xml:space="preserve"> amiben értelem </w:t>
-      </w:r>
-      <w:proofErr w:type="spellStart"/>
-      <w:r>
-        <w:rPr>
-          <w:sz w:val="24"/>
-        </w:rPr>
-        <w:t>szerűen</w:t>
-      </w:r>
-      <w:proofErr w:type="spellEnd"/>
-      <w:r>
-        <w:rPr>
-          <w:sz w:val="24"/>
-        </w:rPr>
-        <w:t xml:space="preserve"> azon információt őrizzük, hogy az adott vendégünk megérkezett-e már </w:t>
+        <w:t xml:space="preserve"> amiben értelem szerűen azon információt őrizzük, hogy az adott vendégünk megérkezett-e már </w:t>
       </w:r>
       <w:r>
         <w:rPr>
@@ -4904,14 +4610,12 @@
         </w:rPr>
       </w:pPr>
       <w:bookmarkStart w:id="13" w:name="_Toc100306632"/>
-      <w:proofErr w:type="spellStart"/>
       <w:r>
         <w:rPr>
           <w:sz w:val="28"/>
         </w:rPr>
         <w:t>Room</w:t>
       </w:r>
-      <w:proofErr w:type="spellEnd"/>
       <w:r>
         <w:rPr>
           <w:sz w:val="28"/>
@@ -4952,21 +4656,7 @@
         <w:rPr>
           <w:sz w:val="24"/>
         </w:rPr>
-        <w:t xml:space="preserve">A feladat folyamán hosszas beszélgetés után arra a döntésre jutottunk, hogy egy típusú szobából tíz darabot tartunk fent, melyekből választható </w:t>
-      </w:r>
-      <w:proofErr w:type="gramStart"/>
-      <w:r>
-        <w:rPr>
-          <w:sz w:val="24"/>
-        </w:rPr>
-        <w:t>kettő</w:t>
-      </w:r>
-      <w:proofErr w:type="gramEnd"/>
-      <w:r>
-        <w:rPr>
-          <w:sz w:val="24"/>
-        </w:rPr>
-        <w:t xml:space="preserve"> illetve négy férőhelyes. Mindemellett további szabványos információkat tartunk </w:t>
+        <w:t xml:space="preserve">A feladat folyamán hosszas beszélgetés után arra a döntésre jutottunk, hogy egy típusú szobából tíz darabot tartunk fent, melyekből választható kettő illetve négy férőhelyes. Mindemellett további szabványos információkat tartunk </w:t>
       </w:r>
       <w:r>
         <w:rPr>
@@ -5036,14 +4726,12 @@
         </w:rPr>
       </w:pPr>
       <w:bookmarkStart w:id="14" w:name="_Toc100306633"/>
-      <w:proofErr w:type="spellStart"/>
       <w:r>
         <w:rPr>
           <w:sz w:val="28"/>
         </w:rPr>
         <w:t>Customer</w:t>
       </w:r>
-      <w:proofErr w:type="spellEnd"/>
       <w:r>
         <w:rPr>
           <w:sz w:val="28"/>
@@ -5108,21 +4796,7 @@
         <w:rPr>
           <w:sz w:val="24"/>
         </w:rPr>
-        <w:t xml:space="preserve"> rendszert, mivel szerettük volna valahogy jutalmazni a visszatérő vendégeket. Ennek a funkciónak a megvalósítására hoztuk létre a „LEVEL” nevezetű mezőt, ami három különböző szintet tartalmazhat (</w:t>
-      </w:r>
-      <w:proofErr w:type="spellStart"/>
-      <w:r>
-        <w:rPr>
-          <w:sz w:val="24"/>
-        </w:rPr>
-        <w:t>gold</w:t>
-      </w:r>
-      <w:proofErr w:type="spellEnd"/>
-      <w:r>
-        <w:rPr>
-          <w:sz w:val="24"/>
-        </w:rPr>
-        <w:t>,</w:t>
+        <w:t xml:space="preserve"> rendszert, mivel szerettük volna valahogy jutalmazni a visszatérő vendégeket. Ennek a funkciónak a megvalósítására hoztuk létre a „LEVEL” nevezetű mezőt, ami három különböző szintet tartalmazhat (gold,</w:t>
       </w:r>
       <w:r>
         <w:rPr>
@@ -5130,19 +4804,11 @@
         </w:rPr>
         <w:t xml:space="preserve"> </w:t>
       </w:r>
-      <w:proofErr w:type="spellStart"/>
-      <w:r>
-        <w:rPr>
-          <w:sz w:val="24"/>
-        </w:rPr>
-        <w:t>platinum</w:t>
-      </w:r>
-      <w:proofErr w:type="spellEnd"/>
-      <w:r>
-        <w:rPr>
-          <w:sz w:val="24"/>
-        </w:rPr>
-        <w:t>,</w:t>
+      <w:r>
+        <w:rPr>
+          <w:sz w:val="24"/>
+        </w:rPr>
+        <w:t>platinum,</w:t>
       </w:r>
       <w:r>
         <w:rPr>
@@ -5150,39 +4816,17 @@
         </w:rPr>
         <w:t xml:space="preserve"> </w:t>
       </w:r>
-      <w:proofErr w:type="spellStart"/>
-      <w:r>
-        <w:rPr>
-          <w:sz w:val="24"/>
-        </w:rPr>
-        <w:t>diamond</w:t>
-      </w:r>
-      <w:proofErr w:type="spellEnd"/>
-      <w:r>
-        <w:rPr>
-          <w:sz w:val="24"/>
-        </w:rPr>
-        <w:t>) a foglalási számoktól függően</w:t>
-      </w:r>
-      <w:r>
-        <w:rPr>
-          <w:sz w:val="24"/>
-        </w:rPr>
-        <w:t>, amelyet a „</w:t>
-      </w:r>
-      <w:proofErr w:type="spellStart"/>
-      <w:r>
-        <w:rPr>
-          <w:sz w:val="24"/>
-        </w:rPr>
-        <w:t>ReservationNumber</w:t>
-      </w:r>
-      <w:proofErr w:type="spellEnd"/>
-      <w:r>
-        <w:rPr>
-          <w:sz w:val="24"/>
-        </w:rPr>
-        <w:t>” cellában tárolunk</w:t>
+      <w:r>
+        <w:rPr>
+          <w:sz w:val="24"/>
+        </w:rPr>
+        <w:t>diamond) a foglalási számoktól függően</w:t>
+      </w:r>
+      <w:r>
+        <w:rPr>
+          <w:sz w:val="24"/>
+        </w:rPr>
+        <w:t>, amelyet a „ReservationNumber” cellában tárolunk</w:t>
       </w:r>
       <w:r>
         <w:rPr>
@@ -5208,20 +4852,12 @@
         </w:rPr>
         <w:t xml:space="preserve"> Először az aktiválásokhoz használt </w:t>
       </w:r>
-      <w:proofErr w:type="spellStart"/>
       <w:r>
         <w:rPr>
           <w:sz w:val="24"/>
         </w:rPr>
         <w:lastRenderedPageBreak/>
-        <w:t>tokeneket</w:t>
-      </w:r>
-      <w:proofErr w:type="spellEnd"/>
-      <w:r>
-        <w:rPr>
-          <w:sz w:val="24"/>
-        </w:rPr>
-        <w:t xml:space="preserve"> és kódokat ebben a táblában tároltuk el azonban később ráeszm</w:t>
+        <w:t>tokeneket és kódokat ebben a táblában tároltuk el azonban később ráeszm</w:t>
       </w:r>
       <w:r>
         <w:rPr>
@@ -5277,7 +4913,6 @@
         </w:rPr>
         <w:tab/>
       </w:r>
-      <w:proofErr w:type="spellStart"/>
       <w:r>
         <w:rPr>
           <w:sz w:val="28"/>
@@ -5285,7 +4920,6 @@
         </w:rPr>
         <w:t>Codes</w:t>
       </w:r>
-      <w:proofErr w:type="spellEnd"/>
       <w:r>
         <w:rPr>
           <w:sz w:val="28"/>
@@ -5337,21 +4971,7 @@
         <w:rPr>
           <w:sz w:val="24"/>
         </w:rPr>
-        <w:t xml:space="preserve">A kódok táblában a regisztráció, elfelejtett jelszó, és az email változtatás </w:t>
-      </w:r>
-      <w:proofErr w:type="spellStart"/>
-      <w:r>
-        <w:rPr>
-          <w:sz w:val="24"/>
-        </w:rPr>
-        <w:t>validálásához</w:t>
-      </w:r>
-      <w:proofErr w:type="spellEnd"/>
-      <w:r>
-        <w:rPr>
-          <w:sz w:val="24"/>
-        </w:rPr>
-        <w:t xml:space="preserve"> szükséges kódokat tároljuk. Megtalálható a kód </w:t>
+        <w:t xml:space="preserve">A kódok táblában a regisztráció, elfelejtett jelszó, és az email változtatás validálásához szükséges kódokat tároljuk. Megtalálható a kód </w:t>
       </w:r>
       <w:r>
         <w:rPr>
@@ -5410,21 +5030,12 @@
         </w:rPr>
       </w:pPr>
       <w:bookmarkStart w:id="16" w:name="_Toc100306635"/>
-      <w:proofErr w:type="spellStart"/>
       <w:r>
         <w:rPr>
           <w:sz w:val="28"/>
           <w:szCs w:val="28"/>
         </w:rPr>
-        <w:t>Servicetype</w:t>
-      </w:r>
-      <w:proofErr w:type="spellEnd"/>
-      <w:r>
-        <w:rPr>
-          <w:sz w:val="28"/>
-          <w:szCs w:val="28"/>
-        </w:rPr>
-        <w:t xml:space="preserve"> </w:t>
+        <w:t xml:space="preserve">Servicetype </w:t>
       </w:r>
       <w:r>
         <w:rPr>
@@ -5497,21 +5108,12 @@
         </w:rPr>
       </w:pPr>
       <w:bookmarkStart w:id="17" w:name="_Toc100306636"/>
-      <w:proofErr w:type="spellStart"/>
       <w:r>
         <w:rPr>
           <w:sz w:val="28"/>
           <w:szCs w:val="28"/>
         </w:rPr>
-        <w:t>Consumption</w:t>
-      </w:r>
-      <w:proofErr w:type="spellEnd"/>
-      <w:r>
-        <w:rPr>
-          <w:sz w:val="28"/>
-          <w:szCs w:val="28"/>
-        </w:rPr>
-        <w:t xml:space="preserve"> </w:t>
+        <w:t xml:space="preserve">Consumption </w:t>
       </w:r>
       <w:r>
         <w:rPr>
@@ -5549,55 +5151,13 @@
         <w:rPr>
           <w:sz w:val="24"/>
         </w:rPr>
-        <w:t>fogyasztott ételeket italokat tároljuk. Tartalmaz egy „</w:t>
-      </w:r>
-      <w:proofErr w:type="spellStart"/>
-      <w:r>
-        <w:rPr>
-          <w:sz w:val="24"/>
-        </w:rPr>
-        <w:t>CustomerID</w:t>
-      </w:r>
-      <w:proofErr w:type="spellEnd"/>
-      <w:r>
-        <w:rPr>
-          <w:sz w:val="24"/>
-        </w:rPr>
-        <w:t>” idegen kulcsot is, amely jelzi, hogy melyik foglaláshoz tartozik az adott rekord. Továbbá megtalálható benne az ára is a fogyasztott tételeknek, amelyet a vendég távozásakor fizetnie kell a recepciónál. Az adatok és a fogyasztási lehetőségek eléréséhez a „</w:t>
-      </w:r>
-      <w:proofErr w:type="spellStart"/>
-      <w:r>
-        <w:rPr>
-          <w:sz w:val="24"/>
-        </w:rPr>
-        <w:t>storage</w:t>
-      </w:r>
-      <w:proofErr w:type="spellEnd"/>
-      <w:r>
-        <w:rPr>
-          <w:sz w:val="24"/>
-        </w:rPr>
-        <w:t>” táblát használjuk.</w:t>
-      </w:r>
-      <w:r>
-        <w:rPr>
-          <w:sz w:val="24"/>
-        </w:rPr>
-        <w:t xml:space="preserve"> Eredetileg kapcsolódott volna az előbb említett adattárolóhoz, de a recepció alkalmazásban a vendég érkezése oldalon található „Fizetés távozáskor” gomb miatt, </w:t>
-      </w:r>
-      <w:proofErr w:type="spellStart"/>
-      <w:r>
-        <w:rPr>
-          <w:sz w:val="24"/>
-        </w:rPr>
-        <w:t>et</w:t>
-      </w:r>
-      <w:proofErr w:type="spellEnd"/>
-      <w:r>
-        <w:rPr>
-          <w:sz w:val="24"/>
-        </w:rPr>
-        <w:t xml:space="preserve"> az ötlelet elvetettük. Ez azért történt, mert ha ezt az opciót választja a vendég, akkor a fogyasztások táblában tároljuk az ellátás költését is, és ebben az esetben nem tartozik hozzá a „raktár” táblából idegen kulcs.</w:t>
+        <w:t>fogyasztott ételeket italokat tároljuk. Tartalmaz egy „CustomerID” idegen kulcsot is, amely jelzi, hogy melyik foglaláshoz tartozik az adott rekord. Továbbá megtalálható benne az ára is a fogyasztott tételeknek, amelyet a vendég távozásakor fizetnie kell a recepciónál. Az adatok és a fogyasztási lehetőségek eléréséhez a „storage” táblát használjuk.</w:t>
+      </w:r>
+      <w:r>
+        <w:rPr>
+          <w:sz w:val="24"/>
+        </w:rPr>
+        <w:t xml:space="preserve"> Eredetileg kapcsolódott volna az előbb említett adattárolóhoz, de a recepció alkalmazásban a vendég érkezése oldalon található „Fizetés távozáskor” gomb miatt, et az ötlelet elvetettük. Ez azért történt, mert ha ezt az opciót választja a vendég, akkor a fogyasztások táblában tároljuk az ellátás költését is, és ebben az esetben nem tartozik hozzá a „raktár” táblából idegen kulcs.</w:t>
       </w:r>
     </w:p>
     <w:p>
@@ -5676,21 +5236,7 @@
         <w:rPr>
           <w:sz w:val="24"/>
         </w:rPr>
-        <w:t>, ezen rekordokhoz tartozik egy kép is, amelyre az „</w:t>
-      </w:r>
-      <w:proofErr w:type="spellStart"/>
-      <w:r>
-        <w:rPr>
-          <w:sz w:val="24"/>
-        </w:rPr>
-        <w:t>ImageURL</w:t>
-      </w:r>
-      <w:proofErr w:type="spellEnd"/>
-      <w:r>
-        <w:rPr>
-          <w:sz w:val="24"/>
-        </w:rPr>
-        <w:t>” mező hivatkozik.</w:t>
+        <w:t>, ezen rekordokhoz tartozik egy kép is, amelyre az „ImageURL” mező hivatkozik.</w:t>
       </w:r>
       <w:r>
         <w:rPr>
@@ -5725,21 +5271,12 @@
         </w:rPr>
       </w:pPr>
       <w:bookmarkStart w:id="19" w:name="_Toc100306638"/>
-      <w:proofErr w:type="spellStart"/>
       <w:r>
         <w:rPr>
           <w:sz w:val="28"/>
           <w:szCs w:val="28"/>
         </w:rPr>
-        <w:t>Reports</w:t>
-      </w:r>
-      <w:proofErr w:type="spellEnd"/>
-      <w:r>
-        <w:rPr>
-          <w:sz w:val="28"/>
-          <w:szCs w:val="28"/>
-        </w:rPr>
-        <w:t xml:space="preserve"> </w:t>
+        <w:t xml:space="preserve">Reports </w:t>
       </w:r>
       <w:r>
         <w:rPr>
@@ -5783,35 +5320,7 @@
         <w:rPr>
           <w:sz w:val="24"/>
         </w:rPr>
-        <w:t>weboldalon található „</w:t>
-      </w:r>
-      <w:proofErr w:type="spellStart"/>
-      <w:r>
-        <w:rPr>
-          <w:sz w:val="24"/>
-        </w:rPr>
-        <w:t>Contact</w:t>
-      </w:r>
-      <w:proofErr w:type="spellEnd"/>
-      <w:r>
-        <w:rPr>
-          <w:sz w:val="24"/>
-        </w:rPr>
-        <w:t xml:space="preserve"> </w:t>
-      </w:r>
-      <w:proofErr w:type="spellStart"/>
-      <w:r>
-        <w:rPr>
-          <w:sz w:val="24"/>
-        </w:rPr>
-        <w:t>us</w:t>
-      </w:r>
-      <w:proofErr w:type="spellEnd"/>
-      <w:r>
-        <w:rPr>
-          <w:sz w:val="24"/>
-        </w:rPr>
-        <w:t>” menüpontban küldött üzeneteket tartalmazza. A felhasználó email címét, nevét, a felhasználó által nyújtott hibaleírást, és a küldés időpontját tartalmazza. Ha egy vendég küld egy hibajelentést arról emailben értesülünk, és az ügyfél is kap egy visszaigazoló emailt, miszerint sikeresen elküldte az üzenetét.</w:t>
+        <w:t>weboldalon található „Contact us” menüpontban küldött üzeneteket tartalmazza. A felhasználó email címét, nevét, a felhasználó által nyújtott hibaleírást, és a küldés időpontját tartalmazza. Ha egy vendég küld egy hibajelentést arról emailben értesülünk, és az ügyfél is kap egy visszaigazoló emailt, miszerint sikeresen elküldte az üzenetét.</w:t>
       </w:r>
     </w:p>
     <w:p>
@@ -5830,31 +5339,13 @@
       <w:bookmarkStart w:id="20" w:name="_UserLog/ReservationLog_-_Felhasznál"/>
       <w:bookmarkStart w:id="21" w:name="_Toc100306639"/>
       <w:bookmarkEnd w:id="20"/>
-      <w:proofErr w:type="spellStart"/>
       <w:r>
         <w:rPr>
           <w:sz w:val="28"/>
           <w:szCs w:val="28"/>
         </w:rPr>
-        <w:t>UserLog</w:t>
-      </w:r>
-      <w:proofErr w:type="spellEnd"/>
-      <w:r>
-        <w:rPr>
-          <w:sz w:val="28"/>
-          <w:szCs w:val="28"/>
-        </w:rPr>
-        <w:t>/</w:t>
-      </w:r>
-      <w:proofErr w:type="spellStart"/>
-      <w:r>
-        <w:rPr>
-          <w:sz w:val="28"/>
-          <w:szCs w:val="28"/>
-        </w:rPr>
-        <w:t>ReservationLog</w:t>
-      </w:r>
-      <w:proofErr w:type="spellEnd"/>
+        <w:t>UserLog/ReservationLog</w:t>
+      </w:r>
       <w:r>
         <w:rPr>
           <w:sz w:val="28"/>
@@ -5921,21 +5412,7 @@
         <w:rPr>
           <w:sz w:val="24"/>
         </w:rPr>
-        <w:t xml:space="preserve">Eredetileg ezek a táblák kapcsolódtak volna a megfelelő fő táblákhoz viszont később ráeszméltünk, hogy mikor egy felhasználót vagy foglalást törlünk, akkor ki kellene törölni az ahhoz tartozó naplózási tételeket is. Viszont ez pedig pont a naplózás szöges ellentét lenne akkor, mivel a </w:t>
-      </w:r>
-      <w:proofErr w:type="gramStart"/>
-      <w:r>
-        <w:rPr>
-          <w:sz w:val="24"/>
-        </w:rPr>
-        <w:t>lényege</w:t>
-      </w:r>
-      <w:proofErr w:type="gramEnd"/>
-      <w:r>
-        <w:rPr>
-          <w:sz w:val="24"/>
-        </w:rPr>
-        <w:t xml:space="preserve"> hogy mindent meg lehessen találni és le lehessen követni.</w:t>
+        <w:t>Eredetileg ezek a táblák kapcsolódtak volna a megfelelő fő táblákhoz viszont később ráeszméltünk, hogy mikor egy felhasználót vagy foglalást törlünk, akkor ki kellene törölni az ahhoz tartozó naplózási tételeket is. Viszont ez pedig pont a naplózás szöges ellentét lenne akkor, mivel a lényege hogy mindent meg lehessen találni és le lehessen követni.</w:t>
       </w:r>
     </w:p>
     <w:p>
@@ -5988,7 +5465,6 @@
         <w:tab/>
         <w:t xml:space="preserve"> </w:t>
       </w:r>
-      <w:proofErr w:type="spellStart"/>
       <w:r>
         <w:rPr>
           <w:sz w:val="28"/>
@@ -5996,7 +5472,6 @@
         </w:rPr>
         <w:t>Ratings</w:t>
       </w:r>
-      <w:proofErr w:type="spellEnd"/>
       <w:r>
         <w:rPr>
           <w:sz w:val="28"/>
@@ -6033,35 +5508,7 @@
         <w:rPr>
           <w:sz w:val="24"/>
         </w:rPr>
-        <w:t>oldalunk „</w:t>
-      </w:r>
-      <w:proofErr w:type="spellStart"/>
-      <w:r>
-        <w:rPr>
-          <w:sz w:val="24"/>
-        </w:rPr>
-        <w:t>Rate</w:t>
-      </w:r>
-      <w:proofErr w:type="spellEnd"/>
-      <w:r>
-        <w:rPr>
-          <w:sz w:val="24"/>
-        </w:rPr>
-        <w:t xml:space="preserve"> </w:t>
-      </w:r>
-      <w:proofErr w:type="spellStart"/>
-      <w:r>
-        <w:rPr>
-          <w:sz w:val="24"/>
-        </w:rPr>
-        <w:t>us</w:t>
-      </w:r>
-      <w:proofErr w:type="spellEnd"/>
-      <w:r>
-        <w:rPr>
-          <w:sz w:val="24"/>
-        </w:rPr>
-        <w:t xml:space="preserve">” fülében küldött értékeléseket tartalmazza ez a tábla. Szintén tartalmazza a felhasználó nevét és természetesen email címét is. A következő mező a vendég által írt üzenet. Ezen az oldalon megtalálható egy csúszka melyen kiválasztható, hogy a látogató egy egytől ötös skálán mennyire élvezte nálunk töltött idejét. Ez a tábla nem tartalmazza a vendégek tábla idegen </w:t>
+        <w:t xml:space="preserve">oldalunk „Rate us” fülében küldött értékeléseket tartalmazza ez a tábla. Szintén tartalmazza a felhasználó nevét és természetesen email címét is. A következő mező a vendég által írt üzenet. Ezen az oldalon megtalálható egy csúszka melyen kiválasztható, hogy a látogató egy egytől ötös skálán mennyire élvezte nálunk töltött idejét. Ez a tábla nem tartalmazza a vendégek tábla idegen </w:t>
       </w:r>
       <w:r>
         <w:rPr>
@@ -6204,9 +5651,17 @@
       <w:pPr>
         <w:pStyle w:val="Cmsor2"/>
         <w:spacing w:line="360" w:lineRule="auto"/>
+        <w:rPr>
+          <w:sz w:val="28"/>
+          <w:szCs w:val="28"/>
+        </w:rPr>
       </w:pPr>
       <w:bookmarkStart w:id="39" w:name="_Toc100306645"/>
       <w:r>
+        <w:rPr>
+          <w:sz w:val="28"/>
+          <w:szCs w:val="28"/>
+        </w:rPr>
         <w:t>Home</w:t>
       </w:r>
       <w:bookmarkEnd w:id="39"/>
@@ -6217,7 +5672,8 @@
         <w:ind w:left="432"/>
         <w:jc w:val="both"/>
         <w:rPr>
-          <w:sz w:val="24"/>
+          <w:sz w:val="28"/>
+          <w:szCs w:val="28"/>
         </w:rPr>
       </w:pPr>
       <w:r>
@@ -6260,35 +5716,7 @@
         <w:rPr>
           <w:sz w:val="24"/>
         </w:rPr>
-        <w:t xml:space="preserve">az egész csapat a stílusra, többek között ez okozta azokat a </w:t>
-      </w:r>
-      <w:proofErr w:type="spellStart"/>
-      <w:r>
-        <w:rPr>
-          <w:sz w:val="24"/>
-        </w:rPr>
-        <w:t>diskurációkat</w:t>
-      </w:r>
-      <w:proofErr w:type="spellEnd"/>
-      <w:r>
-        <w:rPr>
-          <w:sz w:val="24"/>
-        </w:rPr>
-        <w:t xml:space="preserve">, amik következménye lett a teljes </w:t>
-      </w:r>
-      <w:proofErr w:type="spellStart"/>
-      <w:r>
-        <w:rPr>
-          <w:sz w:val="24"/>
-        </w:rPr>
-        <w:t>újratervezés</w:t>
-      </w:r>
-      <w:proofErr w:type="spellEnd"/>
-      <w:r>
-        <w:rPr>
-          <w:sz w:val="24"/>
-        </w:rPr>
-        <w:t>. Az elején kezdett kialakulni egy kezdeti kinézet, amit végül teljesen elvetettünk és újra gondoltuk az egészet, körülbelül ezen még egyszer átestünk.</w:t>
+        <w:t>az egész csapat a stílusra, többek között ez okozta azokat a diskurációkat, amik következménye lett a teljes újratervezés. Az elején kezdett kialakulni egy kezdeti kinézet, amit végül teljesen elvetettünk és újra gondoltuk az egészet, körülbelül ezen még egyszer átestünk.</w:t>
       </w:r>
       <w:r>
         <w:rPr>
@@ -6331,75 +5759,33 @@
           <w:sz w:val="24"/>
         </w:rPr>
         <w:br/>
-      </w:r>
-      <w:proofErr w:type="spellStart"/>
-      <w:r>
-        <w:rPr>
-          <w:sz w:val="24"/>
-        </w:rPr>
-        <w:t>Tartalmilag</w:t>
-      </w:r>
-      <w:proofErr w:type="spellEnd"/>
-      <w:r>
-        <w:rPr>
-          <w:sz w:val="24"/>
-        </w:rPr>
-        <w:t xml:space="preserve"> nagyvonalakban azt lehet nyilatkozni, hogy minden menüpontból felölel egy kisebb részletet </w:t>
+        <w:t>Tartalmilag nagyvonalakban azt lehet nyilatkozni, hogy minden menüpontból felölel egy kisebb részletet</w:t>
+      </w:r>
+      <w:r>
+        <w:rPr>
+          <w:sz w:val="24"/>
+        </w:rPr>
+        <w:t>.</w:t>
       </w:r>
     </w:p>
     <w:p>
       <w:pPr>
         <w:pStyle w:val="Cmsor2"/>
         <w:spacing w:line="360" w:lineRule="auto"/>
-      </w:pPr>
-      <w:bookmarkStart w:id="40" w:name="_Toc100306646"/>
-      <w:proofErr w:type="spellStart"/>
-      <w:r>
-        <w:t>Casino</w:t>
+        <w:rPr>
+          <w:sz w:val="28"/>
+          <w:szCs w:val="28"/>
+        </w:rPr>
+      </w:pPr>
+      <w:bookmarkStart w:id="40" w:name="_Toc100306647"/>
+      <w:r>
+        <w:rPr>
+          <w:sz w:val="28"/>
+          <w:szCs w:val="28"/>
+        </w:rPr>
+        <w:t>Book</w:t>
       </w:r>
       <w:bookmarkEnd w:id="40"/>
-      <w:proofErr w:type="spellEnd"/>
-    </w:p>
-    <w:p>
-      <w:pPr>
-        <w:spacing w:line="360" w:lineRule="auto"/>
-      </w:pPr>
-      <w:r>
-        <w:tab/>
-        <w:t xml:space="preserve">David </w:t>
-      </w:r>
-      <w:proofErr w:type="spellStart"/>
-      <w:r>
-        <w:t>irja</w:t>
-      </w:r>
-      <w:proofErr w:type="spellEnd"/>
-      <w:r>
-        <w:t xml:space="preserve"> majd meg</w:t>
-      </w:r>
-      <w:r>
-        <w:t xml:space="preserve">. Ja majd biztos </w:t>
-      </w:r>
-      <w:proofErr w:type="spellStart"/>
-      <w:r>
-        <w:t>megirja</w:t>
-      </w:r>
-      <w:proofErr w:type="spellEnd"/>
-      <w:r>
-        <w:t xml:space="preserve"> az a paraszt.</w:t>
-      </w:r>
-    </w:p>
-    <w:p>
-      <w:pPr>
-        <w:pStyle w:val="Cmsor2"/>
-        <w:spacing w:line="360" w:lineRule="auto"/>
-      </w:pPr>
-      <w:bookmarkStart w:id="41" w:name="_Toc100306647"/>
-      <w:proofErr w:type="spellStart"/>
-      <w:r>
-        <w:t>Book</w:t>
-      </w:r>
-      <w:bookmarkEnd w:id="41"/>
-      <w:proofErr w:type="spellEnd"/>
     </w:p>
     <w:p>
       <w:pPr>
@@ -6503,80 +5889,64 @@
           <w:sz w:val="24"/>
           <w:szCs w:val="24"/>
         </w:rPr>
-        <w:t xml:space="preserve">A </w:t>
-      </w:r>
-      <w:proofErr w:type="spellStart"/>
+        <w:t xml:space="preserve">A Book azaz a foglalás oldalunk hasonlóan a kezdőlapunkhoz átesett rengeteg változtatáson a munkafolyamat során. Azonban ebben az esetben nem a dizájn volt a legfőbb problémánk. Először is, nagyon jól tudtuk azt, hogy az elérhető szobák keresésére egy rendkívül komplex adatbázis lekérdezést kell megírnunk. Tehát az első problémába itt ütköztünk, ennek ellenére </w:t>
+      </w:r>
       <w:r>
         <w:rPr>
           <w:sz w:val="24"/>
           <w:szCs w:val="24"/>
         </w:rPr>
-        <w:t>Book</w:t>
-      </w:r>
-      <w:proofErr w:type="spellEnd"/>
+        <w:t xml:space="preserve">viszonylag hamar sikerült kieszelnünk egy olyan </w:t>
+      </w:r>
       <w:r>
         <w:rPr>
           <w:sz w:val="24"/>
           <w:szCs w:val="24"/>
         </w:rPr>
-        <w:t xml:space="preserve"> azaz a foglalás oldalunk hasonlóan a kezdőlapunkhoz átesett rengeteg változtatáson a munkafolyamat során. Azonban ebben az esetben nem a dizájn volt a legfőbb problémánk. Először is, nagyon jól tudtuk azt, hogy az elérhető szobák keresésére egy rendkívül komplex adatbázis lekérdezést kell megírnunk. Tehát az első problémába itt ütköztünk, ennek ellenére </w:t>
+        <w:t>parancsot,</w:t>
       </w:r>
       <w:r>
         <w:rPr>
           <w:sz w:val="24"/>
           <w:szCs w:val="24"/>
         </w:rPr>
-        <w:t xml:space="preserve">viszonylag hamar sikerült kieszelnünk egy olyan </w:t>
+        <w:t xml:space="preserve"> amivel figyelembe vesszük a vendégek számát, érkezést, </w:t>
       </w:r>
       <w:r>
         <w:rPr>
           <w:sz w:val="24"/>
           <w:szCs w:val="24"/>
         </w:rPr>
-        <w:t>parancsot,</w:t>
+        <w:t>indulást,</w:t>
       </w:r>
       <w:r>
         <w:rPr>
           <w:sz w:val="24"/>
           <w:szCs w:val="24"/>
         </w:rPr>
-        <w:t xml:space="preserve"> amivel figyelembe vesszük a </w:t>
+        <w:t xml:space="preserve"> valamint a legfontosabb, hogy az ugyanazon napon távozó és érkező vendégeket is számolásba vettük. </w:t>
       </w:r>
       <w:r>
         <w:rPr>
           <w:sz w:val="24"/>
           <w:szCs w:val="24"/>
         </w:rPr>
+        <w:t>Amikor</w:t>
+      </w:r>
+      <w:r>
+        <w:rPr>
+          <w:sz w:val="24"/>
+          <w:szCs w:val="24"/>
+        </w:rPr>
+        <w:t xml:space="preserve"> </w:t>
+      </w:r>
+      <w:r>
+        <w:rPr>
+          <w:sz w:val="24"/>
+          <w:szCs w:val="24"/>
+        </w:rPr>
         <w:lastRenderedPageBreak/>
-        <w:t xml:space="preserve">vendégek számát, érkezést, </w:t>
-      </w:r>
-      <w:r>
-        <w:rPr>
-          <w:sz w:val="24"/>
-          <w:szCs w:val="24"/>
-        </w:rPr>
-        <w:t>indulást,</w:t>
-      </w:r>
-      <w:r>
-        <w:rPr>
-          <w:sz w:val="24"/>
-          <w:szCs w:val="24"/>
-        </w:rPr>
-        <w:t xml:space="preserve"> valamint a legfontosabb, hogy az ugyanazon napon távozó és érkező vendégeket is számolásba vettük. </w:t>
-      </w:r>
-      <w:r>
-        <w:rPr>
-          <w:sz w:val="24"/>
-          <w:szCs w:val="24"/>
-        </w:rPr>
-        <w:t>Amikor</w:t>
-      </w:r>
-      <w:r>
-        <w:rPr>
-          <w:sz w:val="24"/>
-          <w:szCs w:val="24"/>
-        </w:rPr>
-        <w:t xml:space="preserve"> már azt hittük túl vagyunk a nehezén akkor jöttünk csak rá, hogy mielőtt még a vendég rákeres az adataival az elérhető szobákra előtte még a kínálat</w:t>
+        <w:t>már azt hittük túl vagyunk a nehezén akkor jöttünk csak rá, hogy mielőtt még a vendég rákeres az adataival az elérhető szobákra előtte még a kínálat</w:t>
       </w:r>
       <w:r>
         <w:rPr>
@@ -6618,8 +5988,16 @@
       <w:pPr>
         <w:pStyle w:val="Cmsor3"/>
         <w:jc w:val="both"/>
-      </w:pPr>
-      <w:r>
+        <w:rPr>
+          <w:sz w:val="28"/>
+          <w:szCs w:val="28"/>
+        </w:rPr>
+      </w:pPr>
+      <w:r>
+        <w:rPr>
+          <w:sz w:val="28"/>
+          <w:szCs w:val="28"/>
+        </w:rPr>
         <w:t>Folyamatábra</w:t>
       </w:r>
     </w:p>
@@ -7013,15 +6391,143 @@
       <w:r>
         <w:rPr>
           <w:noProof/>
+          <w:sz w:val="24"/>
+          <w:szCs w:val="24"/>
         </w:rPr>
         <w:drawing>
-          <wp:anchor distT="0" distB="0" distL="114300" distR="114300" simplePos="0" relativeHeight="251698176" behindDoc="0" locked="0" layoutInCell="1" allowOverlap="1" wp14:anchorId="671035D6" wp14:editId="07F13B33">
+          <wp:anchor distT="0" distB="0" distL="114300" distR="114300" simplePos="0" relativeHeight="251694080" behindDoc="0" locked="0" layoutInCell="1" allowOverlap="1" wp14:anchorId="00227969" wp14:editId="58E49912">
             <wp:simplePos x="0" y="0"/>
             <wp:positionH relativeFrom="column">
-              <wp:posOffset>3722764</wp:posOffset>
+              <wp:posOffset>3619500</wp:posOffset>
             </wp:positionH>
             <wp:positionV relativeFrom="paragraph">
-              <wp:posOffset>662371</wp:posOffset>
+              <wp:posOffset>3547745</wp:posOffset>
+            </wp:positionV>
+            <wp:extent cx="267335" cy="267335"/>
+            <wp:effectExtent l="0" t="0" r="0" b="0"/>
+            <wp:wrapNone/>
+            <wp:docPr id="29" name="Ábra 29" descr="Pipa jelvény egyszínű kitöltéssel"/>
+            <wp:cNvGraphicFramePr>
+              <a:graphicFrameLocks xmlns:a="http://schemas.openxmlformats.org/drawingml/2006/main" noChangeAspect="1"/>
+            </wp:cNvGraphicFramePr>
+            <a:graphic xmlns:a="http://schemas.openxmlformats.org/drawingml/2006/main">
+              <a:graphicData uri="http://schemas.openxmlformats.org/drawingml/2006/picture">
+                <pic:pic xmlns:pic="http://schemas.openxmlformats.org/drawingml/2006/picture">
+                  <pic:nvPicPr>
+                    <pic:cNvPr id="29" name="Ábra 29" descr="Pipa jelvény egyszínű kitöltéssel"/>
+                    <pic:cNvPicPr/>
+                  </pic:nvPicPr>
+                  <pic:blipFill>
+                    <a:blip r:embed="rId13" cstate="print">
+                      <a:extLst>
+                        <a:ext uri="{28A0092B-C50C-407E-A947-70E740481C1C}">
+                          <a14:useLocalDpi xmlns:a14="http://schemas.microsoft.com/office/drawing/2010/main" val="0"/>
+                        </a:ext>
+                        <a:ext uri="{96DAC541-7B7A-43D3-8B79-37D633B846F1}">
+                          <asvg:svgBlip xmlns:asvg="http://schemas.microsoft.com/office/drawing/2016/SVG/main" r:embed="rId14"/>
+                        </a:ext>
+                      </a:extLst>
+                    </a:blip>
+                    <a:stretch>
+                      <a:fillRect/>
+                    </a:stretch>
+                  </pic:blipFill>
+                  <pic:spPr>
+                    <a:xfrm>
+                      <a:off x="0" y="0"/>
+                      <a:ext cx="267335" cy="267335"/>
+                    </a:xfrm>
+                    <a:prstGeom prst="rect">
+                      <a:avLst/>
+                    </a:prstGeom>
+                  </pic:spPr>
+                </pic:pic>
+              </a:graphicData>
+            </a:graphic>
+            <wp14:sizeRelH relativeFrom="page">
+              <wp14:pctWidth>0</wp14:pctWidth>
+            </wp14:sizeRelH>
+            <wp14:sizeRelV relativeFrom="page">
+              <wp14:pctHeight>0</wp14:pctHeight>
+            </wp14:sizeRelV>
+          </wp:anchor>
+        </w:drawing>
+      </w:r>
+      <w:r>
+        <w:rPr>
+          <w:noProof/>
+        </w:rPr>
+        <w:drawing>
+          <wp:anchor distT="0" distB="0" distL="114300" distR="114300" simplePos="0" relativeHeight="251695104" behindDoc="0" locked="0" layoutInCell="1" allowOverlap="1" wp14:anchorId="05CD89AD" wp14:editId="1B63E8B7">
+            <wp:simplePos x="0" y="0"/>
+            <wp:positionH relativeFrom="column">
+              <wp:posOffset>3586480</wp:posOffset>
+            </wp:positionH>
+            <wp:positionV relativeFrom="paragraph">
+              <wp:posOffset>2368550</wp:posOffset>
+            </wp:positionV>
+            <wp:extent cx="370205" cy="370205"/>
+            <wp:effectExtent l="0" t="0" r="0" b="0"/>
+            <wp:wrapNone/>
+            <wp:docPr id="30" name="Ábra 30" descr="3D-s szemüveg egyszínű kitöltéssel"/>
+            <wp:cNvGraphicFramePr>
+              <a:graphicFrameLocks xmlns:a="http://schemas.openxmlformats.org/drawingml/2006/main" noChangeAspect="1"/>
+            </wp:cNvGraphicFramePr>
+            <a:graphic xmlns:a="http://schemas.openxmlformats.org/drawingml/2006/main">
+              <a:graphicData uri="http://schemas.openxmlformats.org/drawingml/2006/picture">
+                <pic:pic xmlns:pic="http://schemas.openxmlformats.org/drawingml/2006/picture">
+                  <pic:nvPicPr>
+                    <pic:cNvPr id="30" name="Ábra 30" descr="3D-s szemüveg egyszínű kitöltéssel"/>
+                    <pic:cNvPicPr/>
+                  </pic:nvPicPr>
+                  <pic:blipFill>
+                    <a:blip r:embed="rId15" cstate="print">
+                      <a:extLst>
+                        <a:ext uri="{28A0092B-C50C-407E-A947-70E740481C1C}">
+                          <a14:useLocalDpi xmlns:a14="http://schemas.microsoft.com/office/drawing/2010/main" val="0"/>
+                        </a:ext>
+                        <a:ext uri="{96DAC541-7B7A-43D3-8B79-37D633B846F1}">
+                          <asvg:svgBlip xmlns:asvg="http://schemas.microsoft.com/office/drawing/2016/SVG/main" r:embed="rId16"/>
+                        </a:ext>
+                      </a:extLst>
+                    </a:blip>
+                    <a:stretch>
+                      <a:fillRect/>
+                    </a:stretch>
+                  </pic:blipFill>
+                  <pic:spPr>
+                    <a:xfrm>
+                      <a:off x="0" y="0"/>
+                      <a:ext cx="370205" cy="370205"/>
+                    </a:xfrm>
+                    <a:prstGeom prst="rect">
+                      <a:avLst/>
+                    </a:prstGeom>
+                  </pic:spPr>
+                </pic:pic>
+              </a:graphicData>
+            </a:graphic>
+            <wp14:sizeRelH relativeFrom="page">
+              <wp14:pctWidth>0</wp14:pctWidth>
+            </wp14:sizeRelH>
+            <wp14:sizeRelV relativeFrom="page">
+              <wp14:pctHeight>0</wp14:pctHeight>
+            </wp14:sizeRelV>
+          </wp:anchor>
+        </w:drawing>
+      </w:r>
+      <w:r>
+        <w:rPr>
+          <w:noProof/>
+        </w:rPr>
+        <w:drawing>
+          <wp:anchor distT="0" distB="0" distL="114300" distR="114300" simplePos="0" relativeHeight="251698176" behindDoc="0" locked="0" layoutInCell="1" allowOverlap="1" wp14:anchorId="671035D6" wp14:editId="0B05B8EF">
+            <wp:simplePos x="0" y="0"/>
+            <wp:positionH relativeFrom="column">
+              <wp:posOffset>3691890</wp:posOffset>
+            </wp:positionH>
+            <wp:positionV relativeFrom="paragraph">
+              <wp:posOffset>1202055</wp:posOffset>
             </wp:positionV>
             <wp:extent cx="662151" cy="662151"/>
             <wp:effectExtent l="0" t="0" r="5080" b="0"/>
@@ -7038,13 +6544,13 @@
                     <pic:cNvPicPr/>
                   </pic:nvPicPr>
                   <pic:blipFill>
-                    <a:blip r:embed="rId13">
+                    <a:blip r:embed="rId17">
                       <a:extLst>
                         <a:ext uri="{28A0092B-C50C-407E-A947-70E740481C1C}">
                           <a14:useLocalDpi xmlns:a14="http://schemas.microsoft.com/office/drawing/2010/main" val="0"/>
                         </a:ext>
                         <a:ext uri="{96DAC541-7B7A-43D3-8B79-37D633B846F1}">
-                          <asvg:svgBlip xmlns:asvg="http://schemas.microsoft.com/office/drawing/2016/SVG/main" r:embed="rId14"/>
+                          <asvg:svgBlip xmlns:asvg="http://schemas.microsoft.com/office/drawing/2016/SVG/main" r:embed="rId18"/>
                         </a:ext>
                       </a:extLst>
                     </a:blip>
@@ -7078,13 +6584,13 @@
           <w:noProof/>
         </w:rPr>
         <w:drawing>
-          <wp:anchor distT="0" distB="0" distL="114300" distR="114300" simplePos="0" relativeHeight="251697152" behindDoc="0" locked="0" layoutInCell="1" allowOverlap="1" wp14:anchorId="5F6AE5E7" wp14:editId="649C1B08">
+          <wp:anchor distT="0" distB="0" distL="114300" distR="114300" simplePos="0" relativeHeight="251697152" behindDoc="0" locked="0" layoutInCell="1" allowOverlap="1" wp14:anchorId="5F6AE5E7" wp14:editId="558A8249">
             <wp:simplePos x="0" y="0"/>
             <wp:positionH relativeFrom="column">
-              <wp:posOffset>1775504</wp:posOffset>
+              <wp:posOffset>1783080</wp:posOffset>
             </wp:positionH>
             <wp:positionV relativeFrom="paragraph">
-              <wp:posOffset>608286</wp:posOffset>
+              <wp:posOffset>1163955</wp:posOffset>
             </wp:positionV>
             <wp:extent cx="824405" cy="824405"/>
             <wp:effectExtent l="0" t="0" r="0" b="0"/>
@@ -7101,13 +6607,13 @@
                     <pic:cNvPicPr/>
                   </pic:nvPicPr>
                   <pic:blipFill>
-                    <a:blip r:embed="rId15">
+                    <a:blip r:embed="rId19">
                       <a:extLst>
                         <a:ext uri="{28A0092B-C50C-407E-A947-70E740481C1C}">
                           <a14:useLocalDpi xmlns:a14="http://schemas.microsoft.com/office/drawing/2010/main" val="0"/>
                         </a:ext>
                         <a:ext uri="{96DAC541-7B7A-43D3-8B79-37D633B846F1}">
-                          <asvg:svgBlip xmlns:asvg="http://schemas.microsoft.com/office/drawing/2016/SVG/main" r:embed="rId16"/>
+                          <asvg:svgBlip xmlns:asvg="http://schemas.microsoft.com/office/drawing/2016/SVG/main" r:embed="rId20"/>
                         </a:ext>
                       </a:extLst>
                     </a:blip>
@@ -7141,13 +6647,13 @@
           <w:noProof/>
         </w:rPr>
         <w:drawing>
-          <wp:anchor distT="0" distB="0" distL="114300" distR="114300" simplePos="0" relativeHeight="251696128" behindDoc="0" locked="0" layoutInCell="1" allowOverlap="1" wp14:anchorId="5117928E" wp14:editId="5723F945">
+          <wp:anchor distT="0" distB="0" distL="114300" distR="114300" simplePos="0" relativeHeight="251696128" behindDoc="0" locked="0" layoutInCell="1" allowOverlap="1" wp14:anchorId="5117928E" wp14:editId="56E54EFA">
             <wp:simplePos x="0" y="0"/>
             <wp:positionH relativeFrom="column">
-              <wp:posOffset>-14014</wp:posOffset>
+              <wp:posOffset>-13970</wp:posOffset>
             </wp:positionH>
             <wp:positionV relativeFrom="paragraph">
-              <wp:posOffset>719674</wp:posOffset>
+              <wp:posOffset>1268095</wp:posOffset>
             </wp:positionV>
             <wp:extent cx="599681" cy="599681"/>
             <wp:effectExtent l="0" t="0" r="0" b="0"/>
@@ -7164,13 +6670,13 @@
                     <pic:cNvPicPr/>
                   </pic:nvPicPr>
                   <pic:blipFill>
-                    <a:blip r:embed="rId17">
+                    <a:blip r:embed="rId21">
                       <a:extLst>
                         <a:ext uri="{28A0092B-C50C-407E-A947-70E740481C1C}">
                           <a14:useLocalDpi xmlns:a14="http://schemas.microsoft.com/office/drawing/2010/main" val="0"/>
                         </a:ext>
                         <a:ext uri="{96DAC541-7B7A-43D3-8B79-37D633B846F1}">
-                          <asvg:svgBlip xmlns:asvg="http://schemas.microsoft.com/office/drawing/2016/SVG/main" r:embed="rId18"/>
+                          <asvg:svgBlip xmlns:asvg="http://schemas.microsoft.com/office/drawing/2016/SVG/main" r:embed="rId22"/>
                         </a:ext>
                       </a:extLst>
                     </a:blip>
@@ -7418,7 +6924,7 @@
         <mc:AlternateContent>
           <mc:Choice Requires="wps">
             <w:drawing>
-              <wp:anchor distT="0" distB="0" distL="114300" distR="114300" simplePos="0" relativeHeight="251676672" behindDoc="0" locked="0" layoutInCell="1" allowOverlap="1" wp14:anchorId="413AB6C1" wp14:editId="6F288244">
+              <wp:anchor distT="0" distB="0" distL="114300" distR="114300" simplePos="0" relativeHeight="251676672" behindDoc="0" locked="0" layoutInCell="1" allowOverlap="1" wp14:anchorId="413AB6C1" wp14:editId="53BDD1F4">
                 <wp:simplePos x="0" y="0"/>
                 <wp:positionH relativeFrom="column">
                   <wp:posOffset>-394335</wp:posOffset>
@@ -7511,134 +7017,6 @@
             </w:pict>
           </mc:Fallback>
         </mc:AlternateContent>
-      </w:r>
-      <w:r>
-        <w:rPr>
-          <w:noProof/>
-          <w:sz w:val="24"/>
-          <w:szCs w:val="24"/>
-        </w:rPr>
-        <w:drawing>
-          <wp:anchor distT="0" distB="0" distL="114300" distR="114300" simplePos="0" relativeHeight="251694080" behindDoc="0" locked="0" layoutInCell="1" allowOverlap="1" wp14:anchorId="00227969" wp14:editId="2E273718">
-            <wp:simplePos x="0" y="0"/>
-            <wp:positionH relativeFrom="column">
-              <wp:posOffset>3307080</wp:posOffset>
-            </wp:positionH>
-            <wp:positionV relativeFrom="paragraph">
-              <wp:posOffset>3029585</wp:posOffset>
-            </wp:positionV>
-            <wp:extent cx="267335" cy="267335"/>
-            <wp:effectExtent l="0" t="0" r="0" b="0"/>
-            <wp:wrapNone/>
-            <wp:docPr id="29" name="Ábra 29" descr="Pipa jelvény egyszínű kitöltéssel"/>
-            <wp:cNvGraphicFramePr>
-              <a:graphicFrameLocks xmlns:a="http://schemas.openxmlformats.org/drawingml/2006/main" noChangeAspect="1"/>
-            </wp:cNvGraphicFramePr>
-            <a:graphic xmlns:a="http://schemas.openxmlformats.org/drawingml/2006/main">
-              <a:graphicData uri="http://schemas.openxmlformats.org/drawingml/2006/picture">
-                <pic:pic xmlns:pic="http://schemas.openxmlformats.org/drawingml/2006/picture">
-                  <pic:nvPicPr>
-                    <pic:cNvPr id="29" name="Ábra 29" descr="Pipa jelvény egyszínű kitöltéssel"/>
-                    <pic:cNvPicPr/>
-                  </pic:nvPicPr>
-                  <pic:blipFill>
-                    <a:blip r:embed="rId19" cstate="print">
-                      <a:extLst>
-                        <a:ext uri="{28A0092B-C50C-407E-A947-70E740481C1C}">
-                          <a14:useLocalDpi xmlns:a14="http://schemas.microsoft.com/office/drawing/2010/main" val="0"/>
-                        </a:ext>
-                        <a:ext uri="{96DAC541-7B7A-43D3-8B79-37D633B846F1}">
-                          <asvg:svgBlip xmlns:asvg="http://schemas.microsoft.com/office/drawing/2016/SVG/main" r:embed="rId20"/>
-                        </a:ext>
-                      </a:extLst>
-                    </a:blip>
-                    <a:stretch>
-                      <a:fillRect/>
-                    </a:stretch>
-                  </pic:blipFill>
-                  <pic:spPr>
-                    <a:xfrm>
-                      <a:off x="0" y="0"/>
-                      <a:ext cx="267335" cy="267335"/>
-                    </a:xfrm>
-                    <a:prstGeom prst="rect">
-                      <a:avLst/>
-                    </a:prstGeom>
-                  </pic:spPr>
-                </pic:pic>
-              </a:graphicData>
-            </a:graphic>
-            <wp14:sizeRelH relativeFrom="page">
-              <wp14:pctWidth>0</wp14:pctWidth>
-            </wp14:sizeRelH>
-            <wp14:sizeRelV relativeFrom="page">
-              <wp14:pctHeight>0</wp14:pctHeight>
-            </wp14:sizeRelV>
-          </wp:anchor>
-        </w:drawing>
-      </w:r>
-      <w:r>
-        <w:rPr>
-          <w:noProof/>
-        </w:rPr>
-        <w:drawing>
-          <wp:anchor distT="0" distB="0" distL="114300" distR="114300" simplePos="0" relativeHeight="251695104" behindDoc="0" locked="0" layoutInCell="1" allowOverlap="1" wp14:anchorId="05CD89AD" wp14:editId="58833556">
-            <wp:simplePos x="0" y="0"/>
-            <wp:positionH relativeFrom="column">
-              <wp:posOffset>3304956</wp:posOffset>
-            </wp:positionH>
-            <wp:positionV relativeFrom="paragraph">
-              <wp:posOffset>1831603</wp:posOffset>
-            </wp:positionV>
-            <wp:extent cx="370489" cy="370489"/>
-            <wp:effectExtent l="0" t="0" r="0" b="0"/>
-            <wp:wrapNone/>
-            <wp:docPr id="30" name="Ábra 30" descr="3D-s szemüveg egyszínű kitöltéssel"/>
-            <wp:cNvGraphicFramePr>
-              <a:graphicFrameLocks xmlns:a="http://schemas.openxmlformats.org/drawingml/2006/main" noChangeAspect="1"/>
-            </wp:cNvGraphicFramePr>
-            <a:graphic xmlns:a="http://schemas.openxmlformats.org/drawingml/2006/main">
-              <a:graphicData uri="http://schemas.openxmlformats.org/drawingml/2006/picture">
-                <pic:pic xmlns:pic="http://schemas.openxmlformats.org/drawingml/2006/picture">
-                  <pic:nvPicPr>
-                    <pic:cNvPr id="30" name="Ábra 30" descr="3D-s szemüveg egyszínű kitöltéssel"/>
-                    <pic:cNvPicPr/>
-                  </pic:nvPicPr>
-                  <pic:blipFill>
-                    <a:blip r:embed="rId21" cstate="print">
-                      <a:extLst>
-                        <a:ext uri="{28A0092B-C50C-407E-A947-70E740481C1C}">
-                          <a14:useLocalDpi xmlns:a14="http://schemas.microsoft.com/office/drawing/2010/main" val="0"/>
-                        </a:ext>
-                        <a:ext uri="{96DAC541-7B7A-43D3-8B79-37D633B846F1}">
-                          <asvg:svgBlip xmlns:asvg="http://schemas.microsoft.com/office/drawing/2016/SVG/main" r:embed="rId22"/>
-                        </a:ext>
-                      </a:extLst>
-                    </a:blip>
-                    <a:stretch>
-                      <a:fillRect/>
-                    </a:stretch>
-                  </pic:blipFill>
-                  <pic:spPr>
-                    <a:xfrm>
-                      <a:off x="0" y="0"/>
-                      <a:ext cx="370489" cy="370489"/>
-                    </a:xfrm>
-                    <a:prstGeom prst="rect">
-                      <a:avLst/>
-                    </a:prstGeom>
-                  </pic:spPr>
-                </pic:pic>
-              </a:graphicData>
-            </a:graphic>
-            <wp14:sizeRelH relativeFrom="page">
-              <wp14:pctWidth>0</wp14:pctWidth>
-            </wp14:sizeRelH>
-            <wp14:sizeRelV relativeFrom="page">
-              <wp14:pctHeight>0</wp14:pctHeight>
-            </wp14:sizeRelV>
-          </wp:anchor>
-        </w:drawing>
       </w:r>
       <w:r>
         <w:rPr>
@@ -7915,6 +7293,9 @@
         </mc:AlternateContent>
       </w:r>
       <w:r>
+        <w:rPr>
+          <w:noProof/>
+        </w:rPr>
         <mc:AlternateContent>
           <mc:Choice Requires="wps">
             <w:drawing>
@@ -7986,6 +7367,9 @@
         </mc:AlternateContent>
       </w:r>
       <w:r>
+        <w:rPr>
+          <w:noProof/>
+        </w:rPr>
         <mc:AlternateContent>
           <mc:Choice Requires="wps">
             <w:drawing>
@@ -8405,9 +7789,6 @@
         </w:drawing>
       </w:r>
       <w:r>
-        <w:tab/>
-      </w:r>
-      <w:r>
         <w:rPr>
           <w:color w:val="000000" w:themeColor="text1"/>
           <w:sz w:val="24"/>
@@ -8470,37 +7851,33 @@
         </w:rPr>
         <w:t xml:space="preserve"> kiválasztva rákattintunk a „</w:t>
       </w:r>
-      <w:proofErr w:type="spellStart"/>
       <w:r>
         <w:rPr>
           <w:sz w:val="24"/>
           <w:szCs w:val="24"/>
         </w:rPr>
-        <w:t>book</w:t>
-      </w:r>
-      <w:proofErr w:type="spellEnd"/>
+        <w:t>B</w:t>
+      </w:r>
       <w:r>
         <w:rPr>
           <w:sz w:val="24"/>
           <w:szCs w:val="24"/>
         </w:rPr>
-        <w:t xml:space="preserve"> </w:t>
-      </w:r>
-      <w:proofErr w:type="spellStart"/>
+        <w:t xml:space="preserve">ook </w:t>
+      </w:r>
       <w:r>
         <w:rPr>
           <w:sz w:val="24"/>
           <w:szCs w:val="24"/>
         </w:rPr>
-        <w:t>now</w:t>
-      </w:r>
-      <w:proofErr w:type="spellEnd"/>
+        <w:t>N</w:t>
+      </w:r>
       <w:r>
         <w:rPr>
           <w:sz w:val="24"/>
           <w:szCs w:val="24"/>
         </w:rPr>
-        <w:t xml:space="preserve">” </w:t>
+        <w:t xml:space="preserve">ow” </w:t>
       </w:r>
       <w:r>
         <w:rPr>
@@ -8548,6 +7925,283 @@
     </w:p>
     <w:p>
       <w:pPr>
+        <w:pStyle w:val="Cmsor2"/>
+        <w:rPr>
+          <w:sz w:val="28"/>
+          <w:szCs w:val="28"/>
+        </w:rPr>
+      </w:pPr>
+      <w:r>
+        <w:rPr>
+          <w:sz w:val="28"/>
+          <w:szCs w:val="28"/>
+        </w:rPr>
+        <w:t>Casino</w:t>
+      </w:r>
+    </w:p>
+    <w:p>
+      <w:pPr>
+        <w:spacing w:before="120" w:line="360" w:lineRule="auto"/>
+        <w:ind w:left="425"/>
+        <w:jc w:val="both"/>
+        <w:rPr>
+          <w:sz w:val="24"/>
+          <w:szCs w:val="24"/>
+        </w:rPr>
+      </w:pPr>
+      <w:r>
+        <w:rPr>
+          <w:sz w:val="24"/>
+          <w:szCs w:val="24"/>
+        </w:rPr>
+        <w:t xml:space="preserve">A Casino egy statikus oldal, amely az arculat „szerves” részét képezi hiszen, ha már egyszer van egy 5 csillagos szállodának Michelin csillagos étterme, akkor van egy nívós, látványos és giccses kaszinója is. Az oldal szerepe nem más, mint a felhasználói figyelem megtartása, hogy igenis ezt a szállodát akarja választani, mert nálunk nem csak pihenési, de szórakozási lehetőség is rendelkezésre áll. </w:t>
+      </w:r>
+    </w:p>
+    <w:p>
+      <w:pPr>
+        <w:spacing w:line="360" w:lineRule="auto"/>
+        <w:ind w:left="426"/>
+        <w:jc w:val="both"/>
+        <w:rPr>
+          <w:sz w:val="24"/>
+          <w:szCs w:val="24"/>
+        </w:rPr>
+      </w:pPr>
+      <w:r>
+        <w:rPr>
+          <w:sz w:val="24"/>
+          <w:szCs w:val="24"/>
+        </w:rPr>
+        <w:lastRenderedPageBreak/>
+        <w:t>Az oldal általános információkat tartalmaz a létesítményről és felszereltségéről: minden megtalálható, mi szem szájnak ingere, legyen szó félkarú rablókról, Blackjackről vagy 3 féle Pókerről, centes tétektől kezdve egészen a milliós játékokig.</w:t>
+      </w:r>
+      <w:r>
+        <w:rPr>
+          <w:sz w:val="24"/>
+          <w:szCs w:val="24"/>
+        </w:rPr>
+        <w:t xml:space="preserve"> Továbbá minden játékfajtához tartozik egy viszonylag rövid leírás, ismertető, hogyha esetleg a felhasználó nincs tisztában az adott dolgokkal, kedvet kapjon hozzá és még több pénzt költsön el nálunk. (A szövegekhez ihletet más nagy Hotelektől és Kaszinóktól vettünk, hogy </w:t>
+      </w:r>
+      <w:r>
+        <w:rPr>
+          <w:noProof/>
+          <w:sz w:val="24"/>
+          <w:szCs w:val="24"/>
+        </w:rPr>
+        <w:drawing>
+          <wp:anchor distT="0" distB="0" distL="114300" distR="114300" simplePos="0" relativeHeight="251699200" behindDoc="0" locked="0" layoutInCell="1" allowOverlap="1" wp14:anchorId="13E91DC1" wp14:editId="7662CEFE">
+            <wp:simplePos x="0" y="0"/>
+            <wp:positionH relativeFrom="column">
+              <wp:posOffset>289560</wp:posOffset>
+            </wp:positionH>
+            <wp:positionV relativeFrom="paragraph">
+              <wp:posOffset>1598930</wp:posOffset>
+            </wp:positionV>
+            <wp:extent cx="5036820" cy="2331720"/>
+            <wp:effectExtent l="0" t="0" r="0" b="0"/>
+            <wp:wrapSquare wrapText="bothSides"/>
+            <wp:docPr id="17" name="Kép 17"/>
+            <wp:cNvGraphicFramePr>
+              <a:graphicFrameLocks xmlns:a="http://schemas.openxmlformats.org/drawingml/2006/main" noChangeAspect="1"/>
+            </wp:cNvGraphicFramePr>
+            <a:graphic xmlns:a="http://schemas.openxmlformats.org/drawingml/2006/main">
+              <a:graphicData uri="http://schemas.openxmlformats.org/drawingml/2006/picture">
+                <pic:pic xmlns:pic="http://schemas.openxmlformats.org/drawingml/2006/picture">
+                  <pic:nvPicPr>
+                    <pic:cNvPr id="0" name="Picture 1"/>
+                    <pic:cNvPicPr>
+                      <a:picLocks noChangeAspect="1" noChangeArrowheads="1"/>
+                    </pic:cNvPicPr>
+                  </pic:nvPicPr>
+                  <pic:blipFill>
+                    <a:blip r:embed="rId24" cstate="print">
+                      <a:extLst>
+                        <a:ext uri="{28A0092B-C50C-407E-A947-70E740481C1C}">
+                          <a14:useLocalDpi xmlns:a14="http://schemas.microsoft.com/office/drawing/2010/main" val="0"/>
+                        </a:ext>
+                      </a:extLst>
+                    </a:blip>
+                    <a:srcRect/>
+                    <a:stretch>
+                      <a:fillRect/>
+                    </a:stretch>
+                  </pic:blipFill>
+                  <pic:spPr bwMode="auto">
+                    <a:xfrm>
+                      <a:off x="0" y="0"/>
+                      <a:ext cx="5036820" cy="2331720"/>
+                    </a:xfrm>
+                    <a:prstGeom prst="rect">
+                      <a:avLst/>
+                    </a:prstGeom>
+                    <a:noFill/>
+                    <a:ln>
+                      <a:noFill/>
+                    </a:ln>
+                  </pic:spPr>
+                </pic:pic>
+              </a:graphicData>
+            </a:graphic>
+          </wp:anchor>
+        </w:drawing>
+      </w:r>
+      <w:r>
+        <w:rPr>
+          <w:sz w:val="24"/>
+          <w:szCs w:val="24"/>
+        </w:rPr>
+        <w:t>megtartsuk a minőséget ezen a téren is.)</w:t>
+      </w:r>
+    </w:p>
+    <w:p>
+      <w:pPr>
+        <w:pStyle w:val="Cmsor2"/>
+        <w:ind w:left="578" w:hanging="578"/>
+        <w:rPr>
+          <w:sz w:val="28"/>
+          <w:szCs w:val="28"/>
+        </w:rPr>
+      </w:pPr>
+      <w:r>
+        <w:rPr>
+          <w:sz w:val="28"/>
+          <w:szCs w:val="28"/>
+        </w:rPr>
+        <w:t>Restaurant</w:t>
+      </w:r>
+    </w:p>
+    <w:p>
+      <w:pPr>
+        <w:ind w:left="432"/>
+      </w:pPr>
+      <w:r>
+        <w:rPr>
+          <w:sz w:val="24"/>
+          <w:szCs w:val="24"/>
+        </w:rPr>
+        <w:t>Lorem ipsum dolor sit amen lambdzsakarajszossssz te gerincccccc</w:t>
+      </w:r>
+      <w:r>
+        <w:t>.</w:t>
+      </w:r>
+    </w:p>
+    <w:p>
+      <w:pPr>
+        <w:pStyle w:val="Cmsor2"/>
+        <w:spacing w:before="120" w:after="120"/>
+        <w:ind w:left="578" w:hanging="578"/>
+        <w:rPr>
+          <w:sz w:val="28"/>
+          <w:szCs w:val="28"/>
+        </w:rPr>
+      </w:pPr>
+      <w:r>
+        <w:rPr>
+          <w:sz w:val="28"/>
+          <w:szCs w:val="28"/>
+        </w:rPr>
+        <w:t xml:space="preserve">Sign in </w:t>
+      </w:r>
+      <w:r>
+        <w:rPr>
+          <w:sz w:val="28"/>
+          <w:szCs w:val="28"/>
+        </w:rPr>
+        <w:t>/ up</w:t>
+      </w:r>
+    </w:p>
+    <w:p>
+      <w:pPr>
+        <w:spacing w:before="120"/>
+        <w:ind w:left="432"/>
+        <w:rPr>
+          <w:sz w:val="24"/>
+          <w:szCs w:val="24"/>
+        </w:rPr>
+      </w:pPr>
+      <w:r>
+        <w:rPr>
+          <w:sz w:val="24"/>
+          <w:szCs w:val="24"/>
+        </w:rPr>
+        <w:t>A hotel weboldalán a felhasználó</w:t>
+      </w:r>
+      <w:r>
+        <w:rPr>
+          <w:sz w:val="24"/>
+          <w:szCs w:val="24"/>
+        </w:rPr>
+        <w:t>k</w:t>
+      </w:r>
+      <w:r>
+        <w:rPr>
+          <w:sz w:val="24"/>
+          <w:szCs w:val="24"/>
+        </w:rPr>
+        <w:t>nak lehetőség</w:t>
+      </w:r>
+      <w:r>
+        <w:rPr>
+          <w:sz w:val="24"/>
+          <w:szCs w:val="24"/>
+        </w:rPr>
+        <w:t>ük van létrehozni egy fiókot, regisztrálni az oldalra, amely több előnnyel is jár</w:t>
+      </w:r>
+      <w:r>
+        <w:rPr>
+          <w:sz w:val="24"/>
+          <w:szCs w:val="24"/>
+        </w:rPr>
+        <w:t>,</w:t>
+      </w:r>
+      <w:r>
+        <w:rPr>
+          <w:sz w:val="24"/>
+          <w:szCs w:val="24"/>
+        </w:rPr>
+        <w:t xml:space="preserve"> legyen szó</w:t>
+      </w:r>
+      <w:r>
+        <w:rPr>
+          <w:sz w:val="24"/>
+          <w:szCs w:val="24"/>
+        </w:rPr>
+        <w:t xml:space="preserve"> akár</w:t>
+      </w:r>
+      <w:r>
+        <w:rPr>
+          <w:sz w:val="24"/>
+          <w:szCs w:val="24"/>
+        </w:rPr>
+        <w:t xml:space="preserve"> visszatérő vagy új ügyfélről.</w:t>
+      </w:r>
+    </w:p>
+    <w:p>
+      <w:pPr>
+        <w:pStyle w:val="Cmsor3"/>
+        <w:rPr>
+          <w:sz w:val="28"/>
+          <w:szCs w:val="28"/>
+        </w:rPr>
+      </w:pPr>
+      <w:r>
+        <w:rPr>
+          <w:sz w:val="28"/>
+          <w:szCs w:val="28"/>
+        </w:rPr>
+        <w:t>Regisztráció (Sign up)</w:t>
+      </w:r>
+    </w:p>
+    <w:p>
+      <w:pPr>
+        <w:ind w:left="432"/>
+      </w:pPr>
+      <w:r>
+        <w:t xml:space="preserve">Amennyiben valaki regisztrálni szeretne az oldalra, az első lépés az, hogy kitölti a Sign Up űrlapot, amelyben alap adatokat kell megadni (név, email cím, jelszó).  </w:t>
+      </w:r>
+    </w:p>
+    <w:p>
+      <w:pPr>
         <w:pStyle w:val="Listaszerbekezds"/>
         <w:ind w:left="284"/>
       </w:pPr>
@@ -8560,12 +8214,12 @@
         <w:pStyle w:val="Cmsor1"/>
         <w:spacing w:line="360" w:lineRule="auto"/>
       </w:pPr>
-      <w:bookmarkStart w:id="42" w:name="_Toc100306648"/>
+      <w:bookmarkStart w:id="41" w:name="_Toc100306648"/>
       <w:r>
         <w:lastRenderedPageBreak/>
         <w:t>Recepció alkalmazás</w:t>
       </w:r>
-      <w:bookmarkEnd w:id="42"/>
+      <w:bookmarkEnd w:id="41"/>
     </w:p>
     <w:p>
       <w:pPr>
@@ -8575,22 +8229,14 @@
           <w:sz w:val="28"/>
         </w:rPr>
       </w:pPr>
-      <w:bookmarkStart w:id="43" w:name="_Toc100306649"/>
-      <w:proofErr w:type="spellStart"/>
-      <w:r>
-        <w:rPr>
-          <w:sz w:val="28"/>
-        </w:rPr>
-        <w:t>Models</w:t>
-      </w:r>
-      <w:proofErr w:type="spellEnd"/>
-      <w:r>
-        <w:rPr>
-          <w:sz w:val="28"/>
-        </w:rPr>
-        <w:t xml:space="preserve"> mappa</w:t>
-      </w:r>
-      <w:bookmarkEnd w:id="43"/>
+      <w:bookmarkStart w:id="42" w:name="_Toc100306649"/>
+      <w:r>
+        <w:rPr>
+          <w:sz w:val="28"/>
+        </w:rPr>
+        <w:t>Models mappa</w:t>
+      </w:r>
+      <w:bookmarkEnd w:id="42"/>
     </w:p>
     <w:p>
       <w:pPr>
@@ -8606,21 +8252,7 @@
         <w:rPr>
           <w:sz w:val="24"/>
         </w:rPr>
-        <w:t>A fájlszerkezetben található „</w:t>
-      </w:r>
-      <w:proofErr w:type="spellStart"/>
-      <w:r>
-        <w:rPr>
-          <w:sz w:val="24"/>
-        </w:rPr>
-        <w:t>Models</w:t>
-      </w:r>
-      <w:proofErr w:type="spellEnd"/>
-      <w:r>
-        <w:rPr>
-          <w:sz w:val="24"/>
-        </w:rPr>
-        <w:t xml:space="preserve">” mappa tartalma </w:t>
+        <w:t xml:space="preserve">A fájlszerkezetben található „Models” mappa tartalma </w:t>
       </w:r>
       <w:r>
         <w:rPr>
@@ -8641,35 +8273,7 @@
         <w:rPr>
           <w:sz w:val="24"/>
         </w:rPr>
-        <w:t xml:space="preserve"> részben említett függvény meghívása egy külön fájlban helyezkedik el, ez csak azért van, </w:t>
-      </w:r>
-      <w:proofErr w:type="gramStart"/>
-      <w:r>
-        <w:rPr>
-          <w:sz w:val="24"/>
-        </w:rPr>
-        <w:t>így</w:t>
-      </w:r>
-      <w:proofErr w:type="gramEnd"/>
-      <w:r>
-        <w:rPr>
-          <w:sz w:val="24"/>
-        </w:rPr>
-        <w:t xml:space="preserve"> hogy jobban átlátható legyen a mappaszerkezet és ne a két fájl valamelyikében kelljen keresgetni, hogy melyikbe, akarunk éppen beilleszteni. Mindegyik osztályban fellelhető az adott adatokhoz kapcsolódó lekérdezések. Ezek lehetnek törlés, </w:t>
-      </w:r>
-      <w:proofErr w:type="gramStart"/>
-      <w:r>
-        <w:rPr>
-          <w:sz w:val="24"/>
-        </w:rPr>
-        <w:t>beillesztés,</w:t>
-      </w:r>
-      <w:proofErr w:type="gramEnd"/>
-      <w:r>
-        <w:rPr>
-          <w:sz w:val="24"/>
-        </w:rPr>
-        <w:t xml:space="preserve"> vagy frissítés is. </w:t>
+        <w:t xml:space="preserve"> részben említett függvény meghívása egy külön fájlban helyezkedik el, ez csak azért van, így hogy jobban átlátható legyen a mappaszerkezet és ne a két fájl valamelyikében kelljen keresgetni, hogy melyikbe, akarunk éppen beilleszteni. Mindegyik osztályban fellelhető az adott adatokhoz kapcsolódó lekérdezések. Ezek lehetnek törlés, beillesztés, vagy frissítés is. </w:t>
       </w:r>
     </w:p>
     <w:p>
@@ -8680,22 +8284,14 @@
           <w:sz w:val="28"/>
         </w:rPr>
       </w:pPr>
-      <w:bookmarkStart w:id="44" w:name="_Toc100306650"/>
-      <w:proofErr w:type="spellStart"/>
-      <w:r>
-        <w:rPr>
-          <w:sz w:val="28"/>
-        </w:rPr>
-        <w:t>Views</w:t>
-      </w:r>
-      <w:proofErr w:type="spellEnd"/>
-      <w:r>
-        <w:rPr>
-          <w:sz w:val="28"/>
-        </w:rPr>
-        <w:t xml:space="preserve"> mappa</w:t>
-      </w:r>
-      <w:bookmarkEnd w:id="44"/>
+      <w:bookmarkStart w:id="43" w:name="_Toc100306650"/>
+      <w:r>
+        <w:rPr>
+          <w:sz w:val="28"/>
+        </w:rPr>
+        <w:t>Views mappa</w:t>
+      </w:r>
+      <w:bookmarkEnd w:id="43"/>
     </w:p>
     <w:p>
       <w:pPr>
@@ -8722,14 +8318,14 @@
           <w:sz w:val="28"/>
         </w:rPr>
       </w:pPr>
-      <w:bookmarkStart w:id="45" w:name="_Toc100306651"/>
+      <w:bookmarkStart w:id="44" w:name="_Toc100306651"/>
       <w:r>
         <w:rPr>
           <w:sz w:val="28"/>
         </w:rPr>
         <w:t>Az alkalmazás működése</w:t>
       </w:r>
-      <w:bookmarkEnd w:id="45"/>
+      <w:bookmarkEnd w:id="44"/>
     </w:p>
     <w:p>
       <w:pPr>
@@ -8740,7 +8336,7 @@
           <w:szCs w:val="28"/>
         </w:rPr>
       </w:pPr>
-      <w:bookmarkStart w:id="46" w:name="_Toc100306652"/>
+      <w:bookmarkStart w:id="45" w:name="_Toc100306652"/>
       <w:r>
         <w:rPr>
           <w:sz w:val="28"/>
@@ -8748,7 +8344,7 @@
         </w:rPr>
         <w:t>Az állandó elemek</w:t>
       </w:r>
-      <w:bookmarkEnd w:id="46"/>
+      <w:bookmarkEnd w:id="45"/>
     </w:p>
     <w:p>
       <w:pPr>
@@ -8797,7 +8393,7 @@
                     <pic:cNvPicPr/>
                   </pic:nvPicPr>
                   <pic:blipFill>
-                    <a:blip r:embed="rId24">
+                    <a:blip r:embed="rId25">
                       <a:extLst>
                         <a:ext uri="{28A0092B-C50C-407E-A947-70E740481C1C}">
                           <a14:useLocalDpi xmlns:a14="http://schemas.microsoft.com/office/drawing/2010/main" val="0"/>
@@ -8867,7 +8463,7 @@
                     <pic:cNvPicPr/>
                   </pic:nvPicPr>
                   <pic:blipFill>
-                    <a:blip r:embed="rId25">
+                    <a:blip r:embed="rId26">
                       <a:extLst>
                         <a:ext uri="{28A0092B-C50C-407E-A947-70E740481C1C}">
                           <a14:useLocalDpi xmlns:a14="http://schemas.microsoft.com/office/drawing/2010/main" val="0"/>
@@ -8934,21 +8530,7 @@
           <w:sz w:val="24"/>
         </w:rPr>
         <w:lastRenderedPageBreak/>
-        <w:t xml:space="preserve">Eredetileg szerepelt volna itt egy </w:t>
-      </w:r>
-      <w:proofErr w:type="gramStart"/>
-      <w:r>
-        <w:rPr>
-          <w:sz w:val="24"/>
-        </w:rPr>
-        <w:t>menüpont</w:t>
-      </w:r>
-      <w:proofErr w:type="gramEnd"/>
-      <w:r>
-        <w:rPr>
-          <w:sz w:val="24"/>
-        </w:rPr>
-        <w:t xml:space="preserve"> ahol a vendégek be és kijelentkezéskor fizetett összegeket lehetett volna szemügyre venni. De a munkánk során lecseréltük ezt a „Logs” menüpontra és a hely hiányában ezt el kellett távolítani a menüpontok közül.</w:t>
+        <w:t>Eredetileg szerepelt volna itt egy menüpont ahol a vendégek be és kijelentkezéskor fizetett összegeket lehetett volna szemügyre venni. De a munkánk során lecseréltük ezt a „Logs” menüpontra és a hely hiányában ezt el kellett távolítani a menüpontok közül.</w:t>
       </w:r>
     </w:p>
     <w:p>
@@ -8960,7 +8542,7 @@
           <w:szCs w:val="28"/>
         </w:rPr>
       </w:pPr>
-      <w:bookmarkStart w:id="47" w:name="_Toc100306653"/>
+      <w:bookmarkStart w:id="46" w:name="_Toc100306653"/>
       <w:r>
         <w:rPr>
           <w:sz w:val="28"/>
@@ -8968,7 +8550,7 @@
         </w:rPr>
         <w:t>Vendég érkezik</w:t>
       </w:r>
-      <w:bookmarkEnd w:id="47"/>
+      <w:bookmarkEnd w:id="46"/>
     </w:p>
     <w:p>
       <w:pPr>
@@ -9010,7 +8592,7 @@
                     <pic:cNvPicPr/>
                   </pic:nvPicPr>
                   <pic:blipFill>
-                    <a:blip r:embed="rId26" cstate="print">
+                    <a:blip r:embed="rId27" cstate="print">
                       <a:extLst>
                         <a:ext uri="{28A0092B-C50C-407E-A947-70E740481C1C}">
                           <a14:useLocalDpi xmlns:a14="http://schemas.microsoft.com/office/drawing/2010/main" val="0"/>
@@ -9070,21 +8652,7 @@
         <w:rPr>
           <w:sz w:val="24"/>
         </w:rPr>
-        <w:t xml:space="preserve"> Ha előre szeretne fizetni, akkor, választhat, hogy kártyával vagy esetleg készpénzzel szeretne törleszteni. Ha a kártya mellett dönt, akkor felugrik egy </w:t>
-      </w:r>
-      <w:proofErr w:type="gramStart"/>
-      <w:r>
-        <w:rPr>
-          <w:sz w:val="24"/>
-        </w:rPr>
-        <w:t>ablak</w:t>
-      </w:r>
-      <w:proofErr w:type="gramEnd"/>
-      <w:r>
-        <w:rPr>
-          <w:sz w:val="24"/>
-        </w:rPr>
-        <w:t xml:space="preserve"> amelyen „kártya érintés” után visszajelzést kap a sikeres fizetésről. Ha a készpénzt választja, akkor a recepciós betáplálja a kapott összeget és az alkalmazás kiszámolja neki a visszajáró mennyiségét. Ha a szemléltetett értékek megfelelnek, akkor már be is jelentkezett a vendég a recepción.</w:t>
+        <w:t xml:space="preserve"> Ha előre szeretne fizetni, akkor, választhat, hogy kártyával vagy esetleg készpénzzel szeretne törleszteni. Ha a kártya mellett dönt, akkor felugrik egy ablak amelyen „kártya érintés” után visszajelzést kap a sikeres fizetésről. Ha a készpénzt választja, akkor a recepciós betáplálja a kapott összeget és az alkalmazás kiszámolja neki a visszajáró mennyiségét. Ha a szemléltetett értékek megfelelnek, akkor már be is jelentkezett a vendég a recepción.</w:t>
       </w:r>
     </w:p>
     <w:p>
@@ -9096,7 +8664,7 @@
           <w:szCs w:val="28"/>
         </w:rPr>
       </w:pPr>
-      <w:bookmarkStart w:id="48" w:name="_Toc100306654"/>
+      <w:bookmarkStart w:id="47" w:name="_Toc100306654"/>
       <w:r>
         <w:rPr>
           <w:sz w:val="28"/>
@@ -9105,7 +8673,7 @@
         <w:lastRenderedPageBreak/>
         <w:t>Vendég távozik</w:t>
       </w:r>
-      <w:bookmarkEnd w:id="48"/>
+      <w:bookmarkEnd w:id="47"/>
     </w:p>
     <w:p>
       <w:pPr>
@@ -9182,7 +8750,7 @@
                     <pic:cNvPicPr/>
                   </pic:nvPicPr>
                   <pic:blipFill>
-                    <a:blip r:embed="rId27">
+                    <a:blip r:embed="rId28">
                       <a:extLst>
                         <a:ext uri="{28A0092B-C50C-407E-A947-70E740481C1C}">
                           <a14:useLocalDpi xmlns:a14="http://schemas.microsoft.com/office/drawing/2010/main" val="0"/>
@@ -9336,8 +8904,8 @@
       </w:r>
     </w:p>
     <w:sectPr>
-      <w:headerReference w:type="default" r:id="rId28"/>
-      <w:footerReference w:type="default" r:id="rId29"/>
+      <w:headerReference w:type="default" r:id="rId29"/>
+      <w:footerReference w:type="default" r:id="rId30"/>
       <w:pgSz w:w="11906" w:h="16838"/>
       <w:pgMar w:top="1418" w:right="1701" w:bottom="1418" w:left="2268" w:header="709" w:footer="709" w:gutter="0"/>
       <w:cols w:space="708"/>
@@ -9456,26 +9024,11 @@
         <w:sz w:val="24"/>
       </w:rPr>
     </w:pPr>
-    <w:proofErr w:type="spellStart"/>
     <w:r>
       <w:rPr>
         <w:sz w:val="24"/>
       </w:rPr>
-      <w:t>Peaceful</w:t>
-    </w:r>
-    <w:proofErr w:type="spellEnd"/>
-    <w:r>
-      <w:rPr>
-        <w:sz w:val="24"/>
-      </w:rPr>
-      <w:t xml:space="preserve"> </w:t>
-    </w:r>
-    <w:proofErr w:type="spellStart"/>
-    <w:r>
-      <w:rPr>
-        <w:sz w:val="24"/>
-      </w:rPr>
-      <w:t>Paradi</w:t>
+      <w:t>Peaceful Paradi</w:t>
     </w:r>
     <w:r>
       <w:rPr>
@@ -9489,7 +9042,6 @@
       </w:rPr>
       <w:t>e</w:t>
     </w:r>
-    <w:proofErr w:type="spellEnd"/>
     <w:r>
       <w:rPr>
         <w:sz w:val="24"/>

</xml_diff>

<commit_message>
Admin fiók dokumentáció (már 28 oldal bamm)
</commit_message>
<xml_diff>
--- a/dokumentacio/Vizsgaremek dokumentáció.docx
+++ b/dokumentacio/Vizsgaremek dokumentáció.docx
@@ -1,6 +1,6 @@
 
 <file path=word/document.xml><?xml version="1.0" encoding="utf-8"?>
-<w:document xmlns:wpc="http://schemas.microsoft.com/office/word/2010/wordprocessingCanvas" xmlns:cx="http://schemas.microsoft.com/office/drawing/2014/chartex" xmlns:cx1="http://schemas.microsoft.com/office/drawing/2015/9/8/chartex" xmlns:cx2="http://schemas.microsoft.com/office/drawing/2015/10/21/chartex" xmlns:cx3="http://schemas.microsoft.com/office/drawing/2016/5/9/chartex" xmlns:cx4="http://schemas.microsoft.com/office/drawing/2016/5/10/chartex" xmlns:cx5="http://schemas.microsoft.com/office/drawing/2016/5/11/chartex" xmlns:cx6="http://schemas.microsoft.com/office/drawing/2016/5/12/chartex" xmlns:cx7="http://schemas.microsoft.com/office/drawing/2016/5/13/chartex" xmlns:cx8="http://schemas.microsoft.com/office/drawing/2016/5/14/chartex" xmlns:mc="http://schemas.openxmlformats.org/markup-compatibility/2006" xmlns:aink="http://schemas.microsoft.com/office/drawing/2016/ink" xmlns:am3d="http://schemas.microsoft.com/office/drawing/2017/model3d" xmlns:o="urn:schemas-microsoft-com:office:office" xmlns:r="http://schemas.openxmlformats.org/officeDocument/2006/relationships" xmlns:m="http://schemas.openxmlformats.org/officeDocument/2006/math" xmlns:v="urn:schemas-microsoft-com:vml" xmlns:wp14="http://schemas.microsoft.com/office/word/2010/wordprocessingDrawing" xmlns:wp="http://schemas.openxmlformats.org/drawingml/2006/wordprocessingDrawing" xmlns:w10="urn:schemas-microsoft-com:office:word" xmlns:w="http://schemas.openxmlformats.org/wordprocessingml/2006/main" xmlns:w14="http://schemas.microsoft.com/office/word/2010/wordml" xmlns:w15="http://schemas.microsoft.com/office/word/2012/wordml" xmlns:w16cex="http://schemas.microsoft.com/office/word/2018/wordml/cex" xmlns:w16cid="http://schemas.microsoft.com/office/word/2016/wordml/cid" xmlns:w16="http://schemas.microsoft.com/office/word/2018/wordml" xmlns:w16sdtdh="http://schemas.microsoft.com/office/word/2020/wordml/sdtdatahash" xmlns:w16se="http://schemas.microsoft.com/office/word/2015/wordml/symex" xmlns:wpg="http://schemas.microsoft.com/office/word/2010/wordprocessingGroup" xmlns:wpi="http://schemas.microsoft.com/office/word/2010/wordprocessingInk" xmlns:wne="http://schemas.microsoft.com/office/word/2006/wordml" xmlns:wps="http://schemas.microsoft.com/office/word/2010/wordprocessingShape" mc:Ignorable="w14 w15 w16se w16cid w16 w16cex w16sdtdh wp14">
+<w:document xmlns:wpc="http://schemas.microsoft.com/office/word/2010/wordprocessingCanvas" xmlns:cx="http://schemas.microsoft.com/office/drawing/2014/chartex" xmlns:cx1="http://schemas.microsoft.com/office/drawing/2015/9/8/chartex" xmlns:mc="http://schemas.openxmlformats.org/markup-compatibility/2006" xmlns:o="urn:schemas-microsoft-com:office:office" xmlns:r="http://schemas.openxmlformats.org/officeDocument/2006/relationships" xmlns:m="http://schemas.openxmlformats.org/officeDocument/2006/math" xmlns:v="urn:schemas-microsoft-com:vml" xmlns:wp14="http://schemas.microsoft.com/office/word/2010/wordprocessingDrawing" xmlns:wp="http://schemas.openxmlformats.org/drawingml/2006/wordprocessingDrawing" xmlns:w10="urn:schemas-microsoft-com:office:word" xmlns:w="http://schemas.openxmlformats.org/wordprocessingml/2006/main" xmlns:w14="http://schemas.microsoft.com/office/word/2010/wordml" xmlns:w15="http://schemas.microsoft.com/office/word/2012/wordml" xmlns:w16se="http://schemas.microsoft.com/office/word/2015/wordml/symex" xmlns:wpg="http://schemas.microsoft.com/office/word/2010/wordprocessingGroup" xmlns:wpi="http://schemas.microsoft.com/office/word/2010/wordprocessingInk" xmlns:wne="http://schemas.microsoft.com/office/word/2006/wordml" xmlns:wps="http://schemas.microsoft.com/office/word/2010/wordprocessingShape" mc:Ignorable="w14 w15 w16se wp14">
   <w:background w:color="FFFFFF" w:themeColor="background1"/>
   <w:body>
     <w:p>
@@ -45,6 +45,7 @@
         </w:rPr>
         <w:t xml:space="preserve">Kálmán Dávid, </w:t>
       </w:r>
+      <w:proofErr w:type="spellStart"/>
       <w:r>
         <w:rPr>
           <w:rFonts w:ascii="Engravers MT" w:hAnsi="Engravers MT"/>
@@ -52,7 +53,17 @@
           <w:sz w:val="28"/>
           <w:szCs w:val="28"/>
         </w:rPr>
-        <w:t xml:space="preserve">Roncz </w:t>
+        <w:t>Roncz</w:t>
+      </w:r>
+      <w:proofErr w:type="spellEnd"/>
+      <w:r>
+        <w:rPr>
+          <w:rFonts w:ascii="Engravers MT" w:hAnsi="Engravers MT"/>
+          <w:i/>
+          <w:sz w:val="28"/>
+          <w:szCs w:val="28"/>
+        </w:rPr>
+        <w:t xml:space="preserve"> </w:t>
       </w:r>
       <w:r>
         <w:rPr>
@@ -3878,14 +3889,34 @@
         </w:rPr>
         <w:t xml:space="preserve">Hogy is kellene elneveznünk egy képzeletbeli hotelt? Vagy egyáltalán mi alapján? Egy hosszú délutáni diskurzus után találtuk ki: </w:t>
       </w:r>
+      <w:proofErr w:type="spellStart"/>
       <w:r>
         <w:rPr>
           <w:b/>
           <w:i/>
           <w:sz w:val="24"/>
         </w:rPr>
-        <w:t>Peaceful Paradise</w:t>
-      </w:r>
+        <w:t>Peaceful</w:t>
+      </w:r>
+      <w:proofErr w:type="spellEnd"/>
+      <w:r>
+        <w:rPr>
+          <w:b/>
+          <w:i/>
+          <w:sz w:val="24"/>
+        </w:rPr>
+        <w:t xml:space="preserve"> </w:t>
+      </w:r>
+      <w:proofErr w:type="spellStart"/>
+      <w:r>
+        <w:rPr>
+          <w:b/>
+          <w:i/>
+          <w:sz w:val="24"/>
+        </w:rPr>
+        <w:t>Paradise</w:t>
+      </w:r>
+      <w:proofErr w:type="spellEnd"/>
       <w:r>
         <w:rPr>
           <w:sz w:val="24"/>
@@ -4151,7 +4182,21 @@
         <w:rPr>
           <w:sz w:val="24"/>
         </w:rPr>
-        <w:t xml:space="preserve"> illetőleg emailekben használjuk.</w:t>
+        <w:t xml:space="preserve"> illetőleg </w:t>
+      </w:r>
+      <w:proofErr w:type="spellStart"/>
+      <w:r>
+        <w:rPr>
+          <w:sz w:val="24"/>
+        </w:rPr>
+        <w:t>emailekben</w:t>
+      </w:r>
+      <w:proofErr w:type="spellEnd"/>
+      <w:r>
+        <w:rPr>
+          <w:sz w:val="24"/>
+        </w:rPr>
+        <w:t xml:space="preserve"> használjuk.</w:t>
       </w:r>
     </w:p>
     <w:p>
@@ -4453,14 +4498,178 @@
         </w:rPr>
         <w:t>: „</w:t>
       </w:r>
+      <w:proofErr w:type="spellStart"/>
       <w:r>
         <w:rPr>
           <w:i/>
           <w:sz w:val="24"/>
           <w:szCs w:val="24"/>
         </w:rPr>
-        <w:t>Who’s prepared to pay the price for a trip to Paradise</w:t>
-      </w:r>
+        <w:t>Who’s</w:t>
+      </w:r>
+      <w:proofErr w:type="spellEnd"/>
+      <w:r>
+        <w:rPr>
+          <w:i/>
+          <w:sz w:val="24"/>
+          <w:szCs w:val="24"/>
+        </w:rPr>
+        <w:t xml:space="preserve"> </w:t>
+      </w:r>
+      <w:proofErr w:type="spellStart"/>
+      <w:r>
+        <w:rPr>
+          <w:i/>
+          <w:sz w:val="24"/>
+          <w:szCs w:val="24"/>
+        </w:rPr>
+        <w:t>prepared</w:t>
+      </w:r>
+      <w:proofErr w:type="spellEnd"/>
+      <w:r>
+        <w:rPr>
+          <w:i/>
+          <w:sz w:val="24"/>
+          <w:szCs w:val="24"/>
+        </w:rPr>
+        <w:t xml:space="preserve"> </w:t>
+      </w:r>
+      <w:proofErr w:type="spellStart"/>
+      <w:r>
+        <w:rPr>
+          <w:i/>
+          <w:sz w:val="24"/>
+          <w:szCs w:val="24"/>
+        </w:rPr>
+        <w:t>to</w:t>
+      </w:r>
+      <w:proofErr w:type="spellEnd"/>
+      <w:r>
+        <w:rPr>
+          <w:i/>
+          <w:sz w:val="24"/>
+          <w:szCs w:val="24"/>
+        </w:rPr>
+        <w:t xml:space="preserve"> </w:t>
+      </w:r>
+      <w:proofErr w:type="spellStart"/>
+      <w:r>
+        <w:rPr>
+          <w:i/>
+          <w:sz w:val="24"/>
+          <w:szCs w:val="24"/>
+        </w:rPr>
+        <w:t>pay</w:t>
+      </w:r>
+      <w:proofErr w:type="spellEnd"/>
+      <w:r>
+        <w:rPr>
+          <w:i/>
+          <w:sz w:val="24"/>
+          <w:szCs w:val="24"/>
+        </w:rPr>
+        <w:t xml:space="preserve"> </w:t>
+      </w:r>
+      <w:proofErr w:type="spellStart"/>
+      <w:r>
+        <w:rPr>
+          <w:i/>
+          <w:sz w:val="24"/>
+          <w:szCs w:val="24"/>
+        </w:rPr>
+        <w:t>the</w:t>
+      </w:r>
+      <w:proofErr w:type="spellEnd"/>
+      <w:r>
+        <w:rPr>
+          <w:i/>
+          <w:sz w:val="24"/>
+          <w:szCs w:val="24"/>
+        </w:rPr>
+        <w:t xml:space="preserve"> </w:t>
+      </w:r>
+      <w:proofErr w:type="spellStart"/>
+      <w:r>
+        <w:rPr>
+          <w:i/>
+          <w:sz w:val="24"/>
+          <w:szCs w:val="24"/>
+        </w:rPr>
+        <w:t>price</w:t>
+      </w:r>
+      <w:proofErr w:type="spellEnd"/>
+      <w:r>
+        <w:rPr>
+          <w:i/>
+          <w:sz w:val="24"/>
+          <w:szCs w:val="24"/>
+        </w:rPr>
+        <w:t xml:space="preserve"> </w:t>
+      </w:r>
+      <w:proofErr w:type="spellStart"/>
+      <w:r>
+        <w:rPr>
+          <w:i/>
+          <w:sz w:val="24"/>
+          <w:szCs w:val="24"/>
+        </w:rPr>
+        <w:t>for</w:t>
+      </w:r>
+      <w:proofErr w:type="spellEnd"/>
+      <w:r>
+        <w:rPr>
+          <w:i/>
+          <w:sz w:val="24"/>
+          <w:szCs w:val="24"/>
+        </w:rPr>
+        <w:t xml:space="preserve"> a </w:t>
+      </w:r>
+      <w:proofErr w:type="spellStart"/>
+      <w:r>
+        <w:rPr>
+          <w:i/>
+          <w:sz w:val="24"/>
+          <w:szCs w:val="24"/>
+        </w:rPr>
+        <w:t>trip</w:t>
+      </w:r>
+      <w:proofErr w:type="spellEnd"/>
+      <w:r>
+        <w:rPr>
+          <w:i/>
+          <w:sz w:val="24"/>
+          <w:szCs w:val="24"/>
+        </w:rPr>
+        <w:t xml:space="preserve"> </w:t>
+      </w:r>
+      <w:proofErr w:type="spellStart"/>
+      <w:r>
+        <w:rPr>
+          <w:i/>
+          <w:sz w:val="24"/>
+          <w:szCs w:val="24"/>
+        </w:rPr>
+        <w:t>to</w:t>
+      </w:r>
+      <w:proofErr w:type="spellEnd"/>
+      <w:r>
+        <w:rPr>
+          <w:i/>
+          <w:sz w:val="24"/>
+          <w:szCs w:val="24"/>
+        </w:rPr>
+        <w:t xml:space="preserve"> </w:t>
+      </w:r>
+      <w:proofErr w:type="spellStart"/>
+      <w:r>
+        <w:rPr>
+          <w:i/>
+          <w:sz w:val="24"/>
+          <w:szCs w:val="24"/>
+        </w:rPr>
+        <w:t>Paradise</w:t>
+      </w:r>
+      <w:proofErr w:type="spellEnd"/>
       <w:r>
         <w:rPr>
           <w:sz w:val="24"/>
@@ -4661,6 +4870,7 @@
         </w:rPr>
         <w:t>(</w:t>
       </w:r>
+      <w:proofErr w:type="spellStart"/>
       <w:r>
         <w:rPr>
           <w:sz w:val="24"/>
@@ -4668,6 +4878,7 @@
         </w:rPr>
         <w:t>ek</w:t>
       </w:r>
+      <w:proofErr w:type="spellEnd"/>
       <w:r>
         <w:rPr>
           <w:sz w:val="24"/>
@@ -4689,6 +4900,7 @@
         </w:rPr>
         <w:t xml:space="preserve">. Végül a választásunk a </w:t>
       </w:r>
+      <w:proofErr w:type="spellStart"/>
       <w:r>
         <w:rPr>
           <w:b/>
@@ -4696,14 +4908,40 @@
           <w:sz w:val="24"/>
           <w:szCs w:val="24"/>
         </w:rPr>
-        <w:t>Full-Stack PHP</w:t>
-      </w:r>
-      <w:r>
-        <w:rPr>
-          <w:sz w:val="24"/>
-          <w:szCs w:val="24"/>
-        </w:rPr>
-        <w:t>-ra esett.</w:t>
+        <w:t>Full-Stack</w:t>
+      </w:r>
+      <w:proofErr w:type="spellEnd"/>
+      <w:r>
+        <w:rPr>
+          <w:b/>
+          <w:i/>
+          <w:sz w:val="24"/>
+          <w:szCs w:val="24"/>
+        </w:rPr>
+        <w:t xml:space="preserve"> PHP</w:t>
+      </w:r>
+      <w:r>
+        <w:rPr>
+          <w:sz w:val="24"/>
+          <w:szCs w:val="24"/>
+        </w:rPr>
+        <w:t>-</w:t>
+      </w:r>
+      <w:proofErr w:type="spellStart"/>
+      <w:r>
+        <w:rPr>
+          <w:sz w:val="24"/>
+          <w:szCs w:val="24"/>
+        </w:rPr>
+        <w:t>ra</w:t>
+      </w:r>
+      <w:proofErr w:type="spellEnd"/>
+      <w:r>
+        <w:rPr>
+          <w:sz w:val="24"/>
+          <w:szCs w:val="24"/>
+        </w:rPr>
+        <w:t xml:space="preserve"> esett.</w:t>
       </w:r>
       <w:r>
         <w:rPr>
@@ -4842,7 +5080,23 @@
           <w:sz w:val="24"/>
           <w:szCs w:val="24"/>
         </w:rPr>
-        <w:t>Weboldal: Kálmán Dávid, Roncz Gábor</w:t>
+        <w:t xml:space="preserve">Weboldal: Kálmán Dávid, </w:t>
+      </w:r>
+      <w:proofErr w:type="spellStart"/>
+      <w:r>
+        <w:rPr>
+          <w:sz w:val="24"/>
+          <w:szCs w:val="24"/>
+        </w:rPr>
+        <w:t>Roncz</w:t>
+      </w:r>
+      <w:proofErr w:type="spellEnd"/>
+      <w:r>
+        <w:rPr>
+          <w:sz w:val="24"/>
+          <w:szCs w:val="24"/>
+        </w:rPr>
+        <w:t xml:space="preserve"> Gábor</w:t>
       </w:r>
     </w:p>
     <w:p>
@@ -5126,19 +5380,11 @@
           </wp:anchor>
         </w:drawing>
       </w:r>
-      <w:proofErr w:type="gramStart"/>
-      <w:r>
-        <w:rPr>
-          <w:sz w:val="24"/>
-        </w:rPr>
-        <w:t>Ahhoz</w:t>
-      </w:r>
-      <w:proofErr w:type="gramEnd"/>
-      <w:r>
-        <w:rPr>
-          <w:sz w:val="24"/>
-        </w:rPr>
-        <w:t xml:space="preserve"> hogy a megfelelő adatokat egyszerűen elérjük </w:t>
+      <w:r>
+        <w:rPr>
+          <w:sz w:val="24"/>
+        </w:rPr>
+        <w:t xml:space="preserve">Ahhoz hogy a megfelelő adatokat egyszerűen elérjük </w:t>
       </w:r>
       <w:r>
         <w:rPr>
@@ -5179,11 +5425,19 @@
         </w:rPr>
       </w:pPr>
       <w:bookmarkStart w:id="12" w:name="_Toc101362840"/>
-      <w:r>
-        <w:rPr>
-          <w:sz w:val="28"/>
-        </w:rPr>
-        <w:t xml:space="preserve">Reservation </w:t>
+      <w:proofErr w:type="spellStart"/>
+      <w:r>
+        <w:rPr>
+          <w:sz w:val="28"/>
+        </w:rPr>
+        <w:t>Reservation</w:t>
+      </w:r>
+      <w:proofErr w:type="spellEnd"/>
+      <w:r>
+        <w:rPr>
+          <w:sz w:val="28"/>
+        </w:rPr>
+        <w:t xml:space="preserve"> </w:t>
       </w:r>
       <w:r>
         <w:rPr>
@@ -5237,7 +5491,21 @@
         <w:rPr>
           <w:sz w:val="24"/>
         </w:rPr>
-        <w:t xml:space="preserve">radikális változtatásokon mire elnyerte végleges formáját. A tartalma főbb részét természetesen a foglalás rögzítéséhez szükséges adatmezők teszik ki. </w:t>
+        <w:t xml:space="preserve">radikális változtatásokon mire elnyerte végleges formáját. A tartalma főbb részét természetesen a foglalás rögzítéséhez szükséges </w:t>
+      </w:r>
+      <w:proofErr w:type="spellStart"/>
+      <w:r>
+        <w:rPr>
+          <w:sz w:val="24"/>
+        </w:rPr>
+        <w:t>adatmezők</w:t>
+      </w:r>
+      <w:proofErr w:type="spellEnd"/>
+      <w:r>
+        <w:rPr>
+          <w:sz w:val="24"/>
+        </w:rPr>
+        <w:t xml:space="preserve"> teszik ki. </w:t>
       </w:r>
       <w:r>
         <w:rPr>
@@ -5255,7 +5523,21 @@
         <w:rPr>
           <w:sz w:val="24"/>
         </w:rPr>
-        <w:t xml:space="preserve"> valamint a recepció alkalmazáshoz létfontosságú „IsCheckedIn” nevezetű </w:t>
+        <w:t xml:space="preserve"> valamint a recepció alkalmazáshoz létfontosságú „</w:t>
+      </w:r>
+      <w:proofErr w:type="spellStart"/>
+      <w:r>
+        <w:rPr>
+          <w:sz w:val="24"/>
+        </w:rPr>
+        <w:t>IsCheckedIn</w:t>
+      </w:r>
+      <w:proofErr w:type="spellEnd"/>
+      <w:r>
+        <w:rPr>
+          <w:sz w:val="24"/>
+        </w:rPr>
+        <w:t xml:space="preserve">” nevezetű </w:t>
       </w:r>
       <w:r>
         <w:rPr>
@@ -5326,12 +5608,14 @@
         </w:rPr>
       </w:pPr>
       <w:bookmarkStart w:id="13" w:name="_Toc101362841"/>
+      <w:proofErr w:type="spellStart"/>
       <w:r>
         <w:rPr>
           <w:sz w:val="28"/>
         </w:rPr>
         <w:t>Room</w:t>
       </w:r>
+      <w:proofErr w:type="spellEnd"/>
       <w:r>
         <w:rPr>
           <w:sz w:val="28"/>
@@ -5454,12 +5738,14 @@
         </w:rPr>
       </w:pPr>
       <w:bookmarkStart w:id="14" w:name="_Toc101362842"/>
+      <w:proofErr w:type="spellStart"/>
       <w:r>
         <w:rPr>
           <w:sz w:val="28"/>
         </w:rPr>
         <w:t>Customer</w:t>
       </w:r>
+      <w:proofErr w:type="spellEnd"/>
       <w:r>
         <w:rPr>
           <w:sz w:val="28"/>
@@ -5524,7 +5810,21 @@
         <w:rPr>
           <w:sz w:val="24"/>
         </w:rPr>
-        <w:t xml:space="preserve"> rendszert, mivel szerettük volna valahogy jutalmazni a visszatérő vendégeket. Ennek a funkciónak a megvalósítására hoztuk létre a „LEVEL” nevezetű mezőt, ami három különböző szintet tartalmazhat (gold,</w:t>
+        <w:t xml:space="preserve"> rendszert, mivel szerettük volna valahogy jutalmazni a visszatérő vendégeket. Ennek a funkciónak a megvalósítására hoztuk létre a „LEVEL” nevezetű mezőt, ami három különböző szintet tartalmazhat (</w:t>
+      </w:r>
+      <w:proofErr w:type="spellStart"/>
+      <w:r>
+        <w:rPr>
+          <w:sz w:val="24"/>
+        </w:rPr>
+        <w:t>gold</w:t>
+      </w:r>
+      <w:proofErr w:type="spellEnd"/>
+      <w:r>
+        <w:rPr>
+          <w:sz w:val="24"/>
+        </w:rPr>
+        <w:t>,</w:t>
       </w:r>
       <w:r>
         <w:rPr>
@@ -5532,11 +5832,19 @@
         </w:rPr>
         <w:t xml:space="preserve"> </w:t>
       </w:r>
-      <w:r>
-        <w:rPr>
-          <w:sz w:val="24"/>
-        </w:rPr>
-        <w:t>platinum,</w:t>
+      <w:proofErr w:type="spellStart"/>
+      <w:r>
+        <w:rPr>
+          <w:sz w:val="24"/>
+        </w:rPr>
+        <w:t>platinum</w:t>
+      </w:r>
+      <w:proofErr w:type="spellEnd"/>
+      <w:r>
+        <w:rPr>
+          <w:sz w:val="24"/>
+        </w:rPr>
+        <w:t>,</w:t>
       </w:r>
       <w:r>
         <w:rPr>
@@ -5544,17 +5852,39 @@
         </w:rPr>
         <w:t xml:space="preserve"> </w:t>
       </w:r>
-      <w:r>
-        <w:rPr>
-          <w:sz w:val="24"/>
-        </w:rPr>
-        <w:t>diamond) a foglalási számoktól függően</w:t>
-      </w:r>
-      <w:r>
-        <w:rPr>
-          <w:sz w:val="24"/>
-        </w:rPr>
-        <w:t>, amelyet a „ReservationNumber” cellában tárolunk</w:t>
+      <w:proofErr w:type="spellStart"/>
+      <w:r>
+        <w:rPr>
+          <w:sz w:val="24"/>
+        </w:rPr>
+        <w:t>diamond</w:t>
+      </w:r>
+      <w:proofErr w:type="spellEnd"/>
+      <w:r>
+        <w:rPr>
+          <w:sz w:val="24"/>
+        </w:rPr>
+        <w:t>) a foglalási számoktól függően</w:t>
+      </w:r>
+      <w:r>
+        <w:rPr>
+          <w:sz w:val="24"/>
+        </w:rPr>
+        <w:t>, amelyet a „</w:t>
+      </w:r>
+      <w:proofErr w:type="spellStart"/>
+      <w:r>
+        <w:rPr>
+          <w:sz w:val="24"/>
+        </w:rPr>
+        <w:t>ReservationNumber</w:t>
+      </w:r>
+      <w:proofErr w:type="spellEnd"/>
+      <w:r>
+        <w:rPr>
+          <w:sz w:val="24"/>
+        </w:rPr>
+        <w:t>” cellában tárolunk</w:t>
       </w:r>
       <w:r>
         <w:rPr>
@@ -5580,12 +5910,20 @@
         </w:rPr>
         <w:t xml:space="preserve"> Először az aktiválásokhoz használt </w:t>
       </w:r>
+      <w:proofErr w:type="spellStart"/>
       <w:r>
         <w:rPr>
           <w:sz w:val="24"/>
         </w:rPr>
         <w:lastRenderedPageBreak/>
-        <w:t>tokeneket és kódokat ebben a táblában tároltuk el azonban később ráeszm</w:t>
+        <w:t>tokeneket</w:t>
+      </w:r>
+      <w:proofErr w:type="spellEnd"/>
+      <w:r>
+        <w:rPr>
+          <w:sz w:val="24"/>
+        </w:rPr>
+        <w:t xml:space="preserve"> és kódokat ebben a táblában tároltuk el azonban később ráeszm</w:t>
       </w:r>
       <w:r>
         <w:rPr>
@@ -5641,6 +5979,7 @@
         </w:rPr>
         <w:tab/>
       </w:r>
+      <w:proofErr w:type="spellStart"/>
       <w:r>
         <w:rPr>
           <w:sz w:val="28"/>
@@ -5648,6 +5987,7 @@
         </w:rPr>
         <w:t>Codes</w:t>
       </w:r>
+      <w:proofErr w:type="spellEnd"/>
       <w:r>
         <w:rPr>
           <w:sz w:val="28"/>
@@ -5699,7 +6039,21 @@
         <w:rPr>
           <w:sz w:val="24"/>
         </w:rPr>
-        <w:t xml:space="preserve">A kódok táblában a regisztráció, elfelejtett jelszó, és az email változtatás validálásához szükséges kódokat tároljuk. Megtalálható a kód </w:t>
+        <w:t xml:space="preserve">A kódok táblában a regisztráció, elfelejtett jelszó, és az email változtatás </w:t>
+      </w:r>
+      <w:proofErr w:type="spellStart"/>
+      <w:r>
+        <w:rPr>
+          <w:sz w:val="24"/>
+        </w:rPr>
+        <w:t>validálásához</w:t>
+      </w:r>
+      <w:proofErr w:type="spellEnd"/>
+      <w:r>
+        <w:rPr>
+          <w:sz w:val="24"/>
+        </w:rPr>
+        <w:t xml:space="preserve"> szükséges kódokat tároljuk. Megtalálható a kód </w:t>
       </w:r>
       <w:r>
         <w:rPr>
@@ -5758,12 +6112,21 @@
         </w:rPr>
       </w:pPr>
       <w:bookmarkStart w:id="16" w:name="_Toc101362844"/>
+      <w:proofErr w:type="spellStart"/>
       <w:r>
         <w:rPr>
           <w:sz w:val="28"/>
           <w:szCs w:val="28"/>
         </w:rPr>
-        <w:t xml:space="preserve">Servicetype </w:t>
+        <w:t>Servicetype</w:t>
+      </w:r>
+      <w:proofErr w:type="spellEnd"/>
+      <w:r>
+        <w:rPr>
+          <w:sz w:val="28"/>
+          <w:szCs w:val="28"/>
+        </w:rPr>
+        <w:t xml:space="preserve"> </w:t>
       </w:r>
       <w:r>
         <w:rPr>
@@ -5836,12 +6199,21 @@
         </w:rPr>
       </w:pPr>
       <w:bookmarkStart w:id="17" w:name="_Toc101362845"/>
+      <w:proofErr w:type="spellStart"/>
       <w:r>
         <w:rPr>
           <w:sz w:val="28"/>
           <w:szCs w:val="28"/>
         </w:rPr>
-        <w:t xml:space="preserve">Consumption </w:t>
+        <w:t>Consumption</w:t>
+      </w:r>
+      <w:proofErr w:type="spellEnd"/>
+      <w:r>
+        <w:rPr>
+          <w:sz w:val="28"/>
+          <w:szCs w:val="28"/>
+        </w:rPr>
+        <w:t xml:space="preserve"> </w:t>
       </w:r>
       <w:r>
         <w:rPr>
@@ -5879,7 +6251,35 @@
         <w:rPr>
           <w:sz w:val="24"/>
         </w:rPr>
-        <w:t>fogyasztott ételeket italokat tároljuk. Tartalmaz egy „CustomerID” idegen kulcsot is, amely jelzi, hogy melyik foglaláshoz tartozik az adott rekord. Továbbá megtalálható benne az ára is a fogyasztott tételeknek, amelyet a vendég távozásakor fizetnie kell a recepciónál. Az adatok és a fogyasztási lehetőségek eléréséhez a „storage” táblát használjuk.</w:t>
+        <w:t>fogyasztott ételeket italokat tároljuk. Tartalmaz egy „</w:t>
+      </w:r>
+      <w:proofErr w:type="spellStart"/>
+      <w:r>
+        <w:rPr>
+          <w:sz w:val="24"/>
+        </w:rPr>
+        <w:t>CustomerID</w:t>
+      </w:r>
+      <w:proofErr w:type="spellEnd"/>
+      <w:r>
+        <w:rPr>
+          <w:sz w:val="24"/>
+        </w:rPr>
+        <w:t>” idegen kulcsot is, amely jelzi, hogy melyik foglaláshoz tartozik az adott rekord. Továbbá megtalálható benne az ára is a fogyasztott tételeknek, amelyet a vendég távozásakor fizetnie kell a recepciónál. Az adatok és a fogyasztási lehetőségek eléréséhez a „</w:t>
+      </w:r>
+      <w:proofErr w:type="spellStart"/>
+      <w:r>
+        <w:rPr>
+          <w:sz w:val="24"/>
+        </w:rPr>
+        <w:t>storage</w:t>
+      </w:r>
+      <w:proofErr w:type="spellEnd"/>
+      <w:r>
+        <w:rPr>
+          <w:sz w:val="24"/>
+        </w:rPr>
+        <w:t>” táblát használjuk.</w:t>
       </w:r>
       <w:r>
         <w:rPr>
@@ -5964,7 +6364,21 @@
         <w:rPr>
           <w:sz w:val="24"/>
         </w:rPr>
-        <w:t>, ezen rekordokhoz tartozik egy kép is, amelyre az „ImageURL” mező hivatkozik.</w:t>
+        <w:t>, ezen rekordokhoz tartozik egy kép is, amelyre az „</w:t>
+      </w:r>
+      <w:proofErr w:type="spellStart"/>
+      <w:r>
+        <w:rPr>
+          <w:sz w:val="24"/>
+        </w:rPr>
+        <w:t>ImageURL</w:t>
+      </w:r>
+      <w:proofErr w:type="spellEnd"/>
+      <w:r>
+        <w:rPr>
+          <w:sz w:val="24"/>
+        </w:rPr>
+        <w:t>” mező hivatkozik.</w:t>
       </w:r>
       <w:r>
         <w:rPr>
@@ -5999,12 +6413,21 @@
         </w:rPr>
       </w:pPr>
       <w:bookmarkStart w:id="19" w:name="_Toc101362847"/>
+      <w:proofErr w:type="spellStart"/>
       <w:r>
         <w:rPr>
           <w:sz w:val="28"/>
           <w:szCs w:val="28"/>
         </w:rPr>
-        <w:t xml:space="preserve">Reports </w:t>
+        <w:t>Reports</w:t>
+      </w:r>
+      <w:proofErr w:type="spellEnd"/>
+      <w:r>
+        <w:rPr>
+          <w:sz w:val="28"/>
+          <w:szCs w:val="28"/>
+        </w:rPr>
+        <w:t xml:space="preserve"> </w:t>
       </w:r>
       <w:r>
         <w:rPr>
@@ -6048,7 +6471,35 @@
         <w:rPr>
           <w:sz w:val="24"/>
         </w:rPr>
-        <w:t>weboldalon található „Contact us” menüpontban küldött üzeneteket tartalmazza. A felhasználó email címét, nevét, a felhasználó által nyújtott hibaleírást, és a küldés időpontját tartalmazza. Ha egy vendég küld egy hibajelentést arról emailben értesülünk, és az ügyfél is kap egy visszaigazoló emailt, miszerint sikeresen elküldte az üzenetét.</w:t>
+        <w:t>weboldalon található „</w:t>
+      </w:r>
+      <w:proofErr w:type="spellStart"/>
+      <w:r>
+        <w:rPr>
+          <w:sz w:val="24"/>
+        </w:rPr>
+        <w:t>Contact</w:t>
+      </w:r>
+      <w:proofErr w:type="spellEnd"/>
+      <w:r>
+        <w:rPr>
+          <w:sz w:val="24"/>
+        </w:rPr>
+        <w:t xml:space="preserve"> </w:t>
+      </w:r>
+      <w:proofErr w:type="spellStart"/>
+      <w:r>
+        <w:rPr>
+          <w:sz w:val="24"/>
+        </w:rPr>
+        <w:t>us</w:t>
+      </w:r>
+      <w:proofErr w:type="spellEnd"/>
+      <w:r>
+        <w:rPr>
+          <w:sz w:val="24"/>
+        </w:rPr>
+        <w:t>” menüpontban küldött üzeneteket tartalmazza. A felhasználó email címét, nevét, a felhasználó által nyújtott hibaleírást, és a küldés időpontját tartalmazza. Ha egy vendég küld egy hibajelentést arról emailben értesülünk, és az ügyfél is kap egy visszaigazoló emailt, miszerint sikeresen elküldte az üzenetét.</w:t>
       </w:r>
     </w:p>
     <w:p>
@@ -6067,13 +6518,31 @@
       <w:bookmarkStart w:id="20" w:name="_UserLog/ReservationLog_-_Felhasznál"/>
       <w:bookmarkStart w:id="21" w:name="_Toc101362848"/>
       <w:bookmarkEnd w:id="20"/>
+      <w:proofErr w:type="spellStart"/>
       <w:r>
         <w:rPr>
           <w:sz w:val="28"/>
           <w:szCs w:val="28"/>
         </w:rPr>
-        <w:t>UserLog/ReservationLog</w:t>
-      </w:r>
+        <w:t>UserLog</w:t>
+      </w:r>
+      <w:proofErr w:type="spellEnd"/>
+      <w:r>
+        <w:rPr>
+          <w:sz w:val="28"/>
+          <w:szCs w:val="28"/>
+        </w:rPr>
+        <w:t>/</w:t>
+      </w:r>
+      <w:proofErr w:type="spellStart"/>
+      <w:r>
+        <w:rPr>
+          <w:sz w:val="28"/>
+          <w:szCs w:val="28"/>
+        </w:rPr>
+        <w:t>ReservationLog</w:t>
+      </w:r>
+      <w:proofErr w:type="spellEnd"/>
       <w:r>
         <w:rPr>
           <w:sz w:val="28"/>
@@ -6205,6 +6674,7 @@
         <w:tab/>
         <w:t xml:space="preserve"> </w:t>
       </w:r>
+      <w:proofErr w:type="spellStart"/>
       <w:r>
         <w:rPr>
           <w:sz w:val="28"/>
@@ -6212,6 +6682,7 @@
         </w:rPr>
         <w:t>Ratings</w:t>
       </w:r>
+      <w:proofErr w:type="spellEnd"/>
       <w:r>
         <w:rPr>
           <w:sz w:val="28"/>
@@ -6248,7 +6719,35 @@
         <w:rPr>
           <w:sz w:val="24"/>
         </w:rPr>
-        <w:t xml:space="preserve">oldalunk „Rate us” fülében küldött értékeléseket tartalmazza ez a tábla. Szintén tartalmazza a felhasználó nevét és természetesen email címét is. A következő mező a vendég által írt üzenet. Ezen az oldalon megtalálható egy csúszka melyen kiválasztható, hogy a látogató egy egytől ötös skálán mennyire élvezte nálunk töltött idejét. Ez a tábla nem tartalmazza a vendégek tábla idegen </w:t>
+        <w:t>oldalunk „</w:t>
+      </w:r>
+      <w:proofErr w:type="spellStart"/>
+      <w:r>
+        <w:rPr>
+          <w:sz w:val="24"/>
+        </w:rPr>
+        <w:t>Rate</w:t>
+      </w:r>
+      <w:proofErr w:type="spellEnd"/>
+      <w:r>
+        <w:rPr>
+          <w:sz w:val="24"/>
+        </w:rPr>
+        <w:t xml:space="preserve"> </w:t>
+      </w:r>
+      <w:proofErr w:type="spellStart"/>
+      <w:r>
+        <w:rPr>
+          <w:sz w:val="24"/>
+        </w:rPr>
+        <w:t>us</w:t>
+      </w:r>
+      <w:proofErr w:type="spellEnd"/>
+      <w:r>
+        <w:rPr>
+          <w:sz w:val="24"/>
+        </w:rPr>
+        <w:t xml:space="preserve">” fülében küldött értékeléseket tartalmazza ez a tábla. Szintén tartalmazza a felhasználó nevét és természetesen email címét is. A következő mező a vendég által írt üzenet. Ezen az oldalon megtalálható egy csúszka melyen kiválasztható, hogy a látogató egy egytől ötös skálán mennyire élvezte nálunk töltött idejét. Ez a tábla nem tartalmazza a vendégek tábla idegen </w:t>
       </w:r>
       <w:r>
         <w:rPr>
@@ -6462,7 +6961,35 @@
         <w:rPr>
           <w:sz w:val="24"/>
         </w:rPr>
-        <w:t>az egész csapat a stílusra, többek között ez okozta azokat a diskurációkat, amik következménye lett a teljes újratervezés. Az elején kezdett kialakulni egy kezdeti kinézet, amit végül teljesen elvetettünk és újra gondoltuk az egészet, körülbelül ezen még egyszer átestünk.</w:t>
+        <w:t xml:space="preserve">az egész csapat a stílusra, többek között ez okozta azokat a </w:t>
+      </w:r>
+      <w:proofErr w:type="spellStart"/>
+      <w:r>
+        <w:rPr>
+          <w:sz w:val="24"/>
+        </w:rPr>
+        <w:t>diskurációkat</w:t>
+      </w:r>
+      <w:proofErr w:type="spellEnd"/>
+      <w:r>
+        <w:rPr>
+          <w:sz w:val="24"/>
+        </w:rPr>
+        <w:t xml:space="preserve">, amik következménye lett a teljes </w:t>
+      </w:r>
+      <w:proofErr w:type="spellStart"/>
+      <w:r>
+        <w:rPr>
+          <w:sz w:val="24"/>
+        </w:rPr>
+        <w:t>újratervezés</w:t>
+      </w:r>
+      <w:proofErr w:type="spellEnd"/>
+      <w:r>
+        <w:rPr>
+          <w:sz w:val="24"/>
+        </w:rPr>
+        <w:t>. Az elején kezdett kialakulni egy kezdeti kinézet, amit végül teljesen elvetettünk és újra gondoltuk az egészet, körülbelül ezen még egyszer átestünk.</w:t>
       </w:r>
       <w:r>
         <w:rPr>
@@ -6524,6 +7051,7 @@
         </w:rPr>
       </w:pPr>
       <w:bookmarkStart w:id="43" w:name="_Toc101362855"/>
+      <w:proofErr w:type="spellStart"/>
       <w:r>
         <w:rPr>
           <w:sz w:val="28"/>
@@ -6532,6 +7060,7 @@
         <w:t>Book</w:t>
       </w:r>
       <w:bookmarkEnd w:id="43"/>
+      <w:proofErr w:type="spellEnd"/>
     </w:p>
     <w:p>
       <w:pPr>
@@ -6635,7 +7164,23 @@
           <w:sz w:val="24"/>
           <w:szCs w:val="24"/>
         </w:rPr>
-        <w:t xml:space="preserve">A Book azaz a foglalás oldalunk hasonlóan a kezdőlapunkhoz átesett rengeteg változtatáson a munkafolyamat során. Azonban ebben az esetben nem a dizájn volt a legfőbb problémánk. Először is, nagyon jól tudtuk azt, hogy az elérhető szobák keresésére egy rendkívül komplex adatbázis lekérdezést kell megírnunk. Tehát az első problémába itt ütköztünk, ennek ellenére </w:t>
+        <w:t xml:space="preserve">A </w:t>
+      </w:r>
+      <w:proofErr w:type="spellStart"/>
+      <w:r>
+        <w:rPr>
+          <w:sz w:val="24"/>
+          <w:szCs w:val="24"/>
+        </w:rPr>
+        <w:t>Book</w:t>
+      </w:r>
+      <w:proofErr w:type="spellEnd"/>
+      <w:r>
+        <w:rPr>
+          <w:sz w:val="24"/>
+          <w:szCs w:val="24"/>
+        </w:rPr>
+        <w:t xml:space="preserve"> azaz a foglalás oldalunk hasonlóan a kezdőlapunkhoz átesett rengeteg változtatáson a munkafolyamat során. Azonban ebben az esetben nem a dizájn volt a legfőbb problémánk. Először is, nagyon jól tudtuk azt, hogy az elérhető szobák keresésére egy rendkívül komplex adatbázis lekérdezést kell megírnunk. Tehát az első problémába itt ütköztünk, ennek ellenére </w:t>
       </w:r>
       <w:r>
         <w:rPr>
@@ -6684,7 +7229,7 @@
           <w:sz w:val="24"/>
           <w:szCs w:val="24"/>
         </w:rPr>
-        <w:t xml:space="preserve"> </w:t>
+        <w:t xml:space="preserve"> már azt hittük túl vagyunk a nehezén akkor jöttünk csak rá, hogy mielőtt még </w:t>
       </w:r>
       <w:r>
         <w:rPr>
@@ -6692,7 +7237,7 @@
           <w:szCs w:val="24"/>
         </w:rPr>
         <w:lastRenderedPageBreak/>
-        <w:t>már azt hittük túl vagyunk a nehezén akkor jöttünk csak rá, hogy mielőtt még a vendég rákeres az adataival az elérhető szobákra előtte még a kínálat</w:t>
+        <w:t>a vendég rákeres az adataival az elérhető szobákra előtte még a kínálat</w:t>
       </w:r>
       <w:r>
         <w:rPr>
@@ -6815,7 +7360,7 @@
               </wp:anchor>
             </w:drawing>
           </mc:Choice>
-          <mc:Fallback>
+          <mc:Fallback xmlns:w16sdtdh="http://schemas.microsoft.com/office/word/2020/wordml/sdtdatahash" xmlns:w16="http://schemas.microsoft.com/office/word/2018/wordml" xmlns:w16cid="http://schemas.microsoft.com/office/word/2016/wordml/cid" xmlns:w16cex="http://schemas.microsoft.com/office/word/2018/wordml/cex" xmlns:am3d="http://schemas.microsoft.com/office/drawing/2017/model3d" xmlns:aink="http://schemas.microsoft.com/office/drawing/2016/ink" xmlns:cx8="http://schemas.microsoft.com/office/drawing/2016/5/14/chartex" xmlns:cx7="http://schemas.microsoft.com/office/drawing/2016/5/13/chartex" xmlns:cx6="http://schemas.microsoft.com/office/drawing/2016/5/12/chartex" xmlns:cx5="http://schemas.microsoft.com/office/drawing/2016/5/11/chartex" xmlns:cx4="http://schemas.microsoft.com/office/drawing/2016/5/10/chartex" xmlns:cx3="http://schemas.microsoft.com/office/drawing/2016/5/9/chartex" xmlns:cx2="http://schemas.microsoft.com/office/drawing/2015/10/21/chartex">
             <w:pict>
               <v:roundrect w14:anchorId="59830859" id="Téglalap: lekerekített 12" o:spid="_x0000_s1026" style="position:absolute;margin-left:118.05pt;margin-top:378.5pt;width:104.85pt;height:84.55pt;z-index:251673600;visibility:visible;mso-wrap-style:square;mso-wrap-distance-left:9pt;mso-wrap-distance-top:0;mso-wrap-distance-right:9pt;mso-wrap-distance-bottom:0;mso-position-horizontal:absolute;mso-position-horizontal-relative:text;mso-position-vertical:absolute;mso-position-vertical-relative:page;v-text-anchor:middle" arcsize="10923f" o:gfxdata="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" fillcolor="#5b9bd5 [3204]" strokecolor="#1f4d78 [1604]" strokeweight="1pt">
                 <v:stroke joinstyle="miter"/>
@@ -6887,7 +7432,7 @@
               </wp:anchor>
             </w:drawing>
           </mc:Choice>
-          <mc:Fallback>
+          <mc:Fallback xmlns:w16sdtdh="http://schemas.microsoft.com/office/word/2020/wordml/sdtdatahash" xmlns:w16="http://schemas.microsoft.com/office/word/2018/wordml" xmlns:w16cid="http://schemas.microsoft.com/office/word/2016/wordml/cid" xmlns:w16cex="http://schemas.microsoft.com/office/word/2018/wordml/cex" xmlns:am3d="http://schemas.microsoft.com/office/drawing/2017/model3d" xmlns:aink="http://schemas.microsoft.com/office/drawing/2016/ink" xmlns:cx8="http://schemas.microsoft.com/office/drawing/2016/5/14/chartex" xmlns:cx7="http://schemas.microsoft.com/office/drawing/2016/5/13/chartex" xmlns:cx6="http://schemas.microsoft.com/office/drawing/2016/5/12/chartex" xmlns:cx5="http://schemas.microsoft.com/office/drawing/2016/5/11/chartex" xmlns:cx4="http://schemas.microsoft.com/office/drawing/2016/5/10/chartex" xmlns:cx3="http://schemas.microsoft.com/office/drawing/2016/5/9/chartex" xmlns:cx2="http://schemas.microsoft.com/office/drawing/2015/10/21/chartex">
             <w:pict>
               <v:roundrect w14:anchorId="2CB56DC7" id="Téglalap: lekerekített 11" o:spid="_x0000_s1026" style="position:absolute;margin-left:-30.9pt;margin-top:378.85pt;width:104.85pt;height:84.55pt;z-index:251671552;visibility:visible;mso-wrap-style:square;mso-wrap-distance-left:9pt;mso-wrap-distance-top:0;mso-wrap-distance-right:9pt;mso-wrap-distance-bottom:0;mso-position-horizontal:absolute;mso-position-horizontal-relative:text;mso-position-vertical:absolute;mso-position-vertical-relative:page;v-text-anchor:middle" arcsize="10923f" o:gfxdata="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" fillcolor="#5b9bd5 [3204]" strokecolor="#1f4d78 [1604]" strokeweight="1pt">
                 <v:stroke joinstyle="miter"/>
@@ -6959,7 +7504,7 @@
               </wp:anchor>
             </w:drawing>
           </mc:Choice>
-          <mc:Fallback>
+          <mc:Fallback xmlns:w16sdtdh="http://schemas.microsoft.com/office/word/2020/wordml/sdtdatahash" xmlns:w16="http://schemas.microsoft.com/office/word/2018/wordml" xmlns:w16cid="http://schemas.microsoft.com/office/word/2016/wordml/cid" xmlns:w16cex="http://schemas.microsoft.com/office/word/2018/wordml/cex" xmlns:am3d="http://schemas.microsoft.com/office/drawing/2017/model3d" xmlns:aink="http://schemas.microsoft.com/office/drawing/2016/ink" xmlns:cx8="http://schemas.microsoft.com/office/drawing/2016/5/14/chartex" xmlns:cx7="http://schemas.microsoft.com/office/drawing/2016/5/13/chartex" xmlns:cx6="http://schemas.microsoft.com/office/drawing/2016/5/12/chartex" xmlns:cx5="http://schemas.microsoft.com/office/drawing/2016/5/11/chartex" xmlns:cx4="http://schemas.microsoft.com/office/drawing/2016/5/10/chartex" xmlns:cx3="http://schemas.microsoft.com/office/drawing/2016/5/9/chartex" xmlns:cx2="http://schemas.microsoft.com/office/drawing/2015/10/21/chartex">
             <w:pict>
               <v:roundrect w14:anchorId="1349C7F9" id="Téglalap: lekerekített 13" o:spid="_x0000_s1026" style="position:absolute;margin-left:263.85pt;margin-top:378.5pt;width:104.85pt;height:84.55pt;z-index:251675648;visibility:visible;mso-wrap-style:square;mso-wrap-distance-left:9pt;mso-wrap-distance-top:0;mso-wrap-distance-right:9pt;mso-wrap-distance-bottom:0;mso-position-horizontal:absolute;mso-position-horizontal-relative:text;mso-position-vertical:absolute;mso-position-vertical-relative:page;v-text-anchor:middle" arcsize="10923f" o:gfxdata="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" fillcolor="#5b9bd5 [3204]" strokecolor="#1f4d78 [1604]" strokeweight="1pt">
                 <v:stroke joinstyle="miter"/>
@@ -7037,7 +7582,7 @@
               </wp:anchor>
             </w:drawing>
           </mc:Choice>
-          <mc:Fallback>
+          <mc:Fallback xmlns:w16sdtdh="http://schemas.microsoft.com/office/word/2020/wordml/sdtdatahash" xmlns:w16="http://schemas.microsoft.com/office/word/2018/wordml" xmlns:w16cid="http://schemas.microsoft.com/office/word/2016/wordml/cid" xmlns:w16cex="http://schemas.microsoft.com/office/word/2018/wordml/cex" xmlns:am3d="http://schemas.microsoft.com/office/drawing/2017/model3d" xmlns:aink="http://schemas.microsoft.com/office/drawing/2016/ink" xmlns:cx8="http://schemas.microsoft.com/office/drawing/2016/5/14/chartex" xmlns:cx7="http://schemas.microsoft.com/office/drawing/2016/5/13/chartex" xmlns:cx6="http://schemas.microsoft.com/office/drawing/2016/5/12/chartex" xmlns:cx5="http://schemas.microsoft.com/office/drawing/2016/5/11/chartex" xmlns:cx4="http://schemas.microsoft.com/office/drawing/2016/5/10/chartex" xmlns:cx3="http://schemas.microsoft.com/office/drawing/2016/5/9/chartex" xmlns:cx2="http://schemas.microsoft.com/office/drawing/2015/10/21/chartex">
             <w:pict>
               <v:shapetype w14:anchorId="492004E2" id="_x0000_t13" coordsize="21600,21600" o:spt="13" adj="16200,5400" path="m@0,l@0@1,0@1,0@2@0@2@0,21600,21600,10800xe">
                 <v:stroke joinstyle="miter"/>
@@ -7130,7 +7675,7 @@
               </wp:anchor>
             </w:drawing>
           </mc:Choice>
-          <mc:Fallback>
+          <mc:Fallback xmlns:w16sdtdh="http://schemas.microsoft.com/office/word/2020/wordml/sdtdatahash" xmlns:w16="http://schemas.microsoft.com/office/word/2018/wordml" xmlns:w16cid="http://schemas.microsoft.com/office/word/2016/wordml/cid" xmlns:w16cex="http://schemas.microsoft.com/office/word/2018/wordml/cex" xmlns:am3d="http://schemas.microsoft.com/office/drawing/2017/model3d" xmlns:aink="http://schemas.microsoft.com/office/drawing/2016/ink" xmlns:cx8="http://schemas.microsoft.com/office/drawing/2016/5/14/chartex" xmlns:cx7="http://schemas.microsoft.com/office/drawing/2016/5/13/chartex" xmlns:cx6="http://schemas.microsoft.com/office/drawing/2016/5/12/chartex" xmlns:cx5="http://schemas.microsoft.com/office/drawing/2016/5/11/chartex" xmlns:cx4="http://schemas.microsoft.com/office/drawing/2016/5/10/chartex" xmlns:cx3="http://schemas.microsoft.com/office/drawing/2016/5/9/chartex" xmlns:cx2="http://schemas.microsoft.com/office/drawing/2015/10/21/chartex">
             <w:pict>
               <v:shape w14:anchorId="2B253E49" id="Nyíl: jobbra mutató 21" o:spid="_x0000_s1026" type="#_x0000_t13" style="position:absolute;margin-left:228.45pt;margin-top:410.45pt;width:31.85pt;height:18.3pt;z-index:251683840;visibility:visible;mso-wrap-style:square;mso-width-percent:0;mso-height-percent:0;mso-wrap-distance-left:9pt;mso-wrap-distance-top:0;mso-wrap-distance-right:9pt;mso-wrap-distance-bottom:0;mso-position-horizontal:absolute;mso-position-horizontal-relative:text;mso-position-vertical:absolute;mso-position-vertical-relative:page;mso-width-percent:0;mso-height-percent:0;mso-width-relative:margin;mso-height-relative:margin;v-text-anchor:middle" o:gfxdata="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" adj="15395" fillcolor="#5b9bd5 [3204]" strokecolor="#1f4d78 [1604]" strokeweight="1pt">
                 <w10:wrap anchory="page"/>
@@ -7178,7 +7723,7 @@
                           <a14:useLocalDpi xmlns:a14="http://schemas.microsoft.com/office/drawing/2010/main" val="0"/>
                         </a:ext>
                         <a:ext uri="{96DAC541-7B7A-43D3-8B79-37D633B846F1}">
-                          <asvg:svgBlip xmlns:asvg="http://schemas.microsoft.com/office/drawing/2016/SVG/main" r:embed="rId14"/>
+                          <asvg:svgBlip xmlns:asvg="http://schemas.microsoft.com/office/drawing/2016/SVG/main" xmlns:w16sdtdh="http://schemas.microsoft.com/office/word/2020/wordml/sdtdatahash" xmlns:w16="http://schemas.microsoft.com/office/word/2018/wordml" xmlns:w16cid="http://schemas.microsoft.com/office/word/2016/wordml/cid" xmlns:w16cex="http://schemas.microsoft.com/office/word/2018/wordml/cex" xmlns:w="http://schemas.openxmlformats.org/wordprocessingml/2006/main" xmlns:w10="urn:schemas-microsoft-com:office:word" xmlns:v="urn:schemas-microsoft-com:vml" xmlns:o="urn:schemas-microsoft-com:office:office" xmlns:am3d="http://schemas.microsoft.com/office/drawing/2017/model3d" xmlns:aink="http://schemas.microsoft.com/office/drawing/2016/ink" xmlns:cx8="http://schemas.microsoft.com/office/drawing/2016/5/14/chartex" xmlns:cx7="http://schemas.microsoft.com/office/drawing/2016/5/13/chartex" xmlns:cx6="http://schemas.microsoft.com/office/drawing/2016/5/12/chartex" xmlns:cx5="http://schemas.microsoft.com/office/drawing/2016/5/11/chartex" xmlns:cx4="http://schemas.microsoft.com/office/drawing/2016/5/10/chartex" xmlns:cx3="http://schemas.microsoft.com/office/drawing/2016/5/9/chartex" xmlns:cx2="http://schemas.microsoft.com/office/drawing/2015/10/21/chartex" xmlns="" r:embed="rId14"/>
                         </a:ext>
                       </a:extLst>
                     </a:blip>
@@ -7242,7 +7787,7 @@
                           <a14:useLocalDpi xmlns:a14="http://schemas.microsoft.com/office/drawing/2010/main" val="0"/>
                         </a:ext>
                         <a:ext uri="{96DAC541-7B7A-43D3-8B79-37D633B846F1}">
-                          <asvg:svgBlip xmlns:asvg="http://schemas.microsoft.com/office/drawing/2016/SVG/main" r:embed="rId16"/>
+                          <asvg:svgBlip xmlns:asvg="http://schemas.microsoft.com/office/drawing/2016/SVG/main" xmlns:w16sdtdh="http://schemas.microsoft.com/office/word/2020/wordml/sdtdatahash" xmlns:w16="http://schemas.microsoft.com/office/word/2018/wordml" xmlns:w16cid="http://schemas.microsoft.com/office/word/2016/wordml/cid" xmlns:w16cex="http://schemas.microsoft.com/office/word/2018/wordml/cex" xmlns:w="http://schemas.openxmlformats.org/wordprocessingml/2006/main" xmlns:w10="urn:schemas-microsoft-com:office:word" xmlns:v="urn:schemas-microsoft-com:vml" xmlns:o="urn:schemas-microsoft-com:office:office" xmlns:am3d="http://schemas.microsoft.com/office/drawing/2017/model3d" xmlns:aink="http://schemas.microsoft.com/office/drawing/2016/ink" xmlns:cx8="http://schemas.microsoft.com/office/drawing/2016/5/14/chartex" xmlns:cx7="http://schemas.microsoft.com/office/drawing/2016/5/13/chartex" xmlns:cx6="http://schemas.microsoft.com/office/drawing/2016/5/12/chartex" xmlns:cx5="http://schemas.microsoft.com/office/drawing/2016/5/11/chartex" xmlns:cx4="http://schemas.microsoft.com/office/drawing/2016/5/10/chartex" xmlns:cx3="http://schemas.microsoft.com/office/drawing/2016/5/9/chartex" xmlns:cx2="http://schemas.microsoft.com/office/drawing/2015/10/21/chartex" xmlns="" r:embed="rId16"/>
                         </a:ext>
                       </a:extLst>
                     </a:blip>
@@ -7306,7 +7851,7 @@
                           <a14:useLocalDpi xmlns:a14="http://schemas.microsoft.com/office/drawing/2010/main" val="0"/>
                         </a:ext>
                         <a:ext uri="{96DAC541-7B7A-43D3-8B79-37D633B846F1}">
-                          <asvg:svgBlip xmlns:asvg="http://schemas.microsoft.com/office/drawing/2016/SVG/main" r:embed="rId18"/>
+                          <asvg:svgBlip xmlns:asvg="http://schemas.microsoft.com/office/drawing/2016/SVG/main" xmlns:w16sdtdh="http://schemas.microsoft.com/office/word/2020/wordml/sdtdatahash" xmlns:w16="http://schemas.microsoft.com/office/word/2018/wordml" xmlns:w16cid="http://schemas.microsoft.com/office/word/2016/wordml/cid" xmlns:w16cex="http://schemas.microsoft.com/office/word/2018/wordml/cex" xmlns:w="http://schemas.openxmlformats.org/wordprocessingml/2006/main" xmlns:w10="urn:schemas-microsoft-com:office:word" xmlns:v="urn:schemas-microsoft-com:vml" xmlns:o="urn:schemas-microsoft-com:office:office" xmlns:am3d="http://schemas.microsoft.com/office/drawing/2017/model3d" xmlns:aink="http://schemas.microsoft.com/office/drawing/2016/ink" xmlns:cx8="http://schemas.microsoft.com/office/drawing/2016/5/14/chartex" xmlns:cx7="http://schemas.microsoft.com/office/drawing/2016/5/13/chartex" xmlns:cx6="http://schemas.microsoft.com/office/drawing/2016/5/12/chartex" xmlns:cx5="http://schemas.microsoft.com/office/drawing/2016/5/11/chartex" xmlns:cx4="http://schemas.microsoft.com/office/drawing/2016/5/10/chartex" xmlns:cx3="http://schemas.microsoft.com/office/drawing/2016/5/9/chartex" xmlns:cx2="http://schemas.microsoft.com/office/drawing/2015/10/21/chartex" xmlns="" r:embed="rId18"/>
                         </a:ext>
                       </a:extLst>
                     </a:blip>
@@ -7370,7 +7915,7 @@
                           <a14:useLocalDpi xmlns:a14="http://schemas.microsoft.com/office/drawing/2010/main" val="0"/>
                         </a:ext>
                         <a:ext uri="{96DAC541-7B7A-43D3-8B79-37D633B846F1}">
-                          <asvg:svgBlip xmlns:asvg="http://schemas.microsoft.com/office/drawing/2016/SVG/main" r:embed="rId20"/>
+                          <asvg:svgBlip xmlns:asvg="http://schemas.microsoft.com/office/drawing/2016/SVG/main" xmlns:w16sdtdh="http://schemas.microsoft.com/office/word/2020/wordml/sdtdatahash" xmlns:w16="http://schemas.microsoft.com/office/word/2018/wordml" xmlns:w16cid="http://schemas.microsoft.com/office/word/2016/wordml/cid" xmlns:w16cex="http://schemas.microsoft.com/office/word/2018/wordml/cex" xmlns:w="http://schemas.openxmlformats.org/wordprocessingml/2006/main" xmlns:w10="urn:schemas-microsoft-com:office:word" xmlns:v="urn:schemas-microsoft-com:vml" xmlns:o="urn:schemas-microsoft-com:office:office" xmlns:am3d="http://schemas.microsoft.com/office/drawing/2017/model3d" xmlns:aink="http://schemas.microsoft.com/office/drawing/2016/ink" xmlns:cx8="http://schemas.microsoft.com/office/drawing/2016/5/14/chartex" xmlns:cx7="http://schemas.microsoft.com/office/drawing/2016/5/13/chartex" xmlns:cx6="http://schemas.microsoft.com/office/drawing/2016/5/12/chartex" xmlns:cx5="http://schemas.microsoft.com/office/drawing/2016/5/11/chartex" xmlns:cx4="http://schemas.microsoft.com/office/drawing/2016/5/10/chartex" xmlns:cx3="http://schemas.microsoft.com/office/drawing/2016/5/9/chartex" xmlns:cx2="http://schemas.microsoft.com/office/drawing/2015/10/21/chartex" xmlns="" r:embed="rId20"/>
                         </a:ext>
                       </a:extLst>
                     </a:blip>
@@ -7434,7 +7979,7 @@
                           <a14:useLocalDpi xmlns:a14="http://schemas.microsoft.com/office/drawing/2010/main" val="0"/>
                         </a:ext>
                         <a:ext uri="{96DAC541-7B7A-43D3-8B79-37D633B846F1}">
-                          <asvg:svgBlip xmlns:asvg="http://schemas.microsoft.com/office/drawing/2016/SVG/main" r:embed="rId22"/>
+                          <asvg:svgBlip xmlns:asvg="http://schemas.microsoft.com/office/drawing/2016/SVG/main" xmlns:w16sdtdh="http://schemas.microsoft.com/office/word/2020/wordml/sdtdatahash" xmlns:w16="http://schemas.microsoft.com/office/word/2018/wordml" xmlns:w16cid="http://schemas.microsoft.com/office/word/2016/wordml/cid" xmlns:w16cex="http://schemas.microsoft.com/office/word/2018/wordml/cex" xmlns:w="http://schemas.openxmlformats.org/wordprocessingml/2006/main" xmlns:w10="urn:schemas-microsoft-com:office:word" xmlns:v="urn:schemas-microsoft-com:vml" xmlns:o="urn:schemas-microsoft-com:office:office" xmlns:am3d="http://schemas.microsoft.com/office/drawing/2017/model3d" xmlns:aink="http://schemas.microsoft.com/office/drawing/2016/ink" xmlns:cx8="http://schemas.microsoft.com/office/drawing/2016/5/14/chartex" xmlns:cx7="http://schemas.microsoft.com/office/drawing/2016/5/13/chartex" xmlns:cx6="http://schemas.microsoft.com/office/drawing/2016/5/12/chartex" xmlns:cx5="http://schemas.microsoft.com/office/drawing/2016/5/11/chartex" xmlns:cx4="http://schemas.microsoft.com/office/drawing/2016/5/10/chartex" xmlns:cx3="http://schemas.microsoft.com/office/drawing/2016/5/9/chartex" xmlns:cx2="http://schemas.microsoft.com/office/drawing/2015/10/21/chartex" xmlns="" r:embed="rId22"/>
                         </a:ext>
                       </a:extLst>
                     </a:blip>
@@ -7553,7 +8098,7 @@
                 <v:stroke joinstyle="miter"/>
                 <v:path gradientshapeok="t" o:connecttype="rect"/>
               </v:shapetype>
-              <v:shape id="Szövegdoboz 16" o:spid="_x0000_s1026" type="#_x0000_t202" style="position:absolute;margin-left:263.85pt;margin-top:396pt;width:104.8pt;height:19.8pt;z-index:251680768;visibility:visible;mso-wrap-style:square;mso-width-percent:0;mso-height-percent:0;mso-wrap-distance-left:9pt;mso-wrap-distance-top:0;mso-wrap-distance-right:9pt;mso-wrap-distance-bottom:0;mso-position-horizontal:absolute;mso-position-horizontal-relative:text;mso-position-vertical:absolute;mso-position-vertical-relative:page;mso-width-percent:0;mso-height-percent:0;mso-width-relative:margin;mso-height-relative:margin;v-text-anchor:top" o:gfxdata="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" fillcolor="#5b9bd5 [3204]" strokecolor="#1f4d78 [1604]" strokeweight="1pt">
+              <v:shape id="Szövegdoboz 16" o:spid="_x0000_s1026" type="#_x0000_t202" style="position:absolute;margin-left:263.85pt;margin-top:396pt;width:104.8pt;height:19.8pt;z-index:251680768;visibility:visible;mso-wrap-style:square;mso-width-percent:0;mso-height-percent:0;mso-wrap-distance-left:9pt;mso-wrap-distance-top:0;mso-wrap-distance-right:9pt;mso-wrap-distance-bottom:0;mso-position-horizontal:absolute;mso-position-horizontal-relative:text;mso-position-vertical:absolute;mso-position-vertical-relative:page;mso-width-percent:0;mso-height-percent:0;mso-width-relative:margin;mso-height-relative:margin;v-text-anchor:top" o:gfxdata="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" fillcolor="#5b9bd5 [3204]" strokecolor="#1f4d78 [1604]" strokeweight="1pt">
                 <v:textbox>
                   <w:txbxContent>
                     <w:p>
@@ -7658,7 +8203,7 @@
           </mc:Choice>
           <mc:Fallback>
             <w:pict>
-              <v:shape w14:anchorId="50D0EE77" id="Szövegdoboz 15" o:spid="_x0000_s1027" type="#_x0000_t202" style="position:absolute;margin-left:118pt;margin-top:395.3pt;width:104.8pt;height:20.25pt;z-index:251678720;visibility:visible;mso-wrap-style:square;mso-width-percent:0;mso-height-percent:0;mso-wrap-distance-left:9pt;mso-wrap-distance-top:0;mso-wrap-distance-right:9pt;mso-wrap-distance-bottom:0;mso-position-horizontal:absolute;mso-position-horizontal-relative:text;mso-position-vertical:absolute;mso-position-vertical-relative:page;mso-width-percent:0;mso-height-percent:0;mso-width-relative:margin;mso-height-relative:margin;v-text-anchor:top" o:gfxdata="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" fillcolor="#5b9bd5 [3204]" strokecolor="#1f4d78 [1604]" strokeweight="1pt">
+              <v:shape w14:anchorId="50D0EE77" id="Szövegdoboz 15" o:spid="_x0000_s1027" type="#_x0000_t202" style="position:absolute;margin-left:118pt;margin-top:395.3pt;width:104.8pt;height:20.25pt;z-index:251678720;visibility:visible;mso-wrap-style:square;mso-width-percent:0;mso-height-percent:0;mso-wrap-distance-left:9pt;mso-wrap-distance-top:0;mso-wrap-distance-right:9pt;mso-wrap-distance-bottom:0;mso-position-horizontal:absolute;mso-position-horizontal-relative:text;mso-position-vertical:absolute;mso-position-vertical-relative:page;mso-width-percent:0;mso-height-percent:0;mso-width-relative:margin;mso-height-relative:margin;v-text-anchor:top" o:gfxdata="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" fillcolor="#5b9bd5 [3204]" strokecolor="#1f4d78 [1604]" strokeweight="1pt">
                 <v:textbox>
                   <w:txbxContent>
                     <w:p>
@@ -7760,7 +8305,7 @@
           </mc:Choice>
           <mc:Fallback>
             <w:pict>
-              <v:shape w14:anchorId="413AB6C1" id="Szövegdoboz 14" o:spid="_x0000_s1028" type="#_x0000_t202" style="position:absolute;margin-left:-31.05pt;margin-top:395.3pt;width:104.8pt;height:20.25pt;z-index:251676672;visibility:visible;mso-wrap-style:square;mso-width-percent:0;mso-height-percent:0;mso-wrap-distance-left:9pt;mso-wrap-distance-top:0;mso-wrap-distance-right:9pt;mso-wrap-distance-bottom:0;mso-position-horizontal:absolute;mso-position-horizontal-relative:text;mso-position-vertical:absolute;mso-position-vertical-relative:page;mso-width-percent:0;mso-height-percent:0;mso-width-relative:margin;mso-height-relative:margin;v-text-anchor:middle" o:gfxdata="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" fillcolor="#5b9bd5 [3204]" strokecolor="#1f4d78 [1604]" strokeweight="1pt">
+              <v:shape w14:anchorId="413AB6C1" id="Szövegdoboz 14" o:spid="_x0000_s1028" type="#_x0000_t202" style="position:absolute;margin-left:-31.05pt;margin-top:395.3pt;width:104.8pt;height:20.25pt;z-index:251676672;visibility:visible;mso-wrap-style:square;mso-width-percent:0;mso-height-percent:0;mso-wrap-distance-left:9pt;mso-wrap-distance-top:0;mso-wrap-distance-right:9pt;mso-wrap-distance-bottom:0;mso-position-horizontal:absolute;mso-position-horizontal-relative:text;mso-position-vertical:absolute;mso-position-vertical-relative:page;mso-width-percent:0;mso-height-percent:0;mso-width-relative:margin;mso-height-relative:margin;v-text-anchor:middle" o:gfxdata="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" fillcolor="#5b9bd5 [3204]" strokecolor="#1f4d78 [1604]" strokeweight="1pt">
                 <v:textbox>
                   <w:txbxContent>
                     <w:p>
@@ -7851,7 +8396,7 @@
               </wp:anchor>
             </w:drawing>
           </mc:Choice>
-          <mc:Fallback>
+          <mc:Fallback xmlns:w16sdtdh="http://schemas.microsoft.com/office/word/2020/wordml/sdtdatahash" xmlns:w16="http://schemas.microsoft.com/office/word/2018/wordml" xmlns:w16cid="http://schemas.microsoft.com/office/word/2016/wordml/cid" xmlns:w16cex="http://schemas.microsoft.com/office/word/2018/wordml/cex" xmlns:am3d="http://schemas.microsoft.com/office/drawing/2017/model3d" xmlns:aink="http://schemas.microsoft.com/office/drawing/2016/ink" xmlns:cx8="http://schemas.microsoft.com/office/drawing/2016/5/14/chartex" xmlns:cx7="http://schemas.microsoft.com/office/drawing/2016/5/13/chartex" xmlns:cx6="http://schemas.microsoft.com/office/drawing/2016/5/12/chartex" xmlns:cx5="http://schemas.microsoft.com/office/drawing/2016/5/11/chartex" xmlns:cx4="http://schemas.microsoft.com/office/drawing/2016/5/10/chartex" xmlns:cx3="http://schemas.microsoft.com/office/drawing/2016/5/9/chartex" xmlns:cx2="http://schemas.microsoft.com/office/drawing/2015/10/21/chartex">
             <w:pict>
               <v:shapetype w14:anchorId="6679A750" id="_x0000_t103" coordsize="21600,21600" o:spt="103" adj="12960,19440,7200" path="wr@22,0@21@3,,0@21@4@22@14@21@1@21@7@2@12l@2@13,0@8@2@11at@22,0@21@3@2@10@24@16@22@14@21@1@24@16,0@14xear@22@14@21@1@21@7@24@16nfe">
                 <v:stroke joinstyle="miter"/>
@@ -7985,7 +8530,7 @@
               </wp:anchor>
             </w:drawing>
           </mc:Choice>
-          <mc:Fallback>
+          <mc:Fallback xmlns:w16sdtdh="http://schemas.microsoft.com/office/word/2020/wordml/sdtdatahash" xmlns:w16="http://schemas.microsoft.com/office/word/2018/wordml" xmlns:w16cid="http://schemas.microsoft.com/office/word/2016/wordml/cid" xmlns:w16cex="http://schemas.microsoft.com/office/word/2018/wordml/cex" xmlns:am3d="http://schemas.microsoft.com/office/drawing/2017/model3d" xmlns:aink="http://schemas.microsoft.com/office/drawing/2016/ink" xmlns:cx8="http://schemas.microsoft.com/office/drawing/2016/5/14/chartex" xmlns:cx7="http://schemas.microsoft.com/office/drawing/2016/5/13/chartex" xmlns:cx6="http://schemas.microsoft.com/office/drawing/2016/5/12/chartex" xmlns:cx5="http://schemas.microsoft.com/office/drawing/2016/5/11/chartex" xmlns:cx4="http://schemas.microsoft.com/office/drawing/2016/5/10/chartex" xmlns:cx3="http://schemas.microsoft.com/office/drawing/2016/5/9/chartex" xmlns:cx2="http://schemas.microsoft.com/office/drawing/2015/10/21/chartex">
             <w:pict>
               <v:shapetype w14:anchorId="1E72E9BD" id="_x0000_t102" coordsize="21600,21600" o:spt="102" adj="12960,19440,14400" path="ar,0@23@3@22,,0@4,0@15@23@1,0@7@2@13l@2@14@22@8@2@12wa,0@23@3@2@11@26@17,0@15@23@1@26@17@22@15xear,0@23@3,0@4@26@17nfe">
                 <v:stroke joinstyle="miter"/>
@@ -8120,7 +8665,7 @@
               </wp:anchor>
             </w:drawing>
           </mc:Choice>
-          <mc:Fallback>
+          <mc:Fallback xmlns:w16sdtdh="http://schemas.microsoft.com/office/word/2020/wordml/sdtdatahash" xmlns:w16="http://schemas.microsoft.com/office/word/2018/wordml" xmlns:w16cid="http://schemas.microsoft.com/office/word/2016/wordml/cid" xmlns:w16cex="http://schemas.microsoft.com/office/word/2018/wordml/cex" xmlns:am3d="http://schemas.microsoft.com/office/drawing/2017/model3d" xmlns:aink="http://schemas.microsoft.com/office/drawing/2016/ink" xmlns:cx8="http://schemas.microsoft.com/office/drawing/2016/5/14/chartex" xmlns:cx7="http://schemas.microsoft.com/office/drawing/2016/5/13/chartex" xmlns:cx6="http://schemas.microsoft.com/office/drawing/2016/5/12/chartex" xmlns:cx5="http://schemas.microsoft.com/office/drawing/2016/5/11/chartex" xmlns:cx4="http://schemas.microsoft.com/office/drawing/2016/5/10/chartex" xmlns:cx3="http://schemas.microsoft.com/office/drawing/2016/5/9/chartex" xmlns:cx2="http://schemas.microsoft.com/office/drawing/2015/10/21/chartex">
             <w:pict>
               <v:roundrect w14:anchorId="350A0852" id="Téglalap: lekerekített 27" o:spid="_x0000_s1026" style="position:absolute;margin-left:73.75pt;margin-top:586.75pt;width:282.4pt;height:45.4pt;z-index:251692032;visibility:visible;mso-wrap-style:square;mso-width-percent:0;mso-wrap-distance-left:9pt;mso-wrap-distance-top:0;mso-wrap-distance-right:9pt;mso-wrap-distance-bottom:0;mso-position-horizontal:absolute;mso-position-horizontal-relative:text;mso-position-vertical:absolute;mso-position-vertical-relative:page;mso-width-percent:0;mso-width-relative:margin;v-text-anchor:middle" arcsize="10923f" o:gfxdata="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" fillcolor="#5b9bd5 [3204]" strokecolor="#1f4d78 [1604]" strokeweight="1pt">
                 <v:stroke joinstyle="miter"/>
@@ -8221,7 +8766,7 @@
           </mc:Choice>
           <mc:Fallback>
             <w:pict>
-              <v:shape w14:anchorId="3173F581" id="Szövegdoboz 28" o:spid="_x0000_s1029" type="#_x0000_t202" style="position:absolute;margin-left:73.95pt;margin-top:594.25pt;width:282.4pt;height:27.05pt;z-index:251693056;visibility:visible;mso-wrap-style:square;mso-width-percent:0;mso-height-percent:0;mso-wrap-distance-left:9pt;mso-wrap-distance-top:0;mso-wrap-distance-right:9pt;mso-wrap-distance-bottom:0;mso-position-horizontal:absolute;mso-position-horizontal-relative:text;mso-position-vertical:absolute;mso-position-vertical-relative:page;mso-width-percent:0;mso-height-percent:0;mso-width-relative:margin;mso-height-relative:margin;v-text-anchor:middle" o:gfxdata="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" fillcolor="#5b9bd5 [3204]" strokecolor="#1f4d78 [1604]" strokeweight="1pt">
+              <v:shape w14:anchorId="3173F581" id="Szövegdoboz 28" o:spid="_x0000_s1029" type="#_x0000_t202" style="position:absolute;margin-left:73.95pt;margin-top:594.25pt;width:282.4pt;height:27.05pt;z-index:251693056;visibility:visible;mso-wrap-style:square;mso-width-percent:0;mso-height-percent:0;mso-wrap-distance-left:9pt;mso-wrap-distance-top:0;mso-wrap-distance-right:9pt;mso-wrap-distance-bottom:0;mso-position-horizontal:absolute;mso-position-horizontal-relative:text;mso-position-vertical:absolute;mso-position-vertical-relative:page;mso-width-percent:0;mso-height-percent:0;mso-width-relative:margin;mso-height-relative:margin;v-text-anchor:middle" o:gfxdata="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" fillcolor="#5b9bd5 [3204]" strokecolor="#1f4d78 [1604]" strokeweight="1pt">
                 <v:textbox>
                   <w:txbxContent>
                     <w:p>
@@ -8313,7 +8858,7 @@
               </wp:anchor>
             </w:drawing>
           </mc:Choice>
-          <mc:Fallback>
+          <mc:Fallback xmlns:w16sdtdh="http://schemas.microsoft.com/office/word/2020/wordml/sdtdatahash" xmlns:w16="http://schemas.microsoft.com/office/word/2018/wordml" xmlns:w16cid="http://schemas.microsoft.com/office/word/2016/wordml/cid" xmlns:w16cex="http://schemas.microsoft.com/office/word/2018/wordml/cex" xmlns:am3d="http://schemas.microsoft.com/office/drawing/2017/model3d" xmlns:aink="http://schemas.microsoft.com/office/drawing/2016/ink" xmlns:cx8="http://schemas.microsoft.com/office/drawing/2016/5/14/chartex" xmlns:cx7="http://schemas.microsoft.com/office/drawing/2016/5/13/chartex" xmlns:cx6="http://schemas.microsoft.com/office/drawing/2016/5/12/chartex" xmlns:cx5="http://schemas.microsoft.com/office/drawing/2016/5/11/chartex" xmlns:cx4="http://schemas.microsoft.com/office/drawing/2016/5/10/chartex" xmlns:cx3="http://schemas.microsoft.com/office/drawing/2016/5/9/chartex" xmlns:cx2="http://schemas.microsoft.com/office/drawing/2015/10/21/chartex">
             <w:pict>
               <v:roundrect w14:anchorId="0F543A43" id="Téglalap: lekerekített 22" o:spid="_x0000_s1026" style="position:absolute;margin-left:73.85pt;margin-top:497.75pt;width:282.4pt;height:45.4pt;z-index:251684864;visibility:visible;mso-wrap-style:square;mso-width-percent:0;mso-wrap-distance-left:9pt;mso-wrap-distance-top:0;mso-wrap-distance-right:9pt;mso-wrap-distance-bottom:0;mso-position-horizontal:absolute;mso-position-horizontal-relative:text;mso-position-vertical:absolute;mso-position-vertical-relative:page;mso-width-percent:0;mso-width-relative:margin;v-text-anchor:middle" arcsize="10923f" o:gfxdata="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" fillcolor="#5b9bd5 [3204]" strokecolor="#1f4d78 [1604]" strokeweight="1pt">
                 <v:stroke joinstyle="miter"/>
@@ -8414,7 +8959,7 @@
           </mc:Choice>
           <mc:Fallback>
             <w:pict>
-              <v:shape w14:anchorId="4518CF43" id="Szövegdoboz 25" o:spid="_x0000_s1030" type="#_x0000_t202" style="position:absolute;margin-left:74.1pt;margin-top:505.2pt;width:282.4pt;height:27.05pt;z-index:251686912;visibility:visible;mso-wrap-style:square;mso-width-percent:0;mso-height-percent:0;mso-wrap-distance-left:9pt;mso-wrap-distance-top:0;mso-wrap-distance-right:9pt;mso-wrap-distance-bottom:0;mso-position-horizontal:absolute;mso-position-horizontal-relative:text;mso-position-vertical:absolute;mso-position-vertical-relative:page;mso-width-percent:0;mso-height-percent:0;mso-width-relative:margin;mso-height-relative:margin;v-text-anchor:middle" o:gfxdata="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" fillcolor="#5b9bd5 [3204]" strokecolor="#1f4d78 [1604]" strokeweight="1pt">
+              <v:shape w14:anchorId="4518CF43" id="Szövegdoboz 25" o:spid="_x0000_s1030" type="#_x0000_t202" style="position:absolute;margin-left:74.1pt;margin-top:505.2pt;width:282.4pt;height:27.05pt;z-index:251686912;visibility:visible;mso-wrap-style:square;mso-width-percent:0;mso-height-percent:0;mso-wrap-distance-left:9pt;mso-wrap-distance-top:0;mso-wrap-distance-right:9pt;mso-wrap-distance-bottom:0;mso-position-horizontal:absolute;mso-position-horizontal-relative:text;mso-position-vertical:absolute;mso-position-vertical-relative:page;mso-width-percent:0;mso-height-percent:0;mso-width-relative:margin;mso-height-relative:margin;v-text-anchor:middle" o:gfxdata="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" fillcolor="#5b9bd5 [3204]" strokecolor="#1f4d78 [1604]" strokeweight="1pt">
                 <v:textbox>
                   <w:txbxContent>
                     <w:p>
@@ -8621,6 +9166,7 @@
         </w:rPr>
         <w:t xml:space="preserve"> kiválasztva rákattintunk a „</w:t>
       </w:r>
+      <w:proofErr w:type="spellStart"/>
       <w:r>
         <w:rPr>
           <w:sz w:val="24"/>
@@ -8633,8 +9179,17 @@
           <w:sz w:val="24"/>
           <w:szCs w:val="24"/>
         </w:rPr>
-        <w:t xml:space="preserve">ook </w:t>
-      </w:r>
+        <w:t>ook</w:t>
+      </w:r>
+      <w:proofErr w:type="spellEnd"/>
+      <w:r>
+        <w:rPr>
+          <w:sz w:val="24"/>
+          <w:szCs w:val="24"/>
+        </w:rPr>
+        <w:t xml:space="preserve"> </w:t>
+      </w:r>
+      <w:proofErr w:type="spellStart"/>
       <w:r>
         <w:rPr>
           <w:sz w:val="24"/>
@@ -8647,7 +9202,15 @@
           <w:sz w:val="24"/>
           <w:szCs w:val="24"/>
         </w:rPr>
-        <w:t xml:space="preserve">ow” </w:t>
+        <w:t>ow</w:t>
+      </w:r>
+      <w:proofErr w:type="spellEnd"/>
+      <w:r>
+        <w:rPr>
+          <w:sz w:val="24"/>
+          <w:szCs w:val="24"/>
+        </w:rPr>
+        <w:t xml:space="preserve">” </w:t>
       </w:r>
       <w:r>
         <w:rPr>
@@ -8683,7 +9246,23 @@
           <w:sz w:val="24"/>
           <w:szCs w:val="24"/>
         </w:rPr>
-        <w:t xml:space="preserve"> a választott szoba. Mindezek mellett </w:t>
+        <w:t xml:space="preserve"> a választott szoba. </w:t>
+      </w:r>
+      <w:proofErr w:type="spellStart"/>
+      <w:r>
+        <w:rPr>
+          <w:sz w:val="24"/>
+          <w:szCs w:val="24"/>
+        </w:rPr>
+        <w:t>Mindezek</w:t>
+      </w:r>
+      <w:proofErr w:type="spellEnd"/>
+      <w:r>
+        <w:rPr>
+          <w:sz w:val="24"/>
+          <w:szCs w:val="24"/>
+        </w:rPr>
+        <w:t xml:space="preserve"> mellett </w:t>
       </w:r>
       <w:r>
         <w:rPr>
@@ -8697,7 +9276,23 @@
           <w:sz w:val="24"/>
           <w:szCs w:val="24"/>
         </w:rPr>
-        <w:t xml:space="preserve">az ajánlott napi három étkezésből csak a „legfontosabbat” biztosítja a hotel. Következő lehetőség az úgynevezett félpanzió, ami esetében reggeli és vacsora tartozik az árba. Mindezek mellett a legutolsó opció a teljes ellátás, amit a nevéből kitalálhatunk, hogy mind a három főbb étkezés bele tartozik. </w:t>
+        <w:t xml:space="preserve">az ajánlott napi három étkezésből csak a „legfontosabbat” biztosítja a hotel. Következő lehetőség az úgynevezett félpanzió, ami esetében reggeli és vacsora tartozik az árba. </w:t>
+      </w:r>
+      <w:proofErr w:type="spellStart"/>
+      <w:r>
+        <w:rPr>
+          <w:sz w:val="24"/>
+          <w:szCs w:val="24"/>
+        </w:rPr>
+        <w:t>Mindezek</w:t>
+      </w:r>
+      <w:proofErr w:type="spellEnd"/>
+      <w:r>
+        <w:rPr>
+          <w:sz w:val="24"/>
+          <w:szCs w:val="24"/>
+        </w:rPr>
+        <w:t xml:space="preserve"> mellett a legutolsó opció a teljes ellátás, amit a nevéből kitalálhatunk, hogy mind a három főbb étkezés bele tartozik. </w:t>
       </w:r>
     </w:p>
     <w:p>
@@ -8855,15 +9450,69 @@
           <w:sz w:val="24"/>
           <w:szCs w:val="24"/>
         </w:rPr>
-        <w:t xml:space="preserve">A szoba részletei oldalon, ha minden megfelelő számunkra rákattintunk a „continue” gombra, ami után következik a személyes adatok megadása. Ellenkező esetben természetesen a „cancel” gomb segítségével bármikor visszavonhatjuk a foglalásunkat bármelyik lépésnél is vagyunk. </w:t>
-      </w:r>
+        <w:t>A szoba részletei oldalon, ha minden megfelelő számunkra rákattintunk a „</w:t>
+      </w:r>
+      <w:proofErr w:type="spellStart"/>
       <w:r>
         <w:rPr>
           <w:color w:val="000000" w:themeColor="text1"/>
           <w:sz w:val="24"/>
           <w:szCs w:val="24"/>
         </w:rPr>
-        <w:t xml:space="preserve">A megadott feliratú beviteli mezőkbe </w:t>
+        <w:t>continue</w:t>
+      </w:r>
+      <w:proofErr w:type="spellEnd"/>
+      <w:r>
+        <w:rPr>
+          <w:color w:val="000000" w:themeColor="text1"/>
+          <w:sz w:val="24"/>
+          <w:szCs w:val="24"/>
+        </w:rPr>
+        <w:t>” gombra, ami után következik a személyes adatok megadása. Ellenkező esetben természetesen a „</w:t>
+      </w:r>
+      <w:proofErr w:type="spellStart"/>
+      <w:r>
+        <w:rPr>
+          <w:color w:val="000000" w:themeColor="text1"/>
+          <w:sz w:val="24"/>
+          <w:szCs w:val="24"/>
+        </w:rPr>
+        <w:t>cancel</w:t>
+      </w:r>
+      <w:proofErr w:type="spellEnd"/>
+      <w:r>
+        <w:rPr>
+          <w:color w:val="000000" w:themeColor="text1"/>
+          <w:sz w:val="24"/>
+          <w:szCs w:val="24"/>
+        </w:rPr>
+        <w:t xml:space="preserve">” gomb segítségével bármikor visszavonhatjuk a foglalásunkat bármelyik lépésnél is vagyunk. </w:t>
+      </w:r>
+      <w:r>
+        <w:rPr>
+          <w:color w:val="000000" w:themeColor="text1"/>
+          <w:sz w:val="24"/>
+          <w:szCs w:val="24"/>
+        </w:rPr>
+        <w:t xml:space="preserve">A megadott feliratú beviteli </w:t>
+      </w:r>
+      <w:proofErr w:type="spellStart"/>
+      <w:r>
+        <w:rPr>
+          <w:color w:val="000000" w:themeColor="text1"/>
+          <w:sz w:val="24"/>
+          <w:szCs w:val="24"/>
+        </w:rPr>
+        <w:t>mezőkbe</w:t>
+      </w:r>
+      <w:proofErr w:type="spellEnd"/>
+      <w:r>
+        <w:rPr>
+          <w:color w:val="000000" w:themeColor="text1"/>
+          <w:sz w:val="24"/>
+          <w:szCs w:val="24"/>
+        </w:rPr>
+        <w:t xml:space="preserve"> </w:t>
       </w:r>
       <w:r>
         <w:rPr>
@@ -9082,7 +9731,43 @@
           <w:sz w:val="24"/>
           <w:szCs w:val="24"/>
         </w:rPr>
-        <w:t xml:space="preserve">t követően végre rákattinthatunk a „Finalize Reservation” feliratú </w:t>
+        <w:t>t követően végre rákattinthatunk a „</w:t>
+      </w:r>
+      <w:proofErr w:type="spellStart"/>
+      <w:r>
+        <w:rPr>
+          <w:color w:val="000000" w:themeColor="text1"/>
+          <w:sz w:val="24"/>
+          <w:szCs w:val="24"/>
+        </w:rPr>
+        <w:t>Finalize</w:t>
+      </w:r>
+      <w:proofErr w:type="spellEnd"/>
+      <w:r>
+        <w:rPr>
+          <w:color w:val="000000" w:themeColor="text1"/>
+          <w:sz w:val="24"/>
+          <w:szCs w:val="24"/>
+        </w:rPr>
+        <w:t xml:space="preserve"> </w:t>
+      </w:r>
+      <w:proofErr w:type="spellStart"/>
+      <w:r>
+        <w:rPr>
+          <w:color w:val="000000" w:themeColor="text1"/>
+          <w:sz w:val="24"/>
+          <w:szCs w:val="24"/>
+        </w:rPr>
+        <w:t>Reservation</w:t>
+      </w:r>
+      <w:proofErr w:type="spellEnd"/>
+      <w:r>
+        <w:rPr>
+          <w:color w:val="000000" w:themeColor="text1"/>
+          <w:sz w:val="24"/>
+          <w:szCs w:val="24"/>
+        </w:rPr>
+        <w:t xml:space="preserve">” feliratú </w:t>
       </w:r>
       <w:r>
         <w:rPr>
@@ -9196,7 +9881,25 @@
           <w:sz w:val="24"/>
           <w:szCs w:val="24"/>
         </w:rPr>
-        <w:t>egy amolyan nyugtaként, hogy a foglalás sikeresen megtörtént, természetesen ezt a weboldal is visszajelzi a vendégnek.</w:t>
+        <w:t xml:space="preserve">egy amolyan nyugtaként, hogy a foglalás sikeresen megtörtént, természetesen ezt a weboldal is </w:t>
+      </w:r>
+      <w:proofErr w:type="spellStart"/>
+      <w:r>
+        <w:rPr>
+          <w:color w:val="000000" w:themeColor="text1"/>
+          <w:sz w:val="24"/>
+          <w:szCs w:val="24"/>
+        </w:rPr>
+        <w:t>visszajelzi</w:t>
+      </w:r>
+      <w:proofErr w:type="spellEnd"/>
+      <w:r>
+        <w:rPr>
+          <w:color w:val="000000" w:themeColor="text1"/>
+          <w:sz w:val="24"/>
+          <w:szCs w:val="24"/>
+        </w:rPr>
+        <w:t xml:space="preserve"> a vendégnek.</w:t>
       </w:r>
     </w:p>
     <w:p>
@@ -9208,6 +9911,7 @@
         </w:rPr>
       </w:pPr>
       <w:bookmarkStart w:id="45" w:name="_Toc101362857"/>
+      <w:proofErr w:type="spellStart"/>
       <w:r>
         <w:rPr>
           <w:sz w:val="28"/>
@@ -9216,6 +9920,7 @@
         <w:t>Casino</w:t>
       </w:r>
       <w:bookmarkEnd w:id="45"/>
+      <w:proofErr w:type="spellEnd"/>
     </w:p>
     <w:p>
       <w:pPr>
@@ -9305,7 +10010,23 @@
           <w:sz w:val="24"/>
           <w:szCs w:val="24"/>
         </w:rPr>
-        <w:t xml:space="preserve">A Casino egy statikus oldal, amely az arculat „szerves” részét képezi hiszen, ha már egyszer van egy 5 csillagos szállodának Michelin csillagos étterme, akkor van egy nívós, látványos és giccses kaszinója is. Az oldal szerepe nem más, mint a felhasználói figyelem megtartása, hogy igenis ezt a szállodát akarja választani, mert nálunk nem csak pihenési, de szórakozási lehetőség is rendelkezésre áll. </w:t>
+        <w:t xml:space="preserve">A </w:t>
+      </w:r>
+      <w:proofErr w:type="spellStart"/>
+      <w:r>
+        <w:rPr>
+          <w:sz w:val="24"/>
+          <w:szCs w:val="24"/>
+        </w:rPr>
+        <w:t>Casino</w:t>
+      </w:r>
+      <w:proofErr w:type="spellEnd"/>
+      <w:r>
+        <w:rPr>
+          <w:sz w:val="24"/>
+          <w:szCs w:val="24"/>
+        </w:rPr>
+        <w:t xml:space="preserve"> egy statikus oldal, amely az arculat „szerves” részét képezi hiszen, ha már egyszer van egy 5 csillagos szállodának Michelin csillagos étterme, akkor van egy nívós, látványos és giccses kaszinója is. Az oldal szerepe nem más, mint a felhasználói figyelem megtartása, hogy igenis ezt a szállodát akarja választani, mert nálunk nem csak pihenési, de szórakozási lehetőség is rendelkezésre áll. </w:t>
       </w:r>
     </w:p>
     <w:p>
@@ -9323,14 +10044,46 @@
           <w:sz w:val="24"/>
           <w:szCs w:val="24"/>
         </w:rPr>
-        <w:t>Az oldal általános információkat tartalmaz a létesítményről és felszereltségéről: minden megtalálható, mi szem szájnak ingere, legyen szó félkarú rablókról, Blackjackről vagy 3 féle Pókerről, centes tétektől kezdve egészen a milliós játékokig.</w:t>
-      </w:r>
-      <w:r>
-        <w:rPr>
-          <w:sz w:val="24"/>
-          <w:szCs w:val="24"/>
-        </w:rPr>
-        <w:t xml:space="preserve"> Továbbá minden játékfajtához tartozik egy viszonylag rövid leírás, ismertető, hogyha esetleg a felhasználó nincs tisztában az adott dolgokkal, kedvet kapjon hozzá és még több pénzt költsön el nálunk. </w:t>
+        <w:t xml:space="preserve">Az oldal általános információkat tartalmaz a létesítményről és felszereltségéről: minden megtalálható, mi szem szájnak ingere, legyen szó félkarú rablókról, </w:t>
+      </w:r>
+      <w:proofErr w:type="spellStart"/>
+      <w:r>
+        <w:rPr>
+          <w:sz w:val="24"/>
+          <w:szCs w:val="24"/>
+        </w:rPr>
+        <w:t>Blackjackről</w:t>
+      </w:r>
+      <w:proofErr w:type="spellEnd"/>
+      <w:r>
+        <w:rPr>
+          <w:sz w:val="24"/>
+          <w:szCs w:val="24"/>
+        </w:rPr>
+        <w:t xml:space="preserve"> vagy 3 féle Pókerről, centes tétektől kezdve egészen a milliós játékokig.</w:t>
+      </w:r>
+      <w:r>
+        <w:rPr>
+          <w:sz w:val="24"/>
+          <w:szCs w:val="24"/>
+        </w:rPr>
+        <w:t xml:space="preserve"> Továbbá minden játékfajtához tartozik egy viszonylag rövid leírás, ismertető, hogyha esetleg a felhasználó nincs tisztában az adott dolgokkal, kedvet kapjon hozzá és még több pénzt </w:t>
+      </w:r>
+      <w:proofErr w:type="spellStart"/>
+      <w:r>
+        <w:rPr>
+          <w:sz w:val="24"/>
+          <w:szCs w:val="24"/>
+        </w:rPr>
+        <w:t>költsön</w:t>
+      </w:r>
+      <w:proofErr w:type="spellEnd"/>
+      <w:r>
+        <w:rPr>
+          <w:sz w:val="24"/>
+          <w:szCs w:val="24"/>
+        </w:rPr>
+        <w:t xml:space="preserve"> el nálunk. </w:t>
       </w:r>
       <w:r>
         <w:rPr>
@@ -9338,7 +10091,23 @@
           <w:szCs w:val="24"/>
         </w:rPr>
         <w:lastRenderedPageBreak/>
-        <w:t>(A szövegekhez ihletet más nagy Hotelektől és Kaszinóktól vettünk, hogy megtartsuk a minőséget ezen a téren is.)</w:t>
+        <w:t xml:space="preserve">(A szövegekhez ihletet más nagy Hotelektől és Kaszinóktól vettünk, hogy </w:t>
+      </w:r>
+      <w:proofErr w:type="spellStart"/>
+      <w:r>
+        <w:rPr>
+          <w:sz w:val="24"/>
+          <w:szCs w:val="24"/>
+        </w:rPr>
+        <w:t>megtartsuk</w:t>
+      </w:r>
+      <w:proofErr w:type="spellEnd"/>
+      <w:r>
+        <w:rPr>
+          <w:sz w:val="24"/>
+          <w:szCs w:val="24"/>
+        </w:rPr>
+        <w:t xml:space="preserve"> a minőséget ezen a téren is.)</w:t>
       </w:r>
     </w:p>
     <w:p>
@@ -9403,21 +10172,39 @@
         </w:rPr>
       </w:pPr>
       <w:bookmarkStart w:id="47" w:name="_Toc101362859"/>
+      <w:proofErr w:type="spellStart"/>
       <w:r>
         <w:rPr>
           <w:sz w:val="28"/>
           <w:szCs w:val="28"/>
         </w:rPr>
-        <w:t xml:space="preserve">Sign in </w:t>
-      </w:r>
+        <w:t>Sign</w:t>
+      </w:r>
+      <w:proofErr w:type="spellEnd"/>
       <w:r>
         <w:rPr>
           <w:sz w:val="28"/>
           <w:szCs w:val="28"/>
         </w:rPr>
-        <w:t>/ up</w:t>
+        <w:t xml:space="preserve"> in </w:t>
+      </w:r>
+      <w:r>
+        <w:rPr>
+          <w:sz w:val="28"/>
+          <w:szCs w:val="28"/>
+        </w:rPr>
+        <w:t xml:space="preserve">/ </w:t>
+      </w:r>
+      <w:proofErr w:type="spellStart"/>
+      <w:r>
+        <w:rPr>
+          <w:sz w:val="28"/>
+          <w:szCs w:val="28"/>
+        </w:rPr>
+        <w:t>up</w:t>
       </w:r>
       <w:bookmarkEnd w:id="47"/>
+      <w:proofErr w:type="spellEnd"/>
     </w:p>
     <w:p>
       <w:pPr>
@@ -9500,7 +10287,39 @@
           <w:sz w:val="28"/>
           <w:szCs w:val="28"/>
         </w:rPr>
-        <w:t>Regisztráció (Sign up)</w:t>
+        <w:t>Regisztráció (</w:t>
+      </w:r>
+      <w:proofErr w:type="spellStart"/>
+      <w:r>
+        <w:rPr>
+          <w:sz w:val="28"/>
+          <w:szCs w:val="28"/>
+        </w:rPr>
+        <w:t>Sign</w:t>
+      </w:r>
+      <w:proofErr w:type="spellEnd"/>
+      <w:r>
+        <w:rPr>
+          <w:sz w:val="28"/>
+          <w:szCs w:val="28"/>
+        </w:rPr>
+        <w:t xml:space="preserve"> </w:t>
+      </w:r>
+      <w:proofErr w:type="spellStart"/>
+      <w:r>
+        <w:rPr>
+          <w:sz w:val="28"/>
+          <w:szCs w:val="28"/>
+        </w:rPr>
+        <w:t>up</w:t>
+      </w:r>
+      <w:proofErr w:type="spellEnd"/>
+      <w:r>
+        <w:rPr>
+          <w:sz w:val="28"/>
+          <w:szCs w:val="28"/>
+        </w:rPr>
+        <w:t>)</w:t>
       </w:r>
       <w:bookmarkEnd w:id="48"/>
     </w:p>
@@ -9519,7 +10338,39 @@
           <w:sz w:val="24"/>
           <w:szCs w:val="24"/>
         </w:rPr>
-        <w:t xml:space="preserve">Amennyiben valaki regisztrálni szeretne az oldalra, az első lépés az, hogy kitölti a Sign Up űrlapot, amelyben alap adatokat kell megadni (név, email cím, jelszó). Ezt követően a felhasználói fiók bekerül az adatbázisba, ám állapota inaktív lesz, hiszen először aktiválni kell az adott email címen keresztül: a regisztrációkor a mellékelt email kiküldésre kerül, amelyben az arany színű gombra kattintva tudjuk befejezni a regisztrációt. </w:t>
+        <w:t xml:space="preserve">Amennyiben valaki regisztrálni szeretne az oldalra, az első lépés az, hogy kitölti a </w:t>
+      </w:r>
+      <w:proofErr w:type="spellStart"/>
+      <w:r>
+        <w:rPr>
+          <w:sz w:val="24"/>
+          <w:szCs w:val="24"/>
+        </w:rPr>
+        <w:t>Sign</w:t>
+      </w:r>
+      <w:proofErr w:type="spellEnd"/>
+      <w:r>
+        <w:rPr>
+          <w:sz w:val="24"/>
+          <w:szCs w:val="24"/>
+        </w:rPr>
+        <w:t xml:space="preserve"> </w:t>
+      </w:r>
+      <w:proofErr w:type="spellStart"/>
+      <w:r>
+        <w:rPr>
+          <w:sz w:val="24"/>
+          <w:szCs w:val="24"/>
+        </w:rPr>
+        <w:t>Up</w:t>
+      </w:r>
+      <w:proofErr w:type="spellEnd"/>
+      <w:r>
+        <w:rPr>
+          <w:sz w:val="24"/>
+          <w:szCs w:val="24"/>
+        </w:rPr>
+        <w:t xml:space="preserve"> űrlapot, amelyben alap adatokat kell megadni (név, email cím, jelszó). Ezt követően a felhasználói fiók bekerül az adatbázisba, ám állapota inaktív lesz, hiszen először aktiválni kell az adott email címen keresztül: a regisztrációkor a mellékelt email kiküldésre kerül, amelyben az arany színű gombra kattintva tudjuk befejezni a regisztrációt. </w:t>
       </w:r>
     </w:p>
     <w:p>
@@ -9663,7 +10514,23 @@
           <w:sz w:val="28"/>
           <w:szCs w:val="28"/>
         </w:rPr>
-        <w:t xml:space="preserve"> (Sign in)</w:t>
+        <w:t xml:space="preserve"> (</w:t>
+      </w:r>
+      <w:proofErr w:type="spellStart"/>
+      <w:r>
+        <w:rPr>
+          <w:sz w:val="28"/>
+          <w:szCs w:val="28"/>
+        </w:rPr>
+        <w:t>Sign</w:t>
+      </w:r>
+      <w:proofErr w:type="spellEnd"/>
+      <w:r>
+        <w:rPr>
+          <w:sz w:val="28"/>
+          <w:szCs w:val="28"/>
+        </w:rPr>
+        <w:t xml:space="preserve"> in)</w:t>
       </w:r>
       <w:bookmarkEnd w:id="49"/>
     </w:p>
@@ -9764,7 +10631,23 @@
           <w:sz w:val="24"/>
           <w:szCs w:val="24"/>
         </w:rPr>
-        <w:t>Ha a felhasználó elfelejti fiókja jelszavát, akkor sincs minden veszve, hiszen van lehetőség jelszó visszaál</w:t>
+        <w:t xml:space="preserve">Ha a felhasználó elfelejti fiókja jelszavát, akkor sincs minden </w:t>
+      </w:r>
+      <w:proofErr w:type="spellStart"/>
+      <w:r>
+        <w:rPr>
+          <w:sz w:val="24"/>
+          <w:szCs w:val="24"/>
+        </w:rPr>
+        <w:t>veszve</w:t>
+      </w:r>
+      <w:proofErr w:type="spellEnd"/>
+      <w:r>
+        <w:rPr>
+          <w:sz w:val="24"/>
+          <w:szCs w:val="24"/>
+        </w:rPr>
+        <w:t>, hiszen van lehetőség jelszó visszaál</w:t>
       </w:r>
       <w:r>
         <w:rPr>
@@ -9839,6 +10722,7 @@
           <w:noProof/>
           <w:sz w:val="24"/>
           <w:szCs w:val="24"/>
+          <w:lang w:eastAsia="hu-HU"/>
         </w:rPr>
         <w:drawing>
           <wp:anchor distT="0" distB="0" distL="114300" distR="114300" simplePos="0" relativeHeight="251707392" behindDoc="0" locked="0" layoutInCell="1" allowOverlap="1" wp14:anchorId="645296B6" wp14:editId="497FA546">
@@ -10007,7 +10891,23 @@
           <w:sz w:val="24"/>
           <w:szCs w:val="24"/>
         </w:rPr>
-        <w:t>arany, platinum, gyémánt</w:t>
+        <w:t xml:space="preserve">arany, </w:t>
+      </w:r>
+      <w:proofErr w:type="spellStart"/>
+      <w:r>
+        <w:rPr>
+          <w:sz w:val="24"/>
+          <w:szCs w:val="24"/>
+        </w:rPr>
+        <w:t>platinum</w:t>
+      </w:r>
+      <w:proofErr w:type="spellEnd"/>
+      <w:r>
+        <w:rPr>
+          <w:sz w:val="24"/>
+          <w:szCs w:val="24"/>
+        </w:rPr>
+        <w:t>, gyémánt</w:t>
       </w:r>
       <w:r>
         <w:rPr>
@@ -10038,7 +10938,28 @@
           <w:sz w:val="28"/>
           <w:szCs w:val="28"/>
         </w:rPr>
-        <w:t>Fiókkezelés</w:t>
+        <w:t>Fiók</w:t>
+      </w:r>
+      <w:r>
+        <w:rPr>
+          <w:sz w:val="28"/>
+          <w:szCs w:val="28"/>
+        </w:rPr>
+        <w:t xml:space="preserve"> </w:t>
+      </w:r>
+      <w:r>
+        <w:rPr>
+          <w:sz w:val="28"/>
+          <w:szCs w:val="28"/>
+        </w:rPr>
+        <w:t>kezelés</w:t>
+      </w:r>
+      <w:r>
+        <w:rPr>
+          <w:sz w:val="28"/>
+          <w:szCs w:val="28"/>
+        </w:rPr>
+        <w:t>e</w:t>
       </w:r>
     </w:p>
     <w:p>
@@ -10057,7 +10978,23 @@
           <w:sz w:val="24"/>
           <w:szCs w:val="24"/>
         </w:rPr>
-        <w:t xml:space="preserve">A „My Account” menüpont alatt az ügyfélnek lehetősége van módosítani a fiókja adatain, legyen az a regisztráció miatt már meglévő kötelező adat (ilyen például az email cím vagy a név) vagy </w:t>
+        <w:t>A „</w:t>
+      </w:r>
+      <w:proofErr w:type="spellStart"/>
+      <w:r>
+        <w:rPr>
+          <w:sz w:val="24"/>
+          <w:szCs w:val="24"/>
+        </w:rPr>
+        <w:t>My</w:t>
+      </w:r>
+      <w:proofErr w:type="spellEnd"/>
+      <w:r>
+        <w:rPr>
+          <w:sz w:val="24"/>
+          <w:szCs w:val="24"/>
+        </w:rPr>
+        <w:t xml:space="preserve"> Account” menüpont alatt az ügyfélnek lehetősége van módosítani a fiókja adatain, legyen az a regisztráció miatt már meglévő kötelező adat (ilyen például az email cím vagy a név) vagy </w:t>
       </w:r>
       <w:proofErr w:type="gramStart"/>
       <w:r>
@@ -10090,6 +11027,7 @@
       <w:r>
         <w:rPr>
           <w:noProof/>
+          <w:lang w:eastAsia="hu-HU"/>
         </w:rPr>
         <w:lastRenderedPageBreak/>
         <w:drawing>
@@ -10160,7 +11098,23 @@
           <w:sz w:val="24"/>
           <w:szCs w:val="24"/>
         </w:rPr>
-        <w:t xml:space="preserve">ennek a megváltoztatása egy komplikált feladat: ezért használ a mi rendszerünk itt is email fiók autentikációt. Regisztrálni csak hitelesített levelező címmel lehet, így az újonnan megadni kívánt címet is hitelesíteni kell. Természetesen, ha ez megtörtént, akkor </w:t>
+        <w:t xml:space="preserve">ennek a megváltoztatása egy komplikált feladat: ezért használ a mi rendszerünk itt is email fiók </w:t>
+      </w:r>
+      <w:proofErr w:type="spellStart"/>
+      <w:r>
+        <w:rPr>
+          <w:sz w:val="24"/>
+          <w:szCs w:val="24"/>
+        </w:rPr>
+        <w:t>autentikációt</w:t>
+      </w:r>
+      <w:proofErr w:type="spellEnd"/>
+      <w:r>
+        <w:rPr>
+          <w:sz w:val="24"/>
+          <w:szCs w:val="24"/>
+        </w:rPr>
+        <w:t xml:space="preserve">. Regisztrálni csak hitelesített levelező címmel lehet, így az újonnan megadni kívánt címet is hitelesíteni kell. Természetesen, ha ez megtörtént, akkor </w:t>
       </w:r>
       <w:r>
         <w:rPr>
@@ -10206,7 +11160,39 @@
           <w:sz w:val="24"/>
           <w:szCs w:val="24"/>
         </w:rPr>
-        <w:t xml:space="preserve">A „My Reservations” oldalon a felhasználó meg tudja nézni minden </w:t>
+        <w:t>A „</w:t>
+      </w:r>
+      <w:proofErr w:type="spellStart"/>
+      <w:r>
+        <w:rPr>
+          <w:sz w:val="24"/>
+          <w:szCs w:val="24"/>
+        </w:rPr>
+        <w:t>My</w:t>
+      </w:r>
+      <w:proofErr w:type="spellEnd"/>
+      <w:r>
+        <w:rPr>
+          <w:sz w:val="24"/>
+          <w:szCs w:val="24"/>
+        </w:rPr>
+        <w:t xml:space="preserve"> </w:t>
+      </w:r>
+      <w:proofErr w:type="spellStart"/>
+      <w:r>
+        <w:rPr>
+          <w:sz w:val="24"/>
+          <w:szCs w:val="24"/>
+        </w:rPr>
+        <w:t>Reservations</w:t>
+      </w:r>
+      <w:proofErr w:type="spellEnd"/>
+      <w:r>
+        <w:rPr>
+          <w:sz w:val="24"/>
+          <w:szCs w:val="24"/>
+        </w:rPr>
+        <w:t xml:space="preserve">” oldalon a felhasználó meg tudja nézni minden </w:t>
       </w:r>
       <w:r>
         <w:rPr>
@@ -10219,42 +11205,15 @@
     <w:p>
       <w:pPr>
         <w:pStyle w:val="Cmsor2"/>
-      </w:pPr>
-      <w:r>
+        <w:spacing w:after="120"/>
+        <w:ind w:left="578" w:hanging="578"/>
+      </w:pPr>
+      <w:r>
+        <w:rPr>
+          <w:sz w:val="28"/>
+        </w:rPr>
         <w:t>Admin fiók</w:t>
       </w:r>
-      <w:r>
-        <w:br w:type="page"/>
-      </w:r>
-    </w:p>
-    <w:p>
-      <w:pPr>
-        <w:pStyle w:val="Cmsor1"/>
-        <w:spacing w:line="360" w:lineRule="auto"/>
-      </w:pPr>
-      <w:bookmarkStart w:id="51" w:name="_Toc101362863"/>
-      <w:r>
-        <w:lastRenderedPageBreak/>
-        <w:t>Recepció alkalmazás</w:t>
-      </w:r>
-      <w:bookmarkEnd w:id="51"/>
-    </w:p>
-    <w:p>
-      <w:pPr>
-        <w:pStyle w:val="Cmsor2"/>
-        <w:spacing w:line="360" w:lineRule="auto"/>
-        <w:rPr>
-          <w:sz w:val="28"/>
-        </w:rPr>
-      </w:pPr>
-      <w:bookmarkStart w:id="52" w:name="_Toc101362864"/>
-      <w:r>
-        <w:rPr>
-          <w:sz w:val="28"/>
-        </w:rPr>
-        <w:t>Models mappa</w:t>
-      </w:r>
-      <w:bookmarkEnd w:id="52"/>
     </w:p>
     <w:p>
       <w:pPr>
@@ -10264,13 +11223,502 @@
         <w:jc w:val="both"/>
         <w:rPr>
           <w:sz w:val="24"/>
-        </w:rPr>
-      </w:pPr>
-      <w:r>
-        <w:rPr>
-          <w:sz w:val="24"/>
-        </w:rPr>
-        <w:t xml:space="preserve">A fájlszerkezetben található „Models” mappa tartalma </w:t>
+          <w:szCs w:val="24"/>
+        </w:rPr>
+      </w:pPr>
+      <w:r>
+        <w:rPr>
+          <w:sz w:val="24"/>
+          <w:szCs w:val="24"/>
+        </w:rPr>
+        <w:t xml:space="preserve">Kettő féle felhasználói fiókot különböztetünk meg a </w:t>
+      </w:r>
+      <w:proofErr w:type="spellStart"/>
+      <w:r>
+        <w:rPr>
+          <w:sz w:val="24"/>
+          <w:szCs w:val="24"/>
+        </w:rPr>
+        <w:t>Peaceful</w:t>
+      </w:r>
+      <w:proofErr w:type="spellEnd"/>
+      <w:r>
+        <w:rPr>
+          <w:sz w:val="24"/>
+          <w:szCs w:val="24"/>
+        </w:rPr>
+        <w:t xml:space="preserve"> </w:t>
+      </w:r>
+      <w:proofErr w:type="spellStart"/>
+      <w:r>
+        <w:rPr>
+          <w:sz w:val="24"/>
+          <w:szCs w:val="24"/>
+        </w:rPr>
+        <w:t>Paradise-nál</w:t>
+      </w:r>
+      <w:proofErr w:type="spellEnd"/>
+      <w:r>
+        <w:rPr>
+          <w:sz w:val="24"/>
+          <w:szCs w:val="24"/>
+        </w:rPr>
+        <w:t xml:space="preserve">: a már fentebb említett sima felhasználói fiókot, amellyel foglalásokat adhatunk le és élvezhetjük a szállodánk minden előnyét, és az adminisztrátor fiókokat. </w:t>
+      </w:r>
+    </w:p>
+    <w:p>
+      <w:pPr>
+        <w:pStyle w:val="Listaszerbekezds"/>
+        <w:spacing w:line="360" w:lineRule="auto"/>
+        <w:ind w:left="142"/>
+        <w:jc w:val="both"/>
+        <w:rPr>
+          <w:sz w:val="24"/>
+          <w:szCs w:val="24"/>
+        </w:rPr>
+      </w:pPr>
+      <w:r>
+        <w:rPr>
+          <w:sz w:val="24"/>
+          <w:szCs w:val="24"/>
+        </w:rPr>
+        <w:t xml:space="preserve">Az adminisztrátor fiókok rendeltetési célja az, hogy az oldal felületén kezelni </w:t>
+      </w:r>
+      <w:r>
+        <w:rPr>
+          <w:sz w:val="24"/>
+          <w:szCs w:val="24"/>
+        </w:rPr>
+        <w:t xml:space="preserve">tudjuk </w:t>
+      </w:r>
+      <w:r>
+        <w:rPr>
+          <w:sz w:val="24"/>
+          <w:szCs w:val="24"/>
+        </w:rPr>
+        <w:t xml:space="preserve">az összes foglalást és felhasználót. Megléte nélkülözhetetlen volt, hiszen hiába van egy recepciós alkalmazásunk, amelyben a szállodai alkalmazottak mindent tudnak kezelni, az nem portabilis, nem érhető el mindenhonnan. Ezt a </w:t>
+      </w:r>
+      <w:r>
+        <w:rPr>
+          <w:sz w:val="24"/>
+          <w:szCs w:val="24"/>
+        </w:rPr>
+        <w:lastRenderedPageBreak/>
+        <w:t>problémát küszöböli ki egy adminisztrátor felhasználó, hiszen bárhonnan elérhető (a böngésző miatt, akár mobilról, vagy gépről), bármikor.</w:t>
+      </w:r>
+    </w:p>
+    <w:p>
+      <w:pPr>
+        <w:pStyle w:val="Cmsor3"/>
+        <w:spacing w:after="120"/>
+        <w:rPr>
+          <w:sz w:val="28"/>
+        </w:rPr>
+      </w:pPr>
+      <w:r>
+        <w:rPr>
+          <w:sz w:val="28"/>
+        </w:rPr>
+        <w:t>Típusai</w:t>
+      </w:r>
+    </w:p>
+    <w:p>
+      <w:pPr>
+        <w:pStyle w:val="Listaszerbekezds"/>
+        <w:spacing w:line="360" w:lineRule="auto"/>
+        <w:ind w:left="142"/>
+        <w:jc w:val="both"/>
+        <w:rPr>
+          <w:sz w:val="24"/>
+          <w:szCs w:val="24"/>
+        </w:rPr>
+      </w:pPr>
+      <w:r>
+        <w:rPr>
+          <w:sz w:val="24"/>
+          <w:szCs w:val="24"/>
+        </w:rPr>
+        <w:t>Rendszerünkben 2 féle Admin fiók létezik:</w:t>
+      </w:r>
+    </w:p>
+    <w:p>
+      <w:pPr>
+        <w:pStyle w:val="Listaszerbekezds"/>
+        <w:numPr>
+          <w:ilvl w:val="0"/>
+          <w:numId w:val="45"/>
+        </w:numPr>
+        <w:spacing w:line="360" w:lineRule="auto"/>
+        <w:ind w:left="993"/>
+        <w:jc w:val="both"/>
+        <w:rPr>
+          <w:sz w:val="24"/>
+          <w:szCs w:val="24"/>
+        </w:rPr>
+      </w:pPr>
+      <w:r>
+        <w:rPr>
+          <w:sz w:val="24"/>
+          <w:szCs w:val="24"/>
+        </w:rPr>
+        <w:t>Az eredeti Admin:</w:t>
+      </w:r>
+      <w:r>
+        <w:rPr>
+          <w:sz w:val="24"/>
+          <w:szCs w:val="24"/>
+        </w:rPr>
+        <w:t xml:space="preserve"> egy darab van belőle, minden felett áll, nem törölhető a rendszerből. </w:t>
+      </w:r>
+    </w:p>
+    <w:p>
+      <w:pPr>
+        <w:pStyle w:val="Listaszerbekezds"/>
+        <w:numPr>
+          <w:ilvl w:val="0"/>
+          <w:numId w:val="45"/>
+        </w:numPr>
+        <w:spacing w:line="360" w:lineRule="auto"/>
+        <w:ind w:left="993"/>
+        <w:jc w:val="both"/>
+      </w:pPr>
+      <w:r>
+        <w:rPr>
+          <w:sz w:val="24"/>
+          <w:szCs w:val="24"/>
+        </w:rPr>
+        <w:t xml:space="preserve">Admin joggal rendelkező fiók: az eredeti Admin a felhasználók kezelésénél tud admin jogot adni bármely regisztrált fióknak. Az így feljogosított, admin „szintre emelt” fiókok ugyan olyan képességekkel fognak rendelkezni, mint a minden felett álló, egy kivétellel: nem fogják tudni törölni az eredeti Admint. </w:t>
+      </w:r>
+    </w:p>
+    <w:p>
+      <w:pPr>
+        <w:pStyle w:val="Cmsor3"/>
+        <w:spacing w:after="120"/>
+        <w:rPr>
+          <w:sz w:val="28"/>
+          <w:szCs w:val="28"/>
+        </w:rPr>
+      </w:pPr>
+      <w:r>
+        <w:rPr>
+          <w:sz w:val="28"/>
+          <w:szCs w:val="28"/>
+        </w:rPr>
+        <w:t>Felhasználók kezelése</w:t>
+      </w:r>
+    </w:p>
+    <w:p>
+      <w:pPr>
+        <w:spacing w:line="360" w:lineRule="auto"/>
+        <w:ind w:left="142"/>
+        <w:jc w:val="both"/>
+        <w:rPr>
+          <w:sz w:val="24"/>
+          <w:szCs w:val="24"/>
+        </w:rPr>
+      </w:pPr>
+      <w:r>
+        <w:rPr>
+          <w:noProof/>
+          <w:lang w:eastAsia="hu-HU"/>
+        </w:rPr>
+        <w:drawing>
+          <wp:anchor distT="0" distB="0" distL="114300" distR="114300" simplePos="0" relativeHeight="251709440" behindDoc="0" locked="0" layoutInCell="1" allowOverlap="1" wp14:anchorId="039F741E" wp14:editId="2C29BCA9">
+            <wp:simplePos x="0" y="0"/>
+            <wp:positionH relativeFrom="margin">
+              <wp:align>right</wp:align>
+            </wp:positionH>
+            <wp:positionV relativeFrom="paragraph">
+              <wp:posOffset>10795</wp:posOffset>
+            </wp:positionV>
+            <wp:extent cx="2345055" cy="3879850"/>
+            <wp:effectExtent l="0" t="0" r="0" b="6350"/>
+            <wp:wrapSquare wrapText="bothSides"/>
+            <wp:docPr id="41" name="Kép 41"/>
+            <wp:cNvGraphicFramePr>
+              <a:graphicFrameLocks xmlns:a="http://schemas.openxmlformats.org/drawingml/2006/main" noChangeAspect="1"/>
+            </wp:cNvGraphicFramePr>
+            <a:graphic xmlns:a="http://schemas.openxmlformats.org/drawingml/2006/main">
+              <a:graphicData uri="http://schemas.openxmlformats.org/drawingml/2006/picture">
+                <pic:pic xmlns:pic="http://schemas.openxmlformats.org/drawingml/2006/picture">
+                  <pic:nvPicPr>
+                    <pic:cNvPr id="1" name=""/>
+                    <pic:cNvPicPr/>
+                  </pic:nvPicPr>
+                  <pic:blipFill>
+                    <a:blip r:embed="rId31">
+                      <a:extLst>
+                        <a:ext uri="{28A0092B-C50C-407E-A947-70E740481C1C}">
+                          <a14:useLocalDpi xmlns:a14="http://schemas.microsoft.com/office/drawing/2010/main" val="0"/>
+                        </a:ext>
+                      </a:extLst>
+                    </a:blip>
+                    <a:stretch>
+                      <a:fillRect/>
+                    </a:stretch>
+                  </pic:blipFill>
+                  <pic:spPr>
+                    <a:xfrm>
+                      <a:off x="0" y="0"/>
+                      <a:ext cx="2345055" cy="3879850"/>
+                    </a:xfrm>
+                    <a:prstGeom prst="rect">
+                      <a:avLst/>
+                    </a:prstGeom>
+                  </pic:spPr>
+                </pic:pic>
+              </a:graphicData>
+            </a:graphic>
+            <wp14:sizeRelH relativeFrom="margin">
+              <wp14:pctWidth>0</wp14:pctWidth>
+            </wp14:sizeRelH>
+            <wp14:sizeRelV relativeFrom="margin">
+              <wp14:pctHeight>0</wp14:pctHeight>
+            </wp14:sizeRelV>
+          </wp:anchor>
+        </w:drawing>
+      </w:r>
+      <w:r>
+        <w:rPr>
+          <w:sz w:val="24"/>
+          <w:szCs w:val="24"/>
+        </w:rPr>
+        <w:t>Admin fiókkal bejelentkezve a „</w:t>
+      </w:r>
+      <w:proofErr w:type="spellStart"/>
+      <w:r>
+        <w:rPr>
+          <w:sz w:val="24"/>
+          <w:szCs w:val="24"/>
+        </w:rPr>
+        <w:t>Manage</w:t>
+      </w:r>
+      <w:proofErr w:type="spellEnd"/>
+      <w:r>
+        <w:rPr>
+          <w:sz w:val="24"/>
+          <w:szCs w:val="24"/>
+        </w:rPr>
+        <w:t xml:space="preserve"> </w:t>
+      </w:r>
+      <w:proofErr w:type="spellStart"/>
+      <w:r>
+        <w:rPr>
+          <w:sz w:val="24"/>
+          <w:szCs w:val="24"/>
+        </w:rPr>
+        <w:t>Users</w:t>
+      </w:r>
+      <w:proofErr w:type="spellEnd"/>
+      <w:r>
+        <w:rPr>
+          <w:sz w:val="24"/>
+          <w:szCs w:val="24"/>
+        </w:rPr>
+        <w:t>” oldalon</w:t>
+      </w:r>
+      <w:r>
+        <w:rPr>
+          <w:sz w:val="24"/>
+          <w:szCs w:val="24"/>
+        </w:rPr>
+        <w:t xml:space="preserve"> tudjuk kezelni a felhasználókat, legyen az regisztrált fiók, vagy csak egy ügyfél, aki foglalt. Változtatni tudjuk az adataikat, legyen szó az email címről, névről, vagy telefonszámról. Egyedül a jelszavát nem lehet, az meg sem jelenik az oldalon, hiszen az senki számára sem nyilvános (az adatbázisba is kódolva kerül be, biztonsági okokból). </w:t>
+      </w:r>
+    </w:p>
+    <w:p>
+      <w:pPr>
+        <w:spacing w:line="360" w:lineRule="auto"/>
+        <w:ind w:left="142"/>
+        <w:jc w:val="both"/>
+        <w:rPr>
+          <w:sz w:val="24"/>
+          <w:szCs w:val="24"/>
+        </w:rPr>
+      </w:pPr>
+      <w:r>
+        <w:rPr>
+          <w:sz w:val="24"/>
+          <w:szCs w:val="24"/>
+        </w:rPr>
+        <w:t>Továbbá természetesen törölni sem tudjuk a felhasználókat: ez üzletpolitikai döntés volt, mert így nyomon tudjuk követni az összes embert, aki valaha használta az oldalunkat (bármi probléma van, vissza lehet őket keresni).</w:t>
+      </w:r>
+      <w:r>
+        <w:rPr>
+          <w:sz w:val="24"/>
+          <w:szCs w:val="24"/>
+        </w:rPr>
+        <w:t xml:space="preserve"> </w:t>
+      </w:r>
+      <w:bookmarkStart w:id="51" w:name="_GoBack"/>
+      <w:bookmarkEnd w:id="51"/>
+      <w:r>
+        <w:rPr>
+          <w:sz w:val="24"/>
+          <w:szCs w:val="24"/>
+        </w:rPr>
+        <w:t>Az admin jogokat is itt lehet kiosztani: bármely felhasználónak adható</w:t>
+      </w:r>
+      <w:r>
+        <w:rPr>
+          <w:sz w:val="24"/>
+          <w:szCs w:val="24"/>
+        </w:rPr>
+        <w:t>, és bárkitől elvehető, egyedül saját magától nem tudja elvenni az adott ember (és természetesen az eredeti Admintól)</w:t>
+      </w:r>
+      <w:r>
+        <w:rPr>
+          <w:sz w:val="24"/>
+          <w:szCs w:val="24"/>
+        </w:rPr>
+        <w:t>.</w:t>
+      </w:r>
+      <w:r>
+        <w:rPr>
+          <w:noProof/>
+          <w:lang w:eastAsia="hu-HU"/>
+        </w:rPr>
+        <w:t xml:space="preserve"> </w:t>
+      </w:r>
+    </w:p>
+    <w:p>
+      <w:pPr>
+        <w:pStyle w:val="Cmsor3"/>
+        <w:spacing w:after="120"/>
+        <w:rPr>
+          <w:sz w:val="28"/>
+          <w:szCs w:val="28"/>
+        </w:rPr>
+      </w:pPr>
+      <w:r>
+        <w:rPr>
+          <w:sz w:val="28"/>
+          <w:szCs w:val="28"/>
+        </w:rPr>
+        <w:lastRenderedPageBreak/>
+        <w:t>Foglalások kezelése</w:t>
+      </w:r>
+    </w:p>
+    <w:p>
+      <w:pPr>
+        <w:ind w:left="142"/>
+        <w:rPr>
+          <w:sz w:val="24"/>
+          <w:szCs w:val="24"/>
+        </w:rPr>
+      </w:pPr>
+      <w:r>
+        <w:rPr>
+          <w:sz w:val="24"/>
+          <w:szCs w:val="24"/>
+        </w:rPr>
+        <w:t>A „</w:t>
+      </w:r>
+      <w:proofErr w:type="spellStart"/>
+      <w:r>
+        <w:rPr>
+          <w:sz w:val="24"/>
+          <w:szCs w:val="24"/>
+        </w:rPr>
+        <w:t>Manage</w:t>
+      </w:r>
+      <w:proofErr w:type="spellEnd"/>
+      <w:r>
+        <w:rPr>
+          <w:sz w:val="24"/>
+          <w:szCs w:val="24"/>
+        </w:rPr>
+        <w:t xml:space="preserve"> </w:t>
+      </w:r>
+      <w:proofErr w:type="spellStart"/>
+      <w:r>
+        <w:rPr>
+          <w:sz w:val="24"/>
+          <w:szCs w:val="24"/>
+        </w:rPr>
+        <w:t>Reservation</w:t>
+      </w:r>
+      <w:proofErr w:type="spellEnd"/>
+      <w:r>
+        <w:rPr>
+          <w:sz w:val="24"/>
+          <w:szCs w:val="24"/>
+        </w:rPr>
+        <w:t xml:space="preserve">” </w:t>
+      </w:r>
+      <w:r>
+        <w:rPr>
+          <w:sz w:val="24"/>
+          <w:szCs w:val="24"/>
+        </w:rPr>
+        <w:br w:type="page"/>
+      </w:r>
+    </w:p>
+    <w:p>
+      <w:pPr>
+        <w:pStyle w:val="Cmsor1"/>
+        <w:spacing w:line="360" w:lineRule="auto"/>
+      </w:pPr>
+      <w:bookmarkStart w:id="52" w:name="_Toc101362863"/>
+      <w:r>
+        <w:lastRenderedPageBreak/>
+        <w:t>Recepció alkalmazás</w:t>
+      </w:r>
+      <w:bookmarkEnd w:id="52"/>
+    </w:p>
+    <w:p>
+      <w:pPr>
+        <w:pStyle w:val="Cmsor2"/>
+        <w:spacing w:line="360" w:lineRule="auto"/>
+        <w:rPr>
+          <w:sz w:val="28"/>
+        </w:rPr>
+      </w:pPr>
+      <w:bookmarkStart w:id="53" w:name="_Toc101362864"/>
+      <w:proofErr w:type="spellStart"/>
+      <w:r>
+        <w:rPr>
+          <w:sz w:val="28"/>
+        </w:rPr>
+        <w:t>Models</w:t>
+      </w:r>
+      <w:proofErr w:type="spellEnd"/>
+      <w:r>
+        <w:rPr>
+          <w:sz w:val="28"/>
+        </w:rPr>
+        <w:t xml:space="preserve"> mappa</w:t>
+      </w:r>
+      <w:bookmarkEnd w:id="53"/>
+    </w:p>
+    <w:p>
+      <w:pPr>
+        <w:pStyle w:val="Listaszerbekezds"/>
+        <w:spacing w:line="360" w:lineRule="auto"/>
+        <w:ind w:left="142"/>
+        <w:jc w:val="both"/>
+        <w:rPr>
+          <w:sz w:val="24"/>
+        </w:rPr>
+      </w:pPr>
+      <w:r>
+        <w:rPr>
+          <w:sz w:val="24"/>
+        </w:rPr>
+        <w:t>A fájlszerkezetben található „</w:t>
+      </w:r>
+      <w:proofErr w:type="spellStart"/>
+      <w:r>
+        <w:rPr>
+          <w:sz w:val="24"/>
+        </w:rPr>
+        <w:t>Models</w:t>
+      </w:r>
+      <w:proofErr w:type="spellEnd"/>
+      <w:r>
+        <w:rPr>
+          <w:sz w:val="24"/>
+        </w:rPr>
+        <w:t xml:space="preserve">” mappa tartalma </w:t>
       </w:r>
       <w:r>
         <w:rPr>
@@ -10326,14 +11774,22 @@
           <w:sz w:val="28"/>
         </w:rPr>
       </w:pPr>
-      <w:bookmarkStart w:id="53" w:name="_Toc101362865"/>
-      <w:r>
-        <w:rPr>
-          <w:sz w:val="28"/>
-        </w:rPr>
-        <w:t>Views mappa</w:t>
-      </w:r>
-      <w:bookmarkEnd w:id="53"/>
+      <w:bookmarkStart w:id="54" w:name="_Toc101362865"/>
+      <w:proofErr w:type="spellStart"/>
+      <w:r>
+        <w:rPr>
+          <w:sz w:val="28"/>
+        </w:rPr>
+        <w:t>Views</w:t>
+      </w:r>
+      <w:proofErr w:type="spellEnd"/>
+      <w:r>
+        <w:rPr>
+          <w:sz w:val="28"/>
+        </w:rPr>
+        <w:t xml:space="preserve"> mappa</w:t>
+      </w:r>
+      <w:bookmarkEnd w:id="54"/>
     </w:p>
     <w:p>
       <w:pPr>
@@ -10360,14 +11816,14 @@
           <w:sz w:val="28"/>
         </w:rPr>
       </w:pPr>
-      <w:bookmarkStart w:id="54" w:name="_Toc101362866"/>
+      <w:bookmarkStart w:id="55" w:name="_Toc101362866"/>
       <w:r>
         <w:rPr>
           <w:sz w:val="28"/>
         </w:rPr>
         <w:t>Az alkalmazás működése</w:t>
       </w:r>
-      <w:bookmarkEnd w:id="54"/>
+      <w:bookmarkEnd w:id="55"/>
     </w:p>
     <w:p>
       <w:pPr>
@@ -10378,7 +11834,7 @@
           <w:szCs w:val="28"/>
         </w:rPr>
       </w:pPr>
-      <w:bookmarkStart w:id="55" w:name="_Toc101362867"/>
+      <w:bookmarkStart w:id="56" w:name="_Toc101362867"/>
       <w:r>
         <w:rPr>
           <w:noProof/>
@@ -10416,7 +11872,7 @@
                     <pic:cNvPicPr/>
                   </pic:nvPicPr>
                   <pic:blipFill>
-                    <a:blip r:embed="rId31">
+                    <a:blip r:embed="rId32">
                       <a:extLst>
                         <a:ext uri="{28A0092B-C50C-407E-A947-70E740481C1C}">
                           <a14:useLocalDpi xmlns:a14="http://schemas.microsoft.com/office/drawing/2010/main" val="0"/>
@@ -10488,7 +11944,7 @@
                     <pic:cNvPicPr/>
                   </pic:nvPicPr>
                   <pic:blipFill>
-                    <a:blip r:embed="rId32">
+                    <a:blip r:embed="rId33">
                       <a:extLst>
                         <a:ext uri="{28A0092B-C50C-407E-A947-70E740481C1C}">
                           <a14:useLocalDpi xmlns:a14="http://schemas.microsoft.com/office/drawing/2010/main" val="0"/>
@@ -10540,7 +11996,7 @@
         </w:rPr>
         <w:t>Az állandó elemek</w:t>
       </w:r>
-      <w:bookmarkEnd w:id="55"/>
+      <w:bookmarkEnd w:id="56"/>
     </w:p>
     <w:p>
       <w:pPr>
@@ -10611,7 +12067,7 @@
           <w:szCs w:val="28"/>
         </w:rPr>
       </w:pPr>
-      <w:bookmarkStart w:id="56" w:name="_Toc101362868"/>
+      <w:bookmarkStart w:id="57" w:name="_Toc101362868"/>
       <w:r>
         <w:rPr>
           <w:sz w:val="28"/>
@@ -10619,7 +12075,7 @@
         </w:rPr>
         <w:t>Vendég érkezik</w:t>
       </w:r>
-      <w:bookmarkEnd w:id="56"/>
+      <w:bookmarkEnd w:id="57"/>
     </w:p>
     <w:p>
       <w:pPr>
@@ -10661,7 +12117,7 @@
                     <pic:cNvPicPr/>
                   </pic:nvPicPr>
                   <pic:blipFill>
-                    <a:blip r:embed="rId33" cstate="print">
+                    <a:blip r:embed="rId34" cstate="print">
                       <a:extLst>
                         <a:ext uri="{28A0092B-C50C-407E-A947-70E740481C1C}">
                           <a14:useLocalDpi xmlns:a14="http://schemas.microsoft.com/office/drawing/2010/main" val="0"/>
@@ -10765,7 +12221,7 @@
           <w:szCs w:val="28"/>
         </w:rPr>
       </w:pPr>
-      <w:bookmarkStart w:id="57" w:name="_Toc101362869"/>
+      <w:bookmarkStart w:id="58" w:name="_Toc101362869"/>
       <w:r>
         <w:rPr>
           <w:sz w:val="28"/>
@@ -10773,7 +12229,7 @@
         </w:rPr>
         <w:t>Vendég távozik</w:t>
       </w:r>
-      <w:bookmarkEnd w:id="57"/>
+      <w:bookmarkEnd w:id="58"/>
     </w:p>
     <w:p>
       <w:pPr>
@@ -10805,7 +12261,7 @@
           <w:szCs w:val="28"/>
         </w:rPr>
       </w:pPr>
-      <w:bookmarkStart w:id="58" w:name="_Toc101362870"/>
+      <w:bookmarkStart w:id="59" w:name="_Toc101362870"/>
       <w:r>
         <w:rPr>
           <w:sz w:val="28"/>
@@ -10813,7 +12269,7 @@
         </w:rPr>
         <w:t>Foglalás módosítása</w:t>
       </w:r>
-      <w:bookmarkEnd w:id="58"/>
+      <w:bookmarkEnd w:id="59"/>
     </w:p>
     <w:p>
       <w:pPr>
@@ -10854,7 +12310,7 @@
                     <pic:cNvPicPr/>
                   </pic:nvPicPr>
                   <pic:blipFill>
-                    <a:blip r:embed="rId34">
+                    <a:blip r:embed="rId35">
                       <a:extLst>
                         <a:ext uri="{28A0092B-C50C-407E-A947-70E740481C1C}">
                           <a14:useLocalDpi xmlns:a14="http://schemas.microsoft.com/office/drawing/2010/main" val="0"/>
@@ -10923,7 +12379,7 @@
                     <pic:cNvPicPr/>
                   </pic:nvPicPr>
                   <pic:blipFill>
-                    <a:blip r:embed="rId35">
+                    <a:blip r:embed="rId36">
                       <a:extLst>
                         <a:ext uri="{28A0092B-C50C-407E-A947-70E740481C1C}">
                           <a14:useLocalDpi xmlns:a14="http://schemas.microsoft.com/office/drawing/2010/main" val="0"/>
@@ -10986,11 +12442,19 @@
         </w:rPr>
         <w:t xml:space="preserve"> amely </w:t>
       </w:r>
-      <w:r>
-        <w:rPr>
-          <w:sz w:val="24"/>
-        </w:rPr>
-        <w:t xml:space="preserve">kilistáz minden foglalást kivéve azokat, amelyek múltbéliek. Az oldal tetején négy gomb található, ezek közül a legegyszerűbb talán a „Törlés” erre kattintva megjelenik egy felugró ablak, amely megerősítést kér a foglalás törléséről. Amennyiben tartozik a választott tételhez fogyasztás még egy kérés lesz </w:t>
+      <w:proofErr w:type="spellStart"/>
+      <w:r>
+        <w:rPr>
+          <w:sz w:val="24"/>
+        </w:rPr>
+        <w:t>kilistáz</w:t>
+      </w:r>
+      <w:proofErr w:type="spellEnd"/>
+      <w:r>
+        <w:rPr>
+          <w:sz w:val="24"/>
+        </w:rPr>
+        <w:t xml:space="preserve"> minden foglalást kivéve azokat, amelyek múltbéliek. Az oldal tetején négy gomb található, ezek közül a legegyszerűbb talán a „Törlés” erre kattintva megjelenik egy felugró ablak, amely megerősítést kér a foglalás törléséről. Amennyiben tartozik a választott tételhez fogyasztás még egy kérés lesz </w:t>
       </w:r>
       <w:r>
         <w:rPr>
@@ -11136,7 +12600,7 @@
           <w:szCs w:val="28"/>
         </w:rPr>
       </w:pPr>
-      <w:bookmarkStart w:id="59" w:name="_Toc101362871"/>
+      <w:bookmarkStart w:id="60" w:name="_Toc101362871"/>
       <w:r>
         <w:rPr>
           <w:sz w:val="28"/>
@@ -11145,7 +12609,7 @@
         <w:lastRenderedPageBreak/>
         <w:t>Fogyasztások hozzáadása</w:t>
       </w:r>
-      <w:bookmarkEnd w:id="59"/>
+      <w:bookmarkEnd w:id="60"/>
     </w:p>
     <w:p>
       <w:pPr>
@@ -11186,7 +12650,7 @@
                     <pic:cNvPicPr/>
                   </pic:nvPicPr>
                   <pic:blipFill>
-                    <a:blip r:embed="rId36">
+                    <a:blip r:embed="rId37">
                       <a:extLst>
                         <a:ext uri="{28A0092B-C50C-407E-A947-70E740481C1C}">
                           <a14:useLocalDpi xmlns:a14="http://schemas.microsoft.com/office/drawing/2010/main" val="0"/>
@@ -11367,7 +12831,55 @@
           <w:sz w:val="24"/>
           <w:szCs w:val="24"/>
         </w:rPr>
-        <w:t xml:space="preserve"> a naplózás táblában, például: „Activated their account”, vagy „Logged in”.</w:t>
+        <w:t xml:space="preserve"> a naplózás táblában, például: „</w:t>
+      </w:r>
+      <w:proofErr w:type="spellStart"/>
+      <w:r>
+        <w:rPr>
+          <w:sz w:val="24"/>
+          <w:szCs w:val="24"/>
+        </w:rPr>
+        <w:t>Activated</w:t>
+      </w:r>
+      <w:proofErr w:type="spellEnd"/>
+      <w:r>
+        <w:rPr>
+          <w:sz w:val="24"/>
+          <w:szCs w:val="24"/>
+        </w:rPr>
+        <w:t xml:space="preserve"> </w:t>
+      </w:r>
+      <w:proofErr w:type="spellStart"/>
+      <w:r>
+        <w:rPr>
+          <w:sz w:val="24"/>
+          <w:szCs w:val="24"/>
+        </w:rPr>
+        <w:t>their</w:t>
+      </w:r>
+      <w:proofErr w:type="spellEnd"/>
+      <w:r>
+        <w:rPr>
+          <w:sz w:val="24"/>
+          <w:szCs w:val="24"/>
+        </w:rPr>
+        <w:t xml:space="preserve"> account”, vagy „</w:t>
+      </w:r>
+      <w:proofErr w:type="spellStart"/>
+      <w:r>
+        <w:rPr>
+          <w:sz w:val="24"/>
+          <w:szCs w:val="24"/>
+        </w:rPr>
+        <w:t>Logged</w:t>
+      </w:r>
+      <w:proofErr w:type="spellEnd"/>
+      <w:r>
+        <w:rPr>
+          <w:sz w:val="24"/>
+          <w:szCs w:val="24"/>
+        </w:rPr>
+        <w:t xml:space="preserve"> in”.</w:t>
       </w:r>
     </w:p>
     <w:p>
@@ -11421,19 +12933,51 @@
           <w:sz w:val="24"/>
           <w:szCs w:val="24"/>
         </w:rPr>
-        <w:t xml:space="preserve">mazáson küldött hibajelentéseket és értékeléseket lehet megtekinteni. A „Reports” részen látni a </w:t>
-      </w:r>
-      <w:r>
-        <w:rPr>
-          <w:sz w:val="24"/>
-          <w:szCs w:val="24"/>
-        </w:rPr>
-        <w:t>felhasználó nevét, email címét, a hibabejelentés szövegét és küldésének időpontját. A „Ratings” fülön is fellelhető a vendég neve és email címe egy leírás, amely az értékelést tartalmazza, emellett egy számot egytől ötig, amely azt jelképezi, hogy hány csillagra értékelte a vendég a nálunk töltött idejét.</w:t>
+        <w:t>mazáson küldött hibajelentéseket és értékeléseket lehet megtekinteni. A „</w:t>
+      </w:r>
+      <w:proofErr w:type="spellStart"/>
+      <w:r>
+        <w:rPr>
+          <w:sz w:val="24"/>
+          <w:szCs w:val="24"/>
+        </w:rPr>
+        <w:t>Reports</w:t>
+      </w:r>
+      <w:proofErr w:type="spellEnd"/>
+      <w:r>
+        <w:rPr>
+          <w:sz w:val="24"/>
+          <w:szCs w:val="24"/>
+        </w:rPr>
+        <w:t xml:space="preserve">” részen látni a </w:t>
+      </w:r>
+      <w:r>
+        <w:rPr>
+          <w:sz w:val="24"/>
+          <w:szCs w:val="24"/>
+        </w:rPr>
+        <w:t>felhasználó nevét, email címét, a hibabejelentés szövegét és küldésének időpontját. A „</w:t>
+      </w:r>
+      <w:proofErr w:type="spellStart"/>
+      <w:r>
+        <w:rPr>
+          <w:sz w:val="24"/>
+          <w:szCs w:val="24"/>
+        </w:rPr>
+        <w:t>Ratings</w:t>
+      </w:r>
+      <w:proofErr w:type="spellEnd"/>
+      <w:r>
+        <w:rPr>
+          <w:sz w:val="24"/>
+          <w:szCs w:val="24"/>
+        </w:rPr>
+        <w:t>” fülön is fellelhető a vendég neve és email címe egy leírás, amely az értékelést tartalmazza, emellett egy számot egytől ötig, amely azt jelképezi, hogy hány csillagra értékelte a vendég a nálunk töltött idejét.</w:t>
       </w:r>
     </w:p>
     <w:sectPr>
-      <w:headerReference w:type="default" r:id="rId37"/>
-      <w:footerReference w:type="default" r:id="rId38"/>
+      <w:headerReference w:type="default" r:id="rId38"/>
+      <w:footerReference w:type="default" r:id="rId39"/>
       <w:pgSz w:w="11906" w:h="16838"/>
       <w:pgMar w:top="1418" w:right="1701" w:bottom="1418" w:left="2268" w:header="709" w:footer="709" w:gutter="0"/>
       <w:cols w:space="708"/>
@@ -11444,7 +12988,7 @@
 </file>
 
 <file path=word/endnotes.xml><?xml version="1.0" encoding="utf-8"?>
-<w:endnotes xmlns:wpc="http://schemas.microsoft.com/office/word/2010/wordprocessingCanvas" xmlns:cx="http://schemas.microsoft.com/office/drawing/2014/chartex" xmlns:cx1="http://schemas.microsoft.com/office/drawing/2015/9/8/chartex" xmlns:cx2="http://schemas.microsoft.com/office/drawing/2015/10/21/chartex" xmlns:cx3="http://schemas.microsoft.com/office/drawing/2016/5/9/chartex" xmlns:cx4="http://schemas.microsoft.com/office/drawing/2016/5/10/chartex" xmlns:cx5="http://schemas.microsoft.com/office/drawing/2016/5/11/chartex" xmlns:cx6="http://schemas.microsoft.com/office/drawing/2016/5/12/chartex" xmlns:cx7="http://schemas.microsoft.com/office/drawing/2016/5/13/chartex" xmlns:cx8="http://schemas.microsoft.com/office/drawing/2016/5/14/chartex" xmlns:mc="http://schemas.openxmlformats.org/markup-compatibility/2006" xmlns:aink="http://schemas.microsoft.com/office/drawing/2016/ink" xmlns:am3d="http://schemas.microsoft.com/office/drawing/2017/model3d" xmlns:o="urn:schemas-microsoft-com:office:office" xmlns:r="http://schemas.openxmlformats.org/officeDocument/2006/relationships" xmlns:m="http://schemas.openxmlformats.org/officeDocument/2006/math" xmlns:v="urn:schemas-microsoft-com:vml" xmlns:wp14="http://schemas.microsoft.com/office/word/2010/wordprocessingDrawing" xmlns:wp="http://schemas.openxmlformats.org/drawingml/2006/wordprocessingDrawing" xmlns:w10="urn:schemas-microsoft-com:office:word" xmlns:w="http://schemas.openxmlformats.org/wordprocessingml/2006/main" xmlns:w14="http://schemas.microsoft.com/office/word/2010/wordml" xmlns:w15="http://schemas.microsoft.com/office/word/2012/wordml" xmlns:w16cex="http://schemas.microsoft.com/office/word/2018/wordml/cex" xmlns:w16cid="http://schemas.microsoft.com/office/word/2016/wordml/cid" xmlns:w16="http://schemas.microsoft.com/office/word/2018/wordml" xmlns:w16sdtdh="http://schemas.microsoft.com/office/word/2020/wordml/sdtdatahash" xmlns:w16se="http://schemas.microsoft.com/office/word/2015/wordml/symex" xmlns:wpg="http://schemas.microsoft.com/office/word/2010/wordprocessingGroup" xmlns:wpi="http://schemas.microsoft.com/office/word/2010/wordprocessingInk" xmlns:wne="http://schemas.microsoft.com/office/word/2006/wordml" xmlns:wps="http://schemas.microsoft.com/office/word/2010/wordprocessingShape" mc:Ignorable="w14 w15 w16se w16cid w16 w16cex w16sdtdh wp14">
+<w:endnotes xmlns:wpc="http://schemas.microsoft.com/office/word/2010/wordprocessingCanvas" xmlns:cx="http://schemas.microsoft.com/office/drawing/2014/chartex" xmlns:cx1="http://schemas.microsoft.com/office/drawing/2015/9/8/chartex" xmlns:mc="http://schemas.openxmlformats.org/markup-compatibility/2006" xmlns:o="urn:schemas-microsoft-com:office:office" xmlns:r="http://schemas.openxmlformats.org/officeDocument/2006/relationships" xmlns:m="http://schemas.openxmlformats.org/officeDocument/2006/math" xmlns:v="urn:schemas-microsoft-com:vml" xmlns:wp14="http://schemas.microsoft.com/office/word/2010/wordprocessingDrawing" xmlns:wp="http://schemas.openxmlformats.org/drawingml/2006/wordprocessingDrawing" xmlns:w10="urn:schemas-microsoft-com:office:word" xmlns:w="http://schemas.openxmlformats.org/wordprocessingml/2006/main" xmlns:w14="http://schemas.microsoft.com/office/word/2010/wordml" xmlns:w15="http://schemas.microsoft.com/office/word/2012/wordml" xmlns:w16se="http://schemas.microsoft.com/office/word/2015/wordml/symex" xmlns:wpg="http://schemas.microsoft.com/office/word/2010/wordprocessingGroup" xmlns:wpi="http://schemas.microsoft.com/office/word/2010/wordprocessingInk" xmlns:wne="http://schemas.microsoft.com/office/word/2006/wordml" xmlns:wps="http://schemas.microsoft.com/office/word/2010/wordprocessingShape" mc:Ignorable="w14 w15 w16se wp14">
   <w:endnote w:type="separator" w:id="-1">
     <w:p>
       <w:pPr>
@@ -11469,7 +13013,7 @@
 </file>
 
 <file path=word/footer1.xml><?xml version="1.0" encoding="utf-8"?>
-<w:ftr xmlns:wpc="http://schemas.microsoft.com/office/word/2010/wordprocessingCanvas" xmlns:cx="http://schemas.microsoft.com/office/drawing/2014/chartex" xmlns:cx1="http://schemas.microsoft.com/office/drawing/2015/9/8/chartex" xmlns:cx2="http://schemas.microsoft.com/office/drawing/2015/10/21/chartex" xmlns:cx3="http://schemas.microsoft.com/office/drawing/2016/5/9/chartex" xmlns:cx4="http://schemas.microsoft.com/office/drawing/2016/5/10/chartex" xmlns:cx5="http://schemas.microsoft.com/office/drawing/2016/5/11/chartex" xmlns:cx6="http://schemas.microsoft.com/office/drawing/2016/5/12/chartex" xmlns:cx7="http://schemas.microsoft.com/office/drawing/2016/5/13/chartex" xmlns:cx8="http://schemas.microsoft.com/office/drawing/2016/5/14/chartex" xmlns:mc="http://schemas.openxmlformats.org/markup-compatibility/2006" xmlns:aink="http://schemas.microsoft.com/office/drawing/2016/ink" xmlns:am3d="http://schemas.microsoft.com/office/drawing/2017/model3d" xmlns:o="urn:schemas-microsoft-com:office:office" xmlns:r="http://schemas.openxmlformats.org/officeDocument/2006/relationships" xmlns:m="http://schemas.openxmlformats.org/officeDocument/2006/math" xmlns:v="urn:schemas-microsoft-com:vml" xmlns:wp14="http://schemas.microsoft.com/office/word/2010/wordprocessingDrawing" xmlns:wp="http://schemas.openxmlformats.org/drawingml/2006/wordprocessingDrawing" xmlns:w10="urn:schemas-microsoft-com:office:word" xmlns:w="http://schemas.openxmlformats.org/wordprocessingml/2006/main" xmlns:w14="http://schemas.microsoft.com/office/word/2010/wordml" xmlns:w15="http://schemas.microsoft.com/office/word/2012/wordml" xmlns:w16cex="http://schemas.microsoft.com/office/word/2018/wordml/cex" xmlns:w16cid="http://schemas.microsoft.com/office/word/2016/wordml/cid" xmlns:w16="http://schemas.microsoft.com/office/word/2018/wordml" xmlns:w16sdtdh="http://schemas.microsoft.com/office/word/2020/wordml/sdtdatahash" xmlns:w16se="http://schemas.microsoft.com/office/word/2015/wordml/symex" xmlns:wpg="http://schemas.microsoft.com/office/word/2010/wordprocessingGroup" xmlns:wpi="http://schemas.microsoft.com/office/word/2010/wordprocessingInk" xmlns:wne="http://schemas.microsoft.com/office/word/2006/wordml" xmlns:wps="http://schemas.microsoft.com/office/word/2010/wordprocessingShape" mc:Ignorable="w14 w15 w16se w16cid w16 w16cex w16sdtdh wp14">
+<w:ftr xmlns:wpc="http://schemas.microsoft.com/office/word/2010/wordprocessingCanvas" xmlns:cx="http://schemas.microsoft.com/office/drawing/2014/chartex" xmlns:cx1="http://schemas.microsoft.com/office/drawing/2015/9/8/chartex" xmlns:mc="http://schemas.openxmlformats.org/markup-compatibility/2006" xmlns:o="urn:schemas-microsoft-com:office:office" xmlns:r="http://schemas.openxmlformats.org/officeDocument/2006/relationships" xmlns:m="http://schemas.openxmlformats.org/officeDocument/2006/math" xmlns:v="urn:schemas-microsoft-com:vml" xmlns:wp14="http://schemas.microsoft.com/office/word/2010/wordprocessingDrawing" xmlns:wp="http://schemas.openxmlformats.org/drawingml/2006/wordprocessingDrawing" xmlns:w10="urn:schemas-microsoft-com:office:word" xmlns:w="http://schemas.openxmlformats.org/wordprocessingml/2006/main" xmlns:w14="http://schemas.microsoft.com/office/word/2010/wordml" xmlns:w15="http://schemas.microsoft.com/office/word/2012/wordml" xmlns:w16se="http://schemas.microsoft.com/office/word/2015/wordml/symex" xmlns:wpg="http://schemas.microsoft.com/office/word/2010/wordprocessingGroup" xmlns:wpi="http://schemas.microsoft.com/office/word/2010/wordprocessingInk" xmlns:wne="http://schemas.microsoft.com/office/word/2006/wordml" xmlns:wps="http://schemas.microsoft.com/office/word/2010/wordprocessingShape" mc:Ignorable="w14 w15 w16se wp14">
   <w:sdt>
     <w:sdtPr>
       <w:id w:val="1376040049"/>
@@ -11498,7 +13042,7 @@
           <w:rPr>
             <w:noProof/>
           </w:rPr>
-          <w:t>16</w:t>
+          <w:t>22</w:t>
         </w:r>
         <w:r>
           <w:fldChar w:fldCharType="end"/>
@@ -11515,7 +13059,7 @@
 </file>
 
 <file path=word/footnotes.xml><?xml version="1.0" encoding="utf-8"?>
-<w:footnotes xmlns:wpc="http://schemas.microsoft.com/office/word/2010/wordprocessingCanvas" xmlns:cx="http://schemas.microsoft.com/office/drawing/2014/chartex" xmlns:cx1="http://schemas.microsoft.com/office/drawing/2015/9/8/chartex" xmlns:cx2="http://schemas.microsoft.com/office/drawing/2015/10/21/chartex" xmlns:cx3="http://schemas.microsoft.com/office/drawing/2016/5/9/chartex" xmlns:cx4="http://schemas.microsoft.com/office/drawing/2016/5/10/chartex" xmlns:cx5="http://schemas.microsoft.com/office/drawing/2016/5/11/chartex" xmlns:cx6="http://schemas.microsoft.com/office/drawing/2016/5/12/chartex" xmlns:cx7="http://schemas.microsoft.com/office/drawing/2016/5/13/chartex" xmlns:cx8="http://schemas.microsoft.com/office/drawing/2016/5/14/chartex" xmlns:mc="http://schemas.openxmlformats.org/markup-compatibility/2006" xmlns:aink="http://schemas.microsoft.com/office/drawing/2016/ink" xmlns:am3d="http://schemas.microsoft.com/office/drawing/2017/model3d" xmlns:o="urn:schemas-microsoft-com:office:office" xmlns:r="http://schemas.openxmlformats.org/officeDocument/2006/relationships" xmlns:m="http://schemas.openxmlformats.org/officeDocument/2006/math" xmlns:v="urn:schemas-microsoft-com:vml" xmlns:wp14="http://schemas.microsoft.com/office/word/2010/wordprocessingDrawing" xmlns:wp="http://schemas.openxmlformats.org/drawingml/2006/wordprocessingDrawing" xmlns:w10="urn:schemas-microsoft-com:office:word" xmlns:w="http://schemas.openxmlformats.org/wordprocessingml/2006/main" xmlns:w14="http://schemas.microsoft.com/office/word/2010/wordml" xmlns:w15="http://schemas.microsoft.com/office/word/2012/wordml" xmlns:w16cex="http://schemas.microsoft.com/office/word/2018/wordml/cex" xmlns:w16cid="http://schemas.microsoft.com/office/word/2016/wordml/cid" xmlns:w16="http://schemas.microsoft.com/office/word/2018/wordml" xmlns:w16sdtdh="http://schemas.microsoft.com/office/word/2020/wordml/sdtdatahash" xmlns:w16se="http://schemas.microsoft.com/office/word/2015/wordml/symex" xmlns:wpg="http://schemas.microsoft.com/office/word/2010/wordprocessingGroup" xmlns:wpi="http://schemas.microsoft.com/office/word/2010/wordprocessingInk" xmlns:wne="http://schemas.microsoft.com/office/word/2006/wordml" xmlns:wps="http://schemas.microsoft.com/office/word/2010/wordprocessingShape" mc:Ignorable="w14 w15 w16se w16cid w16 w16cex w16sdtdh wp14">
+<w:footnotes xmlns:wpc="http://schemas.microsoft.com/office/word/2010/wordprocessingCanvas" xmlns:cx="http://schemas.microsoft.com/office/drawing/2014/chartex" xmlns:cx1="http://schemas.microsoft.com/office/drawing/2015/9/8/chartex" xmlns:mc="http://schemas.openxmlformats.org/markup-compatibility/2006" xmlns:o="urn:schemas-microsoft-com:office:office" xmlns:r="http://schemas.openxmlformats.org/officeDocument/2006/relationships" xmlns:m="http://schemas.openxmlformats.org/officeDocument/2006/math" xmlns:v="urn:schemas-microsoft-com:vml" xmlns:wp14="http://schemas.microsoft.com/office/word/2010/wordprocessingDrawing" xmlns:wp="http://schemas.openxmlformats.org/drawingml/2006/wordprocessingDrawing" xmlns:w10="urn:schemas-microsoft-com:office:word" xmlns:w="http://schemas.openxmlformats.org/wordprocessingml/2006/main" xmlns:w14="http://schemas.microsoft.com/office/word/2010/wordml" xmlns:w15="http://schemas.microsoft.com/office/word/2012/wordml" xmlns:w16se="http://schemas.microsoft.com/office/word/2015/wordml/symex" xmlns:wpg="http://schemas.microsoft.com/office/word/2010/wordprocessingGroup" xmlns:wpi="http://schemas.microsoft.com/office/word/2010/wordprocessingInk" xmlns:wne="http://schemas.microsoft.com/office/word/2006/wordml" xmlns:wps="http://schemas.microsoft.com/office/word/2010/wordprocessingShape" mc:Ignorable="w14 w15 w16se wp14">
   <w:footnote w:type="separator" w:id="-1">
     <w:p>
       <w:pPr>
@@ -11540,7 +13084,7 @@
 </file>
 
 <file path=word/header1.xml><?xml version="1.0" encoding="utf-8"?>
-<w:hdr xmlns:wpc="http://schemas.microsoft.com/office/word/2010/wordprocessingCanvas" xmlns:cx="http://schemas.microsoft.com/office/drawing/2014/chartex" xmlns:cx1="http://schemas.microsoft.com/office/drawing/2015/9/8/chartex" xmlns:cx2="http://schemas.microsoft.com/office/drawing/2015/10/21/chartex" xmlns:cx3="http://schemas.microsoft.com/office/drawing/2016/5/9/chartex" xmlns:cx4="http://schemas.microsoft.com/office/drawing/2016/5/10/chartex" xmlns:cx5="http://schemas.microsoft.com/office/drawing/2016/5/11/chartex" xmlns:cx6="http://schemas.microsoft.com/office/drawing/2016/5/12/chartex" xmlns:cx7="http://schemas.microsoft.com/office/drawing/2016/5/13/chartex" xmlns:cx8="http://schemas.microsoft.com/office/drawing/2016/5/14/chartex" xmlns:mc="http://schemas.openxmlformats.org/markup-compatibility/2006" xmlns:aink="http://schemas.microsoft.com/office/drawing/2016/ink" xmlns:am3d="http://schemas.microsoft.com/office/drawing/2017/model3d" xmlns:o="urn:schemas-microsoft-com:office:office" xmlns:r="http://schemas.openxmlformats.org/officeDocument/2006/relationships" xmlns:m="http://schemas.openxmlformats.org/officeDocument/2006/math" xmlns:v="urn:schemas-microsoft-com:vml" xmlns:wp14="http://schemas.microsoft.com/office/word/2010/wordprocessingDrawing" xmlns:wp="http://schemas.openxmlformats.org/drawingml/2006/wordprocessingDrawing" xmlns:w10="urn:schemas-microsoft-com:office:word" xmlns:w="http://schemas.openxmlformats.org/wordprocessingml/2006/main" xmlns:w14="http://schemas.microsoft.com/office/word/2010/wordml" xmlns:w15="http://schemas.microsoft.com/office/word/2012/wordml" xmlns:w16cex="http://schemas.microsoft.com/office/word/2018/wordml/cex" xmlns:w16cid="http://schemas.microsoft.com/office/word/2016/wordml/cid" xmlns:w16="http://schemas.microsoft.com/office/word/2018/wordml" xmlns:w16sdtdh="http://schemas.microsoft.com/office/word/2020/wordml/sdtdatahash" xmlns:w16se="http://schemas.microsoft.com/office/word/2015/wordml/symex" xmlns:wpg="http://schemas.microsoft.com/office/word/2010/wordprocessingGroup" xmlns:wpi="http://schemas.microsoft.com/office/word/2010/wordprocessingInk" xmlns:wne="http://schemas.microsoft.com/office/word/2006/wordml" xmlns:wps="http://schemas.microsoft.com/office/word/2010/wordprocessingShape" mc:Ignorable="w14 w15 w16se w16cid w16 w16cex w16sdtdh wp14">
+<w:hdr xmlns:wpc="http://schemas.microsoft.com/office/word/2010/wordprocessingCanvas" xmlns:cx="http://schemas.microsoft.com/office/drawing/2014/chartex" xmlns:cx1="http://schemas.microsoft.com/office/drawing/2015/9/8/chartex" xmlns:mc="http://schemas.openxmlformats.org/markup-compatibility/2006" xmlns:o="urn:schemas-microsoft-com:office:office" xmlns:r="http://schemas.openxmlformats.org/officeDocument/2006/relationships" xmlns:m="http://schemas.openxmlformats.org/officeDocument/2006/math" xmlns:v="urn:schemas-microsoft-com:vml" xmlns:wp14="http://schemas.microsoft.com/office/word/2010/wordprocessingDrawing" xmlns:wp="http://schemas.openxmlformats.org/drawingml/2006/wordprocessingDrawing" xmlns:w10="urn:schemas-microsoft-com:office:word" xmlns:w="http://schemas.openxmlformats.org/wordprocessingml/2006/main" xmlns:w14="http://schemas.microsoft.com/office/word/2010/wordml" xmlns:w15="http://schemas.microsoft.com/office/word/2012/wordml" xmlns:w16se="http://schemas.microsoft.com/office/word/2015/wordml/symex" xmlns:wpg="http://schemas.microsoft.com/office/word/2010/wordprocessingGroup" xmlns:wpi="http://schemas.microsoft.com/office/word/2010/wordprocessingInk" xmlns:wne="http://schemas.microsoft.com/office/word/2006/wordml" xmlns:wps="http://schemas.microsoft.com/office/word/2010/wordprocessingShape" mc:Ignorable="w14 w15 w16se wp14">
   <w:p>
     <w:pPr>
       <w:pStyle w:val="lfej"/>
@@ -11552,11 +13096,26 @@
         <w:sz w:val="24"/>
       </w:rPr>
     </w:pPr>
+    <w:proofErr w:type="spellStart"/>
     <w:r>
       <w:rPr>
         <w:sz w:val="24"/>
       </w:rPr>
-      <w:t>Peaceful Paradi</w:t>
+      <w:t>Peaceful</w:t>
+    </w:r>
+    <w:proofErr w:type="spellEnd"/>
+    <w:r>
+      <w:rPr>
+        <w:sz w:val="24"/>
+      </w:rPr>
+      <w:t xml:space="preserve"> </w:t>
+    </w:r>
+    <w:proofErr w:type="spellStart"/>
+    <w:r>
+      <w:rPr>
+        <w:sz w:val="24"/>
+      </w:rPr>
+      <w:t>Paradi</w:t>
     </w:r>
     <w:r>
       <w:rPr>
@@ -11570,6 +13129,7 @@
       </w:rPr>
       <w:t>e</w:t>
     </w:r>
+    <w:proofErr w:type="spellEnd"/>
     <w:r>
       <w:rPr>
         <w:sz w:val="24"/>
@@ -11582,7 +13142,7 @@
 </file>
 
 <file path=word/numbering.xml><?xml version="1.0" encoding="utf-8"?>
-<w:numbering xmlns:wpc="http://schemas.microsoft.com/office/word/2010/wordprocessingCanvas" xmlns:cx="http://schemas.microsoft.com/office/drawing/2014/chartex" xmlns:cx1="http://schemas.microsoft.com/office/drawing/2015/9/8/chartex" xmlns:cx2="http://schemas.microsoft.com/office/drawing/2015/10/21/chartex" xmlns:cx3="http://schemas.microsoft.com/office/drawing/2016/5/9/chartex" xmlns:cx4="http://schemas.microsoft.com/office/drawing/2016/5/10/chartex" xmlns:cx5="http://schemas.microsoft.com/office/drawing/2016/5/11/chartex" xmlns:cx6="http://schemas.microsoft.com/office/drawing/2016/5/12/chartex" xmlns:cx7="http://schemas.microsoft.com/office/drawing/2016/5/13/chartex" xmlns:cx8="http://schemas.microsoft.com/office/drawing/2016/5/14/chartex" xmlns:mc="http://schemas.openxmlformats.org/markup-compatibility/2006" xmlns:aink="http://schemas.microsoft.com/office/drawing/2016/ink" xmlns:am3d="http://schemas.microsoft.com/office/drawing/2017/model3d" xmlns:o="urn:schemas-microsoft-com:office:office" xmlns:r="http://schemas.openxmlformats.org/officeDocument/2006/relationships" xmlns:m="http://schemas.openxmlformats.org/officeDocument/2006/math" xmlns:v="urn:schemas-microsoft-com:vml" xmlns:wp14="http://schemas.microsoft.com/office/word/2010/wordprocessingDrawing" xmlns:wp="http://schemas.openxmlformats.org/drawingml/2006/wordprocessingDrawing" xmlns:w10="urn:schemas-microsoft-com:office:word" xmlns:w="http://schemas.openxmlformats.org/wordprocessingml/2006/main" xmlns:w14="http://schemas.microsoft.com/office/word/2010/wordml" xmlns:w15="http://schemas.microsoft.com/office/word/2012/wordml" xmlns:w16cex="http://schemas.microsoft.com/office/word/2018/wordml/cex" xmlns:w16cid="http://schemas.microsoft.com/office/word/2016/wordml/cid" xmlns:w16="http://schemas.microsoft.com/office/word/2018/wordml" xmlns:w16sdtdh="http://schemas.microsoft.com/office/word/2020/wordml/sdtdatahash" xmlns:w16se="http://schemas.microsoft.com/office/word/2015/wordml/symex" xmlns:wpg="http://schemas.microsoft.com/office/word/2010/wordprocessingGroup" xmlns:wpi="http://schemas.microsoft.com/office/word/2010/wordprocessingInk" xmlns:wne="http://schemas.microsoft.com/office/word/2006/wordml" xmlns:wps="http://schemas.microsoft.com/office/word/2010/wordprocessingShape" mc:Ignorable="w14 w15 w16se w16cid w16 w16cex w16sdtdh wp14">
+<w:numbering xmlns:wpc="http://schemas.microsoft.com/office/word/2010/wordprocessingCanvas" xmlns:cx="http://schemas.microsoft.com/office/drawing/2014/chartex" xmlns:cx1="http://schemas.microsoft.com/office/drawing/2015/9/8/chartex" xmlns:mc="http://schemas.openxmlformats.org/markup-compatibility/2006" xmlns:o="urn:schemas-microsoft-com:office:office" xmlns:r="http://schemas.openxmlformats.org/officeDocument/2006/relationships" xmlns:m="http://schemas.openxmlformats.org/officeDocument/2006/math" xmlns:v="urn:schemas-microsoft-com:vml" xmlns:wp14="http://schemas.microsoft.com/office/word/2010/wordprocessingDrawing" xmlns:wp="http://schemas.openxmlformats.org/drawingml/2006/wordprocessingDrawing" xmlns:w10="urn:schemas-microsoft-com:office:word" xmlns:w="http://schemas.openxmlformats.org/wordprocessingml/2006/main" xmlns:w14="http://schemas.microsoft.com/office/word/2010/wordml" xmlns:w15="http://schemas.microsoft.com/office/word/2012/wordml" xmlns:w16se="http://schemas.microsoft.com/office/word/2015/wordml/symex" xmlns:wpg="http://schemas.microsoft.com/office/word/2010/wordprocessingGroup" xmlns:wpi="http://schemas.microsoft.com/office/word/2010/wordprocessingInk" xmlns:wne="http://schemas.microsoft.com/office/word/2006/wordml" xmlns:wps="http://schemas.microsoft.com/office/word/2010/wordprocessingShape" mc:Ignorable="w14 w15 w16se wp14">
   <w:abstractNum w:abstractNumId="0" w15:restartNumberingAfterBreak="0">
     <w:nsid w:val="010662E9"/>
     <w:multiLevelType w:val="hybridMultilevel"/>
@@ -12535,102 +14095,16 @@
     </w:lvl>
   </w:abstractNum>
   <w:abstractNum w:abstractNumId="9" w15:restartNumberingAfterBreak="0">
-    <w:nsid w:val="447D2863"/>
+    <w:nsid w:val="3E2C587C"/>
     <w:multiLevelType w:val="hybridMultilevel"/>
-    <w:tmpl w:val="BD7A69AA"/>
-    <w:lvl w:ilvl="0" w:tplc="040E000F">
-      <w:start w:val="1"/>
-      <w:numFmt w:val="decimal"/>
-      <w:lvlText w:val="%1."/>
-      <w:lvlJc w:val="left"/>
-      <w:pPr>
-        <w:ind w:left="720" w:hanging="360"/>
-      </w:pPr>
-    </w:lvl>
-    <w:lvl w:ilvl="1" w:tplc="040E0019" w:tentative="1">
-      <w:start w:val="1"/>
-      <w:numFmt w:val="lowerLetter"/>
-      <w:lvlText w:val="%2."/>
-      <w:lvlJc w:val="left"/>
-      <w:pPr>
-        <w:ind w:left="1440" w:hanging="360"/>
-      </w:pPr>
-    </w:lvl>
-    <w:lvl w:ilvl="2" w:tplc="040E001B" w:tentative="1">
-      <w:start w:val="1"/>
-      <w:numFmt w:val="lowerRoman"/>
-      <w:lvlText w:val="%3."/>
-      <w:lvlJc w:val="right"/>
-      <w:pPr>
-        <w:ind w:left="2160" w:hanging="180"/>
-      </w:pPr>
-    </w:lvl>
-    <w:lvl w:ilvl="3" w:tplc="040E000F" w:tentative="1">
-      <w:start w:val="1"/>
-      <w:numFmt w:val="decimal"/>
-      <w:lvlText w:val="%4."/>
-      <w:lvlJc w:val="left"/>
-      <w:pPr>
-        <w:ind w:left="2880" w:hanging="360"/>
-      </w:pPr>
-    </w:lvl>
-    <w:lvl w:ilvl="4" w:tplc="040E0019" w:tentative="1">
-      <w:start w:val="1"/>
-      <w:numFmt w:val="lowerLetter"/>
-      <w:lvlText w:val="%5."/>
-      <w:lvlJc w:val="left"/>
-      <w:pPr>
-        <w:ind w:left="3600" w:hanging="360"/>
-      </w:pPr>
-    </w:lvl>
-    <w:lvl w:ilvl="5" w:tplc="040E001B" w:tentative="1">
-      <w:start w:val="1"/>
-      <w:numFmt w:val="lowerRoman"/>
-      <w:lvlText w:val="%6."/>
-      <w:lvlJc w:val="right"/>
-      <w:pPr>
-        <w:ind w:left="4320" w:hanging="180"/>
-      </w:pPr>
-    </w:lvl>
-    <w:lvl w:ilvl="6" w:tplc="040E000F" w:tentative="1">
-      <w:start w:val="1"/>
-      <w:numFmt w:val="decimal"/>
-      <w:lvlText w:val="%7."/>
-      <w:lvlJc w:val="left"/>
-      <w:pPr>
-        <w:ind w:left="5040" w:hanging="360"/>
-      </w:pPr>
-    </w:lvl>
-    <w:lvl w:ilvl="7" w:tplc="040E0019" w:tentative="1">
-      <w:start w:val="1"/>
-      <w:numFmt w:val="lowerLetter"/>
-      <w:lvlText w:val="%8."/>
-      <w:lvlJc w:val="left"/>
-      <w:pPr>
-        <w:ind w:left="5760" w:hanging="360"/>
-      </w:pPr>
-    </w:lvl>
-    <w:lvl w:ilvl="8" w:tplc="040E001B" w:tentative="1">
-      <w:start w:val="1"/>
-      <w:numFmt w:val="lowerRoman"/>
-      <w:lvlText w:val="%9."/>
-      <w:lvlJc w:val="right"/>
-      <w:pPr>
-        <w:ind w:left="6480" w:hanging="180"/>
-      </w:pPr>
-    </w:lvl>
-  </w:abstractNum>
-  <w:abstractNum w:abstractNumId="10" w15:restartNumberingAfterBreak="0">
-    <w:nsid w:val="54632275"/>
-    <w:multiLevelType w:val="hybridMultilevel"/>
-    <w:tmpl w:val="2F2E4F68"/>
+    <w:tmpl w:val="C8C48348"/>
     <w:lvl w:ilvl="0" w:tplc="040E0001">
       <w:start w:val="1"/>
       <w:numFmt w:val="bullet"/>
       <w:lvlText w:val=""/>
       <w:lvlJc w:val="left"/>
       <w:pPr>
-        <w:ind w:left="1485" w:hanging="360"/>
+        <w:ind w:left="3744" w:hanging="360"/>
       </w:pPr>
       <w:rPr>
         <w:rFonts w:ascii="Symbol" w:hAnsi="Symbol" w:hint="default"/>
@@ -12642,7 +14116,7 @@
       <w:lvlText w:val="o"/>
       <w:lvlJc w:val="left"/>
       <w:pPr>
-        <w:ind w:left="2205" w:hanging="360"/>
+        <w:ind w:left="4464" w:hanging="360"/>
       </w:pPr>
       <w:rPr>
         <w:rFonts w:ascii="Courier New" w:hAnsi="Courier New" w:cs="Courier New" w:hint="default"/>
@@ -12654,7 +14128,7 @@
       <w:lvlText w:val=""/>
       <w:lvlJc w:val="left"/>
       <w:pPr>
-        <w:ind w:left="2925" w:hanging="360"/>
+        <w:ind w:left="5184" w:hanging="360"/>
       </w:pPr>
       <w:rPr>
         <w:rFonts w:ascii="Wingdings" w:hAnsi="Wingdings" w:hint="default"/>
@@ -12666,7 +14140,7 @@
       <w:lvlText w:val=""/>
       <w:lvlJc w:val="left"/>
       <w:pPr>
-        <w:ind w:left="3645" w:hanging="360"/>
+        <w:ind w:left="5904" w:hanging="360"/>
       </w:pPr>
       <w:rPr>
         <w:rFonts w:ascii="Symbol" w:hAnsi="Symbol" w:hint="default"/>
@@ -12678,7 +14152,7 @@
       <w:lvlText w:val="o"/>
       <w:lvlJc w:val="left"/>
       <w:pPr>
-        <w:ind w:left="4365" w:hanging="360"/>
+        <w:ind w:left="6624" w:hanging="360"/>
       </w:pPr>
       <w:rPr>
         <w:rFonts w:ascii="Courier New" w:hAnsi="Courier New" w:cs="Courier New" w:hint="default"/>
@@ -12690,7 +14164,7 @@
       <w:lvlText w:val=""/>
       <w:lvlJc w:val="left"/>
       <w:pPr>
-        <w:ind w:left="5085" w:hanging="360"/>
+        <w:ind w:left="7344" w:hanging="360"/>
       </w:pPr>
       <w:rPr>
         <w:rFonts w:ascii="Wingdings" w:hAnsi="Wingdings" w:hint="default"/>
@@ -12702,7 +14176,7 @@
       <w:lvlText w:val=""/>
       <w:lvlJc w:val="left"/>
       <w:pPr>
-        <w:ind w:left="5805" w:hanging="360"/>
+        <w:ind w:left="8064" w:hanging="360"/>
       </w:pPr>
       <w:rPr>
         <w:rFonts w:ascii="Symbol" w:hAnsi="Symbol" w:hint="default"/>
@@ -12714,7 +14188,7 @@
       <w:lvlText w:val="o"/>
       <w:lvlJc w:val="left"/>
       <w:pPr>
-        <w:ind w:left="6525" w:hanging="360"/>
+        <w:ind w:left="8784" w:hanging="360"/>
       </w:pPr>
       <w:rPr>
         <w:rFonts w:ascii="Courier New" w:hAnsi="Courier New" w:cs="Courier New" w:hint="default"/>
@@ -12726,14 +14200,213 @@
       <w:lvlText w:val=""/>
       <w:lvlJc w:val="left"/>
       <w:pPr>
-        <w:ind w:left="7245" w:hanging="360"/>
+        <w:ind w:left="9504" w:hanging="360"/>
       </w:pPr>
       <w:rPr>
         <w:rFonts w:ascii="Wingdings" w:hAnsi="Wingdings" w:hint="default"/>
       </w:rPr>
     </w:lvl>
   </w:abstractNum>
+  <w:abstractNum w:abstractNumId="10" w15:restartNumberingAfterBreak="0">
+    <w:nsid w:val="447D2863"/>
+    <w:multiLevelType w:val="hybridMultilevel"/>
+    <w:tmpl w:val="BD7A69AA"/>
+    <w:lvl w:ilvl="0" w:tplc="040E000F">
+      <w:start w:val="1"/>
+      <w:numFmt w:val="decimal"/>
+      <w:lvlText w:val="%1."/>
+      <w:lvlJc w:val="left"/>
+      <w:pPr>
+        <w:ind w:left="720" w:hanging="360"/>
+      </w:pPr>
+    </w:lvl>
+    <w:lvl w:ilvl="1" w:tplc="040E0019" w:tentative="1">
+      <w:start w:val="1"/>
+      <w:numFmt w:val="lowerLetter"/>
+      <w:lvlText w:val="%2."/>
+      <w:lvlJc w:val="left"/>
+      <w:pPr>
+        <w:ind w:left="1440" w:hanging="360"/>
+      </w:pPr>
+    </w:lvl>
+    <w:lvl w:ilvl="2" w:tplc="040E001B" w:tentative="1">
+      <w:start w:val="1"/>
+      <w:numFmt w:val="lowerRoman"/>
+      <w:lvlText w:val="%3."/>
+      <w:lvlJc w:val="right"/>
+      <w:pPr>
+        <w:ind w:left="2160" w:hanging="180"/>
+      </w:pPr>
+    </w:lvl>
+    <w:lvl w:ilvl="3" w:tplc="040E000F" w:tentative="1">
+      <w:start w:val="1"/>
+      <w:numFmt w:val="decimal"/>
+      <w:lvlText w:val="%4."/>
+      <w:lvlJc w:val="left"/>
+      <w:pPr>
+        <w:ind w:left="2880" w:hanging="360"/>
+      </w:pPr>
+    </w:lvl>
+    <w:lvl w:ilvl="4" w:tplc="040E0019" w:tentative="1">
+      <w:start w:val="1"/>
+      <w:numFmt w:val="lowerLetter"/>
+      <w:lvlText w:val="%5."/>
+      <w:lvlJc w:val="left"/>
+      <w:pPr>
+        <w:ind w:left="3600" w:hanging="360"/>
+      </w:pPr>
+    </w:lvl>
+    <w:lvl w:ilvl="5" w:tplc="040E001B" w:tentative="1">
+      <w:start w:val="1"/>
+      <w:numFmt w:val="lowerRoman"/>
+      <w:lvlText w:val="%6."/>
+      <w:lvlJc w:val="right"/>
+      <w:pPr>
+        <w:ind w:left="4320" w:hanging="180"/>
+      </w:pPr>
+    </w:lvl>
+    <w:lvl w:ilvl="6" w:tplc="040E000F" w:tentative="1">
+      <w:start w:val="1"/>
+      <w:numFmt w:val="decimal"/>
+      <w:lvlText w:val="%7."/>
+      <w:lvlJc w:val="left"/>
+      <w:pPr>
+        <w:ind w:left="5040" w:hanging="360"/>
+      </w:pPr>
+    </w:lvl>
+    <w:lvl w:ilvl="7" w:tplc="040E0019" w:tentative="1">
+      <w:start w:val="1"/>
+      <w:numFmt w:val="lowerLetter"/>
+      <w:lvlText w:val="%8."/>
+      <w:lvlJc w:val="left"/>
+      <w:pPr>
+        <w:ind w:left="5760" w:hanging="360"/>
+      </w:pPr>
+    </w:lvl>
+    <w:lvl w:ilvl="8" w:tplc="040E001B" w:tentative="1">
+      <w:start w:val="1"/>
+      <w:numFmt w:val="lowerRoman"/>
+      <w:lvlText w:val="%9."/>
+      <w:lvlJc w:val="right"/>
+      <w:pPr>
+        <w:ind w:left="6480" w:hanging="180"/>
+      </w:pPr>
+    </w:lvl>
+  </w:abstractNum>
   <w:abstractNum w:abstractNumId="11" w15:restartNumberingAfterBreak="0">
+    <w:nsid w:val="54632275"/>
+    <w:multiLevelType w:val="hybridMultilevel"/>
+    <w:tmpl w:val="2F2E4F68"/>
+    <w:lvl w:ilvl="0" w:tplc="040E0001">
+      <w:start w:val="1"/>
+      <w:numFmt w:val="bullet"/>
+      <w:lvlText w:val=""/>
+      <w:lvlJc w:val="left"/>
+      <w:pPr>
+        <w:ind w:left="1485" w:hanging="360"/>
+      </w:pPr>
+      <w:rPr>
+        <w:rFonts w:ascii="Symbol" w:hAnsi="Symbol" w:hint="default"/>
+      </w:rPr>
+    </w:lvl>
+    <w:lvl w:ilvl="1" w:tplc="040E0003" w:tentative="1">
+      <w:start w:val="1"/>
+      <w:numFmt w:val="bullet"/>
+      <w:lvlText w:val="o"/>
+      <w:lvlJc w:val="left"/>
+      <w:pPr>
+        <w:ind w:left="2205" w:hanging="360"/>
+      </w:pPr>
+      <w:rPr>
+        <w:rFonts w:ascii="Courier New" w:hAnsi="Courier New" w:cs="Courier New" w:hint="default"/>
+      </w:rPr>
+    </w:lvl>
+    <w:lvl w:ilvl="2" w:tplc="040E0005" w:tentative="1">
+      <w:start w:val="1"/>
+      <w:numFmt w:val="bullet"/>
+      <w:lvlText w:val=""/>
+      <w:lvlJc w:val="left"/>
+      <w:pPr>
+        <w:ind w:left="2925" w:hanging="360"/>
+      </w:pPr>
+      <w:rPr>
+        <w:rFonts w:ascii="Wingdings" w:hAnsi="Wingdings" w:hint="default"/>
+      </w:rPr>
+    </w:lvl>
+    <w:lvl w:ilvl="3" w:tplc="040E0001" w:tentative="1">
+      <w:start w:val="1"/>
+      <w:numFmt w:val="bullet"/>
+      <w:lvlText w:val=""/>
+      <w:lvlJc w:val="left"/>
+      <w:pPr>
+        <w:ind w:left="3645" w:hanging="360"/>
+      </w:pPr>
+      <w:rPr>
+        <w:rFonts w:ascii="Symbol" w:hAnsi="Symbol" w:hint="default"/>
+      </w:rPr>
+    </w:lvl>
+    <w:lvl w:ilvl="4" w:tplc="040E0003" w:tentative="1">
+      <w:start w:val="1"/>
+      <w:numFmt w:val="bullet"/>
+      <w:lvlText w:val="o"/>
+      <w:lvlJc w:val="left"/>
+      <w:pPr>
+        <w:ind w:left="4365" w:hanging="360"/>
+      </w:pPr>
+      <w:rPr>
+        <w:rFonts w:ascii="Courier New" w:hAnsi="Courier New" w:cs="Courier New" w:hint="default"/>
+      </w:rPr>
+    </w:lvl>
+    <w:lvl w:ilvl="5" w:tplc="040E0005" w:tentative="1">
+      <w:start w:val="1"/>
+      <w:numFmt w:val="bullet"/>
+      <w:lvlText w:val=""/>
+      <w:lvlJc w:val="left"/>
+      <w:pPr>
+        <w:ind w:left="5085" w:hanging="360"/>
+      </w:pPr>
+      <w:rPr>
+        <w:rFonts w:ascii="Wingdings" w:hAnsi="Wingdings" w:hint="default"/>
+      </w:rPr>
+    </w:lvl>
+    <w:lvl w:ilvl="6" w:tplc="040E0001" w:tentative="1">
+      <w:start w:val="1"/>
+      <w:numFmt w:val="bullet"/>
+      <w:lvlText w:val=""/>
+      <w:lvlJc w:val="left"/>
+      <w:pPr>
+        <w:ind w:left="5805" w:hanging="360"/>
+      </w:pPr>
+      <w:rPr>
+        <w:rFonts w:ascii="Symbol" w:hAnsi="Symbol" w:hint="default"/>
+      </w:rPr>
+    </w:lvl>
+    <w:lvl w:ilvl="7" w:tplc="040E0003" w:tentative="1">
+      <w:start w:val="1"/>
+      <w:numFmt w:val="bullet"/>
+      <w:lvlText w:val="o"/>
+      <w:lvlJc w:val="left"/>
+      <w:pPr>
+        <w:ind w:left="6525" w:hanging="360"/>
+      </w:pPr>
+      <w:rPr>
+        <w:rFonts w:ascii="Courier New" w:hAnsi="Courier New" w:cs="Courier New" w:hint="default"/>
+      </w:rPr>
+    </w:lvl>
+    <w:lvl w:ilvl="8" w:tplc="040E0005" w:tentative="1">
+      <w:start w:val="1"/>
+      <w:numFmt w:val="bullet"/>
+      <w:lvlText w:val=""/>
+      <w:lvlJc w:val="left"/>
+      <w:pPr>
+        <w:ind w:left="7245" w:hanging="360"/>
+      </w:pPr>
+      <w:rPr>
+        <w:rFonts w:ascii="Wingdings" w:hAnsi="Wingdings" w:hint="default"/>
+      </w:rPr>
+    </w:lvl>
+  </w:abstractNum>
+  <w:abstractNum w:abstractNumId="12" w15:restartNumberingAfterBreak="0">
     <w:nsid w:val="54883088"/>
     <w:multiLevelType w:val="hybridMultilevel"/>
     <w:tmpl w:val="2B4ED6C0"/>
@@ -12819,7 +14492,7 @@
       </w:pPr>
     </w:lvl>
   </w:abstractNum>
-  <w:abstractNum w:abstractNumId="12" w15:restartNumberingAfterBreak="0">
+  <w:abstractNum w:abstractNumId="13" w15:restartNumberingAfterBreak="0">
     <w:nsid w:val="55334DB2"/>
     <w:multiLevelType w:val="hybridMultilevel"/>
     <w:tmpl w:val="7486C766"/>
@@ -12908,7 +14581,7 @@
       </w:pPr>
     </w:lvl>
   </w:abstractNum>
-  <w:abstractNum w:abstractNumId="13" w15:restartNumberingAfterBreak="0">
+  <w:abstractNum w:abstractNumId="14" w15:restartNumberingAfterBreak="0">
     <w:nsid w:val="6F3926A3"/>
     <w:multiLevelType w:val="hybridMultilevel"/>
     <w:tmpl w:val="0BA62190"/>
@@ -13021,7 +14694,7 @@
       </w:rPr>
     </w:lvl>
   </w:abstractNum>
-  <w:abstractNum w:abstractNumId="14" w15:restartNumberingAfterBreak="0">
+  <w:abstractNum w:abstractNumId="15" w15:restartNumberingAfterBreak="0">
     <w:nsid w:val="70D144FD"/>
     <w:multiLevelType w:val="hybridMultilevel"/>
     <w:tmpl w:val="2EE43C1C"/>
@@ -13135,7 +14808,7 @@
       </w:rPr>
     </w:lvl>
   </w:abstractNum>
-  <w:abstractNum w:abstractNumId="15" w15:restartNumberingAfterBreak="0">
+  <w:abstractNum w:abstractNumId="16" w15:restartNumberingAfterBreak="0">
     <w:nsid w:val="7A247746"/>
     <w:multiLevelType w:val="hybridMultilevel"/>
     <w:tmpl w:val="34EED862"/>
@@ -13224,31 +14897,31 @@
       </w:pPr>
     </w:lvl>
   </w:abstractNum>
-  <w:num w:numId="1" w16cid:durableId="688682156">
+  <w:num w:numId="1">
     <w:abstractNumId w:val="6"/>
   </w:num>
-  <w:num w:numId="2" w16cid:durableId="704402970">
-    <w:abstractNumId w:val="12"/>
+  <w:num w:numId="2">
+    <w:abstractNumId w:val="13"/>
   </w:num>
-  <w:num w:numId="3" w16cid:durableId="1580022557">
+  <w:num w:numId="3">
     <w:abstractNumId w:val="3"/>
   </w:num>
-  <w:num w:numId="4" w16cid:durableId="1861242624">
+  <w:num w:numId="4">
     <w:abstractNumId w:val="5"/>
   </w:num>
-  <w:num w:numId="5" w16cid:durableId="500005049">
-    <w:abstractNumId w:val="13"/>
+  <w:num w:numId="5">
+    <w:abstractNumId w:val="14"/>
   </w:num>
-  <w:num w:numId="6" w16cid:durableId="2098362392">
+  <w:num w:numId="6">
     <w:abstractNumId w:val="0"/>
   </w:num>
-  <w:num w:numId="7" w16cid:durableId="1431854484">
-    <w:abstractNumId w:val="10"/>
+  <w:num w:numId="7">
+    <w:abstractNumId w:val="11"/>
   </w:num>
-  <w:num w:numId="8" w16cid:durableId="963080235">
+  <w:num w:numId="8">
     <w:abstractNumId w:val="5"/>
   </w:num>
-  <w:num w:numId="9" w16cid:durableId="1843860729">
+  <w:num w:numId="9">
     <w:abstractNumId w:val="3"/>
     <w:lvlOverride w:ilvl="0">
       <w:startOverride w:val="2"/>
@@ -13260,7 +14933,7 @@
       <w:startOverride w:val="1"/>
     </w:lvlOverride>
   </w:num>
-  <w:num w:numId="10" w16cid:durableId="353308499">
+  <w:num w:numId="10">
     <w:abstractNumId w:val="3"/>
     <w:lvlOverride w:ilvl="0">
       <w:startOverride w:val="2"/>
@@ -13272,7 +14945,7 @@
       <w:startOverride w:val="1"/>
     </w:lvlOverride>
   </w:num>
-  <w:num w:numId="11" w16cid:durableId="816337978">
+  <w:num w:numId="11">
     <w:abstractNumId w:val="3"/>
     <w:lvlOverride w:ilvl="0">
       <w:startOverride w:val="2"/>
@@ -13284,7 +14957,7 @@
       <w:startOverride w:val="2"/>
     </w:lvlOverride>
   </w:num>
-  <w:num w:numId="12" w16cid:durableId="1011420207">
+  <w:num w:numId="12">
     <w:abstractNumId w:val="3"/>
     <w:lvlOverride w:ilvl="0">
       <w:startOverride w:val="2"/>
@@ -13296,7 +14969,7 @@
       <w:startOverride w:val="3"/>
     </w:lvlOverride>
   </w:num>
-  <w:num w:numId="13" w16cid:durableId="1361055900">
+  <w:num w:numId="13">
     <w:abstractNumId w:val="3"/>
     <w:lvlOverride w:ilvl="0">
       <w:startOverride w:val="2"/>
@@ -13308,7 +14981,7 @@
       <w:startOverride w:val="1"/>
     </w:lvlOverride>
   </w:num>
-  <w:num w:numId="14" w16cid:durableId="439686779">
+  <w:num w:numId="14">
     <w:abstractNumId w:val="3"/>
     <w:lvlOverride w:ilvl="0">
       <w:startOverride w:val="2"/>
@@ -13320,7 +14993,7 @@
       <w:startOverride w:val="2"/>
     </w:lvlOverride>
   </w:num>
-  <w:num w:numId="15" w16cid:durableId="979191016">
+  <w:num w:numId="15">
     <w:abstractNumId w:val="3"/>
     <w:lvlOverride w:ilvl="0">
       <w:startOverride w:val="2"/>
@@ -13332,7 +15005,7 @@
       <w:startOverride w:val="1"/>
     </w:lvlOverride>
   </w:num>
-  <w:num w:numId="16" w16cid:durableId="1787043211">
+  <w:num w:numId="16">
     <w:abstractNumId w:val="3"/>
     <w:lvlOverride w:ilvl="0">
       <w:startOverride w:val="2"/>
@@ -13344,7 +15017,7 @@
       <w:startOverride w:val="2"/>
     </w:lvlOverride>
   </w:num>
-  <w:num w:numId="17" w16cid:durableId="71508645">
+  <w:num w:numId="17">
     <w:abstractNumId w:val="3"/>
     <w:lvlOverride w:ilvl="0">
       <w:startOverride w:val="3"/>
@@ -13356,10 +15029,10 @@
       <w:startOverride w:val="5"/>
     </w:lvlOverride>
   </w:num>
-  <w:num w:numId="18" w16cid:durableId="546717723">
+  <w:num w:numId="18">
     <w:abstractNumId w:val="5"/>
   </w:num>
-  <w:num w:numId="19" w16cid:durableId="2021659002">
+  <w:num w:numId="19">
     <w:abstractNumId w:val="3"/>
     <w:lvlOverride w:ilvl="0">
       <w:startOverride w:val="2"/>
@@ -13371,7 +15044,7 @@
       <w:startOverride w:val="1"/>
     </w:lvlOverride>
   </w:num>
-  <w:num w:numId="20" w16cid:durableId="2081245647">
+  <w:num w:numId="20">
     <w:abstractNumId w:val="3"/>
     <w:lvlOverride w:ilvl="0">
       <w:startOverride w:val="2"/>
@@ -13383,7 +15056,7 @@
       <w:startOverride w:val="1"/>
     </w:lvlOverride>
   </w:num>
-  <w:num w:numId="21" w16cid:durableId="1309900266">
+  <w:num w:numId="21">
     <w:abstractNumId w:val="3"/>
     <w:lvlOverride w:ilvl="0">
       <w:startOverride w:val="2"/>
@@ -13395,80 +15068,83 @@
       <w:startOverride w:val="2"/>
     </w:lvlOverride>
   </w:num>
-  <w:num w:numId="22" w16cid:durableId="2072919325">
+  <w:num w:numId="22">
     <w:abstractNumId w:val="5"/>
   </w:num>
-  <w:num w:numId="23" w16cid:durableId="1492137278">
+  <w:num w:numId="23">
     <w:abstractNumId w:val="5"/>
   </w:num>
-  <w:num w:numId="24" w16cid:durableId="1922254962">
+  <w:num w:numId="24">
     <w:abstractNumId w:val="5"/>
   </w:num>
-  <w:num w:numId="25" w16cid:durableId="1790471500">
+  <w:num w:numId="25">
     <w:abstractNumId w:val="5"/>
   </w:num>
-  <w:num w:numId="26" w16cid:durableId="1084424546">
+  <w:num w:numId="26">
     <w:abstractNumId w:val="5"/>
   </w:num>
-  <w:num w:numId="27" w16cid:durableId="1721053005">
+  <w:num w:numId="27">
     <w:abstractNumId w:val="5"/>
   </w:num>
-  <w:num w:numId="28" w16cid:durableId="1280799403">
+  <w:num w:numId="28">
     <w:abstractNumId w:val="5"/>
   </w:num>
-  <w:num w:numId="29" w16cid:durableId="44259299">
+  <w:num w:numId="29">
     <w:abstractNumId w:val="5"/>
   </w:num>
-  <w:num w:numId="30" w16cid:durableId="744492622">
+  <w:num w:numId="30">
     <w:abstractNumId w:val="5"/>
   </w:num>
-  <w:num w:numId="31" w16cid:durableId="228148725">
+  <w:num w:numId="31">
     <w:abstractNumId w:val="5"/>
   </w:num>
-  <w:num w:numId="32" w16cid:durableId="1328292285">
+  <w:num w:numId="32">
     <w:abstractNumId w:val="5"/>
   </w:num>
-  <w:num w:numId="33" w16cid:durableId="2144497760">
+  <w:num w:numId="33">
     <w:abstractNumId w:val="5"/>
   </w:num>
-  <w:num w:numId="34" w16cid:durableId="517425065">
-    <w:abstractNumId w:val="9"/>
+  <w:num w:numId="34">
+    <w:abstractNumId w:val="10"/>
   </w:num>
-  <w:num w:numId="35" w16cid:durableId="2015179576">
+  <w:num w:numId="35">
     <w:abstractNumId w:val="7"/>
   </w:num>
-  <w:num w:numId="36" w16cid:durableId="1107966540">
+  <w:num w:numId="36">
+    <w:abstractNumId w:val="16"/>
+  </w:num>
+  <w:num w:numId="37">
+    <w:abstractNumId w:val="2"/>
+  </w:num>
+  <w:num w:numId="38">
+    <w:abstractNumId w:val="4"/>
+  </w:num>
+  <w:num w:numId="39">
+    <w:abstractNumId w:val="12"/>
+  </w:num>
+  <w:num w:numId="40">
     <w:abstractNumId w:val="15"/>
   </w:num>
-  <w:num w:numId="37" w16cid:durableId="1344892737">
-    <w:abstractNumId w:val="2"/>
-  </w:num>
-  <w:num w:numId="38" w16cid:durableId="1001856629">
-    <w:abstractNumId w:val="4"/>
-  </w:num>
-  <w:num w:numId="39" w16cid:durableId="1088648187">
-    <w:abstractNumId w:val="11"/>
-  </w:num>
-  <w:num w:numId="40" w16cid:durableId="331107632">
-    <w:abstractNumId w:val="14"/>
-  </w:num>
-  <w:num w:numId="41" w16cid:durableId="1610119622">
+  <w:num w:numId="41">
     <w:abstractNumId w:val="8"/>
   </w:num>
-  <w:num w:numId="42" w16cid:durableId="640691766">
+  <w:num w:numId="42">
     <w:abstractNumId w:val="5"/>
   </w:num>
-  <w:num w:numId="43" w16cid:durableId="743769838">
+  <w:num w:numId="43">
     <w:abstractNumId w:val="1"/>
   </w:num>
-  <w:num w:numId="44" w16cid:durableId="1713339177">
+  <w:num w:numId="44">
     <w:abstractNumId w:val="5"/>
+  </w:num>
+  <w:num w:numId="45">
+    <w:abstractNumId w:val="9"/>
   </w:num>
 </w:numbering>
 </file>
 
 <file path=word/styles.xml><?xml version="1.0" encoding="utf-8"?>
-<w:styles xmlns:mc="http://schemas.openxmlformats.org/markup-compatibility/2006" xmlns:r="http://schemas.openxmlformats.org/officeDocument/2006/relationships" xmlns:w="http://schemas.openxmlformats.org/wordprocessingml/2006/main" xmlns:w14="http://schemas.microsoft.com/office/word/2010/wordml" xmlns:w15="http://schemas.microsoft.com/office/word/2012/wordml" xmlns:w16cex="http://schemas.microsoft.com/office/word/2018/wordml/cex" xmlns:w16cid="http://schemas.microsoft.com/office/word/2016/wordml/cid" xmlns:w16="http://schemas.microsoft.com/office/word/2018/wordml" xmlns:w16sdtdh="http://schemas.microsoft.com/office/word/2020/wordml/sdtdatahash" xmlns:w16se="http://schemas.microsoft.com/office/word/2015/wordml/symex" mc:Ignorable="w14 w15 w16se w16cid w16 w16cex w16sdtdh">
+<w:styles xmlns:mc="http://schemas.openxmlformats.org/markup-compatibility/2006" xmlns:r="http://schemas.openxmlformats.org/officeDocument/2006/relationships" xmlns:w="http://schemas.openxmlformats.org/wordprocessingml/2006/main" xmlns:w14="http://schemas.microsoft.com/office/word/2010/wordml" xmlns:w15="http://schemas.microsoft.com/office/word/2012/wordml" xmlns:w16se="http://schemas.microsoft.com/office/word/2015/wordml/symex" mc:Ignorable="w14 w15 w16se">
   <w:docDefaults>
     <w:rPrDefault>
       <w:rPr>
@@ -13484,7 +15160,7 @@
       </w:pPr>
     </w:pPrDefault>
   </w:docDefaults>
-  <w:latentStyles w:defLockedState="0" w:defUIPriority="99" w:defSemiHidden="0" w:defUnhideWhenUsed="0" w:defQFormat="0" w:count="376">
+  <w:latentStyles w:defLockedState="0" w:defUIPriority="99" w:defSemiHidden="0" w:defUnhideWhenUsed="0" w:defQFormat="0" w:count="371">
     <w:lsdException w:name="Normal" w:uiPriority="0" w:qFormat="1"/>
     <w:lsdException w:name="heading 1" w:uiPriority="9" w:qFormat="1"/>
     <w:lsdException w:name="heading 2" w:semiHidden="1" w:uiPriority="9" w:unhideWhenUsed="1" w:qFormat="1"/>
@@ -13856,11 +15532,6 @@
     <w:lsdException w:name="List Table 5 Dark Accent 6" w:uiPriority="50"/>
     <w:lsdException w:name="List Table 6 Colorful Accent 6" w:uiPriority="51"/>
     <w:lsdException w:name="List Table 7 Colorful Accent 6" w:uiPriority="52"/>
-    <w:lsdException w:name="Mention" w:semiHidden="1" w:unhideWhenUsed="1"/>
-    <w:lsdException w:name="Smart Hyperlink" w:semiHidden="1" w:unhideWhenUsed="1"/>
-    <w:lsdException w:name="Hashtag" w:semiHidden="1" w:unhideWhenUsed="1"/>
-    <w:lsdException w:name="Unresolved Mention" w:semiHidden="1" w:unhideWhenUsed="1"/>
-    <w:lsdException w:name="Smart Link" w:semiHidden="1" w:unhideWhenUsed="1"/>
   </w:latentStyles>
   <w:style w:type="paragraph" w:default="1" w:styleId="Norml">
     <w:name w:val="Normal"/>

</xml_diff>

<commit_message>
Admin fiók + Page not found
</commit_message>
<xml_diff>
--- a/dokumentacio/Vizsgaremek dokumentáció.docx
+++ b/dokumentacio/Vizsgaremek dokumentáció.docx
@@ -1,11 +1,12 @@
 
 <file path=word/document.xml><?xml version="1.0" encoding="utf-8"?>
-<w:document xmlns:wpc="http://schemas.microsoft.com/office/word/2010/wordprocessingCanvas" xmlns:cx="http://schemas.microsoft.com/office/drawing/2014/chartex" xmlns:cx1="http://schemas.microsoft.com/office/drawing/2015/9/8/chartex" xmlns:mc="http://schemas.openxmlformats.org/markup-compatibility/2006" xmlns:o="urn:schemas-microsoft-com:office:office" xmlns:r="http://schemas.openxmlformats.org/officeDocument/2006/relationships" xmlns:m="http://schemas.openxmlformats.org/officeDocument/2006/math" xmlns:v="urn:schemas-microsoft-com:vml" xmlns:wp14="http://schemas.microsoft.com/office/word/2010/wordprocessingDrawing" xmlns:wp="http://schemas.openxmlformats.org/drawingml/2006/wordprocessingDrawing" xmlns:w10="urn:schemas-microsoft-com:office:word" xmlns:w="http://schemas.openxmlformats.org/wordprocessingml/2006/main" xmlns:w14="http://schemas.microsoft.com/office/word/2010/wordml" xmlns:w15="http://schemas.microsoft.com/office/word/2012/wordml" xmlns:w16se="http://schemas.microsoft.com/office/word/2015/wordml/symex" xmlns:wpg="http://schemas.microsoft.com/office/word/2010/wordprocessingGroup" xmlns:wpi="http://schemas.microsoft.com/office/word/2010/wordprocessingInk" xmlns:wne="http://schemas.microsoft.com/office/word/2006/wordml" xmlns:wps="http://schemas.microsoft.com/office/word/2010/wordprocessingShape" mc:Ignorable="w14 w15 w16se wp14">
+<w:document xmlns:wpc="http://schemas.microsoft.com/office/word/2010/wordprocessingCanvas" xmlns:cx="http://schemas.microsoft.com/office/drawing/2014/chartex" xmlns:cx1="http://schemas.microsoft.com/office/drawing/2015/9/8/chartex" xmlns:cx2="http://schemas.microsoft.com/office/drawing/2015/10/21/chartex" xmlns:cx3="http://schemas.microsoft.com/office/drawing/2016/5/9/chartex" xmlns:cx4="http://schemas.microsoft.com/office/drawing/2016/5/10/chartex" xmlns:cx5="http://schemas.microsoft.com/office/drawing/2016/5/11/chartex" xmlns:cx6="http://schemas.microsoft.com/office/drawing/2016/5/12/chartex" xmlns:cx7="http://schemas.microsoft.com/office/drawing/2016/5/13/chartex" xmlns:cx8="http://schemas.microsoft.com/office/drawing/2016/5/14/chartex" xmlns:mc="http://schemas.openxmlformats.org/markup-compatibility/2006" xmlns:aink="http://schemas.microsoft.com/office/drawing/2016/ink" xmlns:am3d="http://schemas.microsoft.com/office/drawing/2017/model3d" xmlns:o="urn:schemas-microsoft-com:office:office" xmlns:r="http://schemas.openxmlformats.org/officeDocument/2006/relationships" xmlns:m="http://schemas.openxmlformats.org/officeDocument/2006/math" xmlns:v="urn:schemas-microsoft-com:vml" xmlns:wp14="http://schemas.microsoft.com/office/word/2010/wordprocessingDrawing" xmlns:wp="http://schemas.openxmlformats.org/drawingml/2006/wordprocessingDrawing" xmlns:w10="urn:schemas-microsoft-com:office:word" xmlns:w="http://schemas.openxmlformats.org/wordprocessingml/2006/main" xmlns:w14="http://schemas.microsoft.com/office/word/2010/wordml" xmlns:w15="http://schemas.microsoft.com/office/word/2012/wordml" xmlns:w16cex="http://schemas.microsoft.com/office/word/2018/wordml/cex" xmlns:w16cid="http://schemas.microsoft.com/office/word/2016/wordml/cid" xmlns:w16="http://schemas.microsoft.com/office/word/2018/wordml" xmlns:w16sdtdh="http://schemas.microsoft.com/office/word/2020/wordml/sdtdatahash" xmlns:w16se="http://schemas.microsoft.com/office/word/2015/wordml/symex" xmlns:wpg="http://schemas.microsoft.com/office/word/2010/wordprocessingGroup" xmlns:wpi="http://schemas.microsoft.com/office/word/2010/wordprocessingInk" xmlns:wne="http://schemas.microsoft.com/office/word/2006/wordml" xmlns:wps="http://schemas.microsoft.com/office/word/2010/wordprocessingShape" mc:Ignorable="w14 w15 w16se w16cid w16 w16cex w16sdtdh wp14">
   <w:background w:color="FFFFFF" w:themeColor="background1"/>
   <w:body>
     <w:p>
       <w:pPr>
         <w:spacing w:before="1320" w:line="360" w:lineRule="auto"/>
+        <w:ind w:left="-567"/>
         <w:jc w:val="center"/>
         <w:rPr>
           <w:rFonts w:ascii="Engravers MT" w:hAnsi="Engravers MT"/>
@@ -29,66 +30,47 @@
     <w:p>
       <w:pPr>
         <w:spacing w:before="1320" w:after="720" w:line="360" w:lineRule="auto"/>
+        <w:ind w:left="-567"/>
         <w:jc w:val="center"/>
         <w:rPr>
           <w:rFonts w:ascii="Engravers MT" w:hAnsi="Engravers MT"/>
-          <w:sz w:val="28"/>
-          <w:szCs w:val="28"/>
+          <w:sz w:val="26"/>
+          <w:szCs w:val="26"/>
         </w:rPr>
       </w:pPr>
       <w:r>
         <w:rPr>
           <w:rFonts w:ascii="Engravers MT" w:hAnsi="Engravers MT"/>
           <w:i/>
-          <w:sz w:val="28"/>
-          <w:szCs w:val="28"/>
+          <w:sz w:val="26"/>
+          <w:szCs w:val="26"/>
         </w:rPr>
         <w:t xml:space="preserve">Kálmán Dávid, </w:t>
       </w:r>
-      <w:proofErr w:type="spellStart"/>
       <w:r>
         <w:rPr>
           <w:rFonts w:ascii="Engravers MT" w:hAnsi="Engravers MT"/>
           <w:i/>
-          <w:sz w:val="28"/>
-          <w:szCs w:val="28"/>
-        </w:rPr>
-        <w:t>Roncz</w:t>
-      </w:r>
-      <w:proofErr w:type="spellEnd"/>
+          <w:sz w:val="26"/>
+          <w:szCs w:val="26"/>
+        </w:rPr>
+        <w:t>Roncz Gábor</w:t>
+      </w:r>
       <w:r>
         <w:rPr>
           <w:rFonts w:ascii="Engravers MT" w:hAnsi="Engravers MT"/>
           <w:i/>
-          <w:sz w:val="28"/>
-          <w:szCs w:val="28"/>
-        </w:rPr>
-        <w:t xml:space="preserve"> </w:t>
+          <w:sz w:val="26"/>
+          <w:szCs w:val="26"/>
+        </w:rPr>
+        <w:t xml:space="preserve">, Vass </w:t>
       </w:r>
       <w:r>
         <w:rPr>
           <w:rFonts w:ascii="Engravers MT" w:hAnsi="Engravers MT"/>
           <w:i/>
-          <w:sz w:val="28"/>
-          <w:szCs w:val="28"/>
-        </w:rPr>
-        <w:t>Gábor</w:t>
-      </w:r>
-      <w:r>
-        <w:rPr>
-          <w:rFonts w:ascii="Engravers MT" w:hAnsi="Engravers MT"/>
-          <w:i/>
-          <w:sz w:val="28"/>
-          <w:szCs w:val="28"/>
-        </w:rPr>
-        <w:t xml:space="preserve">, Vass </w:t>
-      </w:r>
-      <w:r>
-        <w:rPr>
-          <w:rFonts w:ascii="Engravers MT" w:hAnsi="Engravers MT"/>
-          <w:i/>
-          <w:sz w:val="28"/>
-          <w:szCs w:val="28"/>
+          <w:sz w:val="26"/>
+          <w:szCs w:val="26"/>
         </w:rPr>
         <w:t>Kornél</w:t>
       </w:r>
@@ -3710,6 +3692,23 @@
     </w:p>
     <w:p>
       <w:pPr>
+        <w:rPr>
+          <w:rFonts w:asciiTheme="majorHAnsi" w:eastAsiaTheme="majorEastAsia" w:hAnsiTheme="majorHAnsi" w:cstheme="majorBidi"/>
+          <w:color w:val="2E74B5" w:themeColor="accent1" w:themeShade="BF"/>
+          <w:sz w:val="36"/>
+          <w:szCs w:val="32"/>
+        </w:rPr>
+      </w:pPr>
+      <w:bookmarkStart w:id="0" w:name="_Toc101362828"/>
+      <w:r>
+        <w:rPr>
+          <w:sz w:val="36"/>
+        </w:rPr>
+        <w:br w:type="page"/>
+      </w:r>
+    </w:p>
+    <w:p>
+      <w:pPr>
         <w:pStyle w:val="Cmsor1"/>
         <w:numPr>
           <w:ilvl w:val="0"/>
@@ -3721,11 +3720,11 @@
           <w:sz w:val="36"/>
         </w:rPr>
       </w:pPr>
-      <w:bookmarkStart w:id="0" w:name="_Toc101362828"/>
       <w:r>
         <w:rPr>
           <w:sz w:val="36"/>
         </w:rPr>
+        <w:lastRenderedPageBreak/>
         <w:t>Ötletelés</w:t>
       </w:r>
       <w:bookmarkEnd w:id="0"/>
@@ -3943,7 +3942,6 @@
         <w:rPr>
           <w:sz w:val="28"/>
         </w:rPr>
-        <w:lastRenderedPageBreak/>
         <w:t>2.3</w:t>
       </w:r>
       <w:r>
@@ -4048,8 +4046,8 @@
     </w:p>
     <w:p>
       <w:pPr>
-        <w:spacing w:line="360" w:lineRule="auto"/>
-        <w:ind w:left="142" w:firstLine="12"/>
+        <w:spacing w:after="0" w:line="360" w:lineRule="auto"/>
+        <w:ind w:left="142" w:firstLine="11"/>
         <w:jc w:val="both"/>
         <w:rPr>
           <w:sz w:val="24"/>
@@ -4057,22 +4055,84 @@
       </w:pPr>
       <w:r>
         <w:rPr>
+          <w:sz w:val="24"/>
+        </w:rPr>
+        <w:t xml:space="preserve">Ez lett az arculat fő logója. Megtalálható rajta az ikonunk, </w:t>
+      </w:r>
+      <w:r>
+        <w:rPr>
+          <w:i/>
+          <w:sz w:val="24"/>
+        </w:rPr>
+        <w:t>az arany madár</w:t>
+      </w:r>
+      <w:r>
+        <w:rPr>
+          <w:sz w:val="24"/>
+        </w:rPr>
+        <w:t xml:space="preserve">, amely a luxust és a megbízhatóságot szimbolizálja. Továbbá a hotel neve ugyan olyan stílussal </w:t>
+      </w:r>
+      <w:r>
+        <w:rPr>
+          <w:sz w:val="24"/>
+        </w:rPr>
+        <w:t xml:space="preserve">feltüntetve. A fekete háttér is jó választás </w:t>
+      </w:r>
+      <w:r>
+        <w:rPr>
+          <w:sz w:val="24"/>
+        </w:rPr>
+        <w:t>volt,</w:t>
+      </w:r>
+      <w:r>
+        <w:rPr>
+          <w:sz w:val="24"/>
+        </w:rPr>
+        <w:t xml:space="preserve"> hiszen nagyon jó </w:t>
+      </w:r>
+      <w:r>
+        <w:rPr>
+          <w:sz w:val="24"/>
+        </w:rPr>
+        <w:lastRenderedPageBreak/>
+        <w:t>kontrasztot ad az átmenetes arany színnel.</w:t>
+      </w:r>
+      <w:r>
+        <w:rPr>
+          <w:sz w:val="24"/>
+        </w:rPr>
+        <w:t xml:space="preserve"> A logót rendes nézetben az </w:t>
+      </w:r>
+      <w:r>
+        <w:rPr>
+          <w:sz w:val="24"/>
+        </w:rPr>
+        <w:t>oldalon,</w:t>
+      </w:r>
+      <w:r>
+        <w:rPr>
+          <w:sz w:val="24"/>
+        </w:rPr>
+        <w:t xml:space="preserve"> </w:t>
+      </w:r>
+      <w:r>
+        <w:rPr>
           <w:noProof/>
           <w:sz w:val="24"/>
           <w:lang w:eastAsia="hu-HU"/>
         </w:rPr>
         <w:drawing>
-          <wp:anchor distT="0" distB="0" distL="114300" distR="114300" simplePos="0" relativeHeight="251658240" behindDoc="0" locked="0" layoutInCell="1" allowOverlap="1" wp14:anchorId="192CA1E3" wp14:editId="604B4978">
+          <wp:anchor distT="0" distB="0" distL="114300" distR="114300" simplePos="0" relativeHeight="251646464" behindDoc="0" locked="0" layoutInCell="1" allowOverlap="1" wp14:anchorId="192CA1E3" wp14:editId="541FBD7B">
             <wp:simplePos x="0" y="0"/>
             <wp:positionH relativeFrom="margin">
-              <wp:align>right</wp:align>
+              <wp:posOffset>1270</wp:posOffset>
             </wp:positionH>
             <wp:positionV relativeFrom="paragraph">
-              <wp:posOffset>1054735</wp:posOffset>
+              <wp:posOffset>571739</wp:posOffset>
             </wp:positionV>
             <wp:extent cx="5306060" cy="838200"/>
-            <wp:effectExtent l="0" t="0" r="8890" b="0"/>
-            <wp:wrapTopAndBottom/>
+            <wp:effectExtent l="0" t="0" r="0" b="0"/>
+            <wp:wrapSquare wrapText="bothSides"/>
             <wp:docPr id="1" name="Kép 1"/>
             <wp:cNvGraphicFramePr>
               <a:graphicFrameLocks xmlns:a="http://schemas.openxmlformats.org/drawingml/2006/main" noChangeAspect="1"/>
@@ -4121,56 +4181,7 @@
         <w:rPr>
           <w:sz w:val="24"/>
         </w:rPr>
-        <w:t xml:space="preserve">Ez lett az arculat fő logója. Megtalálható rajta az ikonunk, </w:t>
-      </w:r>
-      <w:r>
-        <w:rPr>
-          <w:i/>
-          <w:sz w:val="24"/>
-        </w:rPr>
-        <w:t>az arany madár</w:t>
-      </w:r>
-      <w:r>
-        <w:rPr>
-          <w:sz w:val="24"/>
-        </w:rPr>
-        <w:t xml:space="preserve">, amely a luxust és a megbízhatóságot szimbolizálja. Továbbá a hotel neve ugyan olyan stílussal </w:t>
-      </w:r>
-      <w:r>
-        <w:rPr>
-          <w:sz w:val="24"/>
-        </w:rPr>
-        <w:t xml:space="preserve">feltüntetve. A fekete háttér is jó választás </w:t>
-      </w:r>
-      <w:r>
-        <w:rPr>
-          <w:sz w:val="24"/>
-        </w:rPr>
-        <w:t>volt,</w:t>
-      </w:r>
-      <w:r>
-        <w:rPr>
-          <w:sz w:val="24"/>
-        </w:rPr>
-        <w:t xml:space="preserve"> hiszen nagyon jó kontrasztot ad az átmenetes arany színnel.</w:t>
-      </w:r>
-      <w:r>
-        <w:rPr>
-          <w:sz w:val="24"/>
-        </w:rPr>
-        <w:t xml:space="preserve"> A logót rendes nézetben az </w:t>
-      </w:r>
-      <w:r>
-        <w:rPr>
-          <w:sz w:val="24"/>
-        </w:rPr>
-        <w:t>oldalon,</w:t>
-      </w:r>
-      <w:r>
-        <w:rPr>
-          <w:sz w:val="24"/>
-        </w:rPr>
-        <w:t xml:space="preserve"> a </w:t>
+        <w:t xml:space="preserve">a </w:t>
       </w:r>
       <w:r>
         <w:rPr>
@@ -4255,7 +4266,7 @@
           <w:lang w:eastAsia="hu-HU"/>
         </w:rPr>
         <w:drawing>
-          <wp:anchor distT="0" distB="0" distL="114300" distR="114300" simplePos="0" relativeHeight="251659264" behindDoc="0" locked="0" layoutInCell="1" allowOverlap="1" wp14:anchorId="434E6FCA" wp14:editId="40818405">
+          <wp:anchor distT="0" distB="0" distL="114300" distR="114300" simplePos="0" relativeHeight="251640832" behindDoc="0" locked="0" layoutInCell="1" allowOverlap="1" wp14:anchorId="434E6FCA" wp14:editId="60B4F232">
             <wp:simplePos x="0" y="0"/>
             <wp:positionH relativeFrom="margin">
               <wp:posOffset>3885565</wp:posOffset>
@@ -4415,7 +4426,7 @@
           <w:lang w:eastAsia="hu-HU"/>
         </w:rPr>
         <w:drawing>
-          <wp:anchor distT="0" distB="0" distL="114300" distR="114300" simplePos="0" relativeHeight="251661312" behindDoc="0" locked="0" layoutInCell="1" allowOverlap="1" wp14:anchorId="6F5263DD" wp14:editId="46CE018E">
+          <wp:anchor distT="0" distB="0" distL="114300" distR="114300" simplePos="0" relativeHeight="251643904" behindDoc="0" locked="0" layoutInCell="1" allowOverlap="1" wp14:anchorId="6F5263DD" wp14:editId="18BC5231">
             <wp:simplePos x="0" y="0"/>
             <wp:positionH relativeFrom="margin">
               <wp:align>right</wp:align>
@@ -4697,15 +4708,7 @@
           <w:sz w:val="24"/>
           <w:szCs w:val="24"/>
         </w:rPr>
-        <w:t xml:space="preserve"> Sajnos a hosszúsága </w:t>
-      </w:r>
-      <w:r>
-        <w:rPr>
-          <w:sz w:val="24"/>
-          <w:szCs w:val="24"/>
-        </w:rPr>
-        <w:lastRenderedPageBreak/>
-        <w:t>miatt nem fért rá a logóra, így csak a főoldalon használjuk, illetve egy kettő emailben.</w:t>
+        <w:t xml:space="preserve"> Sajnos a hosszúsága miatt nem fért rá a logóra, így csak a főoldalon használjuk, illetve egy kettő emailben.</w:t>
       </w:r>
     </w:p>
     <w:p>
@@ -4884,8 +4887,17 @@
           <w:sz w:val="24"/>
           <w:szCs w:val="24"/>
         </w:rPr>
-        <w:t>)et</w:t>
-      </w:r>
+        <w:t>)</w:t>
+      </w:r>
+      <w:proofErr w:type="spellStart"/>
+      <w:r>
+        <w:rPr>
+          <w:sz w:val="24"/>
+          <w:szCs w:val="24"/>
+        </w:rPr>
+        <w:t>et</w:t>
+      </w:r>
+      <w:proofErr w:type="spellEnd"/>
       <w:r>
         <w:rPr>
           <w:sz w:val="24"/>
@@ -4941,7 +4953,15 @@
           <w:sz w:val="24"/>
           <w:szCs w:val="24"/>
         </w:rPr>
-        <w:t xml:space="preserve"> esett.</w:t>
+        <w:t xml:space="preserve"> </w:t>
+      </w:r>
+      <w:r>
+        <w:rPr>
+          <w:sz w:val="24"/>
+          <w:szCs w:val="24"/>
+        </w:rPr>
+        <w:lastRenderedPageBreak/>
+        <w:t>esett.</w:t>
       </w:r>
       <w:r>
         <w:rPr>
@@ -5080,23 +5100,7 @@
           <w:sz w:val="24"/>
           <w:szCs w:val="24"/>
         </w:rPr>
-        <w:t xml:space="preserve">Weboldal: Kálmán Dávid, </w:t>
-      </w:r>
-      <w:proofErr w:type="spellStart"/>
-      <w:r>
-        <w:rPr>
-          <w:sz w:val="24"/>
-          <w:szCs w:val="24"/>
-        </w:rPr>
-        <w:t>Roncz</w:t>
-      </w:r>
-      <w:proofErr w:type="spellEnd"/>
-      <w:r>
-        <w:rPr>
-          <w:sz w:val="24"/>
-          <w:szCs w:val="24"/>
-        </w:rPr>
-        <w:t xml:space="preserve"> Gábor</w:t>
+        <w:t>Weboldal: Kálmán Dávid, Roncz Gábor</w:t>
       </w:r>
     </w:p>
     <w:p>
@@ -5176,9 +5180,8 @@
           <w:szCs w:val="28"/>
           <w:lang w:eastAsia="hu-HU"/>
         </w:rPr>
-        <w:lastRenderedPageBreak/>
         <w:drawing>
-          <wp:anchor distT="0" distB="0" distL="114300" distR="114300" simplePos="0" relativeHeight="251662336" behindDoc="0" locked="0" layoutInCell="1" allowOverlap="1" wp14:anchorId="681E908E" wp14:editId="779C8DF8">
+          <wp:anchor distT="0" distB="0" distL="114300" distR="114300" simplePos="0" relativeHeight="251644928" behindDoc="0" locked="0" layoutInCell="1" allowOverlap="1" wp14:anchorId="681E908E" wp14:editId="0BA9D61B">
             <wp:simplePos x="0" y="0"/>
             <wp:positionH relativeFrom="margin">
               <wp:align>center</wp:align>
@@ -5325,7 +5328,7 @@
           <w:lang w:eastAsia="hu-HU"/>
         </w:rPr>
         <w:drawing>
-          <wp:anchor distT="0" distB="0" distL="114300" distR="114300" simplePos="0" relativeHeight="251660288" behindDoc="0" locked="0" layoutInCell="1" allowOverlap="1" wp14:anchorId="4BFF62FF" wp14:editId="258D446F">
+          <wp:anchor distT="0" distB="0" distL="114300" distR="114300" simplePos="0" relativeHeight="251642880" behindDoc="0" locked="0" layoutInCell="1" allowOverlap="1" wp14:anchorId="4BFF62FF" wp14:editId="0D87750C">
             <wp:simplePos x="0" y="0"/>
             <wp:positionH relativeFrom="margin">
               <wp:align>right</wp:align>
@@ -5491,52 +5494,38 @@
         <w:rPr>
           <w:sz w:val="24"/>
         </w:rPr>
-        <w:t xml:space="preserve">radikális változtatásokon mire elnyerte végleges formáját. A tartalma főbb részét természetesen a foglalás rögzítéséhez szükséges </w:t>
+        <w:t xml:space="preserve">radikális változtatásokon mire elnyerte végleges formáját. A tartalma főbb részét természetesen a foglalás rögzítéséhez szükséges adatmezők teszik ki. </w:t>
+      </w:r>
+      <w:r>
+        <w:rPr>
+          <w:sz w:val="24"/>
+        </w:rPr>
+        <w:t xml:space="preserve">Mindemellett pár idegen kulcson </w:t>
+      </w:r>
+      <w:r>
+        <w:rPr>
+          <w:sz w:val="24"/>
+        </w:rPr>
+        <w:t>felül,</w:t>
+      </w:r>
+      <w:r>
+        <w:rPr>
+          <w:sz w:val="24"/>
+        </w:rPr>
+        <w:t xml:space="preserve"> valamint a recepció alkalmazáshoz létfontosságú „</w:t>
       </w:r>
       <w:proofErr w:type="spellStart"/>
       <w:r>
         <w:rPr>
           <w:sz w:val="24"/>
         </w:rPr>
-        <w:t>adatmezők</w:t>
+        <w:t>IsCheckedIn</w:t>
       </w:r>
       <w:proofErr w:type="spellEnd"/>
       <w:r>
         <w:rPr>
           <w:sz w:val="24"/>
         </w:rPr>
-        <w:t xml:space="preserve"> teszik ki. </w:t>
-      </w:r>
-      <w:r>
-        <w:rPr>
-          <w:sz w:val="24"/>
-        </w:rPr>
-        <w:t xml:space="preserve">Mindemellett pár idegen kulcson </w:t>
-      </w:r>
-      <w:r>
-        <w:rPr>
-          <w:sz w:val="24"/>
-        </w:rPr>
-        <w:t>felül,</w:t>
-      </w:r>
-      <w:r>
-        <w:rPr>
-          <w:sz w:val="24"/>
-        </w:rPr>
-        <w:t xml:space="preserve"> valamint a recepció alkalmazáshoz létfontosságú „</w:t>
-      </w:r>
-      <w:proofErr w:type="spellStart"/>
-      <w:r>
-        <w:rPr>
-          <w:sz w:val="24"/>
-        </w:rPr>
-        <w:t>IsCheckedIn</w:t>
-      </w:r>
-      <w:proofErr w:type="spellEnd"/>
-      <w:r>
-        <w:rPr>
-          <w:sz w:val="24"/>
-        </w:rPr>
         <w:t xml:space="preserve">” nevezetű </w:t>
       </w:r>
       <w:r>
@@ -5549,14 +5538,14 @@
         <w:rPr>
           <w:sz w:val="24"/>
         </w:rPr>
-        <w:t xml:space="preserve"> amiben értelem szerűen azon információt őrizzük, hogy az adott vendégünk megérkezett-e már </w:t>
+        <w:t xml:space="preserve"> amiben értelem </w:t>
       </w:r>
       <w:r>
         <w:rPr>
           <w:sz w:val="24"/>
         </w:rPr>
         <w:lastRenderedPageBreak/>
-        <w:t xml:space="preserve">avagy sem. </w:t>
+        <w:t xml:space="preserve">szerűen azon információt őrizzük, hogy az adott vendégünk megérkezett-e már avagy sem. </w:t>
       </w:r>
       <w:r>
         <w:rPr>
@@ -7080,7 +7069,7 @@
           <w:lang w:eastAsia="hu-HU"/>
         </w:rPr>
         <w:drawing>
-          <wp:anchor distT="0" distB="0" distL="114300" distR="114300" simplePos="0" relativeHeight="251665408" behindDoc="1" locked="0" layoutInCell="1" allowOverlap="1" wp14:anchorId="6FEDC2A3" wp14:editId="661A9124">
+          <wp:anchor distT="0" distB="0" distL="114300" distR="114300" simplePos="0" relativeHeight="251645952" behindDoc="1" locked="0" layoutInCell="1" allowOverlap="1" wp14:anchorId="6FEDC2A3" wp14:editId="20A1F96B">
             <wp:simplePos x="0" y="0"/>
             <wp:positionH relativeFrom="column">
               <wp:posOffset>2241550</wp:posOffset>
@@ -7229,7 +7218,7 @@
           <w:sz w:val="24"/>
           <w:szCs w:val="24"/>
         </w:rPr>
-        <w:t xml:space="preserve"> már azt hittük túl vagyunk a nehezén akkor jöttünk csak rá, hogy mielőtt még </w:t>
+        <w:t xml:space="preserve"> már azt hittük túl vagyunk a nehezén akkor </w:t>
       </w:r>
       <w:r>
         <w:rPr>
@@ -7237,7 +7226,7 @@
           <w:szCs w:val="24"/>
         </w:rPr>
         <w:lastRenderedPageBreak/>
-        <w:t>a vendég rákeres az adataival az elérhető szobákra előtte még a kínálat</w:t>
+        <w:t>jöttünk csak rá, hogy mielőtt még a vendég rákeres az adataival az elérhető szobákra előtte még a kínálat</w:t>
       </w:r>
       <w:r>
         <w:rPr>
@@ -7301,388 +7290,71 @@
       <w:r>
         <w:rPr>
           <w:noProof/>
-          <w:lang w:eastAsia="hu-HU"/>
-        </w:rPr>
-        <mc:AlternateContent>
-          <mc:Choice Requires="wps">
-            <w:drawing>
-              <wp:anchor distT="0" distB="0" distL="114300" distR="114300" simplePos="0" relativeHeight="251673600" behindDoc="0" locked="0" layoutInCell="1" allowOverlap="1" wp14:anchorId="052A1EA4" wp14:editId="5D05FDEC">
-                <wp:simplePos x="0" y="0"/>
-                <wp:positionH relativeFrom="column">
-                  <wp:posOffset>1499235</wp:posOffset>
-                </wp:positionH>
-                <wp:positionV relativeFrom="page">
-                  <wp:posOffset>4806950</wp:posOffset>
-                </wp:positionV>
-                <wp:extent cx="1331595" cy="1073785"/>
-                <wp:effectExtent l="0" t="0" r="20955" b="12065"/>
-                <wp:wrapNone/>
-                <wp:docPr id="12" name="Téglalap: lekerekített 12"/>
-                <wp:cNvGraphicFramePr/>
-                <a:graphic xmlns:a="http://schemas.openxmlformats.org/drawingml/2006/main">
-                  <a:graphicData uri="http://schemas.microsoft.com/office/word/2010/wordprocessingShape">
-                    <wps:wsp>
-                      <wps:cNvSpPr/>
-                      <wps:spPr>
-                        <a:xfrm>
-                          <a:off x="0" y="0"/>
-                          <a:ext cx="1331595" cy="1073785"/>
-                        </a:xfrm>
-                        <a:prstGeom prst="roundRect">
-                          <a:avLst/>
-                        </a:prstGeom>
-                      </wps:spPr>
-                      <wps:style>
-                        <a:lnRef idx="2">
-                          <a:schemeClr val="accent1">
-                            <a:shade val="50000"/>
-                          </a:schemeClr>
-                        </a:lnRef>
-                        <a:fillRef idx="1">
-                          <a:schemeClr val="accent1"/>
-                        </a:fillRef>
-                        <a:effectRef idx="0">
-                          <a:schemeClr val="accent1"/>
-                        </a:effectRef>
-                        <a:fontRef idx="minor">
-                          <a:schemeClr val="lt1"/>
-                        </a:fontRef>
-                      </wps:style>
-                      <wps:bodyPr rot="0" spcFirstLastPara="0" vertOverflow="overflow" horzOverflow="overflow" vert="horz" wrap="square" lIns="91440" tIns="45720" rIns="91440" bIns="45720" numCol="1" spcCol="0" rtlCol="0" fromWordArt="0" anchor="ctr" anchorCtr="0" forceAA="0" compatLnSpc="1">
-                        <a:prstTxWarp prst="textNoShape">
-                          <a:avLst/>
-                        </a:prstTxWarp>
-                        <a:noAutofit/>
-                      </wps:bodyPr>
-                    </wps:wsp>
-                  </a:graphicData>
-                </a:graphic>
-              </wp:anchor>
-            </w:drawing>
-          </mc:Choice>
-          <mc:Fallback xmlns:w16sdtdh="http://schemas.microsoft.com/office/word/2020/wordml/sdtdatahash" xmlns:w16="http://schemas.microsoft.com/office/word/2018/wordml" xmlns:w16cid="http://schemas.microsoft.com/office/word/2016/wordml/cid" xmlns:w16cex="http://schemas.microsoft.com/office/word/2018/wordml/cex" xmlns:am3d="http://schemas.microsoft.com/office/drawing/2017/model3d" xmlns:aink="http://schemas.microsoft.com/office/drawing/2016/ink" xmlns:cx8="http://schemas.microsoft.com/office/drawing/2016/5/14/chartex" xmlns:cx7="http://schemas.microsoft.com/office/drawing/2016/5/13/chartex" xmlns:cx6="http://schemas.microsoft.com/office/drawing/2016/5/12/chartex" xmlns:cx5="http://schemas.microsoft.com/office/drawing/2016/5/11/chartex" xmlns:cx4="http://schemas.microsoft.com/office/drawing/2016/5/10/chartex" xmlns:cx3="http://schemas.microsoft.com/office/drawing/2016/5/9/chartex" xmlns:cx2="http://schemas.microsoft.com/office/drawing/2015/10/21/chartex">
-            <w:pict>
-              <v:roundrect w14:anchorId="59830859" id="Téglalap: lekerekített 12" o:spid="_x0000_s1026" style="position:absolute;margin-left:118.05pt;margin-top:378.5pt;width:104.85pt;height:84.55pt;z-index:251673600;visibility:visible;mso-wrap-style:square;mso-wrap-distance-left:9pt;mso-wrap-distance-top:0;mso-wrap-distance-right:9pt;mso-wrap-distance-bottom:0;mso-position-horizontal:absolute;mso-position-horizontal-relative:text;mso-position-vertical:absolute;mso-position-vertical-relative:page;v-text-anchor:middle" arcsize="10923f" o:gfxdata="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" fillcolor="#5b9bd5 [3204]" strokecolor="#1f4d78 [1604]" strokeweight="1pt">
-                <v:stroke joinstyle="miter"/>
-                <w10:wrap anchory="page"/>
-              </v:roundrect>
-            </w:pict>
-          </mc:Fallback>
-        </mc:AlternateContent>
+        </w:rPr>
+        <w:pict w14:anchorId="6A43B946">
+          <v:roundrect id="Téglalap: lekerekített 12" o:spid="_x0000_s2063" style="position:absolute;left:0;text-align:left;margin-left:118.05pt;margin-top:378.5pt;width:104.85pt;height:84.55pt;z-index:251667456;visibility:visible;mso-wrap-style:square;mso-wrap-distance-left:9pt;mso-wrap-distance-top:0;mso-wrap-distance-right:9pt;mso-wrap-distance-bottom:0;mso-position-horizontal:absolute;mso-position-horizontal-relative:text;mso-position-vertical:absolute;mso-position-vertical-relative:page;v-text-anchor:middle" arcsize="10923f" o:gfxdata="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" fillcolor="#5b9bd5 [3204]" strokecolor="#1f4d78 [1604]" strokeweight="1pt">
+            <v:stroke joinstyle="miter"/>
+            <w10:wrap anchory="page"/>
+          </v:roundrect>
+        </w:pict>
       </w:r>
       <w:r>
         <w:rPr>
           <w:noProof/>
-          <w:lang w:eastAsia="hu-HU"/>
-        </w:rPr>
-        <mc:AlternateContent>
-          <mc:Choice Requires="wps">
-            <w:drawing>
-              <wp:anchor distT="0" distB="0" distL="114300" distR="114300" simplePos="0" relativeHeight="251671552" behindDoc="0" locked="0" layoutInCell="1" allowOverlap="1" wp14:anchorId="4E05B78C" wp14:editId="6443D00A">
-                <wp:simplePos x="0" y="0"/>
-                <wp:positionH relativeFrom="column">
-                  <wp:posOffset>-392430</wp:posOffset>
-                </wp:positionH>
-                <wp:positionV relativeFrom="page">
-                  <wp:posOffset>4811395</wp:posOffset>
-                </wp:positionV>
-                <wp:extent cx="1331595" cy="1073785"/>
-                <wp:effectExtent l="0" t="0" r="20955" b="12065"/>
-                <wp:wrapNone/>
-                <wp:docPr id="11" name="Téglalap: lekerekített 11"/>
-                <wp:cNvGraphicFramePr/>
-                <a:graphic xmlns:a="http://schemas.openxmlformats.org/drawingml/2006/main">
-                  <a:graphicData uri="http://schemas.microsoft.com/office/word/2010/wordprocessingShape">
-                    <wps:wsp>
-                      <wps:cNvSpPr/>
-                      <wps:spPr>
-                        <a:xfrm>
-                          <a:off x="0" y="0"/>
-                          <a:ext cx="1331595" cy="1073785"/>
-                        </a:xfrm>
-                        <a:prstGeom prst="roundRect">
-                          <a:avLst/>
-                        </a:prstGeom>
-                      </wps:spPr>
-                      <wps:style>
-                        <a:lnRef idx="2">
-                          <a:schemeClr val="accent1">
-                            <a:shade val="50000"/>
-                          </a:schemeClr>
-                        </a:lnRef>
-                        <a:fillRef idx="1">
-                          <a:schemeClr val="accent1"/>
-                        </a:fillRef>
-                        <a:effectRef idx="0">
-                          <a:schemeClr val="accent1"/>
-                        </a:effectRef>
-                        <a:fontRef idx="minor">
-                          <a:schemeClr val="lt1"/>
-                        </a:fontRef>
-                      </wps:style>
-                      <wps:bodyPr rot="0" spcFirstLastPara="0" vertOverflow="overflow" horzOverflow="overflow" vert="horz" wrap="square" lIns="91440" tIns="45720" rIns="91440" bIns="45720" numCol="1" spcCol="0" rtlCol="0" fromWordArt="0" anchor="ctr" anchorCtr="0" forceAA="0" compatLnSpc="1">
-                        <a:prstTxWarp prst="textNoShape">
-                          <a:avLst/>
-                        </a:prstTxWarp>
-                        <a:noAutofit/>
-                      </wps:bodyPr>
-                    </wps:wsp>
-                  </a:graphicData>
-                </a:graphic>
-              </wp:anchor>
-            </w:drawing>
-          </mc:Choice>
-          <mc:Fallback xmlns:w16sdtdh="http://schemas.microsoft.com/office/word/2020/wordml/sdtdatahash" xmlns:w16="http://schemas.microsoft.com/office/word/2018/wordml" xmlns:w16cid="http://schemas.microsoft.com/office/word/2016/wordml/cid" xmlns:w16cex="http://schemas.microsoft.com/office/word/2018/wordml/cex" xmlns:am3d="http://schemas.microsoft.com/office/drawing/2017/model3d" xmlns:aink="http://schemas.microsoft.com/office/drawing/2016/ink" xmlns:cx8="http://schemas.microsoft.com/office/drawing/2016/5/14/chartex" xmlns:cx7="http://schemas.microsoft.com/office/drawing/2016/5/13/chartex" xmlns:cx6="http://schemas.microsoft.com/office/drawing/2016/5/12/chartex" xmlns:cx5="http://schemas.microsoft.com/office/drawing/2016/5/11/chartex" xmlns:cx4="http://schemas.microsoft.com/office/drawing/2016/5/10/chartex" xmlns:cx3="http://schemas.microsoft.com/office/drawing/2016/5/9/chartex" xmlns:cx2="http://schemas.microsoft.com/office/drawing/2015/10/21/chartex">
-            <w:pict>
-              <v:roundrect w14:anchorId="2CB56DC7" id="Téglalap: lekerekített 11" o:spid="_x0000_s1026" style="position:absolute;margin-left:-30.9pt;margin-top:378.85pt;width:104.85pt;height:84.55pt;z-index:251671552;visibility:visible;mso-wrap-style:square;mso-wrap-distance-left:9pt;mso-wrap-distance-top:0;mso-wrap-distance-right:9pt;mso-wrap-distance-bottom:0;mso-position-horizontal:absolute;mso-position-horizontal-relative:text;mso-position-vertical:absolute;mso-position-vertical-relative:page;v-text-anchor:middle" arcsize="10923f" o:gfxdata="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" fillcolor="#5b9bd5 [3204]" strokecolor="#1f4d78 [1604]" strokeweight="1pt">
-                <v:stroke joinstyle="miter"/>
-                <w10:wrap anchory="page"/>
-              </v:roundrect>
-            </w:pict>
-          </mc:Fallback>
-        </mc:AlternateContent>
+        </w:rPr>
+        <w:pict w14:anchorId="6452E3E8">
+          <v:roundrect id="Téglalap: lekerekített 11" o:spid="_x0000_s2062" style="position:absolute;left:0;text-align:left;margin-left:-30.9pt;margin-top:378.85pt;width:104.85pt;height:84.55pt;z-index:251666432;visibility:visible;mso-wrap-style:square;mso-wrap-distance-left:9pt;mso-wrap-distance-top:0;mso-wrap-distance-right:9pt;mso-wrap-distance-bottom:0;mso-position-horizontal:absolute;mso-position-horizontal-relative:text;mso-position-vertical:absolute;mso-position-vertical-relative:page;v-text-anchor:middle" arcsize="10923f" o:gfxdata="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" fillcolor="#5b9bd5 [3204]" strokecolor="#1f4d78 [1604]" strokeweight="1pt">
+            <v:stroke joinstyle="miter"/>
+            <w10:wrap anchory="page"/>
+          </v:roundrect>
+        </w:pict>
       </w:r>
       <w:r>
         <w:rPr>
           <w:noProof/>
-          <w:lang w:eastAsia="hu-HU"/>
-        </w:rPr>
-        <mc:AlternateContent>
-          <mc:Choice Requires="wps">
-            <w:drawing>
-              <wp:anchor distT="0" distB="0" distL="114300" distR="114300" simplePos="0" relativeHeight="251675648" behindDoc="0" locked="0" layoutInCell="1" allowOverlap="1" wp14:anchorId="6248FB41" wp14:editId="6E26DEF2">
-                <wp:simplePos x="0" y="0"/>
-                <wp:positionH relativeFrom="column">
-                  <wp:posOffset>3350895</wp:posOffset>
-                </wp:positionH>
-                <wp:positionV relativeFrom="page">
-                  <wp:posOffset>4806950</wp:posOffset>
-                </wp:positionV>
-                <wp:extent cx="1331595" cy="1073785"/>
-                <wp:effectExtent l="0" t="0" r="20955" b="12065"/>
-                <wp:wrapNone/>
-                <wp:docPr id="13" name="Téglalap: lekerekített 13"/>
-                <wp:cNvGraphicFramePr/>
-                <a:graphic xmlns:a="http://schemas.openxmlformats.org/drawingml/2006/main">
-                  <a:graphicData uri="http://schemas.microsoft.com/office/word/2010/wordprocessingShape">
-                    <wps:wsp>
-                      <wps:cNvSpPr/>
-                      <wps:spPr>
-                        <a:xfrm>
-                          <a:off x="0" y="0"/>
-                          <a:ext cx="1331595" cy="1073785"/>
-                        </a:xfrm>
-                        <a:prstGeom prst="roundRect">
-                          <a:avLst/>
-                        </a:prstGeom>
-                      </wps:spPr>
-                      <wps:style>
-                        <a:lnRef idx="2">
-                          <a:schemeClr val="accent1">
-                            <a:shade val="50000"/>
-                          </a:schemeClr>
-                        </a:lnRef>
-                        <a:fillRef idx="1">
-                          <a:schemeClr val="accent1"/>
-                        </a:fillRef>
-                        <a:effectRef idx="0">
-                          <a:schemeClr val="accent1"/>
-                        </a:effectRef>
-                        <a:fontRef idx="minor">
-                          <a:schemeClr val="lt1"/>
-                        </a:fontRef>
-                      </wps:style>
-                      <wps:bodyPr rot="0" spcFirstLastPara="0" vertOverflow="overflow" horzOverflow="overflow" vert="horz" wrap="square" lIns="91440" tIns="45720" rIns="91440" bIns="45720" numCol="1" spcCol="0" rtlCol="0" fromWordArt="0" anchor="ctr" anchorCtr="0" forceAA="0" compatLnSpc="1">
-                        <a:prstTxWarp prst="textNoShape">
-                          <a:avLst/>
-                        </a:prstTxWarp>
-                        <a:noAutofit/>
-                      </wps:bodyPr>
-                    </wps:wsp>
-                  </a:graphicData>
-                </a:graphic>
-              </wp:anchor>
-            </w:drawing>
-          </mc:Choice>
-          <mc:Fallback xmlns:w16sdtdh="http://schemas.microsoft.com/office/word/2020/wordml/sdtdatahash" xmlns:w16="http://schemas.microsoft.com/office/word/2018/wordml" xmlns:w16cid="http://schemas.microsoft.com/office/word/2016/wordml/cid" xmlns:w16cex="http://schemas.microsoft.com/office/word/2018/wordml/cex" xmlns:am3d="http://schemas.microsoft.com/office/drawing/2017/model3d" xmlns:aink="http://schemas.microsoft.com/office/drawing/2016/ink" xmlns:cx8="http://schemas.microsoft.com/office/drawing/2016/5/14/chartex" xmlns:cx7="http://schemas.microsoft.com/office/drawing/2016/5/13/chartex" xmlns:cx6="http://schemas.microsoft.com/office/drawing/2016/5/12/chartex" xmlns:cx5="http://schemas.microsoft.com/office/drawing/2016/5/11/chartex" xmlns:cx4="http://schemas.microsoft.com/office/drawing/2016/5/10/chartex" xmlns:cx3="http://schemas.microsoft.com/office/drawing/2016/5/9/chartex" xmlns:cx2="http://schemas.microsoft.com/office/drawing/2015/10/21/chartex">
-            <w:pict>
-              <v:roundrect w14:anchorId="1349C7F9" id="Téglalap: lekerekített 13" o:spid="_x0000_s1026" style="position:absolute;margin-left:263.85pt;margin-top:378.5pt;width:104.85pt;height:84.55pt;z-index:251675648;visibility:visible;mso-wrap-style:square;mso-wrap-distance-left:9pt;mso-wrap-distance-top:0;mso-wrap-distance-right:9pt;mso-wrap-distance-bottom:0;mso-position-horizontal:absolute;mso-position-horizontal-relative:text;mso-position-vertical:absolute;mso-position-vertical-relative:page;v-text-anchor:middle" arcsize="10923f" o:gfxdata="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" fillcolor="#5b9bd5 [3204]" strokecolor="#1f4d78 [1604]" strokeweight="1pt">
-                <v:stroke joinstyle="miter"/>
-                <w10:wrap anchory="page"/>
-              </v:roundrect>
-            </w:pict>
-          </mc:Fallback>
-        </mc:AlternateContent>
+        </w:rPr>
+        <w:pict w14:anchorId="283D1277">
+          <v:roundrect id="Téglalap: lekerekített 13" o:spid="_x0000_s2061" style="position:absolute;left:0;text-align:left;margin-left:263.85pt;margin-top:378.5pt;width:104.85pt;height:84.55pt;z-index:251668480;visibility:visible;mso-wrap-style:square;mso-wrap-distance-left:9pt;mso-wrap-distance-top:0;mso-wrap-distance-right:9pt;mso-wrap-distance-bottom:0;mso-position-horizontal:absolute;mso-position-horizontal-relative:text;mso-position-vertical:absolute;mso-position-vertical-relative:page;v-text-anchor:middle" arcsize="10923f" o:gfxdata="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" fillcolor="#5b9bd5 [3204]" strokecolor="#1f4d78 [1604]" strokeweight="1pt">
+            <v:stroke joinstyle="miter"/>
+            <w10:wrap anchory="page"/>
+          </v:roundrect>
+        </w:pict>
       </w:r>
       <w:r>
         <w:rPr>
           <w:noProof/>
-          <w:lang w:eastAsia="hu-HU"/>
-        </w:rPr>
-        <mc:AlternateContent>
-          <mc:Choice Requires="wps">
-            <w:drawing>
-              <wp:anchor distT="0" distB="0" distL="114300" distR="114300" simplePos="0" relativeHeight="251681792" behindDoc="0" locked="0" layoutInCell="1" allowOverlap="1" wp14:anchorId="73B3D05F" wp14:editId="3BC420B0">
-                <wp:simplePos x="0" y="0"/>
-                <wp:positionH relativeFrom="column">
-                  <wp:posOffset>1024890</wp:posOffset>
-                </wp:positionH>
-                <wp:positionV relativeFrom="page">
-                  <wp:posOffset>5205095</wp:posOffset>
-                </wp:positionV>
-                <wp:extent cx="404495" cy="232410"/>
-                <wp:effectExtent l="0" t="19050" r="33655" b="34290"/>
-                <wp:wrapNone/>
-                <wp:docPr id="20" name="Nyíl: jobbra mutató 20"/>
-                <wp:cNvGraphicFramePr/>
-                <a:graphic xmlns:a="http://schemas.openxmlformats.org/drawingml/2006/main">
-                  <a:graphicData uri="http://schemas.microsoft.com/office/word/2010/wordprocessingShape">
-                    <wps:wsp>
-                      <wps:cNvSpPr/>
-                      <wps:spPr>
-                        <a:xfrm>
-                          <a:off x="0" y="0"/>
-                          <a:ext cx="404495" cy="232410"/>
-                        </a:xfrm>
-                        <a:prstGeom prst="rightArrow">
-                          <a:avLst/>
-                        </a:prstGeom>
-                      </wps:spPr>
-                      <wps:style>
-                        <a:lnRef idx="2">
-                          <a:schemeClr val="accent1">
-                            <a:shade val="50000"/>
-                          </a:schemeClr>
-                        </a:lnRef>
-                        <a:fillRef idx="1">
-                          <a:schemeClr val="accent1"/>
-                        </a:fillRef>
-                        <a:effectRef idx="0">
-                          <a:schemeClr val="accent1"/>
-                        </a:effectRef>
-                        <a:fontRef idx="minor">
-                          <a:schemeClr val="lt1"/>
-                        </a:fontRef>
-                      </wps:style>
-                      <wps:bodyPr rot="0" spcFirstLastPara="0" vertOverflow="overflow" horzOverflow="overflow" vert="horz" wrap="square" lIns="91440" tIns="45720" rIns="91440" bIns="45720" numCol="1" spcCol="0" rtlCol="0" fromWordArt="0" anchor="ctr" anchorCtr="0" forceAA="0" compatLnSpc="1">
-                        <a:prstTxWarp prst="textNoShape">
-                          <a:avLst/>
-                        </a:prstTxWarp>
-                        <a:noAutofit/>
-                      </wps:bodyPr>
-                    </wps:wsp>
-                  </a:graphicData>
-                </a:graphic>
-                <wp14:sizeRelH relativeFrom="margin">
-                  <wp14:pctWidth>0</wp14:pctWidth>
-                </wp14:sizeRelH>
-                <wp14:sizeRelV relativeFrom="margin">
-                  <wp14:pctHeight>0</wp14:pctHeight>
-                </wp14:sizeRelV>
-              </wp:anchor>
-            </w:drawing>
-          </mc:Choice>
-          <mc:Fallback xmlns:w16sdtdh="http://schemas.microsoft.com/office/word/2020/wordml/sdtdatahash" xmlns:w16="http://schemas.microsoft.com/office/word/2018/wordml" xmlns:w16cid="http://schemas.microsoft.com/office/word/2016/wordml/cid" xmlns:w16cex="http://schemas.microsoft.com/office/word/2018/wordml/cex" xmlns:am3d="http://schemas.microsoft.com/office/drawing/2017/model3d" xmlns:aink="http://schemas.microsoft.com/office/drawing/2016/ink" xmlns:cx8="http://schemas.microsoft.com/office/drawing/2016/5/14/chartex" xmlns:cx7="http://schemas.microsoft.com/office/drawing/2016/5/13/chartex" xmlns:cx6="http://schemas.microsoft.com/office/drawing/2016/5/12/chartex" xmlns:cx5="http://schemas.microsoft.com/office/drawing/2016/5/11/chartex" xmlns:cx4="http://schemas.microsoft.com/office/drawing/2016/5/10/chartex" xmlns:cx3="http://schemas.microsoft.com/office/drawing/2016/5/9/chartex" xmlns:cx2="http://schemas.microsoft.com/office/drawing/2015/10/21/chartex">
-            <w:pict>
-              <v:shapetype w14:anchorId="492004E2" id="_x0000_t13" coordsize="21600,21600" o:spt="13" adj="16200,5400" path="m@0,l@0@1,0@1,0@2@0@2@0,21600,21600,10800xe">
-                <v:stroke joinstyle="miter"/>
-                <v:formulas>
-                  <v:f eqn="val #0"/>
-                  <v:f eqn="val #1"/>
-                  <v:f eqn="sum height 0 #1"/>
-                  <v:f eqn="sum 10800 0 #1"/>
-                  <v:f eqn="sum width 0 #0"/>
-                  <v:f eqn="prod @4 @3 10800"/>
-                  <v:f eqn="sum width 0 @5"/>
-                </v:formulas>
-                <v:path o:connecttype="custom" o:connectlocs="@0,0;0,10800;@0,21600;21600,10800" o:connectangles="270,180,90,0" textboxrect="0,@1,@6,@2"/>
-                <v:handles>
-                  <v:h position="#0,#1" xrange="0,21600" yrange="0,10800"/>
-                </v:handles>
-              </v:shapetype>
-              <v:shape id="Nyíl: jobbra mutató 20" o:spid="_x0000_s1026" type="#_x0000_t13" style="position:absolute;margin-left:80.7pt;margin-top:409.85pt;width:31.85pt;height:18.3pt;z-index:251681792;visibility:visible;mso-wrap-style:square;mso-width-percent:0;mso-height-percent:0;mso-wrap-distance-left:9pt;mso-wrap-distance-top:0;mso-wrap-distance-right:9pt;mso-wrap-distance-bottom:0;mso-position-horizontal:absolute;mso-position-horizontal-relative:text;mso-position-vertical:absolute;mso-position-vertical-relative:page;mso-width-percent:0;mso-height-percent:0;mso-width-relative:margin;mso-height-relative:margin;v-text-anchor:middle" o:gfxdata="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" adj="15395" fillcolor="#5b9bd5 [3204]" strokecolor="#1f4d78 [1604]" strokeweight="1pt">
-                <w10:wrap anchory="page"/>
-              </v:shape>
-            </w:pict>
-          </mc:Fallback>
-        </mc:AlternateContent>
+        </w:rPr>
+        <w:pict w14:anchorId="699AC582">
+          <v:shapetype id="_x0000_t13" coordsize="21600,21600" o:spt="13" adj="16200,5400" path="m@0,l@0@1,0@1,0@2@0@2@0,21600,21600,10800xe">
+            <v:stroke joinstyle="miter"/>
+            <v:formulas>
+              <v:f eqn="val #0"/>
+              <v:f eqn="val #1"/>
+              <v:f eqn="sum height 0 #1"/>
+              <v:f eqn="sum 10800 0 #1"/>
+              <v:f eqn="sum width 0 #0"/>
+              <v:f eqn="prod @4 @3 10800"/>
+              <v:f eqn="sum width 0 @5"/>
+            </v:formulas>
+            <v:path o:connecttype="custom" o:connectlocs="@0,0;0,10800;@0,21600;21600,10800" o:connectangles="270,180,90,0" textboxrect="0,@1,@6,@2"/>
+            <v:handles>
+              <v:h position="#0,#1" xrange="0,21600" yrange="0,10800"/>
+            </v:handles>
+          </v:shapetype>
+          <v:shape id="Nyíl: jobbra mutató 20" o:spid="_x0000_s2060" type="#_x0000_t13" style="position:absolute;left:0;text-align:left;margin-left:80.7pt;margin-top:409.85pt;width:31.85pt;height:18.3pt;z-index:251672576;visibility:visible;mso-wrap-style:square;mso-width-percent:0;mso-height-percent:0;mso-wrap-distance-left:9pt;mso-wrap-distance-top:0;mso-wrap-distance-right:9pt;mso-wrap-distance-bottom:0;mso-position-horizontal:absolute;mso-position-horizontal-relative:text;mso-position-vertical:absolute;mso-position-vertical-relative:page;mso-width-percent:0;mso-height-percent:0;mso-width-relative:margin;mso-height-relative:margin;v-text-anchor:middle" o:gfxdata="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" adj="15395" fillcolor="#5b9bd5 [3204]" strokecolor="#1f4d78 [1604]" strokeweight="1pt">
+            <w10:wrap anchory="page"/>
+          </v:shape>
+        </w:pict>
       </w:r>
       <w:r>
         <w:rPr>
           <w:noProof/>
-          <w:lang w:eastAsia="hu-HU"/>
-        </w:rPr>
-        <mc:AlternateContent>
-          <mc:Choice Requires="wps">
-            <w:drawing>
-              <wp:anchor distT="0" distB="0" distL="114300" distR="114300" simplePos="0" relativeHeight="251683840" behindDoc="0" locked="0" layoutInCell="1" allowOverlap="1" wp14:anchorId="51DD6158" wp14:editId="1ADC8AFE">
-                <wp:simplePos x="0" y="0"/>
-                <wp:positionH relativeFrom="column">
-                  <wp:posOffset>2901074</wp:posOffset>
-                </wp:positionH>
-                <wp:positionV relativeFrom="page">
-                  <wp:posOffset>5212715</wp:posOffset>
-                </wp:positionV>
-                <wp:extent cx="404495" cy="232410"/>
-                <wp:effectExtent l="0" t="19050" r="33655" b="34290"/>
-                <wp:wrapNone/>
-                <wp:docPr id="21" name="Nyíl: jobbra mutató 21"/>
-                <wp:cNvGraphicFramePr/>
-                <a:graphic xmlns:a="http://schemas.openxmlformats.org/drawingml/2006/main">
-                  <a:graphicData uri="http://schemas.microsoft.com/office/word/2010/wordprocessingShape">
-                    <wps:wsp>
-                      <wps:cNvSpPr/>
-                      <wps:spPr>
-                        <a:xfrm>
-                          <a:off x="0" y="0"/>
-                          <a:ext cx="404495" cy="232410"/>
-                        </a:xfrm>
-                        <a:prstGeom prst="rightArrow">
-                          <a:avLst/>
-                        </a:prstGeom>
-                      </wps:spPr>
-                      <wps:style>
-                        <a:lnRef idx="2">
-                          <a:schemeClr val="accent1">
-                            <a:shade val="50000"/>
-                          </a:schemeClr>
-                        </a:lnRef>
-                        <a:fillRef idx="1">
-                          <a:schemeClr val="accent1"/>
-                        </a:fillRef>
-                        <a:effectRef idx="0">
-                          <a:schemeClr val="accent1"/>
-                        </a:effectRef>
-                        <a:fontRef idx="minor">
-                          <a:schemeClr val="lt1"/>
-                        </a:fontRef>
-                      </wps:style>
-                      <wps:bodyPr rot="0" spcFirstLastPara="0" vertOverflow="overflow" horzOverflow="overflow" vert="horz" wrap="square" lIns="91440" tIns="45720" rIns="91440" bIns="45720" numCol="1" spcCol="0" rtlCol="0" fromWordArt="0" anchor="ctr" anchorCtr="0" forceAA="0" compatLnSpc="1">
-                        <a:prstTxWarp prst="textNoShape">
-                          <a:avLst/>
-                        </a:prstTxWarp>
-                        <a:noAutofit/>
-                      </wps:bodyPr>
-                    </wps:wsp>
-                  </a:graphicData>
-                </a:graphic>
-                <wp14:sizeRelH relativeFrom="margin">
-                  <wp14:pctWidth>0</wp14:pctWidth>
-                </wp14:sizeRelH>
-                <wp14:sizeRelV relativeFrom="margin">
-                  <wp14:pctHeight>0</wp14:pctHeight>
-                </wp14:sizeRelV>
-              </wp:anchor>
-            </w:drawing>
-          </mc:Choice>
-          <mc:Fallback xmlns:w16sdtdh="http://schemas.microsoft.com/office/word/2020/wordml/sdtdatahash" xmlns:w16="http://schemas.microsoft.com/office/word/2018/wordml" xmlns:w16cid="http://schemas.microsoft.com/office/word/2016/wordml/cid" xmlns:w16cex="http://schemas.microsoft.com/office/word/2018/wordml/cex" xmlns:am3d="http://schemas.microsoft.com/office/drawing/2017/model3d" xmlns:aink="http://schemas.microsoft.com/office/drawing/2016/ink" xmlns:cx8="http://schemas.microsoft.com/office/drawing/2016/5/14/chartex" xmlns:cx7="http://schemas.microsoft.com/office/drawing/2016/5/13/chartex" xmlns:cx6="http://schemas.microsoft.com/office/drawing/2016/5/12/chartex" xmlns:cx5="http://schemas.microsoft.com/office/drawing/2016/5/11/chartex" xmlns:cx4="http://schemas.microsoft.com/office/drawing/2016/5/10/chartex" xmlns:cx3="http://schemas.microsoft.com/office/drawing/2016/5/9/chartex" xmlns:cx2="http://schemas.microsoft.com/office/drawing/2015/10/21/chartex">
-            <w:pict>
-              <v:shape w14:anchorId="2B253E49" id="Nyíl: jobbra mutató 21" o:spid="_x0000_s1026" type="#_x0000_t13" style="position:absolute;margin-left:228.45pt;margin-top:410.45pt;width:31.85pt;height:18.3pt;z-index:251683840;visibility:visible;mso-wrap-style:square;mso-width-percent:0;mso-height-percent:0;mso-wrap-distance-left:9pt;mso-wrap-distance-top:0;mso-wrap-distance-right:9pt;mso-wrap-distance-bottom:0;mso-position-horizontal:absolute;mso-position-horizontal-relative:text;mso-position-vertical:absolute;mso-position-vertical-relative:page;mso-width-percent:0;mso-height-percent:0;mso-width-relative:margin;mso-height-relative:margin;v-text-anchor:middle" o:gfxdata="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" adj="15395" fillcolor="#5b9bd5 [3204]" strokecolor="#1f4d78 [1604]" strokeweight="1pt">
-                <w10:wrap anchory="page"/>
-              </v:shape>
-            </w:pict>
-          </mc:Fallback>
-        </mc:AlternateContent>
+        </w:rPr>
+        <w:pict w14:anchorId="14C06CBE">
+          <v:shape id="Nyíl: jobbra mutató 21" o:spid="_x0000_s2059" type="#_x0000_t13" style="position:absolute;left:0;text-align:left;margin-left:228.45pt;margin-top:410.45pt;width:31.85pt;height:18.3pt;z-index:251673600;visibility:visible;mso-wrap-style:square;mso-width-percent:0;mso-height-percent:0;mso-wrap-distance-left:9pt;mso-wrap-distance-top:0;mso-wrap-distance-right:9pt;mso-wrap-distance-bottom:0;mso-position-horizontal:absolute;mso-position-horizontal-relative:text;mso-position-vertical:absolute;mso-position-vertical-relative:page;mso-width-percent:0;mso-height-percent:0;mso-width-relative:margin;mso-height-relative:margin;v-text-anchor:middle" o:gfxdata="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" adj="15395" fillcolor="#5b9bd5 [3204]" strokecolor="#1f4d78 [1604]" strokeweight="1pt">
+            <w10:wrap anchory="page"/>
+          </v:shape>
+        </w:pict>
       </w:r>
     </w:p>
     <w:p>
@@ -7694,7 +7366,7 @@
           <w:lang w:eastAsia="hu-HU"/>
         </w:rPr>
         <w:drawing>
-          <wp:anchor distT="0" distB="0" distL="114300" distR="114300" simplePos="0" relativeHeight="251694080" behindDoc="0" locked="0" layoutInCell="1" allowOverlap="1" wp14:anchorId="00227969" wp14:editId="573A8EAC">
+          <wp:anchor distT="0" distB="0" distL="114300" distR="114300" simplePos="0" relativeHeight="251653120" behindDoc="0" locked="0" layoutInCell="1" allowOverlap="1" wp14:anchorId="00227969" wp14:editId="00EA5039">
             <wp:simplePos x="0" y="0"/>
             <wp:positionH relativeFrom="column">
               <wp:posOffset>3619500</wp:posOffset>
@@ -7723,7 +7395,7 @@
                           <a14:useLocalDpi xmlns:a14="http://schemas.microsoft.com/office/drawing/2010/main" val="0"/>
                         </a:ext>
                         <a:ext uri="{96DAC541-7B7A-43D3-8B79-37D633B846F1}">
-                          <asvg:svgBlip xmlns:asvg="http://schemas.microsoft.com/office/drawing/2016/SVG/main" xmlns:w16sdtdh="http://schemas.microsoft.com/office/word/2020/wordml/sdtdatahash" xmlns:w16="http://schemas.microsoft.com/office/word/2018/wordml" xmlns:w16cid="http://schemas.microsoft.com/office/word/2016/wordml/cid" xmlns:w16cex="http://schemas.microsoft.com/office/word/2018/wordml/cex" xmlns:w="http://schemas.openxmlformats.org/wordprocessingml/2006/main" xmlns:w10="urn:schemas-microsoft-com:office:word" xmlns:v="urn:schemas-microsoft-com:vml" xmlns:o="urn:schemas-microsoft-com:office:office" xmlns:am3d="http://schemas.microsoft.com/office/drawing/2017/model3d" xmlns:aink="http://schemas.microsoft.com/office/drawing/2016/ink" xmlns:cx8="http://schemas.microsoft.com/office/drawing/2016/5/14/chartex" xmlns:cx7="http://schemas.microsoft.com/office/drawing/2016/5/13/chartex" xmlns:cx6="http://schemas.microsoft.com/office/drawing/2016/5/12/chartex" xmlns:cx5="http://schemas.microsoft.com/office/drawing/2016/5/11/chartex" xmlns:cx4="http://schemas.microsoft.com/office/drawing/2016/5/10/chartex" xmlns:cx3="http://schemas.microsoft.com/office/drawing/2016/5/9/chartex" xmlns:cx2="http://schemas.microsoft.com/office/drawing/2015/10/21/chartex" xmlns="" r:embed="rId14"/>
+                          <asvg:svgBlip xmlns:asvg="http://schemas.microsoft.com/office/drawing/2016/SVG/main" r:embed="rId14"/>
                         </a:ext>
                       </a:extLst>
                     </a:blip>
@@ -7758,7 +7430,7 @@
           <w:lang w:eastAsia="hu-HU"/>
         </w:rPr>
         <w:drawing>
-          <wp:anchor distT="0" distB="0" distL="114300" distR="114300" simplePos="0" relativeHeight="251695104" behindDoc="0" locked="0" layoutInCell="1" allowOverlap="1" wp14:anchorId="05CD89AD" wp14:editId="7C8043CF">
+          <wp:anchor distT="0" distB="0" distL="114300" distR="114300" simplePos="0" relativeHeight="251654144" behindDoc="0" locked="0" layoutInCell="1" allowOverlap="1" wp14:anchorId="05CD89AD" wp14:editId="38143FB9">
             <wp:simplePos x="0" y="0"/>
             <wp:positionH relativeFrom="column">
               <wp:posOffset>3586480</wp:posOffset>
@@ -7787,7 +7459,7 @@
                           <a14:useLocalDpi xmlns:a14="http://schemas.microsoft.com/office/drawing/2010/main" val="0"/>
                         </a:ext>
                         <a:ext uri="{96DAC541-7B7A-43D3-8B79-37D633B846F1}">
-                          <asvg:svgBlip xmlns:asvg="http://schemas.microsoft.com/office/drawing/2016/SVG/main" xmlns:w16sdtdh="http://schemas.microsoft.com/office/word/2020/wordml/sdtdatahash" xmlns:w16="http://schemas.microsoft.com/office/word/2018/wordml" xmlns:w16cid="http://schemas.microsoft.com/office/word/2016/wordml/cid" xmlns:w16cex="http://schemas.microsoft.com/office/word/2018/wordml/cex" xmlns:w="http://schemas.openxmlformats.org/wordprocessingml/2006/main" xmlns:w10="urn:schemas-microsoft-com:office:word" xmlns:v="urn:schemas-microsoft-com:vml" xmlns:o="urn:schemas-microsoft-com:office:office" xmlns:am3d="http://schemas.microsoft.com/office/drawing/2017/model3d" xmlns:aink="http://schemas.microsoft.com/office/drawing/2016/ink" xmlns:cx8="http://schemas.microsoft.com/office/drawing/2016/5/14/chartex" xmlns:cx7="http://schemas.microsoft.com/office/drawing/2016/5/13/chartex" xmlns:cx6="http://schemas.microsoft.com/office/drawing/2016/5/12/chartex" xmlns:cx5="http://schemas.microsoft.com/office/drawing/2016/5/11/chartex" xmlns:cx4="http://schemas.microsoft.com/office/drawing/2016/5/10/chartex" xmlns:cx3="http://schemas.microsoft.com/office/drawing/2016/5/9/chartex" xmlns:cx2="http://schemas.microsoft.com/office/drawing/2015/10/21/chartex" xmlns="" r:embed="rId16"/>
+                          <asvg:svgBlip xmlns:asvg="http://schemas.microsoft.com/office/drawing/2016/SVG/main" r:embed="rId16"/>
                         </a:ext>
                       </a:extLst>
                     </a:blip>
@@ -7822,7 +7494,7 @@
           <w:lang w:eastAsia="hu-HU"/>
         </w:rPr>
         <w:drawing>
-          <wp:anchor distT="0" distB="0" distL="114300" distR="114300" simplePos="0" relativeHeight="251698176" behindDoc="0" locked="0" layoutInCell="1" allowOverlap="1" wp14:anchorId="671035D6" wp14:editId="5FB6488B">
+          <wp:anchor distT="0" distB="0" distL="114300" distR="114300" simplePos="0" relativeHeight="251657216" behindDoc="0" locked="0" layoutInCell="1" allowOverlap="1" wp14:anchorId="671035D6" wp14:editId="7BDD6BB4">
             <wp:simplePos x="0" y="0"/>
             <wp:positionH relativeFrom="column">
               <wp:posOffset>3691890</wp:posOffset>
@@ -7851,7 +7523,7 @@
                           <a14:useLocalDpi xmlns:a14="http://schemas.microsoft.com/office/drawing/2010/main" val="0"/>
                         </a:ext>
                         <a:ext uri="{96DAC541-7B7A-43D3-8B79-37D633B846F1}">
-                          <asvg:svgBlip xmlns:asvg="http://schemas.microsoft.com/office/drawing/2016/SVG/main" xmlns:w16sdtdh="http://schemas.microsoft.com/office/word/2020/wordml/sdtdatahash" xmlns:w16="http://schemas.microsoft.com/office/word/2018/wordml" xmlns:w16cid="http://schemas.microsoft.com/office/word/2016/wordml/cid" xmlns:w16cex="http://schemas.microsoft.com/office/word/2018/wordml/cex" xmlns:w="http://schemas.openxmlformats.org/wordprocessingml/2006/main" xmlns:w10="urn:schemas-microsoft-com:office:word" xmlns:v="urn:schemas-microsoft-com:vml" xmlns:o="urn:schemas-microsoft-com:office:office" xmlns:am3d="http://schemas.microsoft.com/office/drawing/2017/model3d" xmlns:aink="http://schemas.microsoft.com/office/drawing/2016/ink" xmlns:cx8="http://schemas.microsoft.com/office/drawing/2016/5/14/chartex" xmlns:cx7="http://schemas.microsoft.com/office/drawing/2016/5/13/chartex" xmlns:cx6="http://schemas.microsoft.com/office/drawing/2016/5/12/chartex" xmlns:cx5="http://schemas.microsoft.com/office/drawing/2016/5/11/chartex" xmlns:cx4="http://schemas.microsoft.com/office/drawing/2016/5/10/chartex" xmlns:cx3="http://schemas.microsoft.com/office/drawing/2016/5/9/chartex" xmlns:cx2="http://schemas.microsoft.com/office/drawing/2015/10/21/chartex" xmlns="" r:embed="rId18"/>
+                          <asvg:svgBlip xmlns:asvg="http://schemas.microsoft.com/office/drawing/2016/SVG/main" r:embed="rId18"/>
                         </a:ext>
                       </a:extLst>
                     </a:blip>
@@ -7886,7 +7558,7 @@
           <w:lang w:eastAsia="hu-HU"/>
         </w:rPr>
         <w:drawing>
-          <wp:anchor distT="0" distB="0" distL="114300" distR="114300" simplePos="0" relativeHeight="251697152" behindDoc="0" locked="0" layoutInCell="1" allowOverlap="1" wp14:anchorId="5F6AE5E7" wp14:editId="6F09EF82">
+          <wp:anchor distT="0" distB="0" distL="114300" distR="114300" simplePos="0" relativeHeight="251656192" behindDoc="0" locked="0" layoutInCell="1" allowOverlap="1" wp14:anchorId="5F6AE5E7" wp14:editId="7879D957">
             <wp:simplePos x="0" y="0"/>
             <wp:positionH relativeFrom="column">
               <wp:posOffset>1792605</wp:posOffset>
@@ -7915,7 +7587,7 @@
                           <a14:useLocalDpi xmlns:a14="http://schemas.microsoft.com/office/drawing/2010/main" val="0"/>
                         </a:ext>
                         <a:ext uri="{96DAC541-7B7A-43D3-8B79-37D633B846F1}">
-                          <asvg:svgBlip xmlns:asvg="http://schemas.microsoft.com/office/drawing/2016/SVG/main" xmlns:w16sdtdh="http://schemas.microsoft.com/office/word/2020/wordml/sdtdatahash" xmlns:w16="http://schemas.microsoft.com/office/word/2018/wordml" xmlns:w16cid="http://schemas.microsoft.com/office/word/2016/wordml/cid" xmlns:w16cex="http://schemas.microsoft.com/office/word/2018/wordml/cex" xmlns:w="http://schemas.openxmlformats.org/wordprocessingml/2006/main" xmlns:w10="urn:schemas-microsoft-com:office:word" xmlns:v="urn:schemas-microsoft-com:vml" xmlns:o="urn:schemas-microsoft-com:office:office" xmlns:am3d="http://schemas.microsoft.com/office/drawing/2017/model3d" xmlns:aink="http://schemas.microsoft.com/office/drawing/2016/ink" xmlns:cx8="http://schemas.microsoft.com/office/drawing/2016/5/14/chartex" xmlns:cx7="http://schemas.microsoft.com/office/drawing/2016/5/13/chartex" xmlns:cx6="http://schemas.microsoft.com/office/drawing/2016/5/12/chartex" xmlns:cx5="http://schemas.microsoft.com/office/drawing/2016/5/11/chartex" xmlns:cx4="http://schemas.microsoft.com/office/drawing/2016/5/10/chartex" xmlns:cx3="http://schemas.microsoft.com/office/drawing/2016/5/9/chartex" xmlns:cx2="http://schemas.microsoft.com/office/drawing/2015/10/21/chartex" xmlns="" r:embed="rId20"/>
+                          <asvg:svgBlip xmlns:asvg="http://schemas.microsoft.com/office/drawing/2016/SVG/main" r:embed="rId20"/>
                         </a:ext>
                       </a:extLst>
                     </a:blip>
@@ -7950,7 +7622,7 @@
           <w:lang w:eastAsia="hu-HU"/>
         </w:rPr>
         <w:drawing>
-          <wp:anchor distT="0" distB="0" distL="114300" distR="114300" simplePos="0" relativeHeight="251696128" behindDoc="0" locked="0" layoutInCell="1" allowOverlap="1" wp14:anchorId="5117928E" wp14:editId="6B364775">
+          <wp:anchor distT="0" distB="0" distL="114300" distR="114300" simplePos="0" relativeHeight="251655168" behindDoc="0" locked="0" layoutInCell="1" allowOverlap="1" wp14:anchorId="5117928E" wp14:editId="7593CFAB">
             <wp:simplePos x="0" y="0"/>
             <wp:positionH relativeFrom="column">
               <wp:posOffset>-61595</wp:posOffset>
@@ -7979,7 +7651,7 @@
                           <a14:useLocalDpi xmlns:a14="http://schemas.microsoft.com/office/drawing/2010/main" val="0"/>
                         </a:ext>
                         <a:ext uri="{96DAC541-7B7A-43D3-8B79-37D633B846F1}">
-                          <asvg:svgBlip xmlns:asvg="http://schemas.microsoft.com/office/drawing/2016/SVG/main" xmlns:w16sdtdh="http://schemas.microsoft.com/office/word/2020/wordml/sdtdatahash" xmlns:w16="http://schemas.microsoft.com/office/word/2018/wordml" xmlns:w16cid="http://schemas.microsoft.com/office/word/2016/wordml/cid" xmlns:w16cex="http://schemas.microsoft.com/office/word/2018/wordml/cex" xmlns:w="http://schemas.openxmlformats.org/wordprocessingml/2006/main" xmlns:w10="urn:schemas-microsoft-com:office:word" xmlns:v="urn:schemas-microsoft-com:vml" xmlns:o="urn:schemas-microsoft-com:office:office" xmlns:am3d="http://schemas.microsoft.com/office/drawing/2017/model3d" xmlns:aink="http://schemas.microsoft.com/office/drawing/2016/ink" xmlns:cx8="http://schemas.microsoft.com/office/drawing/2016/5/14/chartex" xmlns:cx7="http://schemas.microsoft.com/office/drawing/2016/5/13/chartex" xmlns:cx6="http://schemas.microsoft.com/office/drawing/2016/5/12/chartex" xmlns:cx5="http://schemas.microsoft.com/office/drawing/2016/5/11/chartex" xmlns:cx4="http://schemas.microsoft.com/office/drawing/2016/5/10/chartex" xmlns:cx3="http://schemas.microsoft.com/office/drawing/2016/5/9/chartex" xmlns:cx2="http://schemas.microsoft.com/office/drawing/2015/10/21/chartex" xmlns="" r:embed="rId22"/>
+                          <asvg:svgBlip xmlns:asvg="http://schemas.microsoft.com/office/drawing/2016/SVG/main" r:embed="rId22"/>
                         </a:ext>
                       </a:extLst>
                     </a:blip>
@@ -8011,980 +7683,295 @@
       <w:r>
         <w:rPr>
           <w:noProof/>
-          <w:lang w:eastAsia="hu-HU"/>
-        </w:rPr>
-        <mc:AlternateContent>
-          <mc:Choice Requires="wps">
-            <w:drawing>
-              <wp:anchor distT="0" distB="0" distL="114300" distR="114300" simplePos="0" relativeHeight="251680768" behindDoc="0" locked="0" layoutInCell="1" allowOverlap="1" wp14:anchorId="39E114F8" wp14:editId="628C4295">
-                <wp:simplePos x="0" y="0"/>
-                <wp:positionH relativeFrom="column">
-                  <wp:posOffset>3350895</wp:posOffset>
-                </wp:positionH>
-                <wp:positionV relativeFrom="page">
-                  <wp:posOffset>5029243</wp:posOffset>
-                </wp:positionV>
-                <wp:extent cx="1330960" cy="251460"/>
-                <wp:effectExtent l="0" t="0" r="21590" b="15240"/>
-                <wp:wrapNone/>
-                <wp:docPr id="16" name="Szövegdoboz 16"/>
-                <wp:cNvGraphicFramePr/>
-                <a:graphic xmlns:a="http://schemas.openxmlformats.org/drawingml/2006/main">
-                  <a:graphicData uri="http://schemas.microsoft.com/office/word/2010/wordprocessingShape">
-                    <wps:wsp>
-                      <wps:cNvSpPr txBox="1"/>
-                      <wps:spPr>
-                        <a:xfrm>
-                          <a:off x="0" y="0"/>
-                          <a:ext cx="1330960" cy="251460"/>
-                        </a:xfrm>
-                        <a:prstGeom prst="rect">
-                          <a:avLst/>
-                        </a:prstGeom>
-                        <a:ln/>
-                      </wps:spPr>
-                      <wps:style>
-                        <a:lnRef idx="2">
-                          <a:schemeClr val="accent1">
-                            <a:shade val="50000"/>
-                          </a:schemeClr>
-                        </a:lnRef>
-                        <a:fillRef idx="1">
-                          <a:schemeClr val="accent1"/>
-                        </a:fillRef>
-                        <a:effectRef idx="0">
-                          <a:schemeClr val="accent1"/>
-                        </a:effectRef>
-                        <a:fontRef idx="minor">
-                          <a:schemeClr val="lt1"/>
-                        </a:fontRef>
-                      </wps:style>
-                      <wps:txbx>
-                        <w:txbxContent>
-                          <w:p>
-                            <w:pPr>
-                              <w:jc w:val="center"/>
-                            </w:pPr>
-                            <w:r>
-                              <w:t>Személyes</w:t>
-                            </w:r>
-                            <w:r>
-                              <w:t xml:space="preserve"> adatok</w:t>
-                            </w:r>
-                          </w:p>
-                        </w:txbxContent>
-                      </wps:txbx>
-                      <wps:bodyPr rot="0" spcFirstLastPara="0" vertOverflow="overflow" horzOverflow="overflow" vert="horz" wrap="square" lIns="91440" tIns="45720" rIns="91440" bIns="45720" numCol="1" spcCol="0" rtlCol="0" fromWordArt="0" anchor="t" anchorCtr="0" forceAA="0" compatLnSpc="1">
-                        <a:prstTxWarp prst="textNoShape">
-                          <a:avLst/>
-                        </a:prstTxWarp>
-                        <a:noAutofit/>
-                      </wps:bodyPr>
-                    </wps:wsp>
-                  </a:graphicData>
-                </a:graphic>
-                <wp14:sizeRelH relativeFrom="margin">
-                  <wp14:pctWidth>0</wp14:pctWidth>
-                </wp14:sizeRelH>
-                <wp14:sizeRelV relativeFrom="margin">
-                  <wp14:pctHeight>0</wp14:pctHeight>
-                </wp14:sizeRelV>
-              </wp:anchor>
-            </w:drawing>
-          </mc:Choice>
-          <mc:Fallback>
-            <w:pict>
-              <v:shapetype w14:anchorId="39E114F8" id="_x0000_t202" coordsize="21600,21600" o:spt="202" path="m,l,21600r21600,l21600,xe">
-                <v:stroke joinstyle="miter"/>
-                <v:path gradientshapeok="t" o:connecttype="rect"/>
-              </v:shapetype>
-              <v:shape id="Szövegdoboz 16" o:spid="_x0000_s1026" type="#_x0000_t202" style="position:absolute;margin-left:263.85pt;margin-top:396pt;width:104.8pt;height:19.8pt;z-index:251680768;visibility:visible;mso-wrap-style:square;mso-width-percent:0;mso-height-percent:0;mso-wrap-distance-left:9pt;mso-wrap-distance-top:0;mso-wrap-distance-right:9pt;mso-wrap-distance-bottom:0;mso-position-horizontal:absolute;mso-position-horizontal-relative:text;mso-position-vertical:absolute;mso-position-vertical-relative:page;mso-width-percent:0;mso-height-percent:0;mso-width-relative:margin;mso-height-relative:margin;v-text-anchor:top" o:gfxdata="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" fillcolor="#5b9bd5 [3204]" strokecolor="#1f4d78 [1604]" strokeweight="1pt">
-                <v:textbox>
-                  <w:txbxContent>
-                    <w:p>
-                      <w:pPr>
-                        <w:jc w:val="center"/>
-                      </w:pPr>
-                      <w:r>
-                        <w:t>Személyes</w:t>
-                      </w:r>
-                      <w:r>
-                        <w:t xml:space="preserve"> adatok</w:t>
-                      </w:r>
-                    </w:p>
-                  </w:txbxContent>
-                </v:textbox>
-                <w10:wrap anchory="page"/>
-              </v:shape>
-            </w:pict>
-          </mc:Fallback>
-        </mc:AlternateContent>
+        </w:rPr>
+        <w:pict w14:anchorId="28FF8F6C">
+          <v:shapetype id="_x0000_t202" coordsize="21600,21600" o:spt="202" path="m,l,21600r21600,l21600,xe">
+            <v:stroke joinstyle="miter"/>
+            <v:path gradientshapeok="t" o:connecttype="rect"/>
+          </v:shapetype>
+          <v:shape id="Szövegdoboz 16" o:spid="_x0000_s2058" type="#_x0000_t202" style="position:absolute;margin-left:263.85pt;margin-top:396pt;width:104.8pt;height:19.8pt;z-index:251671552;visibility:visible;mso-wrap-style:square;mso-width-percent:0;mso-height-percent:0;mso-wrap-distance-left:9pt;mso-wrap-distance-top:0;mso-wrap-distance-right:9pt;mso-wrap-distance-bottom:0;mso-position-horizontal:absolute;mso-position-horizontal-relative:text;mso-position-vertical:absolute;mso-position-vertical-relative:page;mso-width-percent:0;mso-height-percent:0;mso-width-relative:margin;mso-height-relative:margin;v-text-anchor:top" o:gfxdata="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" fillcolor="#5b9bd5 [3204]" strokecolor="#1f4d78 [1604]" strokeweight="1pt">
+            <v:textbox>
+              <w:txbxContent>
+                <w:p>
+                  <w:pPr>
+                    <w:jc w:val="center"/>
+                  </w:pPr>
+                  <w:r>
+                    <w:t>Személyes</w:t>
+                  </w:r>
+                  <w:r>
+                    <w:t xml:space="preserve"> adatok</w:t>
+                  </w:r>
+                </w:p>
+              </w:txbxContent>
+            </v:textbox>
+            <w10:wrap anchory="page"/>
+          </v:shape>
+        </w:pict>
       </w:r>
       <w:r>
         <w:rPr>
           <w:noProof/>
-          <w:lang w:eastAsia="hu-HU"/>
-        </w:rPr>
-        <mc:AlternateContent>
-          <mc:Choice Requires="wps">
-            <w:drawing>
-              <wp:anchor distT="0" distB="0" distL="114300" distR="114300" simplePos="0" relativeHeight="251678720" behindDoc="0" locked="0" layoutInCell="1" allowOverlap="1" wp14:anchorId="50D0EE77" wp14:editId="21AD60DE">
-                <wp:simplePos x="0" y="0"/>
-                <wp:positionH relativeFrom="column">
-                  <wp:posOffset>1498600</wp:posOffset>
-                </wp:positionH>
-                <wp:positionV relativeFrom="page">
-                  <wp:posOffset>5020135</wp:posOffset>
-                </wp:positionV>
-                <wp:extent cx="1330960" cy="257175"/>
-                <wp:effectExtent l="0" t="0" r="21590" b="28575"/>
-                <wp:wrapNone/>
-                <wp:docPr id="15" name="Szövegdoboz 15"/>
-                <wp:cNvGraphicFramePr/>
-                <a:graphic xmlns:a="http://schemas.openxmlformats.org/drawingml/2006/main">
-                  <a:graphicData uri="http://schemas.microsoft.com/office/word/2010/wordprocessingShape">
-                    <wps:wsp>
-                      <wps:cNvSpPr txBox="1"/>
-                      <wps:spPr>
-                        <a:xfrm>
-                          <a:off x="0" y="0"/>
-                          <a:ext cx="1330960" cy="257175"/>
-                        </a:xfrm>
-                        <a:prstGeom prst="rect">
-                          <a:avLst/>
-                        </a:prstGeom>
-                        <a:ln/>
-                      </wps:spPr>
-                      <wps:style>
-                        <a:lnRef idx="2">
-                          <a:schemeClr val="accent1">
-                            <a:shade val="50000"/>
-                          </a:schemeClr>
-                        </a:lnRef>
-                        <a:fillRef idx="1">
-                          <a:schemeClr val="accent1"/>
-                        </a:fillRef>
-                        <a:effectRef idx="0">
-                          <a:schemeClr val="accent1"/>
-                        </a:effectRef>
-                        <a:fontRef idx="minor">
-                          <a:schemeClr val="lt1"/>
-                        </a:fontRef>
-                      </wps:style>
-                      <wps:txbx>
-                        <w:txbxContent>
-                          <w:p>
-                            <w:pPr>
-                              <w:jc w:val="center"/>
-                            </w:pPr>
-                            <w:r>
-                              <w:t>Ellátás típusa</w:t>
-                            </w:r>
-                          </w:p>
-                        </w:txbxContent>
-                      </wps:txbx>
-                      <wps:bodyPr rot="0" spcFirstLastPara="0" vertOverflow="overflow" horzOverflow="overflow" vert="horz" wrap="square" lIns="91440" tIns="45720" rIns="91440" bIns="45720" numCol="1" spcCol="0" rtlCol="0" fromWordArt="0" anchor="t" anchorCtr="0" forceAA="0" compatLnSpc="1">
-                        <a:prstTxWarp prst="textNoShape">
-                          <a:avLst/>
-                        </a:prstTxWarp>
-                        <a:noAutofit/>
-                      </wps:bodyPr>
-                    </wps:wsp>
-                  </a:graphicData>
-                </a:graphic>
-                <wp14:sizeRelH relativeFrom="margin">
-                  <wp14:pctWidth>0</wp14:pctWidth>
-                </wp14:sizeRelH>
-                <wp14:sizeRelV relativeFrom="margin">
-                  <wp14:pctHeight>0</wp14:pctHeight>
-                </wp14:sizeRelV>
-              </wp:anchor>
-            </w:drawing>
-          </mc:Choice>
-          <mc:Fallback>
-            <w:pict>
-              <v:shape w14:anchorId="50D0EE77" id="Szövegdoboz 15" o:spid="_x0000_s1027" type="#_x0000_t202" style="position:absolute;margin-left:118pt;margin-top:395.3pt;width:104.8pt;height:20.25pt;z-index:251678720;visibility:visible;mso-wrap-style:square;mso-width-percent:0;mso-height-percent:0;mso-wrap-distance-left:9pt;mso-wrap-distance-top:0;mso-wrap-distance-right:9pt;mso-wrap-distance-bottom:0;mso-position-horizontal:absolute;mso-position-horizontal-relative:text;mso-position-vertical:absolute;mso-position-vertical-relative:page;mso-width-percent:0;mso-height-percent:0;mso-width-relative:margin;mso-height-relative:margin;v-text-anchor:top" o:gfxdata="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" fillcolor="#5b9bd5 [3204]" strokecolor="#1f4d78 [1604]" strokeweight="1pt">
-                <v:textbox>
-                  <w:txbxContent>
-                    <w:p>
-                      <w:pPr>
-                        <w:jc w:val="center"/>
-                      </w:pPr>
-                      <w:r>
-                        <w:t>Ellátás típusa</w:t>
-                      </w:r>
-                    </w:p>
-                  </w:txbxContent>
-                </v:textbox>
-                <w10:wrap anchory="page"/>
-              </v:shape>
-            </w:pict>
-          </mc:Fallback>
-        </mc:AlternateContent>
+        </w:rPr>
+        <w:pict w14:anchorId="1F42A143">
+          <v:shape id="Szövegdoboz 15" o:spid="_x0000_s2057" type="#_x0000_t202" style="position:absolute;margin-left:118pt;margin-top:395.3pt;width:104.8pt;height:20.25pt;z-index:251670528;visibility:visible;mso-wrap-style:square;mso-width-percent:0;mso-height-percent:0;mso-wrap-distance-left:9pt;mso-wrap-distance-top:0;mso-wrap-distance-right:9pt;mso-wrap-distance-bottom:0;mso-position-horizontal:absolute;mso-position-horizontal-relative:text;mso-position-vertical:absolute;mso-position-vertical-relative:page;mso-width-percent:0;mso-height-percent:0;mso-width-relative:margin;mso-height-relative:margin;v-text-anchor:top" o:gfxdata="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" fillcolor="#5b9bd5 [3204]" strokecolor="#1f4d78 [1604]" strokeweight="1pt">
+            <v:textbox>
+              <w:txbxContent>
+                <w:p>
+                  <w:pPr>
+                    <w:jc w:val="center"/>
+                  </w:pPr>
+                  <w:r>
+                    <w:t>Ellátás típusa</w:t>
+                  </w:r>
+                </w:p>
+              </w:txbxContent>
+            </v:textbox>
+            <w10:wrap anchory="page"/>
+          </v:shape>
+        </w:pict>
       </w:r>
       <w:r>
         <w:rPr>
           <w:noProof/>
-          <w:lang w:eastAsia="hu-HU"/>
-        </w:rPr>
-        <mc:AlternateContent>
-          <mc:Choice Requires="wps">
-            <w:drawing>
-              <wp:anchor distT="0" distB="0" distL="114300" distR="114300" simplePos="0" relativeHeight="251676672" behindDoc="0" locked="0" layoutInCell="1" allowOverlap="1" wp14:anchorId="413AB6C1" wp14:editId="53BDD1F4">
-                <wp:simplePos x="0" y="0"/>
-                <wp:positionH relativeFrom="column">
-                  <wp:posOffset>-394335</wp:posOffset>
-                </wp:positionH>
-                <wp:positionV relativeFrom="page">
-                  <wp:posOffset>5020135</wp:posOffset>
-                </wp:positionV>
-                <wp:extent cx="1330960" cy="257175"/>
-                <wp:effectExtent l="0" t="0" r="21590" b="28575"/>
-                <wp:wrapNone/>
-                <wp:docPr id="14" name="Szövegdoboz 14"/>
-                <wp:cNvGraphicFramePr/>
-                <a:graphic xmlns:a="http://schemas.openxmlformats.org/drawingml/2006/main">
-                  <a:graphicData uri="http://schemas.microsoft.com/office/word/2010/wordprocessingShape">
-                    <wps:wsp>
-                      <wps:cNvSpPr txBox="1"/>
-                      <wps:spPr>
-                        <a:xfrm>
-                          <a:off x="0" y="0"/>
-                          <a:ext cx="1330960" cy="257175"/>
-                        </a:xfrm>
-                        <a:prstGeom prst="rect">
-                          <a:avLst/>
-                        </a:prstGeom>
-                        <a:ln/>
-                      </wps:spPr>
-                      <wps:style>
-                        <a:lnRef idx="2">
-                          <a:schemeClr val="accent1">
-                            <a:shade val="50000"/>
-                          </a:schemeClr>
-                        </a:lnRef>
-                        <a:fillRef idx="1">
-                          <a:schemeClr val="accent1"/>
-                        </a:fillRef>
-                        <a:effectRef idx="0">
-                          <a:schemeClr val="accent1"/>
-                        </a:effectRef>
-                        <a:fontRef idx="minor">
-                          <a:schemeClr val="lt1"/>
-                        </a:fontRef>
-                      </wps:style>
-                      <wps:txbx>
-                        <w:txbxContent>
-                          <w:p>
-                            <w:pPr>
-                              <w:jc w:val="center"/>
-                            </w:pPr>
-                            <w:r>
-                              <w:t>Foglalási adatok</w:t>
-                            </w:r>
-                          </w:p>
-                        </w:txbxContent>
-                      </wps:txbx>
-                      <wps:bodyPr rot="0" spcFirstLastPara="0" vertOverflow="overflow" horzOverflow="overflow" vert="horz" wrap="square" lIns="91440" tIns="45720" rIns="91440" bIns="45720" numCol="1" spcCol="0" rtlCol="0" fromWordArt="0" anchor="ctr" anchorCtr="0" forceAA="0" compatLnSpc="1">
-                        <a:prstTxWarp prst="textNoShape">
-                          <a:avLst/>
-                        </a:prstTxWarp>
-                        <a:noAutofit/>
-                      </wps:bodyPr>
-                    </wps:wsp>
-                  </a:graphicData>
-                </a:graphic>
-                <wp14:sizeRelH relativeFrom="margin">
-                  <wp14:pctWidth>0</wp14:pctWidth>
-                </wp14:sizeRelH>
-                <wp14:sizeRelV relativeFrom="margin">
-                  <wp14:pctHeight>0</wp14:pctHeight>
-                </wp14:sizeRelV>
-              </wp:anchor>
-            </w:drawing>
-          </mc:Choice>
-          <mc:Fallback>
-            <w:pict>
-              <v:shape w14:anchorId="413AB6C1" id="Szövegdoboz 14" o:spid="_x0000_s1028" type="#_x0000_t202" style="position:absolute;margin-left:-31.05pt;margin-top:395.3pt;width:104.8pt;height:20.25pt;z-index:251676672;visibility:visible;mso-wrap-style:square;mso-width-percent:0;mso-height-percent:0;mso-wrap-distance-left:9pt;mso-wrap-distance-top:0;mso-wrap-distance-right:9pt;mso-wrap-distance-bottom:0;mso-position-horizontal:absolute;mso-position-horizontal-relative:text;mso-position-vertical:absolute;mso-position-vertical-relative:page;mso-width-percent:0;mso-height-percent:0;mso-width-relative:margin;mso-height-relative:margin;v-text-anchor:middle" o:gfxdata="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" fillcolor="#5b9bd5 [3204]" strokecolor="#1f4d78 [1604]" strokeweight="1pt">
-                <v:textbox>
-                  <w:txbxContent>
-                    <w:p>
-                      <w:pPr>
-                        <w:jc w:val="center"/>
-                      </w:pPr>
-                      <w:r>
-                        <w:t>Foglalási adatok</w:t>
-                      </w:r>
-                    </w:p>
-                  </w:txbxContent>
-                </v:textbox>
-                <w10:wrap anchory="page"/>
-              </v:shape>
-            </w:pict>
-          </mc:Fallback>
-        </mc:AlternateContent>
+        </w:rPr>
+        <w:pict w14:anchorId="6F01DFEE">
+          <v:shape id="Szövegdoboz 14" o:spid="_x0000_s2056" type="#_x0000_t202" style="position:absolute;margin-left:-31.05pt;margin-top:395.3pt;width:104.8pt;height:20.25pt;z-index:251669504;visibility:visible;mso-wrap-style:square;mso-width-percent:0;mso-height-percent:0;mso-wrap-distance-left:9pt;mso-wrap-distance-top:0;mso-wrap-distance-right:9pt;mso-wrap-distance-bottom:0;mso-position-horizontal:absolute;mso-position-horizontal-relative:text;mso-position-vertical:absolute;mso-position-vertical-relative:page;mso-width-percent:0;mso-height-percent:0;mso-width-relative:margin;mso-height-relative:margin;v-text-anchor:middle" o:gfxdata="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" fillcolor="#5b9bd5 [3204]" strokecolor="#1f4d78 [1604]" strokeweight="1pt">
+            <v:textbox>
+              <w:txbxContent>
+                <w:p>
+                  <w:pPr>
+                    <w:jc w:val="center"/>
+                  </w:pPr>
+                  <w:r>
+                    <w:t>Foglalási adatok</w:t>
+                  </w:r>
+                </w:p>
+              </w:txbxContent>
+            </v:textbox>
+            <w10:wrap anchory="page"/>
+          </v:shape>
+        </w:pict>
       </w:r>
       <w:r>
         <w:rPr>
           <w:noProof/>
-          <w:lang w:eastAsia="hu-HU"/>
-        </w:rPr>
-        <mc:AlternateContent>
-          <mc:Choice Requires="wps">
-            <w:drawing>
-              <wp:anchor distT="0" distB="0" distL="114300" distR="114300" simplePos="0" relativeHeight="251688960" behindDoc="0" locked="0" layoutInCell="1" allowOverlap="1" wp14:anchorId="605F6C2D" wp14:editId="4A85C00D">
-                <wp:simplePos x="0" y="0"/>
-                <wp:positionH relativeFrom="column">
-                  <wp:posOffset>4900842</wp:posOffset>
-                </wp:positionH>
-                <wp:positionV relativeFrom="page">
-                  <wp:posOffset>5218386</wp:posOffset>
-                </wp:positionV>
-                <wp:extent cx="852805" cy="1591945"/>
-                <wp:effectExtent l="19050" t="0" r="23495" b="8255"/>
-                <wp:wrapNone/>
-                <wp:docPr id="19" name="Nyíl: szalag, balra mutató 19"/>
-                <wp:cNvGraphicFramePr/>
-                <a:graphic xmlns:a="http://schemas.openxmlformats.org/drawingml/2006/main">
-                  <a:graphicData uri="http://schemas.microsoft.com/office/word/2010/wordprocessingShape">
-                    <wps:wsp>
-                      <wps:cNvSpPr/>
-                      <wps:spPr>
-                        <a:xfrm>
-                          <a:off x="0" y="0"/>
-                          <a:ext cx="852805" cy="1591945"/>
-                        </a:xfrm>
-                        <a:prstGeom prst="curvedLeftArrow">
-                          <a:avLst>
-                            <a:gd name="adj1" fmla="val 22816"/>
-                            <a:gd name="adj2" fmla="val 40237"/>
-                            <a:gd name="adj3" fmla="val 31466"/>
-                          </a:avLst>
-                        </a:prstGeom>
-                      </wps:spPr>
-                      <wps:style>
-                        <a:lnRef idx="2">
-                          <a:schemeClr val="accent1">
-                            <a:shade val="50000"/>
-                          </a:schemeClr>
-                        </a:lnRef>
-                        <a:fillRef idx="1">
-                          <a:schemeClr val="accent1"/>
-                        </a:fillRef>
-                        <a:effectRef idx="0">
-                          <a:schemeClr val="accent1"/>
-                        </a:effectRef>
-                        <a:fontRef idx="minor">
-                          <a:schemeClr val="lt1"/>
-                        </a:fontRef>
-                      </wps:style>
-                      <wps:bodyPr rot="0" spcFirstLastPara="0" vertOverflow="overflow" horzOverflow="overflow" vert="horz" wrap="square" lIns="91440" tIns="45720" rIns="91440" bIns="45720" numCol="1" spcCol="0" rtlCol="0" fromWordArt="0" anchor="ctr" anchorCtr="0" forceAA="0" compatLnSpc="1">
-                        <a:prstTxWarp prst="textNoShape">
-                          <a:avLst/>
-                        </a:prstTxWarp>
-                        <a:noAutofit/>
-                      </wps:bodyPr>
-                    </wps:wsp>
-                  </a:graphicData>
-                </a:graphic>
-                <wp14:sizeRelH relativeFrom="margin">
-                  <wp14:pctWidth>0</wp14:pctWidth>
-                </wp14:sizeRelH>
-                <wp14:sizeRelV relativeFrom="margin">
-                  <wp14:pctHeight>0</wp14:pctHeight>
-                </wp14:sizeRelV>
-              </wp:anchor>
-            </w:drawing>
-          </mc:Choice>
-          <mc:Fallback xmlns:w16sdtdh="http://schemas.microsoft.com/office/word/2020/wordml/sdtdatahash" xmlns:w16="http://schemas.microsoft.com/office/word/2018/wordml" xmlns:w16cid="http://schemas.microsoft.com/office/word/2016/wordml/cid" xmlns:w16cex="http://schemas.microsoft.com/office/word/2018/wordml/cex" xmlns:am3d="http://schemas.microsoft.com/office/drawing/2017/model3d" xmlns:aink="http://schemas.microsoft.com/office/drawing/2016/ink" xmlns:cx8="http://schemas.microsoft.com/office/drawing/2016/5/14/chartex" xmlns:cx7="http://schemas.microsoft.com/office/drawing/2016/5/13/chartex" xmlns:cx6="http://schemas.microsoft.com/office/drawing/2016/5/12/chartex" xmlns:cx5="http://schemas.microsoft.com/office/drawing/2016/5/11/chartex" xmlns:cx4="http://schemas.microsoft.com/office/drawing/2016/5/10/chartex" xmlns:cx3="http://schemas.microsoft.com/office/drawing/2016/5/9/chartex" xmlns:cx2="http://schemas.microsoft.com/office/drawing/2015/10/21/chartex">
-            <w:pict>
-              <v:shapetype w14:anchorId="6679A750" id="_x0000_t103" coordsize="21600,21600" o:spt="103" adj="12960,19440,7200" path="wr@22,0@21@3,,0@21@4@22@14@21@1@21@7@2@12l@2@13,0@8@2@11at@22,0@21@3@2@10@24@16@22@14@21@1@24@16,0@14xear@22@14@21@1@21@7@24@16nfe">
-                <v:stroke joinstyle="miter"/>
-                <v:formulas>
-                  <v:f eqn="val #0"/>
-                  <v:f eqn="val #1"/>
-                  <v:f eqn="val #2"/>
-                  <v:f eqn="sum #0 width #1"/>
-                  <v:f eqn="prod @3 1 2"/>
-                  <v:f eqn="sum #1 #1 width"/>
-                  <v:f eqn="sum @5 #1 #0"/>
-                  <v:f eqn="prod @6 1 2"/>
-                  <v:f eqn="mid width #0"/>
-                  <v:f eqn="ellipse #2 height @4"/>
-                  <v:f eqn="sum @4 @9 0"/>
-                  <v:f eqn="sum @10 #1 width"/>
-                  <v:f eqn="sum @7 @9 0"/>
-                  <v:f eqn="sum @11 width #0"/>
-                  <v:f eqn="sum @5 0 #0"/>
-                  <v:f eqn="prod @14 1 2"/>
-                  <v:f eqn="mid @4 @7"/>
-                  <v:f eqn="sum #0 #1 width"/>
-                  <v:f eqn="prod @17 1 2"/>
-                  <v:f eqn="sum @16 0 @18"/>
-                  <v:f eqn="val width"/>
-                  <v:f eqn="val height"/>
-                  <v:f eqn="sum 0 0 height"/>
-                  <v:f eqn="sum @16 0 @4"/>
-                  <v:f eqn="ellipse @23 @4 height"/>
-                  <v:f eqn="sum @8 128 0"/>
-                  <v:f eqn="prod @5 1 2"/>
-                  <v:f eqn="sum @5 0 128"/>
-                  <v:f eqn="sum #0 @16 @11"/>
-                  <v:f eqn="sum width 0 #0"/>
-                  <v:f eqn="prod @29 1 2"/>
-                  <v:f eqn="prod height height 1"/>
-                  <v:f eqn="prod #2 #2 1"/>
-                  <v:f eqn="sum @31 0 @32"/>
-                  <v:f eqn="sqrt @33"/>
-                  <v:f eqn="sum @34 height 0"/>
-                  <v:f eqn="prod width height @35"/>
-                  <v:f eqn="sum @36 64 0"/>
-                  <v:f eqn="prod #0 1 2"/>
-                  <v:f eqn="ellipse @30 @38 height"/>
-                  <v:f eqn="sum @39 0 64"/>
-                  <v:f eqn="prod @4 1 2"/>
-                  <v:f eqn="sum #1 0 @41"/>
-                  <v:f eqn="prod height 4390 32768"/>
-                  <v:f eqn="prod height 28378 32768"/>
-                </v:formulas>
-                <v:path o:extrusionok="f" o:connecttype="custom" o:connectlocs="0,@15;@2,@11;0,@8;@2,@13;@21,@16" o:connectangles="180,180,180,90,0" textboxrect="@43,@41,@44,@42"/>
-                <v:handles>
-                  <v:h position="topLeft,#0" yrange="@37,@27"/>
-                  <v:h position="topLeft,#1" yrange="@25,@20"/>
-                  <v:h position="#2,bottomRight" xrange="0,@40"/>
-                </v:handles>
-                <o:complex v:ext="view"/>
-              </v:shapetype>
-              <v:shape id="Nyíl: szalag, balra mutató 19" o:spid="_x0000_s1026" type="#_x0000_t103" style="position:absolute;margin-left:385.9pt;margin-top:410.9pt;width:67.15pt;height:125.35pt;z-index:251688960;visibility:visible;mso-wrap-style:square;mso-width-percent:0;mso-height-percent:0;mso-wrap-distance-left:9pt;mso-wrap-distance-top:0;mso-wrap-distance-right:9pt;mso-wrap-distance-bottom:0;mso-position-horizontal:absolute;mso-position-horizontal-relative:text;mso-position-vertical:absolute;mso-position-vertical-relative:page;mso-width-percent:0;mso-height-percent:0;mso-width-relative:margin;mso-height-relative:margin;v-text-anchor:middle" o:gfxdata="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" adj="16944,20592,6797" fillcolor="#5b9bd5 [3204]" strokecolor="#1f4d78 [1604]" strokeweight="1pt">
-                <w10:wrap anchory="page"/>
-              </v:shape>
-            </w:pict>
-          </mc:Fallback>
-        </mc:AlternateContent>
+        </w:rPr>
+        <w:pict w14:anchorId="09E5D4B3">
+          <v:shapetype id="_x0000_t103" coordsize="21600,21600" o:spt="103" adj="12960,19440,7200" path="wr@22,0@21@3,,0@21@4@22@14@21@1@21@7@2@12l@2@13,0@8@2@11at@22,0@21@3@2@10@24@16@22@14@21@1@24@16,0@14xear@22@14@21@1@21@7@24@16nfe">
+            <v:stroke joinstyle="miter"/>
+            <v:formulas>
+              <v:f eqn="val #0"/>
+              <v:f eqn="val #1"/>
+              <v:f eqn="val #2"/>
+              <v:f eqn="sum #0 width #1"/>
+              <v:f eqn="prod @3 1 2"/>
+              <v:f eqn="sum #1 #1 width"/>
+              <v:f eqn="sum @5 #1 #0"/>
+              <v:f eqn="prod @6 1 2"/>
+              <v:f eqn="mid width #0"/>
+              <v:f eqn="ellipse #2 height @4"/>
+              <v:f eqn="sum @4 @9 0"/>
+              <v:f eqn="sum @10 #1 width"/>
+              <v:f eqn="sum @7 @9 0"/>
+              <v:f eqn="sum @11 width #0"/>
+              <v:f eqn="sum @5 0 #0"/>
+              <v:f eqn="prod @14 1 2"/>
+              <v:f eqn="mid @4 @7"/>
+              <v:f eqn="sum #0 #1 width"/>
+              <v:f eqn="prod @17 1 2"/>
+              <v:f eqn="sum @16 0 @18"/>
+              <v:f eqn="val width"/>
+              <v:f eqn="val height"/>
+              <v:f eqn="sum 0 0 height"/>
+              <v:f eqn="sum @16 0 @4"/>
+              <v:f eqn="ellipse @23 @4 height"/>
+              <v:f eqn="sum @8 128 0"/>
+              <v:f eqn="prod @5 1 2"/>
+              <v:f eqn="sum @5 0 128"/>
+              <v:f eqn="sum #0 @16 @11"/>
+              <v:f eqn="sum width 0 #0"/>
+              <v:f eqn="prod @29 1 2"/>
+              <v:f eqn="prod height height 1"/>
+              <v:f eqn="prod #2 #2 1"/>
+              <v:f eqn="sum @31 0 @32"/>
+              <v:f eqn="sqrt @33"/>
+              <v:f eqn="sum @34 height 0"/>
+              <v:f eqn="prod width height @35"/>
+              <v:f eqn="sum @36 64 0"/>
+              <v:f eqn="prod #0 1 2"/>
+              <v:f eqn="ellipse @30 @38 height"/>
+              <v:f eqn="sum @39 0 64"/>
+              <v:f eqn="prod @4 1 2"/>
+              <v:f eqn="sum #1 0 @41"/>
+              <v:f eqn="prod height 4390 32768"/>
+              <v:f eqn="prod height 28378 32768"/>
+            </v:formulas>
+            <v:path o:extrusionok="f" o:connecttype="custom" o:connectlocs="0,@15;@2,@11;0,@8;@2,@13;@21,@16" o:connectangles="180,180,180,90,0" textboxrect="@43,@41,@44,@42"/>
+            <v:handles>
+              <v:h position="topLeft,#0" yrange="@37,@27"/>
+              <v:h position="topLeft,#1" yrange="@25,@20"/>
+              <v:h position="#2,bottomRight" xrange="0,@40"/>
+            </v:handles>
+            <o:complex v:ext="view"/>
+          </v:shapetype>
+          <v:shape id="Nyíl: szalag, balra mutató 19" o:spid="_x0000_s2055" type="#_x0000_t103" style="position:absolute;margin-left:385.9pt;margin-top:410.9pt;width:67.15pt;height:125.35pt;z-index:251676672;visibility:visible;mso-wrap-style:square;mso-width-percent:0;mso-height-percent:0;mso-wrap-distance-left:9pt;mso-wrap-distance-top:0;mso-wrap-distance-right:9pt;mso-wrap-distance-bottom:0;mso-position-horizontal:absolute;mso-position-horizontal-relative:text;mso-position-vertical:absolute;mso-position-vertical-relative:page;mso-width-percent:0;mso-height-percent:0;mso-width-relative:margin;mso-height-relative:margin;v-text-anchor:middle" o:gfxdata="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" adj="16944,20592,6797" fillcolor="#5b9bd5 [3204]" strokecolor="#1f4d78 [1604]" strokeweight="1pt">
+            <w10:wrap anchory="page"/>
+          </v:shape>
+        </w:pict>
       </w:r>
       <w:r>
         <w:rPr>
           <w:noProof/>
-          <w:lang w:eastAsia="hu-HU"/>
-        </w:rPr>
-        <mc:AlternateContent>
-          <mc:Choice Requires="wps">
-            <w:drawing>
-              <wp:anchor distT="0" distB="0" distL="114300" distR="114300" simplePos="0" relativeHeight="251689984" behindDoc="0" locked="0" layoutInCell="1" allowOverlap="1" wp14:anchorId="691D1286" wp14:editId="25FB260D">
-                <wp:simplePos x="0" y="0"/>
-                <wp:positionH relativeFrom="column">
-                  <wp:posOffset>-107994</wp:posOffset>
-                </wp:positionH>
-                <wp:positionV relativeFrom="page">
-                  <wp:posOffset>6511159</wp:posOffset>
-                </wp:positionV>
-                <wp:extent cx="835025" cy="1457960"/>
-                <wp:effectExtent l="0" t="0" r="41275" b="27940"/>
-                <wp:wrapNone/>
-                <wp:docPr id="23" name="Nyíl: szalag, jobbra mutató 23"/>
-                <wp:cNvGraphicFramePr/>
-                <a:graphic xmlns:a="http://schemas.openxmlformats.org/drawingml/2006/main">
-                  <a:graphicData uri="http://schemas.microsoft.com/office/word/2010/wordprocessingShape">
-                    <wps:wsp>
-                      <wps:cNvSpPr/>
-                      <wps:spPr>
-                        <a:xfrm>
-                          <a:off x="0" y="0"/>
-                          <a:ext cx="835025" cy="1457960"/>
-                        </a:xfrm>
-                        <a:prstGeom prst="curvedRightArrow">
-                          <a:avLst/>
-                        </a:prstGeom>
-                      </wps:spPr>
-                      <wps:style>
-                        <a:lnRef idx="2">
-                          <a:schemeClr val="accent1">
-                            <a:shade val="50000"/>
-                          </a:schemeClr>
-                        </a:lnRef>
-                        <a:fillRef idx="1">
-                          <a:schemeClr val="accent1"/>
-                        </a:fillRef>
-                        <a:effectRef idx="0">
-                          <a:schemeClr val="accent1"/>
-                        </a:effectRef>
-                        <a:fontRef idx="minor">
-                          <a:schemeClr val="lt1"/>
-                        </a:fontRef>
-                      </wps:style>
-                      <wps:bodyPr rot="0" spcFirstLastPara="0" vertOverflow="overflow" horzOverflow="overflow" vert="horz" wrap="square" lIns="91440" tIns="45720" rIns="91440" bIns="45720" numCol="1" spcCol="0" rtlCol="0" fromWordArt="0" anchor="ctr" anchorCtr="0" forceAA="0" compatLnSpc="1">
-                        <a:prstTxWarp prst="textNoShape">
-                          <a:avLst/>
-                        </a:prstTxWarp>
-                        <a:noAutofit/>
-                      </wps:bodyPr>
-                    </wps:wsp>
-                  </a:graphicData>
-                </a:graphic>
-                <wp14:sizeRelH relativeFrom="margin">
-                  <wp14:pctWidth>0</wp14:pctWidth>
-                </wp14:sizeRelH>
-                <wp14:sizeRelV relativeFrom="margin">
-                  <wp14:pctHeight>0</wp14:pctHeight>
-                </wp14:sizeRelV>
-              </wp:anchor>
-            </w:drawing>
-          </mc:Choice>
-          <mc:Fallback xmlns:w16sdtdh="http://schemas.microsoft.com/office/word/2020/wordml/sdtdatahash" xmlns:w16="http://schemas.microsoft.com/office/word/2018/wordml" xmlns:w16cid="http://schemas.microsoft.com/office/word/2016/wordml/cid" xmlns:w16cex="http://schemas.microsoft.com/office/word/2018/wordml/cex" xmlns:am3d="http://schemas.microsoft.com/office/drawing/2017/model3d" xmlns:aink="http://schemas.microsoft.com/office/drawing/2016/ink" xmlns:cx8="http://schemas.microsoft.com/office/drawing/2016/5/14/chartex" xmlns:cx7="http://schemas.microsoft.com/office/drawing/2016/5/13/chartex" xmlns:cx6="http://schemas.microsoft.com/office/drawing/2016/5/12/chartex" xmlns:cx5="http://schemas.microsoft.com/office/drawing/2016/5/11/chartex" xmlns:cx4="http://schemas.microsoft.com/office/drawing/2016/5/10/chartex" xmlns:cx3="http://schemas.microsoft.com/office/drawing/2016/5/9/chartex" xmlns:cx2="http://schemas.microsoft.com/office/drawing/2015/10/21/chartex">
-            <w:pict>
-              <v:shapetype w14:anchorId="1E72E9BD" id="_x0000_t102" coordsize="21600,21600" o:spt="102" adj="12960,19440,14400" path="ar,0@23@3@22,,0@4,0@15@23@1,0@7@2@13l@2@14@22@8@2@12wa,0@23@3@2@11@26@17,0@15@23@1@26@17@22@15xear,0@23@3,0@4@26@17nfe">
-                <v:stroke joinstyle="miter"/>
-                <v:formulas>
-                  <v:f eqn="val #0"/>
-                  <v:f eqn="val #1"/>
-                  <v:f eqn="val #2"/>
-                  <v:f eqn="sum #0 width #1"/>
-                  <v:f eqn="prod @3 1 2"/>
-                  <v:f eqn="sum #1 #1 width"/>
-                  <v:f eqn="sum @5 #1 #0"/>
-                  <v:f eqn="prod @6 1 2"/>
-                  <v:f eqn="mid width #0"/>
-                  <v:f eqn="sum height 0 #2"/>
-                  <v:f eqn="ellipse @9 height @4"/>
-                  <v:f eqn="sum @4 @10 0"/>
-                  <v:f eqn="sum @11 #1 width"/>
-                  <v:f eqn="sum @7 @10 0"/>
-                  <v:f eqn="sum @12 width #0"/>
-                  <v:f eqn="sum @5 0 #0"/>
-                  <v:f eqn="prod @15 1 2"/>
-                  <v:f eqn="mid @4 @7"/>
-                  <v:f eqn="sum #0 #1 width"/>
-                  <v:f eqn="prod @18 1 2"/>
-                  <v:f eqn="sum @17 0 @19"/>
-                  <v:f eqn="val width"/>
-                  <v:f eqn="val height"/>
-                  <v:f eqn="prod height 2 1"/>
-                  <v:f eqn="sum @17 0 @4"/>
-                  <v:f eqn="ellipse @24 @4 height"/>
-                  <v:f eqn="sum height 0 @25"/>
-                  <v:f eqn="sum @8 128 0"/>
-                  <v:f eqn="prod @5 1 2"/>
-                  <v:f eqn="sum @5 0 128"/>
-                  <v:f eqn="sum #0 @17 @12"/>
-                  <v:f eqn="ellipse @20 @4 height"/>
-                  <v:f eqn="sum width 0 #0"/>
-                  <v:f eqn="prod @32 1 2"/>
-                  <v:f eqn="prod height height 1"/>
-                  <v:f eqn="prod @9 @9 1"/>
-                  <v:f eqn="sum @34 0 @35"/>
-                  <v:f eqn="sqrt @36"/>
-                  <v:f eqn="sum @37 height 0"/>
-                  <v:f eqn="prod width height @38"/>
-                  <v:f eqn="sum @39 64 0"/>
-                  <v:f eqn="prod #0 1 2"/>
-                  <v:f eqn="ellipse @33 @41 height"/>
-                  <v:f eqn="sum height 0 @42"/>
-                  <v:f eqn="sum @43 64 0"/>
-                  <v:f eqn="prod @4 1 2"/>
-                  <v:f eqn="sum #1 0 @45"/>
-                  <v:f eqn="prod height 4390 32768"/>
-                  <v:f eqn="prod height 28378 32768"/>
-                </v:formulas>
-                <v:path o:extrusionok="f" o:connecttype="custom" o:connectlocs="0,@17;@2,@14;@22,@8;@2,@12;@22,@16" o:connectangles="180,90,0,0,0" textboxrect="@47,@45,@48,@46"/>
-                <v:handles>
-                  <v:h position="bottomRight,#0" yrange="@40,@29"/>
-                  <v:h position="bottomRight,#1" yrange="@27,@21"/>
-                  <v:h position="#2,bottomRight" xrange="@44,@22"/>
-                </v:handles>
-                <o:complex v:ext="view"/>
-              </v:shapetype>
-              <v:shape id="Nyíl: szalag, jobbra mutató 23" o:spid="_x0000_s1026" type="#_x0000_t102" style="position:absolute;margin-left:-8.5pt;margin-top:512.7pt;width:65.75pt;height:114.8pt;z-index:251689984;visibility:visible;mso-wrap-style:square;mso-width-percent:0;mso-height-percent:0;mso-wrap-distance-left:9pt;mso-wrap-distance-top:0;mso-wrap-distance-right:9pt;mso-wrap-distance-bottom:0;mso-position-horizontal:absolute;mso-position-horizontal-relative:text;mso-position-vertical:absolute;mso-position-vertical-relative:page;mso-width-percent:0;mso-height-percent:0;mso-width-relative:margin;mso-height-relative:margin;v-text-anchor:middle" o:gfxdata="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" adj="15414,20053,16200" fillcolor="#5b9bd5 [3204]" strokecolor="#1f4d78 [1604]" strokeweight="1pt">
-                <w10:wrap anchory="page"/>
-              </v:shape>
-            </w:pict>
-          </mc:Fallback>
-        </mc:AlternateContent>
+        </w:rPr>
+        <w:pict w14:anchorId="7EA0487B">
+          <v:shapetype id="_x0000_t102" coordsize="21600,21600" o:spt="102" adj="12960,19440,14400" path="ar,0@23@3@22,,0@4,0@15@23@1,0@7@2@13l@2@14@22@8@2@12wa,0@23@3@2@11@26@17,0@15@23@1@26@17@22@15xear,0@23@3,0@4@26@17nfe">
+            <v:stroke joinstyle="miter"/>
+            <v:formulas>
+              <v:f eqn="val #0"/>
+              <v:f eqn="val #1"/>
+              <v:f eqn="val #2"/>
+              <v:f eqn="sum #0 width #1"/>
+              <v:f eqn="prod @3 1 2"/>
+              <v:f eqn="sum #1 #1 width"/>
+              <v:f eqn="sum @5 #1 #0"/>
+              <v:f eqn="prod @6 1 2"/>
+              <v:f eqn="mid width #0"/>
+              <v:f eqn="sum height 0 #2"/>
+              <v:f eqn="ellipse @9 height @4"/>
+              <v:f eqn="sum @4 @10 0"/>
+              <v:f eqn="sum @11 #1 width"/>
+              <v:f eqn="sum @7 @10 0"/>
+              <v:f eqn="sum @12 width #0"/>
+              <v:f eqn="sum @5 0 #0"/>
+              <v:f eqn="prod @15 1 2"/>
+              <v:f eqn="mid @4 @7"/>
+              <v:f eqn="sum #0 #1 width"/>
+              <v:f eqn="prod @18 1 2"/>
+              <v:f eqn="sum @17 0 @19"/>
+              <v:f eqn="val width"/>
+              <v:f eqn="val height"/>
+              <v:f eqn="prod height 2 1"/>
+              <v:f eqn="sum @17 0 @4"/>
+              <v:f eqn="ellipse @24 @4 height"/>
+              <v:f eqn="sum height 0 @25"/>
+              <v:f eqn="sum @8 128 0"/>
+              <v:f eqn="prod @5 1 2"/>
+              <v:f eqn="sum @5 0 128"/>
+              <v:f eqn="sum #0 @17 @12"/>
+              <v:f eqn="ellipse @20 @4 height"/>
+              <v:f eqn="sum width 0 #0"/>
+              <v:f eqn="prod @32 1 2"/>
+              <v:f eqn="prod height height 1"/>
+              <v:f eqn="prod @9 @9 1"/>
+              <v:f eqn="sum @34 0 @35"/>
+              <v:f eqn="sqrt @36"/>
+              <v:f eqn="sum @37 height 0"/>
+              <v:f eqn="prod width height @38"/>
+              <v:f eqn="sum @39 64 0"/>
+              <v:f eqn="prod #0 1 2"/>
+              <v:f eqn="ellipse @33 @41 height"/>
+              <v:f eqn="sum height 0 @42"/>
+              <v:f eqn="sum @43 64 0"/>
+              <v:f eqn="prod @4 1 2"/>
+              <v:f eqn="sum #1 0 @45"/>
+              <v:f eqn="prod height 4390 32768"/>
+              <v:f eqn="prod height 28378 32768"/>
+            </v:formulas>
+            <v:path o:extrusionok="f" o:connecttype="custom" o:connectlocs="0,@17;@2,@14;@22,@8;@2,@12;@22,@16" o:connectangles="180,90,0,0,0" textboxrect="@47,@45,@48,@46"/>
+            <v:handles>
+              <v:h position="bottomRight,#0" yrange="@40,@29"/>
+              <v:h position="bottomRight,#1" yrange="@27,@21"/>
+              <v:h position="#2,bottomRight" xrange="@44,@22"/>
+            </v:handles>
+            <o:complex v:ext="view"/>
+          </v:shapetype>
+          <v:shape id="Nyíl: szalag, jobbra mutató 23" o:spid="_x0000_s2054" type="#_x0000_t102" style="position:absolute;margin-left:-8.5pt;margin-top:512.7pt;width:65.75pt;height:114.8pt;z-index:251677696;visibility:visible;mso-wrap-style:square;mso-width-percent:0;mso-height-percent:0;mso-wrap-distance-left:9pt;mso-wrap-distance-top:0;mso-wrap-distance-right:9pt;mso-wrap-distance-bottom:0;mso-position-horizontal:absolute;mso-position-horizontal-relative:text;mso-position-vertical:absolute;mso-position-vertical-relative:page;mso-width-percent:0;mso-height-percent:0;mso-width-relative:margin;mso-height-relative:margin;v-text-anchor:middle" o:gfxdata="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" adj="15414,20053,16200" fillcolor="#5b9bd5 [3204]" strokecolor="#1f4d78 [1604]" strokeweight="1pt">
+            <w10:wrap anchory="page"/>
+          </v:shape>
+        </w:pict>
       </w:r>
       <w:r>
         <w:rPr>
           <w:noProof/>
-          <w:lang w:eastAsia="hu-HU"/>
-        </w:rPr>
-        <mc:AlternateContent>
-          <mc:Choice Requires="wps">
-            <w:drawing>
-              <wp:anchor distT="0" distB="0" distL="114300" distR="114300" simplePos="0" relativeHeight="251692032" behindDoc="0" locked="0" layoutInCell="1" allowOverlap="1" wp14:anchorId="1742F9AD" wp14:editId="40E9CA8B">
-                <wp:simplePos x="0" y="0"/>
-                <wp:positionH relativeFrom="column">
-                  <wp:posOffset>936625</wp:posOffset>
-                </wp:positionH>
-                <wp:positionV relativeFrom="page">
-                  <wp:posOffset>7451725</wp:posOffset>
-                </wp:positionV>
-                <wp:extent cx="3586480" cy="576580"/>
-                <wp:effectExtent l="0" t="0" r="13970" b="13970"/>
-                <wp:wrapNone/>
-                <wp:docPr id="27" name="Téglalap: lekerekített 27"/>
-                <wp:cNvGraphicFramePr/>
-                <a:graphic xmlns:a="http://schemas.openxmlformats.org/drawingml/2006/main">
-                  <a:graphicData uri="http://schemas.microsoft.com/office/word/2010/wordprocessingShape">
-                    <wps:wsp>
-                      <wps:cNvSpPr/>
-                      <wps:spPr>
-                        <a:xfrm>
-                          <a:off x="0" y="0"/>
-                          <a:ext cx="3586480" cy="576580"/>
-                        </a:xfrm>
-                        <a:prstGeom prst="roundRect">
-                          <a:avLst/>
-                        </a:prstGeom>
-                      </wps:spPr>
-                      <wps:style>
-                        <a:lnRef idx="2">
-                          <a:schemeClr val="accent1">
-                            <a:shade val="50000"/>
-                          </a:schemeClr>
-                        </a:lnRef>
-                        <a:fillRef idx="1">
-                          <a:schemeClr val="accent1"/>
-                        </a:fillRef>
-                        <a:effectRef idx="0">
-                          <a:schemeClr val="accent1"/>
-                        </a:effectRef>
-                        <a:fontRef idx="minor">
-                          <a:schemeClr val="lt1"/>
-                        </a:fontRef>
-                      </wps:style>
-                      <wps:bodyPr rot="0" spcFirstLastPara="0" vertOverflow="overflow" horzOverflow="overflow" vert="horz" wrap="square" lIns="91440" tIns="45720" rIns="91440" bIns="45720" numCol="1" spcCol="0" rtlCol="0" fromWordArt="0" anchor="ctr" anchorCtr="0" forceAA="0" compatLnSpc="1">
-                        <a:prstTxWarp prst="textNoShape">
-                          <a:avLst/>
-                        </a:prstTxWarp>
-                        <a:noAutofit/>
-                      </wps:bodyPr>
-                    </wps:wsp>
-                  </a:graphicData>
-                </a:graphic>
-                <wp14:sizeRelH relativeFrom="margin">
-                  <wp14:pctWidth>0</wp14:pctWidth>
-                </wp14:sizeRelH>
-              </wp:anchor>
-            </w:drawing>
-          </mc:Choice>
-          <mc:Fallback xmlns:w16sdtdh="http://schemas.microsoft.com/office/word/2020/wordml/sdtdatahash" xmlns:w16="http://schemas.microsoft.com/office/word/2018/wordml" xmlns:w16cid="http://schemas.microsoft.com/office/word/2016/wordml/cid" xmlns:w16cex="http://schemas.microsoft.com/office/word/2018/wordml/cex" xmlns:am3d="http://schemas.microsoft.com/office/drawing/2017/model3d" xmlns:aink="http://schemas.microsoft.com/office/drawing/2016/ink" xmlns:cx8="http://schemas.microsoft.com/office/drawing/2016/5/14/chartex" xmlns:cx7="http://schemas.microsoft.com/office/drawing/2016/5/13/chartex" xmlns:cx6="http://schemas.microsoft.com/office/drawing/2016/5/12/chartex" xmlns:cx5="http://schemas.microsoft.com/office/drawing/2016/5/11/chartex" xmlns:cx4="http://schemas.microsoft.com/office/drawing/2016/5/10/chartex" xmlns:cx3="http://schemas.microsoft.com/office/drawing/2016/5/9/chartex" xmlns:cx2="http://schemas.microsoft.com/office/drawing/2015/10/21/chartex">
-            <w:pict>
-              <v:roundrect w14:anchorId="350A0852" id="Téglalap: lekerekített 27" o:spid="_x0000_s1026" style="position:absolute;margin-left:73.75pt;margin-top:586.75pt;width:282.4pt;height:45.4pt;z-index:251692032;visibility:visible;mso-wrap-style:square;mso-width-percent:0;mso-wrap-distance-left:9pt;mso-wrap-distance-top:0;mso-wrap-distance-right:9pt;mso-wrap-distance-bottom:0;mso-position-horizontal:absolute;mso-position-horizontal-relative:text;mso-position-vertical:absolute;mso-position-vertical-relative:page;mso-width-percent:0;mso-width-relative:margin;v-text-anchor:middle" arcsize="10923f" o:gfxdata="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" fillcolor="#5b9bd5 [3204]" strokecolor="#1f4d78 [1604]" strokeweight="1pt">
-                <v:stroke joinstyle="miter"/>
-                <w10:wrap anchory="page"/>
-              </v:roundrect>
-            </w:pict>
-          </mc:Fallback>
-        </mc:AlternateContent>
+        </w:rPr>
+        <w:pict w14:anchorId="7CEF792E">
+          <v:roundrect id="Téglalap: lekerekített 27" o:spid="_x0000_s2053" style="position:absolute;margin-left:73.75pt;margin-top:586.75pt;width:282.4pt;height:45.4pt;z-index:251678720;visibility:visible;mso-wrap-style:square;mso-width-percent:0;mso-wrap-distance-left:9pt;mso-wrap-distance-top:0;mso-wrap-distance-right:9pt;mso-wrap-distance-bottom:0;mso-position-horizontal:absolute;mso-position-horizontal-relative:text;mso-position-vertical:absolute;mso-position-vertical-relative:page;mso-width-percent:0;mso-width-relative:margin;v-text-anchor:middle" arcsize="10923f" o:gfxdata="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" fillcolor="#5b9bd5 [3204]" strokecolor="#1f4d78 [1604]" strokeweight="1pt">
+            <v:stroke joinstyle="miter"/>
+            <w10:wrap anchory="page"/>
+          </v:roundrect>
+        </w:pict>
       </w:r>
       <w:r>
         <w:rPr>
           <w:noProof/>
-          <w:lang w:eastAsia="hu-HU"/>
-        </w:rPr>
-        <mc:AlternateContent>
-          <mc:Choice Requires="wps">
-            <w:drawing>
-              <wp:anchor distT="0" distB="0" distL="114300" distR="114300" simplePos="0" relativeHeight="251693056" behindDoc="0" locked="0" layoutInCell="1" allowOverlap="1" wp14:anchorId="3173F581" wp14:editId="79A511A0">
-                <wp:simplePos x="0" y="0"/>
-                <wp:positionH relativeFrom="column">
-                  <wp:posOffset>939362</wp:posOffset>
-                </wp:positionH>
-                <wp:positionV relativeFrom="page">
-                  <wp:posOffset>7546953</wp:posOffset>
-                </wp:positionV>
-                <wp:extent cx="3586655" cy="343535"/>
-                <wp:effectExtent l="0" t="0" r="13970" b="18415"/>
-                <wp:wrapNone/>
-                <wp:docPr id="28" name="Szövegdoboz 28"/>
-                <wp:cNvGraphicFramePr/>
-                <a:graphic xmlns:a="http://schemas.openxmlformats.org/drawingml/2006/main">
-                  <a:graphicData uri="http://schemas.microsoft.com/office/word/2010/wordprocessingShape">
-                    <wps:wsp>
-                      <wps:cNvSpPr txBox="1"/>
-                      <wps:spPr>
-                        <a:xfrm>
-                          <a:off x="0" y="0"/>
-                          <a:ext cx="3586655" cy="343535"/>
-                        </a:xfrm>
-                        <a:prstGeom prst="rect">
-                          <a:avLst/>
-                        </a:prstGeom>
-                        <a:ln/>
-                      </wps:spPr>
-                      <wps:style>
-                        <a:lnRef idx="2">
-                          <a:schemeClr val="accent1">
-                            <a:shade val="50000"/>
-                          </a:schemeClr>
-                        </a:lnRef>
-                        <a:fillRef idx="1">
-                          <a:schemeClr val="accent1"/>
-                        </a:fillRef>
-                        <a:effectRef idx="0">
-                          <a:schemeClr val="accent1"/>
-                        </a:effectRef>
-                        <a:fontRef idx="minor">
-                          <a:schemeClr val="lt1"/>
-                        </a:fontRef>
-                      </wps:style>
-                      <wps:txbx>
-                        <w:txbxContent>
-                          <w:p>
-                            <w:pPr>
-                              <w:jc w:val="center"/>
-                              <w:rPr>
-                                <w:sz w:val="32"/>
-                                <w:szCs w:val="32"/>
-                              </w:rPr>
-                            </w:pPr>
-                            <w:r>
-                              <w:rPr>
-                                <w:sz w:val="32"/>
-                                <w:szCs w:val="32"/>
-                              </w:rPr>
-                              <w:t>Véglegesítés</w:t>
-                            </w:r>
-                          </w:p>
-                        </w:txbxContent>
-                      </wps:txbx>
-                      <wps:bodyPr rot="0" spcFirstLastPara="0" vertOverflow="overflow" horzOverflow="overflow" vert="horz" wrap="square" lIns="91440" tIns="45720" rIns="91440" bIns="45720" numCol="1" spcCol="0" rtlCol="0" fromWordArt="0" anchor="ctr" anchorCtr="0" forceAA="0" compatLnSpc="1">
-                        <a:prstTxWarp prst="textNoShape">
-                          <a:avLst/>
-                        </a:prstTxWarp>
-                        <a:noAutofit/>
-                      </wps:bodyPr>
-                    </wps:wsp>
-                  </a:graphicData>
-                </a:graphic>
-                <wp14:sizeRelH relativeFrom="margin">
-                  <wp14:pctWidth>0</wp14:pctWidth>
-                </wp14:sizeRelH>
-                <wp14:sizeRelV relativeFrom="margin">
-                  <wp14:pctHeight>0</wp14:pctHeight>
-                </wp14:sizeRelV>
-              </wp:anchor>
-            </w:drawing>
-          </mc:Choice>
-          <mc:Fallback>
-            <w:pict>
-              <v:shape w14:anchorId="3173F581" id="Szövegdoboz 28" o:spid="_x0000_s1029" type="#_x0000_t202" style="position:absolute;margin-left:73.95pt;margin-top:594.25pt;width:282.4pt;height:27.05pt;z-index:251693056;visibility:visible;mso-wrap-style:square;mso-width-percent:0;mso-height-percent:0;mso-wrap-distance-left:9pt;mso-wrap-distance-top:0;mso-wrap-distance-right:9pt;mso-wrap-distance-bottom:0;mso-position-horizontal:absolute;mso-position-horizontal-relative:text;mso-position-vertical:absolute;mso-position-vertical-relative:page;mso-width-percent:0;mso-height-percent:0;mso-width-relative:margin;mso-height-relative:margin;v-text-anchor:middle" o:gfxdata="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" fillcolor="#5b9bd5 [3204]" strokecolor="#1f4d78 [1604]" strokeweight="1pt">
-                <v:textbox>
-                  <w:txbxContent>
-                    <w:p>
-                      <w:pPr>
-                        <w:jc w:val="center"/>
-                        <w:rPr>
-                          <w:sz w:val="32"/>
-                          <w:szCs w:val="32"/>
-                        </w:rPr>
-                      </w:pPr>
-                      <w:r>
-                        <w:rPr>
-                          <w:sz w:val="32"/>
-                          <w:szCs w:val="32"/>
-                        </w:rPr>
-                        <w:t>Véglegesítés</w:t>
-                      </w:r>
-                    </w:p>
-                  </w:txbxContent>
-                </v:textbox>
-                <w10:wrap anchory="page"/>
-              </v:shape>
-            </w:pict>
-          </mc:Fallback>
-        </mc:AlternateContent>
+        </w:rPr>
+        <w:pict w14:anchorId="50C06BA1">
+          <v:shape id="Szövegdoboz 28" o:spid="_x0000_s2052" type="#_x0000_t202" style="position:absolute;margin-left:73.95pt;margin-top:594.25pt;width:282.4pt;height:27.05pt;z-index:251679744;visibility:visible;mso-wrap-style:square;mso-width-percent:0;mso-height-percent:0;mso-wrap-distance-left:9pt;mso-wrap-distance-top:0;mso-wrap-distance-right:9pt;mso-wrap-distance-bottom:0;mso-position-horizontal:absolute;mso-position-horizontal-relative:text;mso-position-vertical:absolute;mso-position-vertical-relative:page;mso-width-percent:0;mso-height-percent:0;mso-width-relative:margin;mso-height-relative:margin;v-text-anchor:middle" o:gfxdata="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" fillcolor="#5b9bd5 [3204]" strokecolor="#1f4d78 [1604]" strokeweight="1pt">
+            <v:textbox>
+              <w:txbxContent>
+                <w:p>
+                  <w:pPr>
+                    <w:jc w:val="center"/>
+                    <w:rPr>
+                      <w:sz w:val="32"/>
+                      <w:szCs w:val="32"/>
+                    </w:rPr>
+                  </w:pPr>
+                  <w:r>
+                    <w:rPr>
+                      <w:sz w:val="32"/>
+                      <w:szCs w:val="32"/>
+                    </w:rPr>
+                    <w:t>Véglegesítés</w:t>
+                  </w:r>
+                </w:p>
+              </w:txbxContent>
+            </v:textbox>
+            <w10:wrap anchory="page"/>
+          </v:shape>
+        </w:pict>
       </w:r>
       <w:r>
         <w:rPr>
           <w:noProof/>
-          <w:lang w:eastAsia="hu-HU"/>
-        </w:rPr>
-        <mc:AlternateContent>
-          <mc:Choice Requires="wps">
-            <w:drawing>
-              <wp:anchor distT="0" distB="0" distL="114300" distR="114300" simplePos="0" relativeHeight="251684864" behindDoc="0" locked="0" layoutInCell="1" allowOverlap="1" wp14:anchorId="058A7B3A" wp14:editId="2CE877EA">
-                <wp:simplePos x="0" y="0"/>
-                <wp:positionH relativeFrom="column">
-                  <wp:posOffset>937895</wp:posOffset>
-                </wp:positionH>
-                <wp:positionV relativeFrom="page">
-                  <wp:posOffset>6321425</wp:posOffset>
-                </wp:positionV>
-                <wp:extent cx="3586480" cy="576580"/>
-                <wp:effectExtent l="0" t="0" r="13970" b="13970"/>
-                <wp:wrapNone/>
-                <wp:docPr id="22" name="Téglalap: lekerekített 22"/>
-                <wp:cNvGraphicFramePr/>
-                <a:graphic xmlns:a="http://schemas.openxmlformats.org/drawingml/2006/main">
-                  <a:graphicData uri="http://schemas.microsoft.com/office/word/2010/wordprocessingShape">
-                    <wps:wsp>
-                      <wps:cNvSpPr/>
-                      <wps:spPr>
-                        <a:xfrm>
-                          <a:off x="0" y="0"/>
-                          <a:ext cx="3586480" cy="576580"/>
-                        </a:xfrm>
-                        <a:prstGeom prst="roundRect">
-                          <a:avLst/>
-                        </a:prstGeom>
-                      </wps:spPr>
-                      <wps:style>
-                        <a:lnRef idx="2">
-                          <a:schemeClr val="accent1">
-                            <a:shade val="50000"/>
-                          </a:schemeClr>
-                        </a:lnRef>
-                        <a:fillRef idx="1">
-                          <a:schemeClr val="accent1"/>
-                        </a:fillRef>
-                        <a:effectRef idx="0">
-                          <a:schemeClr val="accent1"/>
-                        </a:effectRef>
-                        <a:fontRef idx="minor">
-                          <a:schemeClr val="lt1"/>
-                        </a:fontRef>
-                      </wps:style>
-                      <wps:bodyPr rot="0" spcFirstLastPara="0" vertOverflow="overflow" horzOverflow="overflow" vert="horz" wrap="square" lIns="91440" tIns="45720" rIns="91440" bIns="45720" numCol="1" spcCol="0" rtlCol="0" fromWordArt="0" anchor="ctr" anchorCtr="0" forceAA="0" compatLnSpc="1">
-                        <a:prstTxWarp prst="textNoShape">
-                          <a:avLst/>
-                        </a:prstTxWarp>
-                        <a:noAutofit/>
-                      </wps:bodyPr>
-                    </wps:wsp>
-                  </a:graphicData>
-                </a:graphic>
-                <wp14:sizeRelH relativeFrom="margin">
-                  <wp14:pctWidth>0</wp14:pctWidth>
-                </wp14:sizeRelH>
-              </wp:anchor>
-            </w:drawing>
-          </mc:Choice>
-          <mc:Fallback xmlns:w16sdtdh="http://schemas.microsoft.com/office/word/2020/wordml/sdtdatahash" xmlns:w16="http://schemas.microsoft.com/office/word/2018/wordml" xmlns:w16cid="http://schemas.microsoft.com/office/word/2016/wordml/cid" xmlns:w16cex="http://schemas.microsoft.com/office/word/2018/wordml/cex" xmlns:am3d="http://schemas.microsoft.com/office/drawing/2017/model3d" xmlns:aink="http://schemas.microsoft.com/office/drawing/2016/ink" xmlns:cx8="http://schemas.microsoft.com/office/drawing/2016/5/14/chartex" xmlns:cx7="http://schemas.microsoft.com/office/drawing/2016/5/13/chartex" xmlns:cx6="http://schemas.microsoft.com/office/drawing/2016/5/12/chartex" xmlns:cx5="http://schemas.microsoft.com/office/drawing/2016/5/11/chartex" xmlns:cx4="http://schemas.microsoft.com/office/drawing/2016/5/10/chartex" xmlns:cx3="http://schemas.microsoft.com/office/drawing/2016/5/9/chartex" xmlns:cx2="http://schemas.microsoft.com/office/drawing/2015/10/21/chartex">
-            <w:pict>
-              <v:roundrect w14:anchorId="0F543A43" id="Téglalap: lekerekített 22" o:spid="_x0000_s1026" style="position:absolute;margin-left:73.85pt;margin-top:497.75pt;width:282.4pt;height:45.4pt;z-index:251684864;visibility:visible;mso-wrap-style:square;mso-width-percent:0;mso-wrap-distance-left:9pt;mso-wrap-distance-top:0;mso-wrap-distance-right:9pt;mso-wrap-distance-bottom:0;mso-position-horizontal:absolute;mso-position-horizontal-relative:text;mso-position-vertical:absolute;mso-position-vertical-relative:page;mso-width-percent:0;mso-width-relative:margin;v-text-anchor:middle" arcsize="10923f" o:gfxdata="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" fillcolor="#5b9bd5 [3204]" strokecolor="#1f4d78 [1604]" strokeweight="1pt">
-                <v:stroke joinstyle="miter"/>
-                <w10:wrap anchory="page"/>
-              </v:roundrect>
-            </w:pict>
-          </mc:Fallback>
-        </mc:AlternateContent>
+        </w:rPr>
+        <w:pict w14:anchorId="028D5E2B">
+          <v:roundrect id="Téglalap: lekerekített 22" o:spid="_x0000_s2051" style="position:absolute;margin-left:73.85pt;margin-top:497.75pt;width:282.4pt;height:45.4pt;z-index:251674624;visibility:visible;mso-wrap-style:square;mso-width-percent:0;mso-wrap-distance-left:9pt;mso-wrap-distance-top:0;mso-wrap-distance-right:9pt;mso-wrap-distance-bottom:0;mso-position-horizontal:absolute;mso-position-horizontal-relative:text;mso-position-vertical:absolute;mso-position-vertical-relative:page;mso-width-percent:0;mso-width-relative:margin;v-text-anchor:middle" arcsize="10923f" o:gfxdata="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" fillcolor="#5b9bd5 [3204]" strokecolor="#1f4d78 [1604]" strokeweight="1pt">
+            <v:stroke joinstyle="miter"/>
+            <w10:wrap anchory="page"/>
+          </v:roundrect>
+        </w:pict>
       </w:r>
       <w:r>
         <w:rPr>
           <w:noProof/>
-          <w:lang w:eastAsia="hu-HU"/>
-        </w:rPr>
-        <mc:AlternateContent>
-          <mc:Choice Requires="wps">
-            <w:drawing>
-              <wp:anchor distT="0" distB="0" distL="114300" distR="114300" simplePos="0" relativeHeight="251686912" behindDoc="0" locked="0" layoutInCell="1" allowOverlap="1" wp14:anchorId="4518CF43" wp14:editId="5FC66C72">
-                <wp:simplePos x="0" y="0"/>
-                <wp:positionH relativeFrom="column">
-                  <wp:posOffset>941048</wp:posOffset>
-                </wp:positionH>
-                <wp:positionV relativeFrom="page">
-                  <wp:posOffset>6416040</wp:posOffset>
-                </wp:positionV>
-                <wp:extent cx="3586655" cy="343535"/>
-                <wp:effectExtent l="0" t="0" r="13970" b="18415"/>
-                <wp:wrapNone/>
-                <wp:docPr id="25" name="Szövegdoboz 25"/>
-                <wp:cNvGraphicFramePr/>
-                <a:graphic xmlns:a="http://schemas.openxmlformats.org/drawingml/2006/main">
-                  <a:graphicData uri="http://schemas.microsoft.com/office/word/2010/wordprocessingShape">
-                    <wps:wsp>
-                      <wps:cNvSpPr txBox="1"/>
-                      <wps:spPr>
-                        <a:xfrm>
-                          <a:off x="0" y="0"/>
-                          <a:ext cx="3586655" cy="343535"/>
-                        </a:xfrm>
-                        <a:prstGeom prst="rect">
-                          <a:avLst/>
-                        </a:prstGeom>
-                        <a:ln/>
-                      </wps:spPr>
-                      <wps:style>
-                        <a:lnRef idx="2">
-                          <a:schemeClr val="accent1">
-                            <a:shade val="50000"/>
-                          </a:schemeClr>
-                        </a:lnRef>
-                        <a:fillRef idx="1">
-                          <a:schemeClr val="accent1"/>
-                        </a:fillRef>
-                        <a:effectRef idx="0">
-                          <a:schemeClr val="accent1"/>
-                        </a:effectRef>
-                        <a:fontRef idx="minor">
-                          <a:schemeClr val="lt1"/>
-                        </a:fontRef>
-                      </wps:style>
-                      <wps:txbx>
-                        <w:txbxContent>
-                          <w:p>
-                            <w:pPr>
-                              <w:jc w:val="center"/>
-                              <w:rPr>
-                                <w:sz w:val="32"/>
-                                <w:szCs w:val="32"/>
-                              </w:rPr>
-                            </w:pPr>
-                            <w:r>
-                              <w:rPr>
-                                <w:sz w:val="32"/>
-                                <w:szCs w:val="32"/>
-                              </w:rPr>
-                              <w:t>Áttekintés</w:t>
-                            </w:r>
-                          </w:p>
-                        </w:txbxContent>
-                      </wps:txbx>
-                      <wps:bodyPr rot="0" spcFirstLastPara="0" vertOverflow="overflow" horzOverflow="overflow" vert="horz" wrap="square" lIns="91440" tIns="45720" rIns="91440" bIns="45720" numCol="1" spcCol="0" rtlCol="0" fromWordArt="0" anchor="ctr" anchorCtr="0" forceAA="0" compatLnSpc="1">
-                        <a:prstTxWarp prst="textNoShape">
-                          <a:avLst/>
-                        </a:prstTxWarp>
-                        <a:noAutofit/>
-                      </wps:bodyPr>
-                    </wps:wsp>
-                  </a:graphicData>
-                </a:graphic>
-                <wp14:sizeRelH relativeFrom="margin">
-                  <wp14:pctWidth>0</wp14:pctWidth>
-                </wp14:sizeRelH>
-                <wp14:sizeRelV relativeFrom="margin">
-                  <wp14:pctHeight>0</wp14:pctHeight>
-                </wp14:sizeRelV>
-              </wp:anchor>
-            </w:drawing>
-          </mc:Choice>
-          <mc:Fallback>
-            <w:pict>
-              <v:shape w14:anchorId="4518CF43" id="Szövegdoboz 25" o:spid="_x0000_s1030" type="#_x0000_t202" style="position:absolute;margin-left:74.1pt;margin-top:505.2pt;width:282.4pt;height:27.05pt;z-index:251686912;visibility:visible;mso-wrap-style:square;mso-width-percent:0;mso-height-percent:0;mso-wrap-distance-left:9pt;mso-wrap-distance-top:0;mso-wrap-distance-right:9pt;mso-wrap-distance-bottom:0;mso-position-horizontal:absolute;mso-position-horizontal-relative:text;mso-position-vertical:absolute;mso-position-vertical-relative:page;mso-width-percent:0;mso-height-percent:0;mso-width-relative:margin;mso-height-relative:margin;v-text-anchor:middle" o:gfxdata="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" fillcolor="#5b9bd5 [3204]" strokecolor="#1f4d78 [1604]" strokeweight="1pt">
-                <v:textbox>
-                  <w:txbxContent>
-                    <w:p>
-                      <w:pPr>
-                        <w:jc w:val="center"/>
-                        <w:rPr>
-                          <w:sz w:val="32"/>
-                          <w:szCs w:val="32"/>
-                        </w:rPr>
-                      </w:pPr>
-                      <w:r>
-                        <w:rPr>
-                          <w:sz w:val="32"/>
-                          <w:szCs w:val="32"/>
-                        </w:rPr>
-                        <w:t>Áttekintés</w:t>
-                      </w:r>
-                    </w:p>
-                  </w:txbxContent>
-                </v:textbox>
-                <w10:wrap anchory="page"/>
-              </v:shape>
-            </w:pict>
-          </mc:Fallback>
-        </mc:AlternateContent>
+        </w:rPr>
+        <w:pict w14:anchorId="5FBA0ECB">
+          <v:shape id="Szövegdoboz 25" o:spid="_x0000_s2050" type="#_x0000_t202" style="position:absolute;margin-left:74.1pt;margin-top:505.2pt;width:282.4pt;height:27.05pt;z-index:251675648;visibility:visible;mso-wrap-style:square;mso-width-percent:0;mso-height-percent:0;mso-wrap-distance-left:9pt;mso-wrap-distance-top:0;mso-wrap-distance-right:9pt;mso-wrap-distance-bottom:0;mso-position-horizontal:absolute;mso-position-horizontal-relative:text;mso-position-vertical:absolute;mso-position-vertical-relative:page;mso-width-percent:0;mso-height-percent:0;mso-width-relative:margin;mso-height-relative:margin;v-text-anchor:middle" o:gfxdata="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" fillcolor="#5b9bd5 [3204]" strokecolor="#1f4d78 [1604]" strokeweight="1pt">
+            <v:textbox>
+              <w:txbxContent>
+                <w:p>
+                  <w:pPr>
+                    <w:jc w:val="center"/>
+                    <w:rPr>
+                      <w:sz w:val="32"/>
+                      <w:szCs w:val="32"/>
+                    </w:rPr>
+                  </w:pPr>
+                  <w:r>
+                    <w:rPr>
+                      <w:sz w:val="32"/>
+                      <w:szCs w:val="32"/>
+                    </w:rPr>
+                    <w:t>Áttekintés</w:t>
+                  </w:r>
+                </w:p>
+              </w:txbxContent>
+            </v:textbox>
+            <w10:wrap anchory="page"/>
+          </v:shape>
+        </w:pict>
       </w:r>
       <w:r>
         <w:br w:type="page"/>
@@ -9035,13 +8022,13 @@
           <w:lang w:eastAsia="hu-HU"/>
         </w:rPr>
         <w:drawing>
-          <wp:anchor distT="0" distB="0" distL="114300" distR="114300" simplePos="0" relativeHeight="251687936" behindDoc="0" locked="0" layoutInCell="1" allowOverlap="1" wp14:anchorId="6745408B" wp14:editId="2F7F528C">
+          <wp:anchor distT="0" distB="0" distL="114300" distR="114300" simplePos="0" relativeHeight="251652096" behindDoc="0" locked="0" layoutInCell="1" allowOverlap="1" wp14:anchorId="6745408B" wp14:editId="4292D712">
             <wp:simplePos x="0" y="0"/>
             <wp:positionH relativeFrom="column">
-              <wp:posOffset>-189865</wp:posOffset>
+              <wp:posOffset>-183728</wp:posOffset>
             </wp:positionH>
             <wp:positionV relativeFrom="paragraph">
-              <wp:posOffset>1186180</wp:posOffset>
+              <wp:posOffset>1529847</wp:posOffset>
             </wp:positionV>
             <wp:extent cx="5563870" cy="2578735"/>
             <wp:effectExtent l="19050" t="0" r="17780" b="240665"/>
@@ -9246,23 +8233,7 @@
           <w:sz w:val="24"/>
           <w:szCs w:val="24"/>
         </w:rPr>
-        <w:t xml:space="preserve"> a választott szoba. </w:t>
-      </w:r>
-      <w:proofErr w:type="spellStart"/>
-      <w:r>
-        <w:rPr>
-          <w:sz w:val="24"/>
-          <w:szCs w:val="24"/>
-        </w:rPr>
-        <w:t>Mindezek</w:t>
-      </w:r>
-      <w:proofErr w:type="spellEnd"/>
-      <w:r>
-        <w:rPr>
-          <w:sz w:val="24"/>
-          <w:szCs w:val="24"/>
-        </w:rPr>
-        <w:t xml:space="preserve"> mellett </w:t>
+        <w:t xml:space="preserve"> a választott szoba. Mindezek mellett </w:t>
       </w:r>
       <w:r>
         <w:rPr>
@@ -9276,23 +8247,7 @@
           <w:sz w:val="24"/>
           <w:szCs w:val="24"/>
         </w:rPr>
-        <w:t xml:space="preserve">az ajánlott napi három étkezésből csak a „legfontosabbat” biztosítja a hotel. Következő lehetőség az úgynevezett félpanzió, ami esetében reggeli és vacsora tartozik az árba. </w:t>
-      </w:r>
-      <w:proofErr w:type="spellStart"/>
-      <w:r>
-        <w:rPr>
-          <w:sz w:val="24"/>
-          <w:szCs w:val="24"/>
-        </w:rPr>
-        <w:t>Mindezek</w:t>
-      </w:r>
-      <w:proofErr w:type="spellEnd"/>
-      <w:r>
-        <w:rPr>
-          <w:sz w:val="24"/>
-          <w:szCs w:val="24"/>
-        </w:rPr>
-        <w:t xml:space="preserve"> mellett a legutolsó opció a teljes ellátás, amit a nevéből kitalálhatunk, hogy mind a három főbb étkezés bele tartozik. </w:t>
+        <w:t xml:space="preserve">az ajánlott napi három étkezésből csak a „legfontosabbat” biztosítja a hotel. Következő lehetőség az úgynevezett félpanzió, ami esetében reggeli és vacsora tartozik az árba. Mindezek mellett a legutolsó opció a teljes ellátás, amit a nevéből kitalálhatunk, hogy mind a három főbb étkezés bele tartozik. </w:t>
       </w:r>
     </w:p>
     <w:p>
@@ -9357,7 +8312,7 @@
           <w:lang w:eastAsia="hu-HU"/>
         </w:rPr>
         <w:drawing>
-          <wp:anchor distT="0" distB="0" distL="114300" distR="114300" simplePos="0" relativeHeight="251700224" behindDoc="1" locked="0" layoutInCell="1" allowOverlap="1" wp14:anchorId="1889DB0E" wp14:editId="522A2C8F">
+          <wp:anchor distT="0" distB="0" distL="114300" distR="114300" simplePos="0" relativeHeight="251659264" behindDoc="1" locked="0" layoutInCell="1" allowOverlap="1" wp14:anchorId="1889DB0E" wp14:editId="1651A270">
             <wp:simplePos x="0" y="0"/>
             <wp:positionH relativeFrom="column">
               <wp:posOffset>2315043</wp:posOffset>
@@ -9494,25 +8449,7 @@
           <w:sz w:val="24"/>
           <w:szCs w:val="24"/>
         </w:rPr>
-        <w:t xml:space="preserve">A megadott feliratú beviteli </w:t>
-      </w:r>
-      <w:proofErr w:type="spellStart"/>
-      <w:r>
-        <w:rPr>
-          <w:color w:val="000000" w:themeColor="text1"/>
-          <w:sz w:val="24"/>
-          <w:szCs w:val="24"/>
-        </w:rPr>
-        <w:t>mezőkbe</w:t>
-      </w:r>
-      <w:proofErr w:type="spellEnd"/>
-      <w:r>
-        <w:rPr>
-          <w:color w:val="000000" w:themeColor="text1"/>
-          <w:sz w:val="24"/>
-          <w:szCs w:val="24"/>
-        </w:rPr>
-        <w:t xml:space="preserve"> </w:t>
+        <w:t xml:space="preserve">A megadott feliratú beviteli mezőkbe </w:t>
       </w:r>
       <w:r>
         <w:rPr>
@@ -9601,13 +8538,13 @@
           <w:lang w:eastAsia="hu-HU"/>
         </w:rPr>
         <w:drawing>
-          <wp:anchor distT="0" distB="0" distL="114300" distR="114300" simplePos="0" relativeHeight="251701248" behindDoc="0" locked="0" layoutInCell="1" allowOverlap="1" wp14:anchorId="48C3BCA2" wp14:editId="2D02823E">
+          <wp:anchor distT="0" distB="0" distL="114300" distR="114300" simplePos="0" relativeHeight="251660288" behindDoc="0" locked="0" layoutInCell="1" allowOverlap="1" wp14:anchorId="48C3BCA2" wp14:editId="54D14E72">
             <wp:simplePos x="0" y="0"/>
             <wp:positionH relativeFrom="column">
               <wp:posOffset>142875</wp:posOffset>
             </wp:positionH>
             <wp:positionV relativeFrom="paragraph">
-              <wp:posOffset>1657673</wp:posOffset>
+              <wp:posOffset>1700308</wp:posOffset>
             </wp:positionV>
             <wp:extent cx="4968240" cy="491490"/>
             <wp:effectExtent l="19050" t="0" r="22860" b="175260"/>
@@ -9794,7 +8731,7 @@
           <w:lang w:eastAsia="hu-HU"/>
         </w:rPr>
         <w:drawing>
-          <wp:anchor distT="0" distB="0" distL="114300" distR="114300" simplePos="0" relativeHeight="251702272" behindDoc="0" locked="0" layoutInCell="1" allowOverlap="1" wp14:anchorId="1F9AFE2B" wp14:editId="1E7966D4">
+          <wp:anchor distT="0" distB="0" distL="114300" distR="114300" simplePos="0" relativeHeight="251661312" behindDoc="0" locked="0" layoutInCell="1" allowOverlap="1" wp14:anchorId="1F9AFE2B" wp14:editId="7CBB483F">
             <wp:simplePos x="0" y="0"/>
             <wp:positionH relativeFrom="column">
               <wp:posOffset>2257437</wp:posOffset>
@@ -9881,25 +8818,7 @@
           <w:sz w:val="24"/>
           <w:szCs w:val="24"/>
         </w:rPr>
-        <w:t xml:space="preserve">egy amolyan nyugtaként, hogy a foglalás sikeresen megtörtént, természetesen ezt a weboldal is </w:t>
-      </w:r>
-      <w:proofErr w:type="spellStart"/>
-      <w:r>
-        <w:rPr>
-          <w:color w:val="000000" w:themeColor="text1"/>
-          <w:sz w:val="24"/>
-          <w:szCs w:val="24"/>
-        </w:rPr>
-        <w:t>visszajelzi</w:t>
-      </w:r>
-      <w:proofErr w:type="spellEnd"/>
-      <w:r>
-        <w:rPr>
-          <w:color w:val="000000" w:themeColor="text1"/>
-          <w:sz w:val="24"/>
-          <w:szCs w:val="24"/>
-        </w:rPr>
-        <w:t xml:space="preserve"> a vendégnek.</w:t>
+        <w:t>egy amolyan nyugtaként, hogy a foglalás sikeresen megtörtént, természetesen ezt a weboldal is visszajelzi a vendégnek.</w:t>
       </w:r>
     </w:p>
     <w:p>
@@ -9940,13 +8859,13 @@
           <w:lang w:eastAsia="hu-HU"/>
         </w:rPr>
         <w:drawing>
-          <wp:anchor distT="0" distB="0" distL="114300" distR="114300" simplePos="0" relativeHeight="251699200" behindDoc="0" locked="0" layoutInCell="1" allowOverlap="1" wp14:anchorId="13E91DC1" wp14:editId="757006EB">
+          <wp:anchor distT="0" distB="0" distL="114300" distR="114300" simplePos="0" relativeHeight="251658240" behindDoc="0" locked="0" layoutInCell="1" allowOverlap="1" wp14:anchorId="13E91DC1" wp14:editId="37CF9B1D">
             <wp:simplePos x="0" y="0"/>
             <wp:positionH relativeFrom="column">
-              <wp:posOffset>107890</wp:posOffset>
+              <wp:posOffset>125726</wp:posOffset>
             </wp:positionH>
             <wp:positionV relativeFrom="paragraph">
-              <wp:posOffset>1670889</wp:posOffset>
+              <wp:posOffset>1879340</wp:posOffset>
             </wp:positionV>
             <wp:extent cx="5036820" cy="2331720"/>
             <wp:effectExtent l="19050" t="0" r="11430" b="335280"/>
@@ -10067,23 +8986,7 @@
           <w:sz w:val="24"/>
           <w:szCs w:val="24"/>
         </w:rPr>
-        <w:t xml:space="preserve"> Továbbá minden játékfajtához tartozik egy viszonylag rövid leírás, ismertető, hogyha esetleg a felhasználó nincs tisztában az adott dolgokkal, kedvet kapjon hozzá és még több pénzt </w:t>
-      </w:r>
-      <w:proofErr w:type="spellStart"/>
-      <w:r>
-        <w:rPr>
-          <w:sz w:val="24"/>
-          <w:szCs w:val="24"/>
-        </w:rPr>
-        <w:t>költsön</w:t>
-      </w:r>
-      <w:proofErr w:type="spellEnd"/>
-      <w:r>
-        <w:rPr>
-          <w:sz w:val="24"/>
-          <w:szCs w:val="24"/>
-        </w:rPr>
-        <w:t xml:space="preserve"> el nálunk. </w:t>
+        <w:t xml:space="preserve"> Továbbá minden játékfajtához tartozik egy </w:t>
       </w:r>
       <w:r>
         <w:rPr>
@@ -10091,23 +8994,7 @@
           <w:szCs w:val="24"/>
         </w:rPr>
         <w:lastRenderedPageBreak/>
-        <w:t xml:space="preserve">(A szövegekhez ihletet más nagy Hotelektől és Kaszinóktól vettünk, hogy </w:t>
-      </w:r>
-      <w:proofErr w:type="spellStart"/>
-      <w:r>
-        <w:rPr>
-          <w:sz w:val="24"/>
-          <w:szCs w:val="24"/>
-        </w:rPr>
-        <w:t>megtartsuk</w:t>
-      </w:r>
-      <w:proofErr w:type="spellEnd"/>
-      <w:r>
-        <w:rPr>
-          <w:sz w:val="24"/>
-          <w:szCs w:val="24"/>
-        </w:rPr>
-        <w:t xml:space="preserve"> a minőséget ezen a téren is.)</w:t>
+        <w:t>viszonylag rövid leírás, ismertető, hogyha esetleg a felhasználó nincs tisztában az adott dolgokkal, kedvet kapjon hozzá és még több pénzt költsön el nálunk. (A szövegekhez ihletet más nagy Hotelektől és Kaszinóktól vettünk, hogy megtartsuk a minőséget ezen a téren is.)</w:t>
       </w:r>
     </w:p>
     <w:p>
@@ -10217,6 +9104,66 @@
       </w:pPr>
       <w:r>
         <w:rPr>
+          <w:noProof/>
+        </w:rPr>
+        <w:drawing>
+          <wp:anchor distT="0" distB="0" distL="114300" distR="114300" simplePos="0" relativeHeight="251664384" behindDoc="0" locked="0" layoutInCell="1" allowOverlap="1" wp14:anchorId="0F1B7798" wp14:editId="327E75B0">
+            <wp:simplePos x="0" y="0"/>
+            <wp:positionH relativeFrom="column">
+              <wp:posOffset>842454</wp:posOffset>
+            </wp:positionH>
+            <wp:positionV relativeFrom="paragraph">
+              <wp:posOffset>691937</wp:posOffset>
+            </wp:positionV>
+            <wp:extent cx="3380740" cy="2419350"/>
+            <wp:effectExtent l="0" t="0" r="0" b="0"/>
+            <wp:wrapSquare wrapText="bothSides"/>
+            <wp:docPr id="37" name="Kép 37"/>
+            <wp:cNvGraphicFramePr>
+              <a:graphicFrameLocks xmlns:a="http://schemas.openxmlformats.org/drawingml/2006/main" noChangeAspect="1"/>
+            </wp:cNvGraphicFramePr>
+            <a:graphic xmlns:a="http://schemas.openxmlformats.org/drawingml/2006/main">
+              <a:graphicData uri="http://schemas.openxmlformats.org/drawingml/2006/picture">
+                <pic:pic xmlns:pic="http://schemas.openxmlformats.org/drawingml/2006/picture">
+                  <pic:nvPicPr>
+                    <pic:cNvPr id="1" name=""/>
+                    <pic:cNvPicPr/>
+                  </pic:nvPicPr>
+                  <pic:blipFill>
+                    <a:blip r:embed="rId28" cstate="print">
+                      <a:extLst>
+                        <a:ext uri="{28A0092B-C50C-407E-A947-70E740481C1C}">
+                          <a14:useLocalDpi xmlns:a14="http://schemas.microsoft.com/office/drawing/2010/main" val="0"/>
+                        </a:ext>
+                      </a:extLst>
+                    </a:blip>
+                    <a:stretch>
+                      <a:fillRect/>
+                    </a:stretch>
+                  </pic:blipFill>
+                  <pic:spPr>
+                    <a:xfrm>
+                      <a:off x="0" y="0"/>
+                      <a:ext cx="3380740" cy="2419350"/>
+                    </a:xfrm>
+                    <a:prstGeom prst="rect">
+                      <a:avLst/>
+                    </a:prstGeom>
+                  </pic:spPr>
+                </pic:pic>
+              </a:graphicData>
+            </a:graphic>
+            <wp14:sizeRelH relativeFrom="margin">
+              <wp14:pctWidth>0</wp14:pctWidth>
+            </wp14:sizeRelH>
+            <wp14:sizeRelV relativeFrom="margin">
+              <wp14:pctHeight>0</wp14:pctHeight>
+            </wp14:sizeRelV>
+          </wp:anchor>
+        </w:drawing>
+      </w:r>
+      <w:r>
+        <w:rPr>
           <w:sz w:val="24"/>
           <w:szCs w:val="24"/>
         </w:rPr>
@@ -10270,6 +9217,12 @@
           <w:szCs w:val="24"/>
         </w:rPr>
         <w:t xml:space="preserve"> visszatérő vagy új ügyfélről.</w:t>
+      </w:r>
+      <w:r>
+        <w:rPr>
+          <w:noProof/>
+        </w:rPr>
+        <w:t xml:space="preserve"> </w:t>
       </w:r>
     </w:p>
     <w:p>
@@ -10287,6 +9240,7 @@
           <w:sz w:val="28"/>
           <w:szCs w:val="28"/>
         </w:rPr>
+        <w:lastRenderedPageBreak/>
         <w:t>Regisztráció (</w:t>
       </w:r>
       <w:proofErr w:type="spellStart"/>
@@ -10388,17 +9342,16 @@
           <w:noProof/>
           <w:lang w:eastAsia="hu-HU"/>
         </w:rPr>
-        <w:lastRenderedPageBreak/>
         <w:drawing>
-          <wp:anchor distT="0" distB="0" distL="114300" distR="114300" simplePos="0" relativeHeight="251706368" behindDoc="0" locked="0" layoutInCell="1" allowOverlap="1" wp14:anchorId="6FFF3D0A" wp14:editId="48BD9B71">
+          <wp:anchor distT="0" distB="0" distL="114300" distR="114300" simplePos="0" relativeHeight="251649536" behindDoc="0" locked="0" layoutInCell="1" allowOverlap="1" wp14:anchorId="6FFF3D0A" wp14:editId="3875A5B9">
             <wp:simplePos x="0" y="0"/>
             <wp:positionH relativeFrom="margin">
-              <wp:posOffset>2581275</wp:posOffset>
+              <wp:posOffset>3151671</wp:posOffset>
             </wp:positionH>
             <wp:positionV relativeFrom="paragraph">
-              <wp:posOffset>0</wp:posOffset>
+              <wp:posOffset>86402</wp:posOffset>
             </wp:positionV>
-            <wp:extent cx="2710180" cy="4617720"/>
+            <wp:extent cx="2178050" cy="3712210"/>
             <wp:effectExtent l="0" t="0" r="0" b="0"/>
             <wp:wrapSquare wrapText="bothSides"/>
             <wp:docPr id="36" name="Kép 36"/>
@@ -10415,7 +9368,7 @@
                     </pic:cNvPicPr>
                   </pic:nvPicPr>
                   <pic:blipFill>
-                    <a:blip r:embed="rId28">
+                    <a:blip r:embed="rId29">
                       <a:extLst>
                         <a:ext uri="{28A0092B-C50C-407E-A947-70E740481C1C}">
                           <a14:useLocalDpi xmlns:a14="http://schemas.microsoft.com/office/drawing/2010/main" val="0"/>
@@ -10430,7 +9383,7 @@
                   <pic:spPr bwMode="auto">
                     <a:xfrm>
                       <a:off x="0" y="0"/>
-                      <a:ext cx="2710180" cy="4617720"/>
+                      <a:ext cx="2178050" cy="3712210"/>
                     </a:xfrm>
                     <a:prstGeom prst="rect">
                       <a:avLst/>
@@ -10547,6 +9500,60 @@
       </w:pPr>
       <w:r>
         <w:rPr>
+          <w:noProof/>
+        </w:rPr>
+        <w:drawing>
+          <wp:anchor distT="0" distB="0" distL="114300" distR="114300" simplePos="0" relativeHeight="251665408" behindDoc="0" locked="0" layoutInCell="1" allowOverlap="1" wp14:anchorId="343394A6" wp14:editId="14637A4F">
+            <wp:simplePos x="0" y="0"/>
+            <wp:positionH relativeFrom="margin">
+              <wp:posOffset>121703</wp:posOffset>
+            </wp:positionH>
+            <wp:positionV relativeFrom="paragraph">
+              <wp:posOffset>1827517</wp:posOffset>
+            </wp:positionV>
+            <wp:extent cx="5039995" cy="323215"/>
+            <wp:effectExtent l="0" t="0" r="8255" b="635"/>
+            <wp:wrapSquare wrapText="bothSides"/>
+            <wp:docPr id="42" name="Kép 42"/>
+            <wp:cNvGraphicFramePr>
+              <a:graphicFrameLocks xmlns:a="http://schemas.openxmlformats.org/drawingml/2006/main" noChangeAspect="1"/>
+            </wp:cNvGraphicFramePr>
+            <a:graphic xmlns:a="http://schemas.openxmlformats.org/drawingml/2006/main">
+              <a:graphicData uri="http://schemas.openxmlformats.org/drawingml/2006/picture">
+                <pic:pic xmlns:pic="http://schemas.openxmlformats.org/drawingml/2006/picture">
+                  <pic:nvPicPr>
+                    <pic:cNvPr id="1" name=""/>
+                    <pic:cNvPicPr/>
+                  </pic:nvPicPr>
+                  <pic:blipFill>
+                    <a:blip r:embed="rId30" cstate="print">
+                      <a:extLst>
+                        <a:ext uri="{28A0092B-C50C-407E-A947-70E740481C1C}">
+                          <a14:useLocalDpi xmlns:a14="http://schemas.microsoft.com/office/drawing/2010/main" val="0"/>
+                        </a:ext>
+                      </a:extLst>
+                    </a:blip>
+                    <a:stretch>
+                      <a:fillRect/>
+                    </a:stretch>
+                  </pic:blipFill>
+                  <pic:spPr>
+                    <a:xfrm>
+                      <a:off x="0" y="0"/>
+                      <a:ext cx="5039995" cy="323215"/>
+                    </a:xfrm>
+                    <a:prstGeom prst="rect">
+                      <a:avLst/>
+                    </a:prstGeom>
+                  </pic:spPr>
+                </pic:pic>
+              </a:graphicData>
+            </a:graphic>
+          </wp:anchor>
+        </w:drawing>
+      </w:r>
+      <w:r>
+        <w:rPr>
           <w:sz w:val="24"/>
           <w:szCs w:val="24"/>
         </w:rPr>
@@ -10593,7 +9600,24 @@
           <w:sz w:val="24"/>
           <w:szCs w:val="24"/>
         </w:rPr>
-        <w:t>Bejelentkezésre van lehetőség email címmel és felhasználónévvel egyaránt.</w:t>
+        <w:lastRenderedPageBreak/>
+        <w:t>Bejelentkezésre van lehetőség email címmel és felhasználónévvel egyaránt</w:t>
+      </w:r>
+      <w:r>
+        <w:rPr>
+          <w:noProof/>
+          <w:sz w:val="24"/>
+          <w:szCs w:val="24"/>
+        </w:rPr>
+        <w:t>, ezzel a döntéssel csak több lehetőséget akartunk biztosítani a felhasználóknak</w:t>
+      </w:r>
+      <w:r>
+        <w:rPr>
+          <w:noProof/>
+          <w:sz w:val="24"/>
+          <w:szCs w:val="24"/>
+        </w:rPr>
+        <w:t>.</w:t>
       </w:r>
     </w:p>
     <w:p>
@@ -10605,7 +9629,9 @@
           <w:szCs w:val="28"/>
         </w:rPr>
       </w:pPr>
-      <w:bookmarkStart w:id="50" w:name="_Toc101362862"/>
+      <w:bookmarkStart w:id="50" w:name="_Elfelejtett_jelszó"/>
+      <w:bookmarkStart w:id="51" w:name="_Toc101362862"/>
+      <w:bookmarkEnd w:id="50"/>
       <w:r>
         <w:rPr>
           <w:noProof/>
@@ -10614,7 +9640,7 @@
         </w:rPr>
         <w:t>Elfelejtett jelszó</w:t>
       </w:r>
-      <w:bookmarkEnd w:id="50"/>
+      <w:bookmarkEnd w:id="51"/>
     </w:p>
     <w:p>
       <w:pPr>
@@ -10631,23 +9657,7 @@
           <w:sz w:val="24"/>
           <w:szCs w:val="24"/>
         </w:rPr>
-        <w:t xml:space="preserve">Ha a felhasználó elfelejti fiókja jelszavát, akkor sincs minden </w:t>
-      </w:r>
-      <w:proofErr w:type="spellStart"/>
-      <w:r>
-        <w:rPr>
-          <w:sz w:val="24"/>
-          <w:szCs w:val="24"/>
-        </w:rPr>
-        <w:t>veszve</w:t>
-      </w:r>
-      <w:proofErr w:type="spellEnd"/>
-      <w:r>
-        <w:rPr>
-          <w:sz w:val="24"/>
-          <w:szCs w:val="24"/>
-        </w:rPr>
-        <w:t>, hiszen van lehetőség jelszó visszaál</w:t>
+        <w:t>Ha a felhasználó elfelejti fiókja jelszavát, akkor sincs minden veszve, hiszen van lehetőség jelszó visszaál</w:t>
       </w:r>
       <w:r>
         <w:rPr>
@@ -10691,15 +9701,7 @@
           <w:sz w:val="24"/>
           <w:szCs w:val="24"/>
         </w:rPr>
-        <w:t xml:space="preserve">Kattintsunk rá az emailben szereplő gombra (vagy linkre, ha a gomb nem jelenne meg). Kizárólag ezt a linket követve tudunk jelszót </w:t>
-      </w:r>
-      <w:r>
-        <w:rPr>
-          <w:sz w:val="24"/>
-          <w:szCs w:val="24"/>
-        </w:rPr>
-        <w:lastRenderedPageBreak/>
-        <w:t>változtatni, hiszen ez tartalmazza a biztonsági kódot (ez az egyedi kód biztosítja, hogy az eredeti tulajdonoson kívül más ne tudjon jelszót változtatni).</w:t>
+        <w:t>Kattintsunk rá az emailben szereplő gombra (vagy linkre, ha a gomb nem jelenne meg). Kizárólag ezt a linket követve tudunk jelszót változtatni, hiszen ez tartalmazza a biztonsági kódot (ez az egyedi kód biztosítja, hogy az eredeti tulajdonoson kívül más ne tudjon jelszót változtatni).</w:t>
       </w:r>
     </w:p>
     <w:p>
@@ -10725,7 +9727,7 @@
           <w:lang w:eastAsia="hu-HU"/>
         </w:rPr>
         <w:drawing>
-          <wp:anchor distT="0" distB="0" distL="114300" distR="114300" simplePos="0" relativeHeight="251707392" behindDoc="0" locked="0" layoutInCell="1" allowOverlap="1" wp14:anchorId="645296B6" wp14:editId="497FA546">
+          <wp:anchor distT="0" distB="0" distL="114300" distR="114300" simplePos="0" relativeHeight="251651584" behindDoc="0" locked="0" layoutInCell="1" allowOverlap="1" wp14:anchorId="645296B6" wp14:editId="4757E2D8">
             <wp:simplePos x="0" y="0"/>
             <wp:positionH relativeFrom="margin">
               <wp:align>right</wp:align>
@@ -10748,7 +9750,7 @@
                     <pic:cNvPicPr/>
                   </pic:nvPicPr>
                   <pic:blipFill>
-                    <a:blip r:embed="rId29">
+                    <a:blip r:embed="rId31">
                       <a:extLst>
                         <a:ext uri="{28A0092B-C50C-407E-A947-70E740481C1C}">
                           <a14:useLocalDpi xmlns:a14="http://schemas.microsoft.com/office/drawing/2010/main" val="0"/>
@@ -10851,6 +9853,7 @@
           <w:sz w:val="28"/>
           <w:szCs w:val="28"/>
         </w:rPr>
+        <w:lastRenderedPageBreak/>
         <w:t>Felhasználói fiók</w:t>
       </w:r>
     </w:p>
@@ -10994,23 +9997,7 @@
           <w:sz w:val="24"/>
           <w:szCs w:val="24"/>
         </w:rPr>
-        <w:t xml:space="preserve"> Account” menüpont alatt az ügyfélnek lehetősége van módosítani a fiókja adatain, legyen az a regisztráció miatt már meglévő kötelező adat (ilyen például az email cím vagy a név) vagy </w:t>
-      </w:r>
-      <w:proofErr w:type="gramStart"/>
-      <w:r>
-        <w:rPr>
-          <w:sz w:val="24"/>
-          <w:szCs w:val="24"/>
-        </w:rPr>
-        <w:t>olyan</w:t>
-      </w:r>
-      <w:proofErr w:type="gramEnd"/>
-      <w:r>
-        <w:rPr>
-          <w:sz w:val="24"/>
-          <w:szCs w:val="24"/>
-        </w:rPr>
-        <w:t xml:space="preserve"> amelyet egy esetleges foglaláshoz kell majd megadni (mint a telefonszám). </w:t>
+        <w:t xml:space="preserve"> Account” menüpont alatt az ügyfélnek lehetősége van módosítani a fiókja adatain, legyen az a regisztráció miatt már meglévő kötelező adat (ilyen például az email cím vagy a név) vagy olyan amelyet egy esetleges foglaláshoz kell majd megadni (mint a telefonszám). </w:t>
       </w:r>
     </w:p>
     <w:p>
@@ -11029,9 +10016,8 @@
           <w:noProof/>
           <w:lang w:eastAsia="hu-HU"/>
         </w:rPr>
-        <w:lastRenderedPageBreak/>
         <w:drawing>
-          <wp:anchor distT="0" distB="0" distL="114300" distR="114300" simplePos="0" relativeHeight="251708416" behindDoc="0" locked="0" layoutInCell="1" allowOverlap="1" wp14:anchorId="01EFDCF3" wp14:editId="1DB454C9">
+          <wp:anchor distT="0" distB="0" distL="114300" distR="114300" simplePos="0" relativeHeight="251652608" behindDoc="0" locked="0" layoutInCell="1" allowOverlap="1" wp14:anchorId="01EFDCF3" wp14:editId="11A65083">
             <wp:simplePos x="0" y="0"/>
             <wp:positionH relativeFrom="margin">
               <wp:posOffset>2045335</wp:posOffset>
@@ -11054,7 +10040,7 @@
                     <pic:cNvPicPr/>
                   </pic:nvPicPr>
                   <pic:blipFill>
-                    <a:blip r:embed="rId30" cstate="print">
+                    <a:blip r:embed="rId32" cstate="print">
                       <a:extLst>
                         <a:ext uri="{28A0092B-C50C-407E-A947-70E740481C1C}">
                           <a14:useLocalDpi xmlns:a14="http://schemas.microsoft.com/office/drawing/2010/main" val="0"/>
@@ -11199,7 +10185,15 @@
           <w:sz w:val="24"/>
           <w:szCs w:val="24"/>
         </w:rPr>
-        <w:t xml:space="preserve">eddig létrehozott foglalását, legyen az már lejárt vagy még éppen aktív. A foglalásokat módosítani nem tudja (biztosítva ezzel rendszerünk tökéletes működését, hiszen egy adott foglalással egy adott szobát kap az ügyfél), de törölni igen. </w:t>
+        <w:t xml:space="preserve">eddig létrehozott foglalását, legyen az már lejárt vagy még éppen aktív. A foglalásokat </w:t>
+      </w:r>
+      <w:r>
+        <w:rPr>
+          <w:sz w:val="24"/>
+          <w:szCs w:val="24"/>
+        </w:rPr>
+        <w:lastRenderedPageBreak/>
+        <w:t xml:space="preserve">módosítani nem tudja (biztosítva ezzel rendszerünk tökéletes működését, hiszen egy adott foglalással egy adott szobát kap az ügyfél), de törölni igen. </w:t>
       </w:r>
     </w:p>
     <w:p>
@@ -11208,6 +10202,8 @@
         <w:spacing w:after="120"/>
         <w:ind w:left="578" w:hanging="578"/>
       </w:pPr>
+      <w:bookmarkStart w:id="52" w:name="_Admin_fiók"/>
+      <w:bookmarkEnd w:id="52"/>
       <w:r>
         <w:rPr>
           <w:sz w:val="28"/>
@@ -11282,29 +10278,7 @@
           <w:sz w:val="24"/>
           <w:szCs w:val="24"/>
         </w:rPr>
-        <w:t xml:space="preserve">Az adminisztrátor fiókok rendeltetési célja az, hogy az oldal felületén kezelni </w:t>
-      </w:r>
-      <w:r>
-        <w:rPr>
-          <w:sz w:val="24"/>
-          <w:szCs w:val="24"/>
-        </w:rPr>
-        <w:t xml:space="preserve">tudjuk </w:t>
-      </w:r>
-      <w:r>
-        <w:rPr>
-          <w:sz w:val="24"/>
-          <w:szCs w:val="24"/>
-        </w:rPr>
-        <w:t xml:space="preserve">az összes foglalást és felhasználót. Megléte nélkülözhetetlen volt, hiszen hiába van egy recepciós alkalmazásunk, amelyben a szállodai alkalmazottak mindent tudnak kezelni, az nem portabilis, nem érhető el mindenhonnan. Ezt a </w:t>
-      </w:r>
-      <w:r>
-        <w:rPr>
-          <w:sz w:val="24"/>
-          <w:szCs w:val="24"/>
-        </w:rPr>
-        <w:lastRenderedPageBreak/>
-        <w:t>problémát küszöböli ki egy adminisztrátor felhasználó, hiszen bárhonnan elérhető (a böngésző miatt, akár mobilról, vagy gépről), bármikor.</w:t>
+        <w:t>Az adminisztrátor fiókok rendeltetési célja az, hogy az oldal felületén kezelni tudjuk az összes foglalást és felhasználót. Megléte nélkülözhetetlen volt, hiszen hiába van egy recepciós alkalmazásunk, amelyben a szállodai alkalmazottak mindent tudnak kezelni, az nem portabilis, nem érhető el mindenhonnan. Ezt a problémát küszöböli ki egy adminisztrátor felhasználó, hiszen bárhonnan elérhető (a böngésző miatt, akár mobilról, vagy gépről), bármikor.</w:t>
       </w:r>
     </w:p>
     <w:p>
@@ -11370,6 +10344,34 @@
         </w:rPr>
         <w:t xml:space="preserve"> egy darab van belőle, minden felett áll, nem törölhető a rendszerből. </w:t>
       </w:r>
+      <w:r>
+        <w:rPr>
+          <w:sz w:val="24"/>
+          <w:szCs w:val="24"/>
+        </w:rPr>
+        <w:t>Eredetileg azért hoztuk létre, hogy a csapatunk mindent tudjon vele kezelni, természetesen</w:t>
+      </w:r>
+      <w:r>
+        <w:rPr>
+          <w:sz w:val="24"/>
+          <w:szCs w:val="24"/>
+        </w:rPr>
+        <w:t>,</w:t>
+      </w:r>
+      <w:r>
+        <w:rPr>
+          <w:sz w:val="24"/>
+          <w:szCs w:val="24"/>
+        </w:rPr>
+        <w:t xml:space="preserve"> ha élesbe kikerülne a projekt (mint egy valódi szállodai rendszer), akkor is megmaradna</w:t>
+      </w:r>
+      <w:r>
+        <w:rPr>
+          <w:sz w:val="24"/>
+          <w:szCs w:val="24"/>
+        </w:rPr>
+        <w:t>, csak a hotel alkalmazottai használnák.</w:t>
+      </w:r>
     </w:p>
     <w:p>
       <w:pPr>
@@ -11392,6 +10394,30 @@
     </w:p>
     <w:p>
       <w:pPr>
+        <w:spacing w:line="360" w:lineRule="auto"/>
+        <w:jc w:val="both"/>
+      </w:pPr>
+    </w:p>
+    <w:p>
+      <w:pPr>
+        <w:spacing w:line="360" w:lineRule="auto"/>
+        <w:jc w:val="both"/>
+      </w:pPr>
+    </w:p>
+    <w:p>
+      <w:pPr>
+        <w:spacing w:line="360" w:lineRule="auto"/>
+        <w:jc w:val="both"/>
+      </w:pPr>
+    </w:p>
+    <w:p>
+      <w:pPr>
+        <w:spacing w:line="360" w:lineRule="auto"/>
+        <w:jc w:val="both"/>
+      </w:pPr>
+    </w:p>
+    <w:p>
+      <w:pPr>
         <w:pStyle w:val="Cmsor3"/>
         <w:spacing w:after="120"/>
         <w:rPr>
@@ -11399,11 +10425,14 @@
           <w:szCs w:val="28"/>
         </w:rPr>
       </w:pPr>
+      <w:bookmarkStart w:id="53" w:name="_Felhasználók_kezelése"/>
+      <w:bookmarkEnd w:id="53"/>
       <w:r>
         <w:rPr>
           <w:sz w:val="28"/>
           <w:szCs w:val="28"/>
         </w:rPr>
+        <w:lastRenderedPageBreak/>
         <w:t>Felhasználók kezelése</w:t>
       </w:r>
     </w:p>
@@ -11423,7 +10452,7 @@
           <w:lang w:eastAsia="hu-HU"/>
         </w:rPr>
         <w:drawing>
-          <wp:anchor distT="0" distB="0" distL="114300" distR="114300" simplePos="0" relativeHeight="251709440" behindDoc="0" locked="0" layoutInCell="1" allowOverlap="1" wp14:anchorId="039F741E" wp14:editId="2C29BCA9">
+          <wp:anchor distT="0" distB="0" distL="114300" distR="114300" simplePos="0" relativeHeight="251655680" behindDoc="0" locked="0" layoutInCell="1" allowOverlap="1" wp14:anchorId="039F741E" wp14:editId="346B757A">
             <wp:simplePos x="0" y="0"/>
             <wp:positionH relativeFrom="margin">
               <wp:align>right</wp:align>
@@ -11446,7 +10475,7 @@
                     <pic:cNvPicPr/>
                   </pic:nvPicPr>
                   <pic:blipFill>
-                    <a:blip r:embed="rId31">
+                    <a:blip r:embed="rId33">
                       <a:extLst>
                         <a:ext uri="{28A0092B-C50C-407E-A947-70E740481C1C}">
                           <a14:useLocalDpi xmlns:a14="http://schemas.microsoft.com/office/drawing/2010/main" val="0"/>
@@ -11483,39 +10512,7 @@
           <w:sz w:val="24"/>
           <w:szCs w:val="24"/>
         </w:rPr>
-        <w:t>Admin fiókkal bejelentkezve a „</w:t>
-      </w:r>
-      <w:proofErr w:type="spellStart"/>
-      <w:r>
-        <w:rPr>
-          <w:sz w:val="24"/>
-          <w:szCs w:val="24"/>
-        </w:rPr>
-        <w:t>Manage</w:t>
-      </w:r>
-      <w:proofErr w:type="spellEnd"/>
-      <w:r>
-        <w:rPr>
-          <w:sz w:val="24"/>
-          <w:szCs w:val="24"/>
-        </w:rPr>
-        <w:t xml:space="preserve"> </w:t>
-      </w:r>
-      <w:proofErr w:type="spellStart"/>
-      <w:r>
-        <w:rPr>
-          <w:sz w:val="24"/>
-          <w:szCs w:val="24"/>
-        </w:rPr>
-        <w:t>Users</w:t>
-      </w:r>
-      <w:proofErr w:type="spellEnd"/>
-      <w:r>
-        <w:rPr>
-          <w:sz w:val="24"/>
-          <w:szCs w:val="24"/>
-        </w:rPr>
-        <w:t>” oldalon</w:t>
+        <w:t>Admin fiókkal bejelentkezve a „Manage Users” oldalon</w:t>
       </w:r>
       <w:r>
         <w:rPr>
@@ -11549,8 +10546,6 @@
         </w:rPr>
         <w:t xml:space="preserve"> </w:t>
       </w:r>
-      <w:bookmarkStart w:id="51" w:name="_GoBack"/>
-      <w:bookmarkEnd w:id="51"/>
       <w:r>
         <w:rPr>
           <w:sz w:val="24"/>
@@ -11594,24 +10589,25 @@
           <w:sz w:val="28"/>
           <w:szCs w:val="28"/>
         </w:rPr>
-        <w:lastRenderedPageBreak/>
         <w:t>Foglalások kezelése</w:t>
       </w:r>
     </w:p>
     <w:p>
       <w:pPr>
+        <w:spacing w:line="360" w:lineRule="auto"/>
         <w:ind w:left="142"/>
-        <w:rPr>
-          <w:sz w:val="24"/>
-          <w:szCs w:val="24"/>
-        </w:rPr>
-      </w:pPr>
-      <w:r>
-        <w:rPr>
-          <w:sz w:val="24"/>
-          <w:szCs w:val="24"/>
-        </w:rPr>
-        <w:t>A „</w:t>
+        <w:jc w:val="both"/>
+        <w:rPr>
+          <w:sz w:val="24"/>
+          <w:szCs w:val="24"/>
+        </w:rPr>
+      </w:pPr>
+      <w:r>
+        <w:rPr>
+          <w:sz w:val="24"/>
+          <w:szCs w:val="24"/>
+        </w:rPr>
+        <w:t>Adminisztrátor jogú fiókkal lehetőségünk van bejelentkezés utána a „</w:t>
       </w:r>
       <w:proofErr w:type="spellStart"/>
       <w:r>
@@ -11635,7 +10631,7 @@
           <w:sz w:val="24"/>
           <w:szCs w:val="24"/>
         </w:rPr>
-        <w:t>Reservation</w:t>
+        <w:t>reservations</w:t>
       </w:r>
       <w:proofErr w:type="spellEnd"/>
       <w:r>
@@ -11643,27 +10639,434 @@
           <w:sz w:val="24"/>
           <w:szCs w:val="24"/>
         </w:rPr>
-        <w:t xml:space="preserve">” </w:t>
-      </w:r>
-      <w:r>
-        <w:rPr>
-          <w:sz w:val="24"/>
-          <w:szCs w:val="24"/>
-        </w:rPr>
-        <w:br w:type="page"/>
+        <w:t>” oldalon kezelni a foglalásokat, hasonlóan, mint ahogy a felhasználókat a fentebb említett menüpontban. Mindent lehet álltani egy adott foglaláson, legyen szó az időintervallumról, a felnőttek számáról vagy a mellékelhető üzenetről. Természetesen törölni is lehet minden foglalást, ha az ügyfél esetleg lemondaná akár telefonon, akár emailben.</w:t>
       </w:r>
     </w:p>
     <w:p>
       <w:pPr>
+        <w:spacing w:line="360" w:lineRule="auto"/>
+        <w:ind w:left="142"/>
+        <w:jc w:val="both"/>
+        <w:rPr>
+          <w:sz w:val="24"/>
+          <w:szCs w:val="24"/>
+        </w:rPr>
+      </w:pPr>
+      <w:r>
+        <w:rPr>
+          <w:noProof/>
+        </w:rPr>
+        <w:lastRenderedPageBreak/>
+        <w:drawing>
+          <wp:anchor distT="0" distB="0" distL="114300" distR="114300" simplePos="0" relativeHeight="251667968" behindDoc="0" locked="0" layoutInCell="1" allowOverlap="1" wp14:anchorId="7F005BC0" wp14:editId="19869287">
+            <wp:simplePos x="0" y="0"/>
+            <wp:positionH relativeFrom="column">
+              <wp:posOffset>2455511</wp:posOffset>
+            </wp:positionH>
+            <wp:positionV relativeFrom="paragraph">
+              <wp:posOffset>-40218</wp:posOffset>
+            </wp:positionV>
+            <wp:extent cx="3385820" cy="3493135"/>
+            <wp:effectExtent l="0" t="0" r="0" b="0"/>
+            <wp:wrapSquare wrapText="bothSides"/>
+            <wp:docPr id="44" name="Kép 44"/>
+            <wp:cNvGraphicFramePr>
+              <a:graphicFrameLocks xmlns:a="http://schemas.openxmlformats.org/drawingml/2006/main" noChangeAspect="1"/>
+            </wp:cNvGraphicFramePr>
+            <a:graphic xmlns:a="http://schemas.openxmlformats.org/drawingml/2006/main">
+              <a:graphicData uri="http://schemas.openxmlformats.org/drawingml/2006/picture">
+                <pic:pic xmlns:pic="http://schemas.openxmlformats.org/drawingml/2006/picture">
+                  <pic:nvPicPr>
+                    <pic:cNvPr id="1" name=""/>
+                    <pic:cNvPicPr/>
+                  </pic:nvPicPr>
+                  <pic:blipFill>
+                    <a:blip r:embed="rId34" cstate="print">
+                      <a:extLst>
+                        <a:ext uri="{28A0092B-C50C-407E-A947-70E740481C1C}">
+                          <a14:useLocalDpi xmlns:a14="http://schemas.microsoft.com/office/drawing/2010/main" val="0"/>
+                        </a:ext>
+                      </a:extLst>
+                    </a:blip>
+                    <a:stretch>
+                      <a:fillRect/>
+                    </a:stretch>
+                  </pic:blipFill>
+                  <pic:spPr>
+                    <a:xfrm>
+                      <a:off x="0" y="0"/>
+                      <a:ext cx="3385820" cy="3493135"/>
+                    </a:xfrm>
+                    <a:prstGeom prst="rect">
+                      <a:avLst/>
+                    </a:prstGeom>
+                  </pic:spPr>
+                </pic:pic>
+              </a:graphicData>
+            </a:graphic>
+            <wp14:sizeRelH relativeFrom="page">
+              <wp14:pctWidth>0</wp14:pctWidth>
+            </wp14:sizeRelH>
+            <wp14:sizeRelV relativeFrom="page">
+              <wp14:pctHeight>0</wp14:pctHeight>
+            </wp14:sizeRelV>
+          </wp:anchor>
+        </w:drawing>
+      </w:r>
+      <w:r>
+        <w:rPr>
+          <w:sz w:val="24"/>
+          <w:szCs w:val="24"/>
+        </w:rPr>
+        <w:t xml:space="preserve">Az egyik legfontosabb funkciója még az oldalnak az, hogy itt lehet fogyasztást is hozzárendelni egy adott foglaláshoz: például, ha az ügyfél fogyasztott valamit az étteremben, vagy a szoba minibárjából. Ezt a funkciót eredeti </w:t>
+      </w:r>
+      <w:r>
+        <w:rPr>
+          <w:sz w:val="24"/>
+          <w:szCs w:val="24"/>
+        </w:rPr>
+        <w:t>elképzelésünk szerint csak a recepciós alkalmazás tartalmazta, viszont szükségesnek láttuk a meglétét itt is, így a munkafolyamatok során később implementáltuk az oldalra.</w:t>
+      </w:r>
+      <w:r>
+        <w:rPr>
+          <w:noProof/>
+        </w:rPr>
+        <w:t xml:space="preserve"> </w:t>
+      </w:r>
+    </w:p>
+    <w:p>
+      <w:pPr>
+        <w:spacing w:line="360" w:lineRule="auto"/>
+        <w:ind w:left="142"/>
+        <w:jc w:val="both"/>
+        <w:rPr>
+          <w:sz w:val="24"/>
+          <w:szCs w:val="24"/>
+        </w:rPr>
+      </w:pPr>
+      <w:r>
+        <w:rPr>
+          <w:sz w:val="24"/>
+          <w:szCs w:val="24"/>
+        </w:rPr>
+        <w:t xml:space="preserve">Természetesen ez az oldal és a </w:t>
+      </w:r>
+      <w:hyperlink w:anchor="_Felhasználók_kezelése" w:history="1">
+        <w:r>
+          <w:rPr>
+            <w:rStyle w:val="Hiperhivatkozs"/>
+            <w:sz w:val="24"/>
+            <w:szCs w:val="24"/>
+          </w:rPr>
+          <w:t>Manage users</w:t>
+        </w:r>
+      </w:hyperlink>
+      <w:r>
+        <w:rPr>
+          <w:sz w:val="24"/>
+          <w:szCs w:val="24"/>
+        </w:rPr>
+        <w:t xml:space="preserve"> </w:t>
+      </w:r>
+      <w:r>
+        <w:rPr>
+          <w:sz w:val="24"/>
+          <w:szCs w:val="24"/>
+        </w:rPr>
+        <w:t>is csak admin fiókkal elérhető</w:t>
+      </w:r>
+      <w:r>
+        <w:rPr>
+          <w:sz w:val="24"/>
+          <w:szCs w:val="24"/>
+        </w:rPr>
+        <w:t xml:space="preserve">. Ha valaki egyszerű felhasználóként vagy akár bejelentkezés nélkül próbálná meg elérni, akkor a </w:t>
+      </w:r>
+      <w:hyperlink w:anchor="_404_–_Page" w:history="1">
+        <w:r>
+          <w:rPr>
+            <w:rStyle w:val="Hiperhivatkozs"/>
+            <w:sz w:val="24"/>
+            <w:szCs w:val="24"/>
+          </w:rPr>
+          <w:t xml:space="preserve">404 – Page </w:t>
+        </w:r>
+        <w:proofErr w:type="spellStart"/>
+        <w:r>
+          <w:rPr>
+            <w:rStyle w:val="Hiperhivatkozs"/>
+            <w:sz w:val="24"/>
+            <w:szCs w:val="24"/>
+          </w:rPr>
+          <w:t>not</w:t>
+        </w:r>
+        <w:proofErr w:type="spellEnd"/>
+        <w:r>
+          <w:rPr>
+            <w:rStyle w:val="Hiperhivatkozs"/>
+            <w:sz w:val="24"/>
+            <w:szCs w:val="24"/>
+          </w:rPr>
+          <w:t xml:space="preserve"> </w:t>
+        </w:r>
+        <w:proofErr w:type="spellStart"/>
+        <w:r>
+          <w:rPr>
+            <w:rStyle w:val="Hiperhivatkozs"/>
+            <w:sz w:val="24"/>
+            <w:szCs w:val="24"/>
+          </w:rPr>
+          <w:t>found</w:t>
+        </w:r>
+        <w:proofErr w:type="spellEnd"/>
+      </w:hyperlink>
+      <w:r>
+        <w:rPr>
+          <w:sz w:val="24"/>
+          <w:szCs w:val="24"/>
+        </w:rPr>
+        <w:t xml:space="preserve"> oldal jelenne meg neki.</w:t>
+      </w:r>
+    </w:p>
+    <w:p>
+      <w:pPr>
+        <w:pStyle w:val="Cmsor2"/>
+        <w:spacing w:after="120"/>
+        <w:ind w:left="578" w:hanging="578"/>
+        <w:rPr>
+          <w:sz w:val="28"/>
+          <w:szCs w:val="28"/>
+        </w:rPr>
+      </w:pPr>
+      <w:bookmarkStart w:id="54" w:name="_404_–_Page"/>
+      <w:bookmarkEnd w:id="54"/>
+      <w:r>
+        <w:rPr>
+          <w:sz w:val="28"/>
+          <w:szCs w:val="28"/>
+        </w:rPr>
+        <w:t xml:space="preserve">404 – Page </w:t>
+      </w:r>
+      <w:proofErr w:type="spellStart"/>
+      <w:r>
+        <w:rPr>
+          <w:sz w:val="28"/>
+          <w:szCs w:val="28"/>
+        </w:rPr>
+        <w:t>not</w:t>
+      </w:r>
+      <w:proofErr w:type="spellEnd"/>
+      <w:r>
+        <w:rPr>
+          <w:sz w:val="28"/>
+          <w:szCs w:val="28"/>
+        </w:rPr>
+        <w:t xml:space="preserve"> </w:t>
+      </w:r>
+      <w:proofErr w:type="spellStart"/>
+      <w:r>
+        <w:rPr>
+          <w:sz w:val="28"/>
+          <w:szCs w:val="28"/>
+        </w:rPr>
+        <w:t>found</w:t>
+      </w:r>
+      <w:proofErr w:type="spellEnd"/>
+    </w:p>
+    <w:p>
+      <w:pPr>
+        <w:spacing w:line="360" w:lineRule="auto"/>
+        <w:ind w:left="142"/>
+        <w:jc w:val="both"/>
+        <w:rPr>
+          <w:sz w:val="24"/>
+          <w:szCs w:val="24"/>
+        </w:rPr>
+      </w:pPr>
+      <w:r>
+        <w:rPr>
+          <w:sz w:val="24"/>
+          <w:szCs w:val="24"/>
+        </w:rPr>
+        <w:t xml:space="preserve">A Hotelünk weboldala </w:t>
+      </w:r>
+      <w:r>
+        <w:rPr>
+          <w:sz w:val="24"/>
+          <w:szCs w:val="24"/>
+        </w:rPr>
+        <w:t xml:space="preserve">értelemszerűen tartalmaz egy 404-es oldalt, amely az alábbi helyzetekben jelenhet meg: </w:t>
+      </w:r>
+    </w:p>
+    <w:p>
+      <w:pPr>
+        <w:pStyle w:val="Listaszerbekezds"/>
+        <w:numPr>
+          <w:ilvl w:val="0"/>
+          <w:numId w:val="46"/>
+        </w:numPr>
+        <w:spacing w:line="360" w:lineRule="auto"/>
+        <w:ind w:left="992" w:hanging="357"/>
+        <w:rPr>
+          <w:sz w:val="24"/>
+          <w:szCs w:val="24"/>
+        </w:rPr>
+      </w:pPr>
+      <w:r>
+        <w:rPr>
+          <w:sz w:val="24"/>
+          <w:szCs w:val="24"/>
+        </w:rPr>
+        <w:t xml:space="preserve">Az adott oldal, amelyet a felhasználó keres </w:t>
+      </w:r>
+      <w:r>
+        <w:rPr>
+          <w:sz w:val="24"/>
+          <w:szCs w:val="24"/>
+        </w:rPr>
+        <w:t>pillanatnyilag nem elérhető vagy nem is létezik (pl. rossz URL)</w:t>
+      </w:r>
+    </w:p>
+    <w:p>
+      <w:pPr>
+        <w:pStyle w:val="Listaszerbekezds"/>
+        <w:numPr>
+          <w:ilvl w:val="0"/>
+          <w:numId w:val="46"/>
+        </w:numPr>
+        <w:spacing w:line="360" w:lineRule="auto"/>
+        <w:ind w:left="992" w:hanging="357"/>
+        <w:rPr>
+          <w:sz w:val="24"/>
+          <w:szCs w:val="24"/>
+        </w:rPr>
+      </w:pPr>
+      <w:r>
+        <w:rPr>
+          <w:noProof/>
+        </w:rPr>
+        <w:drawing>
+          <wp:anchor distT="0" distB="0" distL="114300" distR="114300" simplePos="0" relativeHeight="251658752" behindDoc="0" locked="0" layoutInCell="1" allowOverlap="1" wp14:anchorId="200E8D3C" wp14:editId="79098FC5">
+            <wp:simplePos x="0" y="0"/>
+            <wp:positionH relativeFrom="column">
+              <wp:posOffset>621665</wp:posOffset>
+            </wp:positionH>
+            <wp:positionV relativeFrom="paragraph">
+              <wp:posOffset>676249</wp:posOffset>
+            </wp:positionV>
+            <wp:extent cx="4419600" cy="2422525"/>
+            <wp:effectExtent l="0" t="0" r="0" b="0"/>
+            <wp:wrapSquare wrapText="bothSides"/>
+            <wp:docPr id="43" name="Kép 43"/>
+            <wp:cNvGraphicFramePr>
+              <a:graphicFrameLocks xmlns:a="http://schemas.openxmlformats.org/drawingml/2006/main" noChangeAspect="1"/>
+            </wp:cNvGraphicFramePr>
+            <a:graphic xmlns:a="http://schemas.openxmlformats.org/drawingml/2006/main">
+              <a:graphicData uri="http://schemas.openxmlformats.org/drawingml/2006/picture">
+                <pic:pic xmlns:pic="http://schemas.openxmlformats.org/drawingml/2006/picture">
+                  <pic:nvPicPr>
+                    <pic:cNvPr id="1" name=""/>
+                    <pic:cNvPicPr/>
+                  </pic:nvPicPr>
+                  <pic:blipFill>
+                    <a:blip r:embed="rId35" cstate="print">
+                      <a:extLst>
+                        <a:ext uri="{28A0092B-C50C-407E-A947-70E740481C1C}">
+                          <a14:useLocalDpi xmlns:a14="http://schemas.microsoft.com/office/drawing/2010/main" val="0"/>
+                        </a:ext>
+                      </a:extLst>
+                    </a:blip>
+                    <a:stretch>
+                      <a:fillRect/>
+                    </a:stretch>
+                  </pic:blipFill>
+                  <pic:spPr>
+                    <a:xfrm>
+                      <a:off x="0" y="0"/>
+                      <a:ext cx="4419600" cy="2422525"/>
+                    </a:xfrm>
+                    <a:prstGeom prst="rect">
+                      <a:avLst/>
+                    </a:prstGeom>
+                  </pic:spPr>
+                </pic:pic>
+              </a:graphicData>
+            </a:graphic>
+            <wp14:sizeRelH relativeFrom="page">
+              <wp14:pctWidth>0</wp14:pctWidth>
+            </wp14:sizeRelH>
+            <wp14:sizeRelV relativeFrom="page">
+              <wp14:pctHeight>0</wp14:pctHeight>
+            </wp14:sizeRelV>
+          </wp:anchor>
+        </w:drawing>
+      </w:r>
+      <w:r>
+        <w:rPr>
+          <w:sz w:val="24"/>
+          <w:szCs w:val="24"/>
+        </w:rPr>
+        <w:t xml:space="preserve">Olyan oldalt akar elérni a felhasználó, amelyhez nincs jogosultsága (pl. </w:t>
+      </w:r>
+      <w:hyperlink w:anchor="_Admin_fiók" w:history="1">
+        <w:r>
+          <w:rPr>
+            <w:rStyle w:val="Hiperhivatkozs"/>
+            <w:sz w:val="24"/>
+            <w:szCs w:val="24"/>
+          </w:rPr>
+          <w:t>Admin oldalak</w:t>
+        </w:r>
+      </w:hyperlink>
+      <w:r>
+        <w:rPr>
+          <w:sz w:val="24"/>
+          <w:szCs w:val="24"/>
+        </w:rPr>
+        <w:t xml:space="preserve"> vagy </w:t>
+      </w:r>
+      <w:hyperlink w:anchor="_Elfelejtett_jelszó" w:history="1">
+        <w:r>
+          <w:rPr>
+            <w:rStyle w:val="Hiperhivatkozs"/>
+            <w:sz w:val="24"/>
+            <w:szCs w:val="24"/>
+          </w:rPr>
+          <w:t>Jelszó helyreálltás</w:t>
+        </w:r>
+      </w:hyperlink>
+      <w:r>
+        <w:rPr>
+          <w:sz w:val="24"/>
+          <w:szCs w:val="24"/>
+        </w:rPr>
+        <w:t>)</w:t>
+      </w:r>
+      <w:r>
+        <w:rPr>
+          <w:noProof/>
+        </w:rPr>
+        <w:t xml:space="preserve"> </w:t>
+      </w:r>
+      <w:r>
+        <w:rPr>
+          <w:sz w:val="24"/>
+          <w:szCs w:val="24"/>
+        </w:rPr>
+        <w:br w:type="page"/>
+      </w:r>
+    </w:p>
+    <w:p>
+      <w:pPr>
         <w:pStyle w:val="Cmsor1"/>
         <w:spacing w:line="360" w:lineRule="auto"/>
       </w:pPr>
-      <w:bookmarkStart w:id="52" w:name="_Toc101362863"/>
+      <w:bookmarkStart w:id="55" w:name="_Toc101362863"/>
       <w:r>
         <w:lastRenderedPageBreak/>
         <w:t>Recepció alkalmazás</w:t>
       </w:r>
-      <w:bookmarkEnd w:id="52"/>
+      <w:bookmarkEnd w:id="55"/>
     </w:p>
     <w:p>
       <w:pPr>
@@ -11673,7 +11076,7 @@
           <w:sz w:val="28"/>
         </w:rPr>
       </w:pPr>
-      <w:bookmarkStart w:id="53" w:name="_Toc101362864"/>
+      <w:bookmarkStart w:id="56" w:name="_Toc101362864"/>
       <w:proofErr w:type="spellStart"/>
       <w:r>
         <w:rPr>
@@ -11688,7 +11091,7 @@
         </w:rPr>
         <w:t xml:space="preserve"> mappa</w:t>
       </w:r>
-      <w:bookmarkEnd w:id="53"/>
+      <w:bookmarkEnd w:id="56"/>
     </w:p>
     <w:p>
       <w:pPr>
@@ -11774,7 +11177,7 @@
           <w:sz w:val="28"/>
         </w:rPr>
       </w:pPr>
-      <w:bookmarkStart w:id="54" w:name="_Toc101362865"/>
+      <w:bookmarkStart w:id="57" w:name="_Toc101362865"/>
       <w:proofErr w:type="spellStart"/>
       <w:r>
         <w:rPr>
@@ -11789,7 +11192,7 @@
         </w:rPr>
         <w:t xml:space="preserve"> mappa</w:t>
       </w:r>
-      <w:bookmarkEnd w:id="54"/>
+      <w:bookmarkEnd w:id="57"/>
     </w:p>
     <w:p>
       <w:pPr>
@@ -11816,14 +11219,14 @@
           <w:sz w:val="28"/>
         </w:rPr>
       </w:pPr>
-      <w:bookmarkStart w:id="55" w:name="_Toc101362866"/>
+      <w:bookmarkStart w:id="58" w:name="_Toc101362866"/>
       <w:r>
         <w:rPr>
           <w:sz w:val="28"/>
         </w:rPr>
         <w:t>Az alkalmazás működése</w:t>
       </w:r>
-      <w:bookmarkEnd w:id="55"/>
+      <w:bookmarkEnd w:id="58"/>
     </w:p>
     <w:p>
       <w:pPr>
@@ -11834,14 +11237,14 @@
           <w:szCs w:val="28"/>
         </w:rPr>
       </w:pPr>
-      <w:bookmarkStart w:id="56" w:name="_Toc101362867"/>
+      <w:bookmarkStart w:id="59" w:name="_Toc101362867"/>
       <w:r>
         <w:rPr>
           <w:noProof/>
           <w:lang w:eastAsia="hu-HU"/>
         </w:rPr>
         <w:drawing>
-          <wp:anchor distT="0" distB="0" distL="114300" distR="114300" simplePos="0" relativeHeight="251667456" behindDoc="1" locked="0" layoutInCell="1" allowOverlap="1" wp14:anchorId="3EAC333D" wp14:editId="410D2A46">
+          <wp:anchor distT="0" distB="0" distL="114300" distR="114300" simplePos="0" relativeHeight="251646976" behindDoc="1" locked="0" layoutInCell="1" allowOverlap="1" wp14:anchorId="3EAC333D" wp14:editId="2E871957">
             <wp:simplePos x="0" y="0"/>
             <wp:positionH relativeFrom="margin">
               <wp:posOffset>50800</wp:posOffset>
@@ -11872,7 +11275,7 @@
                     <pic:cNvPicPr/>
                   </pic:nvPicPr>
                   <pic:blipFill>
-                    <a:blip r:embed="rId32">
+                    <a:blip r:embed="rId36">
                       <a:extLst>
                         <a:ext uri="{28A0092B-C50C-407E-A947-70E740481C1C}">
                           <a14:useLocalDpi xmlns:a14="http://schemas.microsoft.com/office/drawing/2010/main" val="0"/>
@@ -11910,7 +11313,7 @@
           <w:lang w:eastAsia="hu-HU"/>
         </w:rPr>
         <w:drawing>
-          <wp:anchor distT="0" distB="0" distL="114300" distR="114300" simplePos="0" relativeHeight="251668480" behindDoc="1" locked="0" layoutInCell="1" allowOverlap="1" wp14:anchorId="1BAA0AE1" wp14:editId="60F3B45D">
+          <wp:anchor distT="0" distB="0" distL="114300" distR="114300" simplePos="0" relativeHeight="251649024" behindDoc="1" locked="0" layoutInCell="1" allowOverlap="1" wp14:anchorId="1BAA0AE1" wp14:editId="0FE3E664">
             <wp:simplePos x="0" y="0"/>
             <wp:positionH relativeFrom="margin">
               <wp:posOffset>3636010</wp:posOffset>
@@ -11944,7 +11347,7 @@
                     <pic:cNvPicPr/>
                   </pic:nvPicPr>
                   <pic:blipFill>
-                    <a:blip r:embed="rId33">
+                    <a:blip r:embed="rId37">
                       <a:extLst>
                         <a:ext uri="{28A0092B-C50C-407E-A947-70E740481C1C}">
                           <a14:useLocalDpi xmlns:a14="http://schemas.microsoft.com/office/drawing/2010/main" val="0"/>
@@ -11996,7 +11399,7 @@
         </w:rPr>
         <w:t>Az állandó elemek</w:t>
       </w:r>
-      <w:bookmarkEnd w:id="56"/>
+      <w:bookmarkEnd w:id="59"/>
     </w:p>
     <w:p>
       <w:pPr>
@@ -12036,14 +11439,14 @@
         <w:rPr>
           <w:sz w:val="24"/>
         </w:rPr>
-        <w:t xml:space="preserve">Ez az elem is többszöri változtatáson esett át, de a négy eredeti eleme még most is szerepel a látható menüpontok között. Ezek a következők: Vendég bejelentkezés, kijelentkezés, foglalások szerkesztése és fogyasztások hozzáadása. Ezek mellett további két elemmel bővült a munka során. Ezek közül az első a felhasználói és foglalási naplózás megtekintése. Az utolsó menüpontban pedig a weboldalon küldött hibajelentéseket és értékeléseket lehet megnézni. A menü alatt pedig az aktuális dátum </w:t>
+        <w:t xml:space="preserve">Ez az elem is többszöri változtatáson esett át, de a négy eredeti eleme még most is szerepel a látható menüpontok között. Ezek a következők: Vendég bejelentkezés, kijelentkezés, foglalások szerkesztése és fogyasztások hozzáadása. Ezek mellett további két elemmel bővült a munka során. Ezek közül az első a felhasználói és foglalási naplózás megtekintése. Az utolsó menüpontban pedig a weboldalon küldött hibajelentéseket és értékeléseket </w:t>
       </w:r>
       <w:r>
         <w:rPr>
           <w:sz w:val="24"/>
         </w:rPr>
         <w:lastRenderedPageBreak/>
-        <w:t xml:space="preserve">és idő is fellelhető. Eredetileg szerepelt volna itt egy </w:t>
+        <w:t xml:space="preserve">lehet megnézni. A menü alatt pedig az aktuális dátum és idő is fellelhető. Eredetileg szerepelt volna itt egy </w:t>
       </w:r>
       <w:r>
         <w:rPr>
@@ -12067,7 +11470,7 @@
           <w:szCs w:val="28"/>
         </w:rPr>
       </w:pPr>
-      <w:bookmarkStart w:id="57" w:name="_Toc101362868"/>
+      <w:bookmarkStart w:id="60" w:name="_Toc101362868"/>
       <w:r>
         <w:rPr>
           <w:sz w:val="28"/>
@@ -12075,7 +11478,7 @@
         </w:rPr>
         <w:t>Vendég érkezik</w:t>
       </w:r>
-      <w:bookmarkEnd w:id="57"/>
+      <w:bookmarkEnd w:id="60"/>
     </w:p>
     <w:p>
       <w:pPr>
@@ -12094,7 +11497,7 @@
           <w:lang w:eastAsia="hu-HU"/>
         </w:rPr>
         <w:drawing>
-          <wp:anchor distT="0" distB="0" distL="114300" distR="114300" simplePos="0" relativeHeight="251669504" behindDoc="0" locked="0" layoutInCell="1" allowOverlap="1" wp14:anchorId="49625C2E" wp14:editId="2BE307F6">
+          <wp:anchor distT="0" distB="0" distL="114300" distR="114300" simplePos="0" relativeHeight="251650048" behindDoc="0" locked="0" layoutInCell="1" allowOverlap="1" wp14:anchorId="49625C2E" wp14:editId="350A3E41">
             <wp:simplePos x="0" y="0"/>
             <wp:positionH relativeFrom="margin">
               <wp:align>right</wp:align>
@@ -12117,7 +11520,7 @@
                     <pic:cNvPicPr/>
                   </pic:nvPicPr>
                   <pic:blipFill>
-                    <a:blip r:embed="rId34" cstate="print">
+                    <a:blip r:embed="rId38" cstate="print">
                       <a:extLst>
                         <a:ext uri="{28A0092B-C50C-407E-A947-70E740481C1C}">
                           <a14:useLocalDpi xmlns:a14="http://schemas.microsoft.com/office/drawing/2010/main" val="0"/>
@@ -12190,7 +11593,14 @@
         <w:rPr>
           <w:sz w:val="24"/>
         </w:rPr>
-        <w:t xml:space="preserve"> Ha előre szeretne fizetni, akkor, választhat, hogy kártyával vagy esetleg készpénzzel szeretne törleszteni. Ha a kártya mellett dönt, akkor felugrik egy </w:t>
+        <w:t xml:space="preserve"> Ha előre szeretne fizetni, akkor, választhat, hogy kártyával vagy esetleg készpénzzel szeretne törleszteni. Ha a kártya mellett dönt, akkor </w:t>
+      </w:r>
+      <w:r>
+        <w:rPr>
+          <w:sz w:val="24"/>
+        </w:rPr>
+        <w:lastRenderedPageBreak/>
+        <w:t xml:space="preserve">felugrik egy </w:t>
       </w:r>
       <w:r>
         <w:rPr>
@@ -12202,14 +11612,7 @@
         <w:rPr>
           <w:sz w:val="24"/>
         </w:rPr>
-        <w:t xml:space="preserve"> amelyen „kártya érintés” után visszajelzést kap a sikeres fizetésről. Ha a készpénzt választja, akkor a recepciós betáplálja a kapott összeget és az alkalmazás </w:t>
-      </w:r>
-      <w:r>
-        <w:rPr>
-          <w:sz w:val="24"/>
-        </w:rPr>
-        <w:lastRenderedPageBreak/>
-        <w:t>kiszámolja neki a visszajáró mennyiségét. Ha a szemléltetett értékek megfelelnek, akkor már be is jelentkezett a vendég a recepción.</w:t>
+        <w:t xml:space="preserve"> amelyen „kártya érintés” után visszajelzést kap a sikeres fizetésről. Ha a készpénzt választja, akkor a recepciós betáplálja a kapott összeget és az alkalmazás kiszámolja neki a visszajáró mennyiségét. Ha a szemléltetett értékek megfelelnek, akkor már be is jelentkezett a vendég a recepción.</w:t>
       </w:r>
     </w:p>
     <w:p>
@@ -12221,7 +11624,7 @@
           <w:szCs w:val="28"/>
         </w:rPr>
       </w:pPr>
-      <w:bookmarkStart w:id="58" w:name="_Toc101362869"/>
+      <w:bookmarkStart w:id="61" w:name="_Toc101362869"/>
       <w:r>
         <w:rPr>
           <w:sz w:val="28"/>
@@ -12229,7 +11632,7 @@
         </w:rPr>
         <w:t>Vendég távozik</w:t>
       </w:r>
-      <w:bookmarkEnd w:id="58"/>
+      <w:bookmarkEnd w:id="61"/>
     </w:p>
     <w:p>
       <w:pPr>
@@ -12261,7 +11664,7 @@
           <w:szCs w:val="28"/>
         </w:rPr>
       </w:pPr>
-      <w:bookmarkStart w:id="59" w:name="_Toc101362870"/>
+      <w:bookmarkStart w:id="62" w:name="_Toc101362870"/>
       <w:r>
         <w:rPr>
           <w:sz w:val="28"/>
@@ -12269,7 +11672,7 @@
         </w:rPr>
         <w:t>Foglalás módosítása</w:t>
       </w:r>
-      <w:bookmarkEnd w:id="59"/>
+      <w:bookmarkEnd w:id="62"/>
     </w:p>
     <w:p>
       <w:pPr>
@@ -12287,7 +11690,7 @@
           <w:lang w:eastAsia="hu-HU"/>
         </w:rPr>
         <w:drawing>
-          <wp:anchor distT="0" distB="0" distL="114300" distR="114300" simplePos="0" relativeHeight="251703296" behindDoc="0" locked="0" layoutInCell="1" allowOverlap="1" wp14:anchorId="16A50797" wp14:editId="2E609024">
+          <wp:anchor distT="0" distB="0" distL="114300" distR="114300" simplePos="0" relativeHeight="251662336" behindDoc="0" locked="0" layoutInCell="1" allowOverlap="1" wp14:anchorId="16A50797" wp14:editId="650318BB">
             <wp:simplePos x="0" y="0"/>
             <wp:positionH relativeFrom="margin">
               <wp:align>left</wp:align>
@@ -12310,7 +11713,7 @@
                     <pic:cNvPicPr/>
                   </pic:nvPicPr>
                   <pic:blipFill>
-                    <a:blip r:embed="rId35">
+                    <a:blip r:embed="rId39">
                       <a:extLst>
                         <a:ext uri="{28A0092B-C50C-407E-A947-70E740481C1C}">
                           <a14:useLocalDpi xmlns:a14="http://schemas.microsoft.com/office/drawing/2010/main" val="0"/>
@@ -12356,7 +11759,7 @@
           <w:lang w:eastAsia="hu-HU"/>
         </w:rPr>
         <w:drawing>
-          <wp:anchor distT="0" distB="0" distL="114300" distR="114300" simplePos="0" relativeHeight="251670528" behindDoc="0" locked="0" layoutInCell="1" allowOverlap="1" wp14:anchorId="0BBCA619" wp14:editId="48961105">
+          <wp:anchor distT="0" distB="0" distL="114300" distR="114300" simplePos="0" relativeHeight="251651072" behindDoc="0" locked="0" layoutInCell="1" allowOverlap="1" wp14:anchorId="0BBCA619" wp14:editId="42D8A4F6">
             <wp:simplePos x="0" y="0"/>
             <wp:positionH relativeFrom="margin">
               <wp:align>right</wp:align>
@@ -12379,7 +11782,7 @@
                     <pic:cNvPicPr/>
                   </pic:nvPicPr>
                   <pic:blipFill>
-                    <a:blip r:embed="rId36">
+                    <a:blip r:embed="rId40">
                       <a:extLst>
                         <a:ext uri="{28A0092B-C50C-407E-A947-70E740481C1C}">
                           <a14:useLocalDpi xmlns:a14="http://schemas.microsoft.com/office/drawing/2010/main" val="0"/>
@@ -12442,19 +11845,11 @@
         </w:rPr>
         <w:t xml:space="preserve"> amely </w:t>
       </w:r>
-      <w:proofErr w:type="spellStart"/>
-      <w:r>
-        <w:rPr>
-          <w:sz w:val="24"/>
-        </w:rPr>
-        <w:t>kilistáz</w:t>
-      </w:r>
-      <w:proofErr w:type="spellEnd"/>
-      <w:r>
-        <w:rPr>
-          <w:sz w:val="24"/>
-        </w:rPr>
-        <w:t xml:space="preserve"> minden foglalást kivéve azokat, amelyek múltbéliek. Az oldal tetején négy gomb található, ezek közül a legegyszerűbb talán a „Törlés” erre kattintva megjelenik egy felugró ablak, amely megerősítést kér a foglalás törléséről. Amennyiben tartozik a választott tételhez fogyasztás még egy kérés lesz </w:t>
+      <w:r>
+        <w:rPr>
+          <w:sz w:val="24"/>
+        </w:rPr>
+        <w:t xml:space="preserve">kilistáz minden foglalást kivéve azokat, amelyek múltbéliek. Az oldal tetején négy gomb található, ezek közül a legegyszerűbb talán a „Törlés” erre kattintva megjelenik egy felugró ablak, amely megerősítést kér a foglalás törléséről. Amennyiben tartozik a választott tételhez fogyasztás még egy kérés lesz </w:t>
       </w:r>
       <w:r>
         <w:rPr>
@@ -12496,14 +11891,14 @@
         <w:rPr>
           <w:sz w:val="24"/>
         </w:rPr>
-        <w:t xml:space="preserve">, kattintáskor egy űrlap jelenik meg ahol nevet, email címet, telefonszámot és lakcímet kell bevinni a rendszerbe. Itt jelszót és felhasználónevet nem kell megadni mert ezt nyilvánvalóan </w:t>
+        <w:t xml:space="preserve">, kattintáskor </w:t>
       </w:r>
       <w:r>
         <w:rPr>
           <w:sz w:val="24"/>
         </w:rPr>
         <w:lastRenderedPageBreak/>
-        <w:t xml:space="preserve">nem az ügyfél fogja kezelni, ha egy kliens itt kerül a nyilvántartásunkba akkor ő csak „vendég” módban lesz és nem lesz még </w:t>
+        <w:t xml:space="preserve">egy űrlap jelenik meg ahol nevet, email címet, telefonszámot és lakcímet kell bevinni a rendszerbe. Itt jelszót és felhasználónevet nem kell megadni mert ezt nyilvánvalóan nem az ügyfél fogja kezelni, ha egy kliens itt kerül a nyilvántartásunkba akkor ő csak „vendég” módban lesz és nem lesz még </w:t>
       </w:r>
       <w:r>
         <w:rPr>
@@ -12600,16 +11995,15 @@
           <w:szCs w:val="28"/>
         </w:rPr>
       </w:pPr>
-      <w:bookmarkStart w:id="60" w:name="_Toc101362871"/>
+      <w:bookmarkStart w:id="63" w:name="_Toc101362871"/>
       <w:r>
         <w:rPr>
           <w:sz w:val="28"/>
           <w:szCs w:val="28"/>
         </w:rPr>
-        <w:lastRenderedPageBreak/>
         <w:t>Fogyasztások hozzáadása</w:t>
       </w:r>
-      <w:bookmarkEnd w:id="60"/>
+      <w:bookmarkEnd w:id="63"/>
     </w:p>
     <w:p>
       <w:pPr>
@@ -12626,8 +12020,9 @@
           <w:szCs w:val="24"/>
           <w:lang w:eastAsia="hu-HU"/>
         </w:rPr>
+        <w:lastRenderedPageBreak/>
         <w:drawing>
-          <wp:anchor distT="0" distB="0" distL="114300" distR="114300" simplePos="0" relativeHeight="251704320" behindDoc="0" locked="0" layoutInCell="1" allowOverlap="1" wp14:anchorId="705BB755" wp14:editId="4B21A089">
+          <wp:anchor distT="0" distB="0" distL="114300" distR="114300" simplePos="0" relativeHeight="251663360" behindDoc="0" locked="0" layoutInCell="1" allowOverlap="1" wp14:anchorId="705BB755" wp14:editId="0C3D41D8">
             <wp:simplePos x="0" y="0"/>
             <wp:positionH relativeFrom="margin">
               <wp:align>center</wp:align>
@@ -12650,7 +12045,7 @@
                     <pic:cNvPicPr/>
                   </pic:nvPicPr>
                   <pic:blipFill>
-                    <a:blip r:embed="rId37">
+                    <a:blip r:embed="rId41">
                       <a:extLst>
                         <a:ext uri="{28A0092B-C50C-407E-A947-70E740481C1C}">
                           <a14:useLocalDpi xmlns:a14="http://schemas.microsoft.com/office/drawing/2010/main" val="0"/>
@@ -12976,8 +12371,8 @@
       </w:r>
     </w:p>
     <w:sectPr>
-      <w:headerReference w:type="default" r:id="rId38"/>
-      <w:footerReference w:type="default" r:id="rId39"/>
+      <w:headerReference w:type="default" r:id="rId42"/>
+      <w:footerReference w:type="default" r:id="rId43"/>
       <w:pgSz w:w="11906" w:h="16838"/>
       <w:pgMar w:top="1418" w:right="1701" w:bottom="1418" w:left="2268" w:header="709" w:footer="709" w:gutter="0"/>
       <w:cols w:space="708"/>
@@ -12988,7 +12383,7 @@
 </file>
 
 <file path=word/endnotes.xml><?xml version="1.0" encoding="utf-8"?>
-<w:endnotes xmlns:wpc="http://schemas.microsoft.com/office/word/2010/wordprocessingCanvas" xmlns:cx="http://schemas.microsoft.com/office/drawing/2014/chartex" xmlns:cx1="http://schemas.microsoft.com/office/drawing/2015/9/8/chartex" xmlns:mc="http://schemas.openxmlformats.org/markup-compatibility/2006" xmlns:o="urn:schemas-microsoft-com:office:office" xmlns:r="http://schemas.openxmlformats.org/officeDocument/2006/relationships" xmlns:m="http://schemas.openxmlformats.org/officeDocument/2006/math" xmlns:v="urn:schemas-microsoft-com:vml" xmlns:wp14="http://schemas.microsoft.com/office/word/2010/wordprocessingDrawing" xmlns:wp="http://schemas.openxmlformats.org/drawingml/2006/wordprocessingDrawing" xmlns:w10="urn:schemas-microsoft-com:office:word" xmlns:w="http://schemas.openxmlformats.org/wordprocessingml/2006/main" xmlns:w14="http://schemas.microsoft.com/office/word/2010/wordml" xmlns:w15="http://schemas.microsoft.com/office/word/2012/wordml" xmlns:w16se="http://schemas.microsoft.com/office/word/2015/wordml/symex" xmlns:wpg="http://schemas.microsoft.com/office/word/2010/wordprocessingGroup" xmlns:wpi="http://schemas.microsoft.com/office/word/2010/wordprocessingInk" xmlns:wne="http://schemas.microsoft.com/office/word/2006/wordml" xmlns:wps="http://schemas.microsoft.com/office/word/2010/wordprocessingShape" mc:Ignorable="w14 w15 w16se wp14">
+<w:endnotes xmlns:wpc="http://schemas.microsoft.com/office/word/2010/wordprocessingCanvas" xmlns:cx="http://schemas.microsoft.com/office/drawing/2014/chartex" xmlns:cx1="http://schemas.microsoft.com/office/drawing/2015/9/8/chartex" xmlns:cx2="http://schemas.microsoft.com/office/drawing/2015/10/21/chartex" xmlns:cx3="http://schemas.microsoft.com/office/drawing/2016/5/9/chartex" xmlns:cx4="http://schemas.microsoft.com/office/drawing/2016/5/10/chartex" xmlns:cx5="http://schemas.microsoft.com/office/drawing/2016/5/11/chartex" xmlns:cx6="http://schemas.microsoft.com/office/drawing/2016/5/12/chartex" xmlns:cx7="http://schemas.microsoft.com/office/drawing/2016/5/13/chartex" xmlns:cx8="http://schemas.microsoft.com/office/drawing/2016/5/14/chartex" xmlns:mc="http://schemas.openxmlformats.org/markup-compatibility/2006" xmlns:aink="http://schemas.microsoft.com/office/drawing/2016/ink" xmlns:am3d="http://schemas.microsoft.com/office/drawing/2017/model3d" xmlns:o="urn:schemas-microsoft-com:office:office" xmlns:r="http://schemas.openxmlformats.org/officeDocument/2006/relationships" xmlns:m="http://schemas.openxmlformats.org/officeDocument/2006/math" xmlns:v="urn:schemas-microsoft-com:vml" xmlns:wp14="http://schemas.microsoft.com/office/word/2010/wordprocessingDrawing" xmlns:wp="http://schemas.openxmlformats.org/drawingml/2006/wordprocessingDrawing" xmlns:w10="urn:schemas-microsoft-com:office:word" xmlns:w="http://schemas.openxmlformats.org/wordprocessingml/2006/main" xmlns:w14="http://schemas.microsoft.com/office/word/2010/wordml" xmlns:w15="http://schemas.microsoft.com/office/word/2012/wordml" xmlns:w16cex="http://schemas.microsoft.com/office/word/2018/wordml/cex" xmlns:w16cid="http://schemas.microsoft.com/office/word/2016/wordml/cid" xmlns:w16="http://schemas.microsoft.com/office/word/2018/wordml" xmlns:w16sdtdh="http://schemas.microsoft.com/office/word/2020/wordml/sdtdatahash" xmlns:w16se="http://schemas.microsoft.com/office/word/2015/wordml/symex" xmlns:wpg="http://schemas.microsoft.com/office/word/2010/wordprocessingGroup" xmlns:wpi="http://schemas.microsoft.com/office/word/2010/wordprocessingInk" xmlns:wne="http://schemas.microsoft.com/office/word/2006/wordml" xmlns:wps="http://schemas.microsoft.com/office/word/2010/wordprocessingShape" mc:Ignorable="w14 w15 w16se w16cid w16 w16cex w16sdtdh wp14">
   <w:endnote w:type="separator" w:id="-1">
     <w:p>
       <w:pPr>
@@ -13013,7 +12408,7 @@
 </file>
 
 <file path=word/footer1.xml><?xml version="1.0" encoding="utf-8"?>
-<w:ftr xmlns:wpc="http://schemas.microsoft.com/office/word/2010/wordprocessingCanvas" xmlns:cx="http://schemas.microsoft.com/office/drawing/2014/chartex" xmlns:cx1="http://schemas.microsoft.com/office/drawing/2015/9/8/chartex" xmlns:mc="http://schemas.openxmlformats.org/markup-compatibility/2006" xmlns:o="urn:schemas-microsoft-com:office:office" xmlns:r="http://schemas.openxmlformats.org/officeDocument/2006/relationships" xmlns:m="http://schemas.openxmlformats.org/officeDocument/2006/math" xmlns:v="urn:schemas-microsoft-com:vml" xmlns:wp14="http://schemas.microsoft.com/office/word/2010/wordprocessingDrawing" xmlns:wp="http://schemas.openxmlformats.org/drawingml/2006/wordprocessingDrawing" xmlns:w10="urn:schemas-microsoft-com:office:word" xmlns:w="http://schemas.openxmlformats.org/wordprocessingml/2006/main" xmlns:w14="http://schemas.microsoft.com/office/word/2010/wordml" xmlns:w15="http://schemas.microsoft.com/office/word/2012/wordml" xmlns:w16se="http://schemas.microsoft.com/office/word/2015/wordml/symex" xmlns:wpg="http://schemas.microsoft.com/office/word/2010/wordprocessingGroup" xmlns:wpi="http://schemas.microsoft.com/office/word/2010/wordprocessingInk" xmlns:wne="http://schemas.microsoft.com/office/word/2006/wordml" xmlns:wps="http://schemas.microsoft.com/office/word/2010/wordprocessingShape" mc:Ignorable="w14 w15 w16se wp14">
+<w:ftr xmlns:wpc="http://schemas.microsoft.com/office/word/2010/wordprocessingCanvas" xmlns:cx="http://schemas.microsoft.com/office/drawing/2014/chartex" xmlns:cx1="http://schemas.microsoft.com/office/drawing/2015/9/8/chartex" xmlns:cx2="http://schemas.microsoft.com/office/drawing/2015/10/21/chartex" xmlns:cx3="http://schemas.microsoft.com/office/drawing/2016/5/9/chartex" xmlns:cx4="http://schemas.microsoft.com/office/drawing/2016/5/10/chartex" xmlns:cx5="http://schemas.microsoft.com/office/drawing/2016/5/11/chartex" xmlns:cx6="http://schemas.microsoft.com/office/drawing/2016/5/12/chartex" xmlns:cx7="http://schemas.microsoft.com/office/drawing/2016/5/13/chartex" xmlns:cx8="http://schemas.microsoft.com/office/drawing/2016/5/14/chartex" xmlns:mc="http://schemas.openxmlformats.org/markup-compatibility/2006" xmlns:aink="http://schemas.microsoft.com/office/drawing/2016/ink" xmlns:am3d="http://schemas.microsoft.com/office/drawing/2017/model3d" xmlns:o="urn:schemas-microsoft-com:office:office" xmlns:r="http://schemas.openxmlformats.org/officeDocument/2006/relationships" xmlns:m="http://schemas.openxmlformats.org/officeDocument/2006/math" xmlns:v="urn:schemas-microsoft-com:vml" xmlns:wp14="http://schemas.microsoft.com/office/word/2010/wordprocessingDrawing" xmlns:wp="http://schemas.openxmlformats.org/drawingml/2006/wordprocessingDrawing" xmlns:w10="urn:schemas-microsoft-com:office:word" xmlns:w="http://schemas.openxmlformats.org/wordprocessingml/2006/main" xmlns:w14="http://schemas.microsoft.com/office/word/2010/wordml" xmlns:w15="http://schemas.microsoft.com/office/word/2012/wordml" xmlns:w16cex="http://schemas.microsoft.com/office/word/2018/wordml/cex" xmlns:w16cid="http://schemas.microsoft.com/office/word/2016/wordml/cid" xmlns:w16="http://schemas.microsoft.com/office/word/2018/wordml" xmlns:w16sdtdh="http://schemas.microsoft.com/office/word/2020/wordml/sdtdatahash" xmlns:w16se="http://schemas.microsoft.com/office/word/2015/wordml/symex" xmlns:wpg="http://schemas.microsoft.com/office/word/2010/wordprocessingGroup" xmlns:wpi="http://schemas.microsoft.com/office/word/2010/wordprocessingInk" xmlns:wne="http://schemas.microsoft.com/office/word/2006/wordml" xmlns:wps="http://schemas.microsoft.com/office/word/2010/wordprocessingShape" mc:Ignorable="w14 w15 w16se w16cid w16 w16cex w16sdtdh wp14">
   <w:sdt>
     <w:sdtPr>
       <w:id w:val="1376040049"/>
@@ -13059,7 +12454,7 @@
 </file>
 
 <file path=word/footnotes.xml><?xml version="1.0" encoding="utf-8"?>
-<w:footnotes xmlns:wpc="http://schemas.microsoft.com/office/word/2010/wordprocessingCanvas" xmlns:cx="http://schemas.microsoft.com/office/drawing/2014/chartex" xmlns:cx1="http://schemas.microsoft.com/office/drawing/2015/9/8/chartex" xmlns:mc="http://schemas.openxmlformats.org/markup-compatibility/2006" xmlns:o="urn:schemas-microsoft-com:office:office" xmlns:r="http://schemas.openxmlformats.org/officeDocument/2006/relationships" xmlns:m="http://schemas.openxmlformats.org/officeDocument/2006/math" xmlns:v="urn:schemas-microsoft-com:vml" xmlns:wp14="http://schemas.microsoft.com/office/word/2010/wordprocessingDrawing" xmlns:wp="http://schemas.openxmlformats.org/drawingml/2006/wordprocessingDrawing" xmlns:w10="urn:schemas-microsoft-com:office:word" xmlns:w="http://schemas.openxmlformats.org/wordprocessingml/2006/main" xmlns:w14="http://schemas.microsoft.com/office/word/2010/wordml" xmlns:w15="http://schemas.microsoft.com/office/word/2012/wordml" xmlns:w16se="http://schemas.microsoft.com/office/word/2015/wordml/symex" xmlns:wpg="http://schemas.microsoft.com/office/word/2010/wordprocessingGroup" xmlns:wpi="http://schemas.microsoft.com/office/word/2010/wordprocessingInk" xmlns:wne="http://schemas.microsoft.com/office/word/2006/wordml" xmlns:wps="http://schemas.microsoft.com/office/word/2010/wordprocessingShape" mc:Ignorable="w14 w15 w16se wp14">
+<w:footnotes xmlns:wpc="http://schemas.microsoft.com/office/word/2010/wordprocessingCanvas" xmlns:cx="http://schemas.microsoft.com/office/drawing/2014/chartex" xmlns:cx1="http://schemas.microsoft.com/office/drawing/2015/9/8/chartex" xmlns:cx2="http://schemas.microsoft.com/office/drawing/2015/10/21/chartex" xmlns:cx3="http://schemas.microsoft.com/office/drawing/2016/5/9/chartex" xmlns:cx4="http://schemas.microsoft.com/office/drawing/2016/5/10/chartex" xmlns:cx5="http://schemas.microsoft.com/office/drawing/2016/5/11/chartex" xmlns:cx6="http://schemas.microsoft.com/office/drawing/2016/5/12/chartex" xmlns:cx7="http://schemas.microsoft.com/office/drawing/2016/5/13/chartex" xmlns:cx8="http://schemas.microsoft.com/office/drawing/2016/5/14/chartex" xmlns:mc="http://schemas.openxmlformats.org/markup-compatibility/2006" xmlns:aink="http://schemas.microsoft.com/office/drawing/2016/ink" xmlns:am3d="http://schemas.microsoft.com/office/drawing/2017/model3d" xmlns:o="urn:schemas-microsoft-com:office:office" xmlns:r="http://schemas.openxmlformats.org/officeDocument/2006/relationships" xmlns:m="http://schemas.openxmlformats.org/officeDocument/2006/math" xmlns:v="urn:schemas-microsoft-com:vml" xmlns:wp14="http://schemas.microsoft.com/office/word/2010/wordprocessingDrawing" xmlns:wp="http://schemas.openxmlformats.org/drawingml/2006/wordprocessingDrawing" xmlns:w10="urn:schemas-microsoft-com:office:word" xmlns:w="http://schemas.openxmlformats.org/wordprocessingml/2006/main" xmlns:w14="http://schemas.microsoft.com/office/word/2010/wordml" xmlns:w15="http://schemas.microsoft.com/office/word/2012/wordml" xmlns:w16cex="http://schemas.microsoft.com/office/word/2018/wordml/cex" xmlns:w16cid="http://schemas.microsoft.com/office/word/2016/wordml/cid" xmlns:w16="http://schemas.microsoft.com/office/word/2018/wordml" xmlns:w16sdtdh="http://schemas.microsoft.com/office/word/2020/wordml/sdtdatahash" xmlns:w16se="http://schemas.microsoft.com/office/word/2015/wordml/symex" xmlns:wpg="http://schemas.microsoft.com/office/word/2010/wordprocessingGroup" xmlns:wpi="http://schemas.microsoft.com/office/word/2010/wordprocessingInk" xmlns:wne="http://schemas.microsoft.com/office/word/2006/wordml" xmlns:wps="http://schemas.microsoft.com/office/word/2010/wordprocessingShape" mc:Ignorable="w14 w15 w16se w16cid w16 w16cex w16sdtdh wp14">
   <w:footnote w:type="separator" w:id="-1">
     <w:p>
       <w:pPr>
@@ -13084,7 +12479,7 @@
 </file>
 
 <file path=word/header1.xml><?xml version="1.0" encoding="utf-8"?>
-<w:hdr xmlns:wpc="http://schemas.microsoft.com/office/word/2010/wordprocessingCanvas" xmlns:cx="http://schemas.microsoft.com/office/drawing/2014/chartex" xmlns:cx1="http://schemas.microsoft.com/office/drawing/2015/9/8/chartex" xmlns:mc="http://schemas.openxmlformats.org/markup-compatibility/2006" xmlns:o="urn:schemas-microsoft-com:office:office" xmlns:r="http://schemas.openxmlformats.org/officeDocument/2006/relationships" xmlns:m="http://schemas.openxmlformats.org/officeDocument/2006/math" xmlns:v="urn:schemas-microsoft-com:vml" xmlns:wp14="http://schemas.microsoft.com/office/word/2010/wordprocessingDrawing" xmlns:wp="http://schemas.openxmlformats.org/drawingml/2006/wordprocessingDrawing" xmlns:w10="urn:schemas-microsoft-com:office:word" xmlns:w="http://schemas.openxmlformats.org/wordprocessingml/2006/main" xmlns:w14="http://schemas.microsoft.com/office/word/2010/wordml" xmlns:w15="http://schemas.microsoft.com/office/word/2012/wordml" xmlns:w16se="http://schemas.microsoft.com/office/word/2015/wordml/symex" xmlns:wpg="http://schemas.microsoft.com/office/word/2010/wordprocessingGroup" xmlns:wpi="http://schemas.microsoft.com/office/word/2010/wordprocessingInk" xmlns:wne="http://schemas.microsoft.com/office/word/2006/wordml" xmlns:wps="http://schemas.microsoft.com/office/word/2010/wordprocessingShape" mc:Ignorable="w14 w15 w16se wp14">
+<w:hdr xmlns:wpc="http://schemas.microsoft.com/office/word/2010/wordprocessingCanvas" xmlns:cx="http://schemas.microsoft.com/office/drawing/2014/chartex" xmlns:cx1="http://schemas.microsoft.com/office/drawing/2015/9/8/chartex" xmlns:cx2="http://schemas.microsoft.com/office/drawing/2015/10/21/chartex" xmlns:cx3="http://schemas.microsoft.com/office/drawing/2016/5/9/chartex" xmlns:cx4="http://schemas.microsoft.com/office/drawing/2016/5/10/chartex" xmlns:cx5="http://schemas.microsoft.com/office/drawing/2016/5/11/chartex" xmlns:cx6="http://schemas.microsoft.com/office/drawing/2016/5/12/chartex" xmlns:cx7="http://schemas.microsoft.com/office/drawing/2016/5/13/chartex" xmlns:cx8="http://schemas.microsoft.com/office/drawing/2016/5/14/chartex" xmlns:mc="http://schemas.openxmlformats.org/markup-compatibility/2006" xmlns:aink="http://schemas.microsoft.com/office/drawing/2016/ink" xmlns:am3d="http://schemas.microsoft.com/office/drawing/2017/model3d" xmlns:o="urn:schemas-microsoft-com:office:office" xmlns:r="http://schemas.openxmlformats.org/officeDocument/2006/relationships" xmlns:m="http://schemas.openxmlformats.org/officeDocument/2006/math" xmlns:v="urn:schemas-microsoft-com:vml" xmlns:wp14="http://schemas.microsoft.com/office/word/2010/wordprocessingDrawing" xmlns:wp="http://schemas.openxmlformats.org/drawingml/2006/wordprocessingDrawing" xmlns:w10="urn:schemas-microsoft-com:office:word" xmlns:w="http://schemas.openxmlformats.org/wordprocessingml/2006/main" xmlns:w14="http://schemas.microsoft.com/office/word/2010/wordml" xmlns:w15="http://schemas.microsoft.com/office/word/2012/wordml" xmlns:w16cex="http://schemas.microsoft.com/office/word/2018/wordml/cex" xmlns:w16cid="http://schemas.microsoft.com/office/word/2016/wordml/cid" xmlns:w16="http://schemas.microsoft.com/office/word/2018/wordml" xmlns:w16sdtdh="http://schemas.microsoft.com/office/word/2020/wordml/sdtdatahash" xmlns:w16se="http://schemas.microsoft.com/office/word/2015/wordml/symex" xmlns:wpg="http://schemas.microsoft.com/office/word/2010/wordprocessingGroup" xmlns:wpi="http://schemas.microsoft.com/office/word/2010/wordprocessingInk" xmlns:wne="http://schemas.microsoft.com/office/word/2006/wordml" xmlns:wps="http://schemas.microsoft.com/office/word/2010/wordprocessingShape" mc:Ignorable="w14 w15 w16se w16cid w16 w16cex w16sdtdh wp14">
   <w:p>
     <w:pPr>
       <w:pStyle w:val="lfej"/>
@@ -13142,7 +12537,7 @@
 </file>
 
 <file path=word/numbering.xml><?xml version="1.0" encoding="utf-8"?>
-<w:numbering xmlns:wpc="http://schemas.microsoft.com/office/word/2010/wordprocessingCanvas" xmlns:cx="http://schemas.microsoft.com/office/drawing/2014/chartex" xmlns:cx1="http://schemas.microsoft.com/office/drawing/2015/9/8/chartex" xmlns:mc="http://schemas.openxmlformats.org/markup-compatibility/2006" xmlns:o="urn:schemas-microsoft-com:office:office" xmlns:r="http://schemas.openxmlformats.org/officeDocument/2006/relationships" xmlns:m="http://schemas.openxmlformats.org/officeDocument/2006/math" xmlns:v="urn:schemas-microsoft-com:vml" xmlns:wp14="http://schemas.microsoft.com/office/word/2010/wordprocessingDrawing" xmlns:wp="http://schemas.openxmlformats.org/drawingml/2006/wordprocessingDrawing" xmlns:w10="urn:schemas-microsoft-com:office:word" xmlns:w="http://schemas.openxmlformats.org/wordprocessingml/2006/main" xmlns:w14="http://schemas.microsoft.com/office/word/2010/wordml" xmlns:w15="http://schemas.microsoft.com/office/word/2012/wordml" xmlns:w16se="http://schemas.microsoft.com/office/word/2015/wordml/symex" xmlns:wpg="http://schemas.microsoft.com/office/word/2010/wordprocessingGroup" xmlns:wpi="http://schemas.microsoft.com/office/word/2010/wordprocessingInk" xmlns:wne="http://schemas.microsoft.com/office/word/2006/wordml" xmlns:wps="http://schemas.microsoft.com/office/word/2010/wordprocessingShape" mc:Ignorable="w14 w15 w16se wp14">
+<w:numbering xmlns:wpc="http://schemas.microsoft.com/office/word/2010/wordprocessingCanvas" xmlns:cx="http://schemas.microsoft.com/office/drawing/2014/chartex" xmlns:cx1="http://schemas.microsoft.com/office/drawing/2015/9/8/chartex" xmlns:cx2="http://schemas.microsoft.com/office/drawing/2015/10/21/chartex" xmlns:cx3="http://schemas.microsoft.com/office/drawing/2016/5/9/chartex" xmlns:cx4="http://schemas.microsoft.com/office/drawing/2016/5/10/chartex" xmlns:cx5="http://schemas.microsoft.com/office/drawing/2016/5/11/chartex" xmlns:cx6="http://schemas.microsoft.com/office/drawing/2016/5/12/chartex" xmlns:cx7="http://schemas.microsoft.com/office/drawing/2016/5/13/chartex" xmlns:cx8="http://schemas.microsoft.com/office/drawing/2016/5/14/chartex" xmlns:mc="http://schemas.openxmlformats.org/markup-compatibility/2006" xmlns:aink="http://schemas.microsoft.com/office/drawing/2016/ink" xmlns:am3d="http://schemas.microsoft.com/office/drawing/2017/model3d" xmlns:o="urn:schemas-microsoft-com:office:office" xmlns:r="http://schemas.openxmlformats.org/officeDocument/2006/relationships" xmlns:m="http://schemas.openxmlformats.org/officeDocument/2006/math" xmlns:v="urn:schemas-microsoft-com:vml" xmlns:wp14="http://schemas.microsoft.com/office/word/2010/wordprocessingDrawing" xmlns:wp="http://schemas.openxmlformats.org/drawingml/2006/wordprocessingDrawing" xmlns:w10="urn:schemas-microsoft-com:office:word" xmlns:w="http://schemas.openxmlformats.org/wordprocessingml/2006/main" xmlns:w14="http://schemas.microsoft.com/office/word/2010/wordml" xmlns:w15="http://schemas.microsoft.com/office/word/2012/wordml" xmlns:w16cex="http://schemas.microsoft.com/office/word/2018/wordml/cex" xmlns:w16cid="http://schemas.microsoft.com/office/word/2016/wordml/cid" xmlns:w16="http://schemas.microsoft.com/office/word/2018/wordml" xmlns:w16sdtdh="http://schemas.microsoft.com/office/word/2020/wordml/sdtdatahash" xmlns:w16se="http://schemas.microsoft.com/office/word/2015/wordml/symex" xmlns:wpg="http://schemas.microsoft.com/office/word/2010/wordprocessingGroup" xmlns:wpi="http://schemas.microsoft.com/office/word/2010/wordprocessingInk" xmlns:wne="http://schemas.microsoft.com/office/word/2006/wordml" xmlns:wps="http://schemas.microsoft.com/office/word/2010/wordprocessingShape" mc:Ignorable="w14 w15 w16se w16cid w16 w16cex w16sdtdh wp14">
   <w:abstractNum w:abstractNumId="0" w15:restartNumberingAfterBreak="0">
     <w:nsid w:val="010662E9"/>
     <w:multiLevelType w:val="hybridMultilevel"/>
@@ -13457,6 +12852,119 @@
     </w:lvl>
   </w:abstractNum>
   <w:abstractNum w:abstractNumId="3" w15:restartNumberingAfterBreak="0">
+    <w:nsid w:val="155E66A5"/>
+    <w:multiLevelType w:val="hybridMultilevel"/>
+    <w:tmpl w:val="14685BC4"/>
+    <w:lvl w:ilvl="0" w:tplc="040E0001">
+      <w:start w:val="1"/>
+      <w:numFmt w:val="bullet"/>
+      <w:lvlText w:val=""/>
+      <w:lvlJc w:val="left"/>
+      <w:pPr>
+        <w:ind w:left="3793" w:hanging="360"/>
+      </w:pPr>
+      <w:rPr>
+        <w:rFonts w:ascii="Symbol" w:hAnsi="Symbol" w:hint="default"/>
+      </w:rPr>
+    </w:lvl>
+    <w:lvl w:ilvl="1" w:tplc="040E0003" w:tentative="1">
+      <w:start w:val="1"/>
+      <w:numFmt w:val="bullet"/>
+      <w:lvlText w:val="o"/>
+      <w:lvlJc w:val="left"/>
+      <w:pPr>
+        <w:ind w:left="4513" w:hanging="360"/>
+      </w:pPr>
+      <w:rPr>
+        <w:rFonts w:ascii="Courier New" w:hAnsi="Courier New" w:cs="Courier New" w:hint="default"/>
+      </w:rPr>
+    </w:lvl>
+    <w:lvl w:ilvl="2" w:tplc="040E0005" w:tentative="1">
+      <w:start w:val="1"/>
+      <w:numFmt w:val="bullet"/>
+      <w:lvlText w:val=""/>
+      <w:lvlJc w:val="left"/>
+      <w:pPr>
+        <w:ind w:left="5233" w:hanging="360"/>
+      </w:pPr>
+      <w:rPr>
+        <w:rFonts w:ascii="Wingdings" w:hAnsi="Wingdings" w:hint="default"/>
+      </w:rPr>
+    </w:lvl>
+    <w:lvl w:ilvl="3" w:tplc="040E0001" w:tentative="1">
+      <w:start w:val="1"/>
+      <w:numFmt w:val="bullet"/>
+      <w:lvlText w:val=""/>
+      <w:lvlJc w:val="left"/>
+      <w:pPr>
+        <w:ind w:left="5953" w:hanging="360"/>
+      </w:pPr>
+      <w:rPr>
+        <w:rFonts w:ascii="Symbol" w:hAnsi="Symbol" w:hint="default"/>
+      </w:rPr>
+    </w:lvl>
+    <w:lvl w:ilvl="4" w:tplc="040E0003" w:tentative="1">
+      <w:start w:val="1"/>
+      <w:numFmt w:val="bullet"/>
+      <w:lvlText w:val="o"/>
+      <w:lvlJc w:val="left"/>
+      <w:pPr>
+        <w:ind w:left="6673" w:hanging="360"/>
+      </w:pPr>
+      <w:rPr>
+        <w:rFonts w:ascii="Courier New" w:hAnsi="Courier New" w:cs="Courier New" w:hint="default"/>
+      </w:rPr>
+    </w:lvl>
+    <w:lvl w:ilvl="5" w:tplc="040E0005" w:tentative="1">
+      <w:start w:val="1"/>
+      <w:numFmt w:val="bullet"/>
+      <w:lvlText w:val=""/>
+      <w:lvlJc w:val="left"/>
+      <w:pPr>
+        <w:ind w:left="7393" w:hanging="360"/>
+      </w:pPr>
+      <w:rPr>
+        <w:rFonts w:ascii="Wingdings" w:hAnsi="Wingdings" w:hint="default"/>
+      </w:rPr>
+    </w:lvl>
+    <w:lvl w:ilvl="6" w:tplc="040E0001" w:tentative="1">
+      <w:start w:val="1"/>
+      <w:numFmt w:val="bullet"/>
+      <w:lvlText w:val=""/>
+      <w:lvlJc w:val="left"/>
+      <w:pPr>
+        <w:ind w:left="8113" w:hanging="360"/>
+      </w:pPr>
+      <w:rPr>
+        <w:rFonts w:ascii="Symbol" w:hAnsi="Symbol" w:hint="default"/>
+      </w:rPr>
+    </w:lvl>
+    <w:lvl w:ilvl="7" w:tplc="040E0003" w:tentative="1">
+      <w:start w:val="1"/>
+      <w:numFmt w:val="bullet"/>
+      <w:lvlText w:val="o"/>
+      <w:lvlJc w:val="left"/>
+      <w:pPr>
+        <w:ind w:left="8833" w:hanging="360"/>
+      </w:pPr>
+      <w:rPr>
+        <w:rFonts w:ascii="Courier New" w:hAnsi="Courier New" w:cs="Courier New" w:hint="default"/>
+      </w:rPr>
+    </w:lvl>
+    <w:lvl w:ilvl="8" w:tplc="040E0005" w:tentative="1">
+      <w:start w:val="1"/>
+      <w:numFmt w:val="bullet"/>
+      <w:lvlText w:val=""/>
+      <w:lvlJc w:val="left"/>
+      <w:pPr>
+        <w:ind w:left="9553" w:hanging="360"/>
+      </w:pPr>
+      <w:rPr>
+        <w:rFonts w:ascii="Wingdings" w:hAnsi="Wingdings" w:hint="default"/>
+      </w:rPr>
+    </w:lvl>
+  </w:abstractNum>
+  <w:abstractNum w:abstractNumId="4" w15:restartNumberingAfterBreak="0">
     <w:nsid w:val="15937007"/>
     <w:multiLevelType w:val="multilevel"/>
     <w:tmpl w:val="CDA6FA7E"/>
@@ -13570,7 +13078,7 @@
       </w:rPr>
     </w:lvl>
   </w:abstractNum>
-  <w:abstractNum w:abstractNumId="4" w15:restartNumberingAfterBreak="0">
+  <w:abstractNum w:abstractNumId="5" w15:restartNumberingAfterBreak="0">
     <w:nsid w:val="16BD14DB"/>
     <w:multiLevelType w:val="hybridMultilevel"/>
     <w:tmpl w:val="8B46A638"/>
@@ -13684,7 +13192,7 @@
       </w:rPr>
     </w:lvl>
   </w:abstractNum>
-  <w:abstractNum w:abstractNumId="5" w15:restartNumberingAfterBreak="0">
+  <w:abstractNum w:abstractNumId="6" w15:restartNumberingAfterBreak="0">
     <w:nsid w:val="21B425D6"/>
     <w:multiLevelType w:val="multilevel"/>
     <w:tmpl w:val="040E0025"/>
@@ -13806,7 +13314,7 @@
       </w:rPr>
     </w:lvl>
   </w:abstractNum>
-  <w:abstractNum w:abstractNumId="6" w15:restartNumberingAfterBreak="0">
+  <w:abstractNum w:abstractNumId="7" w15:restartNumberingAfterBreak="0">
     <w:nsid w:val="21F44802"/>
     <w:multiLevelType w:val="hybridMultilevel"/>
     <w:tmpl w:val="858E1EBA"/>
@@ -13895,7 +13403,7 @@
       </w:pPr>
     </w:lvl>
   </w:abstractNum>
-  <w:abstractNum w:abstractNumId="7" w15:restartNumberingAfterBreak="0">
+  <w:abstractNum w:abstractNumId="8" w15:restartNumberingAfterBreak="0">
     <w:nsid w:val="23C32623"/>
     <w:multiLevelType w:val="hybridMultilevel"/>
     <w:tmpl w:val="815045C6"/>
@@ -13981,7 +13489,7 @@
       </w:pPr>
     </w:lvl>
   </w:abstractNum>
-  <w:abstractNum w:abstractNumId="8" w15:restartNumberingAfterBreak="0">
+  <w:abstractNum w:abstractNumId="9" w15:restartNumberingAfterBreak="0">
     <w:nsid w:val="33D4055E"/>
     <w:multiLevelType w:val="hybridMultilevel"/>
     <w:tmpl w:val="4766884A"/>
@@ -14094,7 +13602,7 @@
       </w:rPr>
     </w:lvl>
   </w:abstractNum>
-  <w:abstractNum w:abstractNumId="9" w15:restartNumberingAfterBreak="0">
+  <w:abstractNum w:abstractNumId="10" w15:restartNumberingAfterBreak="0">
     <w:nsid w:val="3E2C587C"/>
     <w:multiLevelType w:val="hybridMultilevel"/>
     <w:tmpl w:val="C8C48348"/>
@@ -14207,7 +13715,7 @@
       </w:rPr>
     </w:lvl>
   </w:abstractNum>
-  <w:abstractNum w:abstractNumId="10" w15:restartNumberingAfterBreak="0">
+  <w:abstractNum w:abstractNumId="11" w15:restartNumberingAfterBreak="0">
     <w:nsid w:val="447D2863"/>
     <w:multiLevelType w:val="hybridMultilevel"/>
     <w:tmpl w:val="BD7A69AA"/>
@@ -14293,7 +13801,7 @@
       </w:pPr>
     </w:lvl>
   </w:abstractNum>
-  <w:abstractNum w:abstractNumId="11" w15:restartNumberingAfterBreak="0">
+  <w:abstractNum w:abstractNumId="12" w15:restartNumberingAfterBreak="0">
     <w:nsid w:val="54632275"/>
     <w:multiLevelType w:val="hybridMultilevel"/>
     <w:tmpl w:val="2F2E4F68"/>
@@ -14406,7 +13914,7 @@
       </w:rPr>
     </w:lvl>
   </w:abstractNum>
-  <w:abstractNum w:abstractNumId="12" w15:restartNumberingAfterBreak="0">
+  <w:abstractNum w:abstractNumId="13" w15:restartNumberingAfterBreak="0">
     <w:nsid w:val="54883088"/>
     <w:multiLevelType w:val="hybridMultilevel"/>
     <w:tmpl w:val="2B4ED6C0"/>
@@ -14492,7 +14000,7 @@
       </w:pPr>
     </w:lvl>
   </w:abstractNum>
-  <w:abstractNum w:abstractNumId="13" w15:restartNumberingAfterBreak="0">
+  <w:abstractNum w:abstractNumId="14" w15:restartNumberingAfterBreak="0">
     <w:nsid w:val="55334DB2"/>
     <w:multiLevelType w:val="hybridMultilevel"/>
     <w:tmpl w:val="7486C766"/>
@@ -14581,7 +14089,7 @@
       </w:pPr>
     </w:lvl>
   </w:abstractNum>
-  <w:abstractNum w:abstractNumId="14" w15:restartNumberingAfterBreak="0">
+  <w:abstractNum w:abstractNumId="15" w15:restartNumberingAfterBreak="0">
     <w:nsid w:val="6F3926A3"/>
     <w:multiLevelType w:val="hybridMultilevel"/>
     <w:tmpl w:val="0BA62190"/>
@@ -14694,7 +14202,7 @@
       </w:rPr>
     </w:lvl>
   </w:abstractNum>
-  <w:abstractNum w:abstractNumId="15" w15:restartNumberingAfterBreak="0">
+  <w:abstractNum w:abstractNumId="16" w15:restartNumberingAfterBreak="0">
     <w:nsid w:val="70D144FD"/>
     <w:multiLevelType w:val="hybridMultilevel"/>
     <w:tmpl w:val="2EE43C1C"/>
@@ -14808,7 +14316,7 @@
       </w:rPr>
     </w:lvl>
   </w:abstractNum>
-  <w:abstractNum w:abstractNumId="16" w15:restartNumberingAfterBreak="0">
+  <w:abstractNum w:abstractNumId="17" w15:restartNumberingAfterBreak="0">
     <w:nsid w:val="7A247746"/>
     <w:multiLevelType w:val="hybridMultilevel"/>
     <w:tmpl w:val="34EED862"/>
@@ -14897,32 +14405,32 @@
       </w:pPr>
     </w:lvl>
   </w:abstractNum>
-  <w:num w:numId="1">
+  <w:num w:numId="1" w16cid:durableId="2095977781">
+    <w:abstractNumId w:val="7"/>
+  </w:num>
+  <w:num w:numId="2" w16cid:durableId="317809746">
+    <w:abstractNumId w:val="14"/>
+  </w:num>
+  <w:num w:numId="3" w16cid:durableId="1619028861">
+    <w:abstractNumId w:val="4"/>
+  </w:num>
+  <w:num w:numId="4" w16cid:durableId="2021197282">
     <w:abstractNumId w:val="6"/>
   </w:num>
-  <w:num w:numId="2">
-    <w:abstractNumId w:val="13"/>
+  <w:num w:numId="5" w16cid:durableId="389160086">
+    <w:abstractNumId w:val="15"/>
   </w:num>
-  <w:num w:numId="3">
-    <w:abstractNumId w:val="3"/>
-  </w:num>
-  <w:num w:numId="4">
-    <w:abstractNumId w:val="5"/>
-  </w:num>
-  <w:num w:numId="5">
-    <w:abstractNumId w:val="14"/>
-  </w:num>
-  <w:num w:numId="6">
+  <w:num w:numId="6" w16cid:durableId="2003969410">
     <w:abstractNumId w:val="0"/>
   </w:num>
-  <w:num w:numId="7">
-    <w:abstractNumId w:val="11"/>
+  <w:num w:numId="7" w16cid:durableId="1435859698">
+    <w:abstractNumId w:val="12"/>
   </w:num>
-  <w:num w:numId="8">
-    <w:abstractNumId w:val="5"/>
+  <w:num w:numId="8" w16cid:durableId="1150823222">
+    <w:abstractNumId w:val="6"/>
   </w:num>
-  <w:num w:numId="9">
-    <w:abstractNumId w:val="3"/>
+  <w:num w:numId="9" w16cid:durableId="142089617">
+    <w:abstractNumId w:val="4"/>
     <w:lvlOverride w:ilvl="0">
       <w:startOverride w:val="2"/>
     </w:lvlOverride>
@@ -14933,8 +14441,8 @@
       <w:startOverride w:val="1"/>
     </w:lvlOverride>
   </w:num>
-  <w:num w:numId="10">
-    <w:abstractNumId w:val="3"/>
+  <w:num w:numId="10" w16cid:durableId="237904377">
+    <w:abstractNumId w:val="4"/>
     <w:lvlOverride w:ilvl="0">
       <w:startOverride w:val="2"/>
     </w:lvlOverride>
@@ -14945,8 +14453,8 @@
       <w:startOverride w:val="1"/>
     </w:lvlOverride>
   </w:num>
-  <w:num w:numId="11">
-    <w:abstractNumId w:val="3"/>
+  <w:num w:numId="11" w16cid:durableId="1358040868">
+    <w:abstractNumId w:val="4"/>
     <w:lvlOverride w:ilvl="0">
       <w:startOverride w:val="2"/>
     </w:lvlOverride>
@@ -14957,8 +14465,8 @@
       <w:startOverride w:val="2"/>
     </w:lvlOverride>
   </w:num>
-  <w:num w:numId="12">
-    <w:abstractNumId w:val="3"/>
+  <w:num w:numId="12" w16cid:durableId="967122448">
+    <w:abstractNumId w:val="4"/>
     <w:lvlOverride w:ilvl="0">
       <w:startOverride w:val="2"/>
     </w:lvlOverride>
@@ -14969,8 +14477,8 @@
       <w:startOverride w:val="3"/>
     </w:lvlOverride>
   </w:num>
-  <w:num w:numId="13">
-    <w:abstractNumId w:val="3"/>
+  <w:num w:numId="13" w16cid:durableId="1782602661">
+    <w:abstractNumId w:val="4"/>
     <w:lvlOverride w:ilvl="0">
       <w:startOverride w:val="2"/>
     </w:lvlOverride>
@@ -14981,8 +14489,8 @@
       <w:startOverride w:val="1"/>
     </w:lvlOverride>
   </w:num>
-  <w:num w:numId="14">
-    <w:abstractNumId w:val="3"/>
+  <w:num w:numId="14" w16cid:durableId="800147578">
+    <w:abstractNumId w:val="4"/>
     <w:lvlOverride w:ilvl="0">
       <w:startOverride w:val="2"/>
     </w:lvlOverride>
@@ -14993,8 +14501,8 @@
       <w:startOverride w:val="2"/>
     </w:lvlOverride>
   </w:num>
-  <w:num w:numId="15">
-    <w:abstractNumId w:val="3"/>
+  <w:num w:numId="15" w16cid:durableId="525485145">
+    <w:abstractNumId w:val="4"/>
     <w:lvlOverride w:ilvl="0">
       <w:startOverride w:val="2"/>
     </w:lvlOverride>
@@ -15005,8 +14513,8 @@
       <w:startOverride w:val="1"/>
     </w:lvlOverride>
   </w:num>
-  <w:num w:numId="16">
-    <w:abstractNumId w:val="3"/>
+  <w:num w:numId="16" w16cid:durableId="2056614173">
+    <w:abstractNumId w:val="4"/>
     <w:lvlOverride w:ilvl="0">
       <w:startOverride w:val="2"/>
     </w:lvlOverride>
@@ -15017,8 +14525,8 @@
       <w:startOverride w:val="2"/>
     </w:lvlOverride>
   </w:num>
-  <w:num w:numId="17">
-    <w:abstractNumId w:val="3"/>
+  <w:num w:numId="17" w16cid:durableId="2051883170">
+    <w:abstractNumId w:val="4"/>
     <w:lvlOverride w:ilvl="0">
       <w:startOverride w:val="3"/>
     </w:lvlOverride>
@@ -15029,11 +14537,11 @@
       <w:startOverride w:val="5"/>
     </w:lvlOverride>
   </w:num>
-  <w:num w:numId="18">
-    <w:abstractNumId w:val="5"/>
+  <w:num w:numId="18" w16cid:durableId="1248033607">
+    <w:abstractNumId w:val="6"/>
   </w:num>
-  <w:num w:numId="19">
-    <w:abstractNumId w:val="3"/>
+  <w:num w:numId="19" w16cid:durableId="590817502">
+    <w:abstractNumId w:val="4"/>
     <w:lvlOverride w:ilvl="0">
       <w:startOverride w:val="2"/>
     </w:lvlOverride>
@@ -15044,8 +14552,8 @@
       <w:startOverride w:val="1"/>
     </w:lvlOverride>
   </w:num>
-  <w:num w:numId="20">
-    <w:abstractNumId w:val="3"/>
+  <w:num w:numId="20" w16cid:durableId="1643776187">
+    <w:abstractNumId w:val="4"/>
     <w:lvlOverride w:ilvl="0">
       <w:startOverride w:val="2"/>
     </w:lvlOverride>
@@ -15056,8 +14564,8 @@
       <w:startOverride w:val="1"/>
     </w:lvlOverride>
   </w:num>
-  <w:num w:numId="21">
-    <w:abstractNumId w:val="3"/>
+  <w:num w:numId="21" w16cid:durableId="1072701650">
+    <w:abstractNumId w:val="4"/>
     <w:lvlOverride w:ilvl="0">
       <w:startOverride w:val="2"/>
     </w:lvlOverride>
@@ -15068,83 +14576,86 @@
       <w:startOverride w:val="2"/>
     </w:lvlOverride>
   </w:num>
-  <w:num w:numId="22">
+  <w:num w:numId="22" w16cid:durableId="1250655415">
+    <w:abstractNumId w:val="6"/>
+  </w:num>
+  <w:num w:numId="23" w16cid:durableId="1319924926">
+    <w:abstractNumId w:val="6"/>
+  </w:num>
+  <w:num w:numId="24" w16cid:durableId="1385131741">
+    <w:abstractNumId w:val="6"/>
+  </w:num>
+  <w:num w:numId="25" w16cid:durableId="1049568919">
+    <w:abstractNumId w:val="6"/>
+  </w:num>
+  <w:num w:numId="26" w16cid:durableId="824129301">
+    <w:abstractNumId w:val="6"/>
+  </w:num>
+  <w:num w:numId="27" w16cid:durableId="1370685566">
+    <w:abstractNumId w:val="6"/>
+  </w:num>
+  <w:num w:numId="28" w16cid:durableId="1834178681">
+    <w:abstractNumId w:val="6"/>
+  </w:num>
+  <w:num w:numId="29" w16cid:durableId="1173452250">
+    <w:abstractNumId w:val="6"/>
+  </w:num>
+  <w:num w:numId="30" w16cid:durableId="1855682418">
+    <w:abstractNumId w:val="6"/>
+  </w:num>
+  <w:num w:numId="31" w16cid:durableId="1654331159">
+    <w:abstractNumId w:val="6"/>
+  </w:num>
+  <w:num w:numId="32" w16cid:durableId="2102798601">
+    <w:abstractNumId w:val="6"/>
+  </w:num>
+  <w:num w:numId="33" w16cid:durableId="1363437389">
+    <w:abstractNumId w:val="6"/>
+  </w:num>
+  <w:num w:numId="34" w16cid:durableId="1041593619">
+    <w:abstractNumId w:val="11"/>
+  </w:num>
+  <w:num w:numId="35" w16cid:durableId="193881548">
+    <w:abstractNumId w:val="8"/>
+  </w:num>
+  <w:num w:numId="36" w16cid:durableId="36976886">
+    <w:abstractNumId w:val="17"/>
+  </w:num>
+  <w:num w:numId="37" w16cid:durableId="1175339254">
+    <w:abstractNumId w:val="2"/>
+  </w:num>
+  <w:num w:numId="38" w16cid:durableId="1809206346">
     <w:abstractNumId w:val="5"/>
   </w:num>
-  <w:num w:numId="23">
-    <w:abstractNumId w:val="5"/>
+  <w:num w:numId="39" w16cid:durableId="8221097">
+    <w:abstractNumId w:val="13"/>
   </w:num>
-  <w:num w:numId="24">
-    <w:abstractNumId w:val="5"/>
+  <w:num w:numId="40" w16cid:durableId="1332223031">
+    <w:abstractNumId w:val="16"/>
   </w:num>
-  <w:num w:numId="25">
-    <w:abstractNumId w:val="5"/>
+  <w:num w:numId="41" w16cid:durableId="1510951859">
+    <w:abstractNumId w:val="9"/>
   </w:num>
-  <w:num w:numId="26">
-    <w:abstractNumId w:val="5"/>
+  <w:num w:numId="42" w16cid:durableId="538975644">
+    <w:abstractNumId w:val="6"/>
   </w:num>
-  <w:num w:numId="27">
-    <w:abstractNumId w:val="5"/>
+  <w:num w:numId="43" w16cid:durableId="592519534">
+    <w:abstractNumId w:val="1"/>
   </w:num>
-  <w:num w:numId="28">
-    <w:abstractNumId w:val="5"/>
+  <w:num w:numId="44" w16cid:durableId="1472358490">
+    <w:abstractNumId w:val="6"/>
   </w:num>
-  <w:num w:numId="29">
-    <w:abstractNumId w:val="5"/>
-  </w:num>
-  <w:num w:numId="30">
-    <w:abstractNumId w:val="5"/>
-  </w:num>
-  <w:num w:numId="31">
-    <w:abstractNumId w:val="5"/>
-  </w:num>
-  <w:num w:numId="32">
-    <w:abstractNumId w:val="5"/>
-  </w:num>
-  <w:num w:numId="33">
-    <w:abstractNumId w:val="5"/>
-  </w:num>
-  <w:num w:numId="34">
+  <w:num w:numId="45" w16cid:durableId="1061364140">
     <w:abstractNumId w:val="10"/>
   </w:num>
-  <w:num w:numId="35">
-    <w:abstractNumId w:val="7"/>
-  </w:num>
-  <w:num w:numId="36">
-    <w:abstractNumId w:val="16"/>
-  </w:num>
-  <w:num w:numId="37">
-    <w:abstractNumId w:val="2"/>
-  </w:num>
-  <w:num w:numId="38">
-    <w:abstractNumId w:val="4"/>
-  </w:num>
-  <w:num w:numId="39">
-    <w:abstractNumId w:val="12"/>
-  </w:num>
-  <w:num w:numId="40">
-    <w:abstractNumId w:val="15"/>
-  </w:num>
-  <w:num w:numId="41">
-    <w:abstractNumId w:val="8"/>
-  </w:num>
-  <w:num w:numId="42">
-    <w:abstractNumId w:val="5"/>
-  </w:num>
-  <w:num w:numId="43">
-    <w:abstractNumId w:val="1"/>
-  </w:num>
-  <w:num w:numId="44">
-    <w:abstractNumId w:val="5"/>
-  </w:num>
-  <w:num w:numId="45">
-    <w:abstractNumId w:val="9"/>
+  <w:num w:numId="46" w16cid:durableId="1418332517">
+    <w:abstractNumId w:val="3"/>
   </w:num>
 </w:numbering>
 </file>
 
 <file path=word/styles.xml><?xml version="1.0" encoding="utf-8"?>
-<w:styles xmlns:mc="http://schemas.openxmlformats.org/markup-compatibility/2006" xmlns:r="http://schemas.openxmlformats.org/officeDocument/2006/relationships" xmlns:w="http://schemas.openxmlformats.org/wordprocessingml/2006/main" xmlns:w14="http://schemas.microsoft.com/office/word/2010/wordml" xmlns:w15="http://schemas.microsoft.com/office/word/2012/wordml" xmlns:w16se="http://schemas.microsoft.com/office/word/2015/wordml/symex" mc:Ignorable="w14 w15 w16se">
+<w:styles xmlns:mc="http://schemas.openxmlformats.org/markup-compatibility/2006" xmlns:r="http://schemas.openxmlformats.org/officeDocument/2006/relationships" xmlns:w="http://schemas.openxmlformats.org/wordprocessingml/2006/main" xmlns:w14="http://schemas.microsoft.com/office/word/2010/wordml" xmlns:w15="http://schemas.microsoft.com/office/word/2012/wordml" xmlns:w16cex="http://schemas.microsoft.com/office/word/2018/wordml/cex" xmlns:w16cid="http://schemas.microsoft.com/office/word/2016/wordml/cid" xmlns:w16="http://schemas.microsoft.com/office/word/2018/wordml" xmlns:w16sdtdh="http://schemas.microsoft.com/office/word/2020/wordml/sdtdatahash" xmlns:w16se="http://schemas.microsoft.com/office/word/2015/wordml/symex" mc:Ignorable="w14 w15 w16se w16cid w16 w16cex w16sdtdh">
   <w:docDefaults>
     <w:rPrDefault>
       <w:rPr>
@@ -15160,7 +14671,7 @@
       </w:pPr>
     </w:pPrDefault>
   </w:docDefaults>
-  <w:latentStyles w:defLockedState="0" w:defUIPriority="99" w:defSemiHidden="0" w:defUnhideWhenUsed="0" w:defQFormat="0" w:count="371">
+  <w:latentStyles w:defLockedState="0" w:defUIPriority="99" w:defSemiHidden="0" w:defUnhideWhenUsed="0" w:defQFormat="0" w:count="376">
     <w:lsdException w:name="Normal" w:uiPriority="0" w:qFormat="1"/>
     <w:lsdException w:name="heading 1" w:uiPriority="9" w:qFormat="1"/>
     <w:lsdException w:name="heading 2" w:semiHidden="1" w:uiPriority="9" w:unhideWhenUsed="1" w:qFormat="1"/>
@@ -15532,6 +15043,11 @@
     <w:lsdException w:name="List Table 5 Dark Accent 6" w:uiPriority="50"/>
     <w:lsdException w:name="List Table 6 Colorful Accent 6" w:uiPriority="51"/>
     <w:lsdException w:name="List Table 7 Colorful Accent 6" w:uiPriority="52"/>
+    <w:lsdException w:name="Mention" w:semiHidden="1" w:unhideWhenUsed="1"/>
+    <w:lsdException w:name="Smart Hyperlink" w:semiHidden="1" w:unhideWhenUsed="1"/>
+    <w:lsdException w:name="Hashtag" w:semiHidden="1" w:unhideWhenUsed="1"/>
+    <w:lsdException w:name="Unresolved Mention" w:semiHidden="1" w:unhideWhenUsed="1"/>
+    <w:lsdException w:name="Smart Link" w:semiHidden="1" w:unhideWhenUsed="1"/>
   </w:latentStyles>
   <w:style w:type="paragraph" w:default="1" w:styleId="Norml">
     <w:name w:val="Normal"/>
@@ -16053,6 +15569,18 @@
       <w:u w:val="single"/>
     </w:rPr>
   </w:style>
+  <w:style w:type="character" w:styleId="Feloldatlanmegemlts">
+    <w:name w:val="Unresolved Mention"/>
+    <w:basedOn w:val="Bekezdsalapbettpusa"/>
+    <w:uiPriority w:val="99"/>
+    <w:semiHidden/>
+    <w:unhideWhenUsed/>
+    <w:rsid w:val="00444BDC"/>
+    <w:rPr>
+      <w:color w:val="605E5C"/>
+      <w:shd w:val="clear" w:color="auto" w:fill="E1DFDD"/>
+    </w:rPr>
+  </w:style>
 </w:styles>
 </file>
 

</xml_diff>

<commit_message>
PPT signup + email
</commit_message>
<xml_diff>
--- a/dokumentacio/Vizsgaremek dokumentáció.docx
+++ b/dokumentacio/Vizsgaremek dokumentáció.docx
@@ -5328,13 +5328,13 @@
           <w:lang w:eastAsia="hu-HU"/>
         </w:rPr>
         <w:drawing>
-          <wp:anchor distT="0" distB="0" distL="114300" distR="114300" simplePos="0" relativeHeight="251642880" behindDoc="0" locked="0" layoutInCell="1" allowOverlap="1" wp14:anchorId="4BFF62FF" wp14:editId="0D87750C">
+          <wp:anchor distT="0" distB="0" distL="114300" distR="114300" simplePos="0" relativeHeight="251642880" behindDoc="0" locked="0" layoutInCell="1" allowOverlap="1" wp14:anchorId="4BFF62FF" wp14:editId="58DC6408">
             <wp:simplePos x="0" y="0"/>
             <wp:positionH relativeFrom="margin">
-              <wp:align>right</wp:align>
+              <wp:posOffset>-339725</wp:posOffset>
             </wp:positionH>
             <wp:positionV relativeFrom="paragraph">
-              <wp:posOffset>859790</wp:posOffset>
+              <wp:posOffset>1252552</wp:posOffset>
             </wp:positionV>
             <wp:extent cx="5379720" cy="4644390"/>
             <wp:effectExtent l="0" t="0" r="0" b="3810"/>
@@ -5387,7 +5387,19 @@
         <w:rPr>
           <w:sz w:val="24"/>
         </w:rPr>
-        <w:t xml:space="preserve">Ahhoz hogy a megfelelő adatokat egyszerűen elérjük </w:t>
+        <w:t>Ahhoz</w:t>
+      </w:r>
+      <w:r>
+        <w:rPr>
+          <w:sz w:val="24"/>
+        </w:rPr>
+        <w:t>,</w:t>
+      </w:r>
+      <w:r>
+        <w:rPr>
+          <w:sz w:val="24"/>
+        </w:rPr>
+        <w:t xml:space="preserve"> hogy a megfelelő adatokat egyszerűen elérjük </w:t>
       </w:r>
       <w:r>
         <w:rPr>
@@ -9997,7 +10009,23 @@
           <w:sz w:val="24"/>
           <w:szCs w:val="24"/>
         </w:rPr>
-        <w:t xml:space="preserve"> Account” menüpont alatt az ügyfélnek lehetősége van módosítani a fiókja adatain, legyen az a regisztráció miatt már meglévő kötelező adat (ilyen például az email cím vagy a név) vagy olyan amelyet egy esetleges foglaláshoz kell majd megadni (mint a telefonszám). </w:t>
+        <w:t xml:space="preserve"> Account” menüpont alatt az ügyfélnek lehetősége van módosítani a fiókja adatain, legyen az a regisztráció miatt már meglévő kötelező adat (ilyen például az email cím vagy a név) vagy </w:t>
+      </w:r>
+      <w:proofErr w:type="gramStart"/>
+      <w:r>
+        <w:rPr>
+          <w:sz w:val="24"/>
+          <w:szCs w:val="24"/>
+        </w:rPr>
+        <w:t>olyan</w:t>
+      </w:r>
+      <w:proofErr w:type="gramEnd"/>
+      <w:r>
+        <w:rPr>
+          <w:sz w:val="24"/>
+          <w:szCs w:val="24"/>
+        </w:rPr>
+        <w:t xml:space="preserve"> amelyet egy esetleges foglaláshoz kell majd megadni (mint a telefonszám). </w:t>
       </w:r>
     </w:p>
     <w:p>
@@ -10519,7 +10547,23 @@
           <w:sz w:val="24"/>
           <w:szCs w:val="24"/>
         </w:rPr>
-        <w:t xml:space="preserve"> tudjuk kezelni a felhasználókat, legyen az regisztrált fiók, vagy csak egy ügyfél, aki foglalt. Változtatni tudjuk az adataikat, legyen szó az email címről, névről, vagy telefonszámról. Egyedül a jelszavát nem lehet, az meg sem jelenik az oldalon, hiszen az senki számára sem nyilvános (az adatbázisba is kódolva kerül be, biztonsági okokból). </w:t>
+        <w:t xml:space="preserve"> tudjuk kezelni a felhasználókat, legyen az regisztrált fiók, vagy csak egy ügyfél, aki foglalt. Változtatni tudjuk az adataikat, legyen szó az email címről, </w:t>
+      </w:r>
+      <w:proofErr w:type="gramStart"/>
+      <w:r>
+        <w:rPr>
+          <w:sz w:val="24"/>
+          <w:szCs w:val="24"/>
+        </w:rPr>
+        <w:t>névről,</w:t>
+      </w:r>
+      <w:proofErr w:type="gramEnd"/>
+      <w:r>
+        <w:rPr>
+          <w:sz w:val="24"/>
+          <w:szCs w:val="24"/>
+        </w:rPr>
+        <w:t xml:space="preserve"> vagy telefonszámról. Egyedül a jelszavát nem lehet, az meg sem jelenik az oldalon, hiszen az senki számára sem nyilvános (az adatbázisba is kódolva kerül be, biztonsági okokból). </w:t>
       </w:r>
     </w:p>
     <w:p>
@@ -12095,7 +12139,23 @@
           <w:sz w:val="24"/>
           <w:szCs w:val="24"/>
         </w:rPr>
-        <w:t xml:space="preserve">Komplexitását véve talán az egyik legegyszerűbb oldal, de viszont megjelenésre lehet, hogy az egyik legbonyolultabbnak tűnik. Először is egy listában megjelennek azokhoz a foglalásokhoz tartozó vendégnevek, aki már bejelentkeztek a szállodába. </w:t>
+        <w:t xml:space="preserve">Komplexitását véve talán az egyik legegyszerűbb oldal, </w:t>
+      </w:r>
+      <w:proofErr w:type="gramStart"/>
+      <w:r>
+        <w:rPr>
+          <w:sz w:val="24"/>
+          <w:szCs w:val="24"/>
+        </w:rPr>
+        <w:t>de viszont</w:t>
+      </w:r>
+      <w:proofErr w:type="gramEnd"/>
+      <w:r>
+        <w:rPr>
+          <w:sz w:val="24"/>
+          <w:szCs w:val="24"/>
+        </w:rPr>
+        <w:t xml:space="preserve"> megjelenésre lehet, hogy az egyik legbonyolultabbnak tűnik. Először is egy listában megjelennek azokhoz a foglalásokhoz tartozó vendégnevek, aki már bejelentkeztek a szállodába. </w:t>
       </w:r>
       <w:r>
         <w:rPr>

</xml_diff>